<commit_message>
Revised file unzipping instructions.
</commit_message>
<xml_diff>
--- a/SLICE_firmware_update.docx
+++ b/SLICE_firmware_update.docx
@@ -1,6 +1,6 @@
 
 <file path=word/document.xml><?xml version="1.0" encoding="utf-8"?>
-<w:document xmlns:wpc="http://schemas.microsoft.com/office/word/2010/wordprocessingCanvas" xmlns:cx="http://schemas.microsoft.com/office/drawing/2014/chartex" xmlns:cx1="http://schemas.microsoft.com/office/drawing/2015/9/8/chartex" xmlns:cx2="http://schemas.microsoft.com/office/drawing/2015/10/21/chartex" xmlns:cx3="http://schemas.microsoft.com/office/drawing/2016/5/9/chartex" xmlns:cx4="http://schemas.microsoft.com/office/drawing/2016/5/10/chartex" xmlns:cx5="http://schemas.microsoft.com/office/drawing/2016/5/11/chartex" xmlns:cx6="http://schemas.microsoft.com/office/drawing/2016/5/12/chartex" xmlns:cx7="http://schemas.microsoft.com/office/drawing/2016/5/13/chartex" xmlns:cx8="http://schemas.microsoft.com/office/drawing/2016/5/14/chartex" xmlns:mc="http://schemas.openxmlformats.org/markup-compatibility/2006" xmlns:aink="http://schemas.microsoft.com/office/drawing/2016/ink" xmlns:am3d="http://schemas.microsoft.com/office/drawing/2017/model3d" xmlns:o="urn:schemas-microsoft-com:office:office" xmlns:r="http://schemas.openxmlformats.org/officeDocument/2006/relationships" xmlns:m="http://schemas.openxmlformats.org/officeDocument/2006/math" xmlns:v="urn:schemas-microsoft-com:vml" xmlns:wp14="http://schemas.microsoft.com/office/word/2010/wordprocessingDrawing" xmlns:wp="http://schemas.openxmlformats.org/drawingml/2006/wordprocessingDrawing" xmlns:w10="urn:schemas-microsoft-com:office:word" xmlns:w="http://schemas.openxmlformats.org/wordprocessingml/2006/main" xmlns:w14="http://schemas.microsoft.com/office/word/2010/wordml" xmlns:w15="http://schemas.microsoft.com/office/word/2012/wordml" xmlns:w16cid="http://schemas.microsoft.com/office/word/2016/wordml/cid" xmlns:w16se="http://schemas.microsoft.com/office/word/2015/wordml/symex" xmlns:wpg="http://schemas.microsoft.com/office/word/2010/wordprocessingGroup" xmlns:wpi="http://schemas.microsoft.com/office/word/2010/wordprocessingInk" xmlns:wne="http://schemas.microsoft.com/office/word/2006/wordml" xmlns:wps="http://schemas.microsoft.com/office/word/2010/wordprocessingShape" mc:Ignorable="w14 w15 w16se w16cid wp14">
+<w:document xmlns:wpc="http://schemas.microsoft.com/office/word/2010/wordprocessingCanvas" xmlns:mc="http://schemas.openxmlformats.org/markup-compatibility/2006" xmlns:o="urn:schemas-microsoft-com:office:office" xmlns:r="http://schemas.openxmlformats.org/officeDocument/2006/relationships" xmlns:m="http://schemas.openxmlformats.org/officeDocument/2006/math" xmlns:v="urn:schemas-microsoft-com:vml" xmlns:wp14="http://schemas.microsoft.com/office/word/2010/wordprocessingDrawing" xmlns:wp="http://schemas.openxmlformats.org/drawingml/2006/wordprocessingDrawing" xmlns:w10="urn:schemas-microsoft-com:office:word" xmlns:w="http://schemas.openxmlformats.org/wordprocessingml/2006/main" xmlns:w14="http://schemas.microsoft.com/office/word/2010/wordml" xmlns:wpg="http://schemas.microsoft.com/office/word/2010/wordprocessingGroup" xmlns:wpi="http://schemas.microsoft.com/office/word/2010/wordprocessingInk" xmlns:wne="http://schemas.microsoft.com/office/word/2006/wordml" xmlns:wps="http://schemas.microsoft.com/office/word/2010/wordprocessingShape" mc:Ignorable="w14 wp14">
   <w:body>
     <w:p>
       <w:pPr>
@@ -39,7 +39,6 @@
         <w:tblCellMar>
           <w:top w:w="29" w:type="dxa"/>
           <w:left w:w="29" w:type="dxa"/>
-          <w:bottom w:w="0" w:type="dxa"/>
           <w:right w:w="30" w:type="dxa"/>
         </w:tblCellMar>
         <w:tblLook w:val="04A0" w:firstRow="1" w:lastRow="0" w:firstColumn="1" w:lastColumn="0" w:noHBand="0" w:noVBand="1"/>
@@ -85,7 +84,7 @@
                           <pic:cNvPicPr/>
                         </pic:nvPicPr>
                         <pic:blipFill>
-                          <a:blip r:embed="rId7"/>
+                          <a:blip r:embed="rId8"/>
                           <a:stretch>
                             <a:fillRect/>
                           </a:stretch>
@@ -124,10 +123,7 @@
               <w:ind w:left="0" w:firstLine="0"/>
             </w:pPr>
             <w:r>
-              <w:t>For SLICE-QT firmware versions 1.29 and lower, updating the firmw</w:t>
-            </w:r>
-            <w:r>
-              <w:t>are will reset all stored parameters (PID loop parameters, etc.). Before beginning a firmware update, manually record all settings for all channels. Versions 1.30 and higher will automatically store this information.</w:t>
+              <w:t>For SLICE-QT firmware versions 1.29 and lower, updating the firmware will reset all stored parameters (PID loop parameters, etc.). Before beginning a firmware update, manually record all settings for all channels. Versions 1.30 and higher will automatically store this information.</w:t>
             </w:r>
           </w:p>
         </w:tc>
@@ -142,10 +138,7 @@
         <w:ind w:right="11" w:hanging="425"/>
       </w:pPr>
       <w:r>
-        <w:t>Create the following folder on your PC</w:t>
-      </w:r>
-      <w:r>
-        <w:t xml:space="preserve"> C:\Vescent\SLICE-QT\SLICE-QT-0001</w:t>
+        <w:t>Create the following folder on your PC C:\Vescent\SLICE-QT\SLICE-QT-0001</w:t>
       </w:r>
     </w:p>
     <w:p>
@@ -157,15 +150,13 @@
         <w:ind w:right="11" w:hanging="425"/>
       </w:pPr>
       <w:r>
-        <w:t>Copy the latest System Controller firmware update .</w:t>
-      </w:r>
-      <w:proofErr w:type="spellStart"/>
-      <w:r>
-        <w:t>dfu</w:t>
-      </w:r>
-      <w:proofErr w:type="spellEnd"/>
-      <w:r>
-        <w:t xml:space="preserve"> file from the ftp website (email </w:t>
+        <w:t>Copy the latest</w:t>
+      </w:r>
+      <w:r>
+        <w:t xml:space="preserve"> Upgrade Package </w:t>
+      </w:r>
+      <w:r>
+        <w:t xml:space="preserve">from the ftp website (email </w:t>
       </w:r>
       <w:r>
         <w:rPr>
@@ -188,42 +179,8 @@
         <w:t xml:space="preserve"> [dot] com</w:t>
       </w:r>
       <w:r>
-        <w:t xml:space="preserve"> for latest firmware and GUI revisions) into the folder created in step 1. The file will be named </w:t>
-      </w:r>
-      <w:proofErr w:type="spellStart"/>
-      <w:r>
-        <w:t>SystemC</w:t>
-      </w:r>
-      <w:r>
-        <w:t>ontroller</w:t>
-      </w:r>
-      <w:proofErr w:type="spellEnd"/>
-      <w:r>
-        <w:t>-x-</w:t>
-      </w:r>
-      <w:proofErr w:type="spellStart"/>
-      <w:r>
-        <w:t>x.dfu</w:t>
-      </w:r>
-      <w:proofErr w:type="spellEnd"/>
-      <w:r>
-        <w:t xml:space="preserve"> where x-x will be the version number of the firmware.</w:t>
-      </w:r>
-    </w:p>
-    <w:p>
-      <w:pPr>
-        <w:spacing w:after="14" w:line="259" w:lineRule="auto"/>
-        <w:ind w:left="0" w:right="306" w:firstLine="0"/>
-        <w:jc w:val="center"/>
-      </w:pPr>
-      <w:r>
-        <w:t xml:space="preserve">NOTE: This file may be renamed. However, the name must start with </w:t>
-      </w:r>
-      <w:proofErr w:type="spellStart"/>
-      <w:r>
-        <w:t>SystemController</w:t>
-      </w:r>
-      <w:proofErr w:type="spellEnd"/>
+        <w:t xml:space="preserve"> for latest firmware and GUI revisions)</w:t>
+      </w:r>
       <w:r>
         <w:t>.</w:t>
       </w:r>
@@ -237,26 +194,103 @@
         <w:ind w:right="11" w:hanging="425"/>
       </w:pPr>
       <w:r>
-        <w:t>Copy the latest QT firmware update .hex file from the ftp website (see above) into the folder create</w:t>
-      </w:r>
-      <w:r>
-        <w:t>d in step 1.</w:t>
+        <w:t>Unzip the Upgrade Package</w:t>
+      </w:r>
+      <w:r>
+        <w:t xml:space="preserve"> into the folder created in step 1. The</w:t>
+      </w:r>
+      <w:r>
+        <w:t xml:space="preserve">re will be </w:t>
+      </w:r>
+      <w:r>
+        <w:t>two</w:t>
+      </w:r>
+      <w:r>
+        <w:t xml:space="preserve"> file</w:t>
+      </w:r>
+      <w:r>
+        <w:t>s in the zip file.</w:t>
       </w:r>
     </w:p>
     <w:p>
       <w:pPr>
-        <w:ind w:left="595" w:right="11"/>
-      </w:pPr>
-      <w:r>
-        <w:t>The file will be named 90-00001-upgrade-x-x.hex where x-x will be the version number of the firmware.</w:t>
+        <w:numPr>
+          <w:ilvl w:val="1"/>
+          <w:numId w:val="1"/>
+        </w:numPr>
+        <w:ind w:right="11" w:firstLine="0"/>
+      </w:pPr>
+      <w:r>
+        <w:t>One</w:t>
+      </w:r>
+      <w:r>
+        <w:t xml:space="preserve"> </w:t>
+      </w:r>
+      <w:r>
+        <w:t xml:space="preserve">will be named </w:t>
+      </w:r>
+      <w:proofErr w:type="spellStart"/>
+      <w:r>
+        <w:t>SystemController</w:t>
+      </w:r>
+      <w:proofErr w:type="spellEnd"/>
+      <w:r>
+        <w:t>-x-</w:t>
+      </w:r>
+      <w:proofErr w:type="spellStart"/>
+      <w:r>
+        <w:t>x.dfu</w:t>
+      </w:r>
+      <w:proofErr w:type="spellEnd"/>
+      <w:r>
+        <w:t xml:space="preserve"> where x-x will be the version number of the firmware.</w:t>
+      </w:r>
+      <w:r>
+        <w:br/>
+      </w:r>
+      <w:r>
+        <w:rPr>
+          <w:b/>
+        </w:rPr>
+        <w:t>NOTE</w:t>
+      </w:r>
+      <w:r>
+        <w:t xml:space="preserve">: This file may be renamed. However, the name must start with </w:t>
+      </w:r>
+      <w:proofErr w:type="spellStart"/>
+      <w:r>
+        <w:t>SystemController</w:t>
+      </w:r>
+      <w:proofErr w:type="spellEnd"/>
+      <w:r>
+        <w:t>.</w:t>
       </w:r>
     </w:p>
     <w:p>
       <w:pPr>
-        <w:ind w:left="595" w:right="11"/>
-      </w:pPr>
-      <w:r>
-        <w:t>NOTE: This file may be renamed. However, the name must start with 90-00001.</w:t>
+        <w:numPr>
+          <w:ilvl w:val="1"/>
+          <w:numId w:val="1"/>
+        </w:numPr>
+        <w:ind w:right="11" w:firstLine="0"/>
+      </w:pPr>
+      <w:r>
+        <w:t>The other file will be named</w:t>
+      </w:r>
+      <w:r>
+        <w:t xml:space="preserve"> 90-00001-upgrade-x-x.hex where x-x will be the version number of the firmware.</w:t>
+      </w:r>
+      <w:r>
+        <w:br/>
+      </w:r>
+      <w:r>
+        <w:rPr>
+          <w:b/>
+        </w:rPr>
+        <w:t>NOTE</w:t>
+      </w:r>
+      <w:r>
+        <w:t>: This file may be renamed. However, the name must start with 90-00001.</w:t>
       </w:r>
     </w:p>
     <w:p>
@@ -268,7 +302,12 @@
         <w:ind w:right="11" w:hanging="425"/>
       </w:pPr>
       <w:r>
-        <w:t>Determine the COM port number for the SLICE unit’s USB connection</w:t>
+        <w:t xml:space="preserve">Determine the COM port number </w:t>
+      </w:r>
+      <w:bookmarkStart w:id="0" w:name="_GoBack"/>
+      <w:bookmarkEnd w:id="0"/>
+      <w:r>
+        <w:t>for the SLICE unit’s USB connection</w:t>
       </w:r>
       <w:r>
         <w:t xml:space="preserve"> </w:t>
@@ -307,7 +346,7 @@
         </w:numPr>
         <w:ind w:right="11" w:hanging="425"/>
       </w:pPr>
-      <w:bookmarkStart w:id="0" w:name="_Hlk1562556"/>
+      <w:bookmarkStart w:id="1" w:name="_Hlk1562556"/>
       <w:r>
         <w:t>Open a Windows Command Prompt console</w:t>
       </w:r>
@@ -424,7 +463,7 @@
                     <pic:cNvPicPr/>
                   </pic:nvPicPr>
                   <pic:blipFill>
-                    <a:blip r:embed="rId8"/>
+                    <a:blip r:embed="rId9"/>
                     <a:stretch>
                       <a:fillRect/>
                     </a:stretch>
@@ -463,12 +502,10 @@
         <w:t>[</w:t>
       </w:r>
       <w:proofErr w:type="spellStart"/>
-      <w:proofErr w:type="gramStart"/>
       <w:r>
         <w:t>System.IO.Ports.SerialPort</w:t>
       </w:r>
       <w:proofErr w:type="spellEnd"/>
-      <w:proofErr w:type="gramEnd"/>
       <w:r>
         <w:t>]::</w:t>
       </w:r>
@@ -534,7 +571,7 @@
                     <pic:cNvPicPr/>
                   </pic:nvPicPr>
                   <pic:blipFill>
-                    <a:blip r:embed="rId9"/>
+                    <a:blip r:embed="rId10"/>
                     <a:stretch>
                       <a:fillRect/>
                     </a:stretch>
@@ -589,7 +626,7 @@
                     <pic:cNvPicPr/>
                   </pic:nvPicPr>
                   <pic:blipFill>
-                    <a:blip r:embed="rId10"/>
+                    <a:blip r:embed="rId11"/>
                     <a:stretch>
                       <a:fillRect/>
                     </a:stretch>
@@ -663,7 +700,7 @@
                     <pic:cNvPicPr/>
                   </pic:nvPicPr>
                   <pic:blipFill>
-                    <a:blip r:embed="rId11"/>
+                    <a:blip r:embed="rId12"/>
                     <a:stretch>
                       <a:fillRect/>
                     </a:stretch>
@@ -684,7 +721,7 @@
         </w:drawing>
       </w:r>
     </w:p>
-    <w:bookmarkEnd w:id="0"/>
+    <w:bookmarkEnd w:id="1"/>
     <w:p>
       <w:pPr>
         <w:numPr>
@@ -737,10 +774,7 @@
         <w:t xml:space="preserve"> and hold</w:t>
       </w:r>
       <w:r>
-        <w:t xml:space="preserve"> the blue button within the access hole on the lower left front side of the SLICE case, located just behind</w:t>
-      </w:r>
-      <w:r>
-        <w:t xml:space="preserve"> the red valance.</w:t>
+        <w:t xml:space="preserve"> the blue button within the access hole on the lower left front side of the SLICE case, located just behind the red valance.</w:t>
       </w:r>
       <w:r>
         <w:br/>
@@ -767,7 +801,7 @@
                     </pic:cNvPicPr>
                   </pic:nvPicPr>
                   <pic:blipFill>
-                    <a:blip r:embed="rId12">
+                    <a:blip r:embed="rId13">
                       <a:extLst>
                         <a:ext uri="{28A0092B-C50C-407E-A947-70E740481C1C}">
                           <a14:useLocalDpi xmlns:a14="http://schemas.microsoft.com/office/drawing/2010/main" val="0"/>
@@ -856,10 +890,7 @@
         <w:ind w:right="11" w:hanging="425"/>
       </w:pPr>
       <w:r>
-        <w:t xml:space="preserve">Copy the latest </w:t>
-      </w:r>
-      <w:r>
-        <w:t>version of PC Host GUI from the FTP site (see above)</w:t>
+        <w:t>Copy the latest version of PC Host GUI from the FTP site (see above)</w:t>
       </w:r>
     </w:p>
     <w:p>
@@ -885,7 +916,7 @@
       <w:r>
         <w:t xml:space="preserve">Double click on SLICE-QT-Windows.exe to launch the application. You should see the window in </w:t>
       </w:r>
-      <w:hyperlink r:id="rId13" w:anchor="img_home">
+      <w:hyperlink r:id="rId14" w:anchor="img_home">
         <w:r>
           <w:rPr>
             <w:color w:val="0000FF"/>
@@ -922,7 +953,7 @@
                     <pic:cNvPicPr/>
                   </pic:nvPicPr>
                   <pic:blipFill>
-                    <a:blip r:embed="rId14"/>
+                    <a:blip r:embed="rId15"/>
                     <a:stretch>
                       <a:fillRect/>
                     </a:stretch>
@@ -962,7 +993,7 @@
       <w:r>
         <w:t xml:space="preserve">Click on the ‘OFF’ button below COM Port. You should see a menu similar to the one shown </w:t>
       </w:r>
-      <w:hyperlink r:id="rId15" w:anchor="img_com1">
+      <w:hyperlink r:id="rId16" w:anchor="img_com1">
         <w:r>
           <w:rPr>
             <w:color w:val="0000FF"/>
@@ -974,9 +1005,12 @@
         <w:t xml:space="preserve">. </w:t>
       </w:r>
       <w:proofErr w:type="spellStart"/>
+      <w:r>
+        <w:t>NOTE</w:t>
+      </w:r>
       <w:proofErr w:type="gramStart"/>
       <w:r>
-        <w:t>NOTE:The</w:t>
+        <w:t>:The</w:t>
       </w:r>
       <w:proofErr w:type="spellEnd"/>
       <w:proofErr w:type="gramEnd"/>
@@ -1010,7 +1044,7 @@
                     <pic:cNvPicPr/>
                   </pic:nvPicPr>
                   <pic:blipFill>
-                    <a:blip r:embed="rId16"/>
+                    <a:blip r:embed="rId17"/>
                     <a:stretch>
                       <a:fillRect/>
                     </a:stretch>
@@ -1049,23 +1083,15 @@
         <w:ind w:right="11" w:hanging="425"/>
       </w:pPr>
       <w:r>
-        <w:t xml:space="preserve">Click on the </w:t>
-      </w:r>
-      <w:r>
-        <w:t xml:space="preserve">COM port in the list </w:t>
+        <w:t xml:space="preserve">Click on the COM port in the list </w:t>
       </w:r>
       <w:r>
         <w:t xml:space="preserve">that is assigned to your SLICE unit. </w:t>
       </w:r>
-      <w:proofErr w:type="gramStart"/>
-      <w:r>
-        <w:t>(</w:t>
-      </w:r>
-      <w:proofErr w:type="gramEnd"/>
-      <w:r>
-        <w:t xml:space="preserve">COM11 in this example). The window in </w:t>
-      </w:r>
-      <w:hyperlink r:id="rId17" w:anchor="img_com2">
+      <w:r>
+        <w:t xml:space="preserve">(COM11 in this example). The window in </w:t>
+      </w:r>
+      <w:hyperlink r:id="rId18" w:anchor="img_com2">
         <w:r>
           <w:rPr>
             <w:color w:val="0000FF"/>
@@ -1247,7 +1273,7 @@
               </wp:inline>
             </w:drawing>
           </mc:Choice>
-          <mc:Fallback xmlns:a="http://schemas.openxmlformats.org/drawingml/2006/main">
+          <mc:Fallback xmlns:a="http://schemas.openxmlformats.org/drawingml/2006/main" xmlns:w16se="http://schemas.microsoft.com/office/word/2015/wordml/symex" xmlns:w16cid="http://schemas.microsoft.com/office/word/2016/wordml/cid" xmlns:w15="http://schemas.microsoft.com/office/word/2012/wordml" xmlns:am3d="http://schemas.microsoft.com/office/drawing/2017/model3d" xmlns:aink="http://schemas.microsoft.com/office/drawing/2016/ink" xmlns:cx8="http://schemas.microsoft.com/office/drawing/2016/5/14/chartex" xmlns:cx7="http://schemas.microsoft.com/office/drawing/2016/5/13/chartex" xmlns:cx6="http://schemas.microsoft.com/office/drawing/2016/5/12/chartex" xmlns:cx5="http://schemas.microsoft.com/office/drawing/2016/5/11/chartex" xmlns:cx4="http://schemas.microsoft.com/office/drawing/2016/5/10/chartex" xmlns:cx3="http://schemas.microsoft.com/office/drawing/2016/5/9/chartex" xmlns:cx2="http://schemas.microsoft.com/office/drawing/2015/10/21/chartex" xmlns:cx1="http://schemas.microsoft.com/office/drawing/2015/9/8/chartex" xmlns:cx="http://schemas.microsoft.com/office/drawing/2014/chartex">
             <w:pict>
               <v:group id="Group 2460" style="width:509.49pt;height:0.75pt;mso-position-horizontal-relative:char;mso-position-vertical-relative:line" coordsize="64705,95">
                 <v:shape id="Shape 104" style="position:absolute;width:35313;height:0;left:0;top:0;" coordsize="3531324,0" path="m0,0l3531324,0">
@@ -1280,13 +1306,7 @@
         <w:rPr>
           <w:sz w:val="16"/>
         </w:rPr>
-        <w:t>https://www.vescent.com/m</w:t>
-      </w:r>
-      <w:r>
-        <w:rPr>
-          <w:sz w:val="16"/>
-        </w:rPr>
-        <w:t>anuals/</w:t>
+        <w:t>https://www.vescent.com/manuals/</w:t>
       </w:r>
       <w:r>
         <w:rPr>
@@ -1321,7 +1341,7 @@
                     <pic:cNvPicPr/>
                   </pic:nvPicPr>
                   <pic:blipFill>
-                    <a:blip r:embed="rId18"/>
+                    <a:blip r:embed="rId19"/>
                     <a:stretch>
                       <a:fillRect/>
                     </a:stretch>
@@ -1361,7 +1381,7 @@
       <w:r>
         <w:t xml:space="preserve">Click on the Upgrade button below the version numbers to see </w:t>
       </w:r>
-      <w:hyperlink r:id="rId19" w:anchor="img_upgrade">
+      <w:hyperlink r:id="rId20" w:anchor="img_upgrade">
         <w:r>
           <w:rPr>
             <w:color w:val="0000FF"/>
@@ -1370,18 +1390,15 @@
         </w:r>
       </w:hyperlink>
       <w:r>
-        <w:t xml:space="preserve">. Note that multiple SLICE-QT-000X folders can be created on your hard drive in the </w:t>
+        <w:t>. Note that multiple SLICE-QT-000X folders can be created on your hard drive in the C</w:t>
       </w:r>
       <w:proofErr w:type="gramStart"/>
       <w:r>
-        <w:t>C:Vescent</w:t>
+        <w:t>:Vescent</w:t>
       </w:r>
       <w:proofErr w:type="gramEnd"/>
       <w:r>
-        <w:t>\SLICE-QT folder. The upgrader picks the one with the highe</w:t>
-      </w:r>
-      <w:r>
-        <w:t>st number (SLICE-QT-0002 in the example shown below).</w:t>
+        <w:t>\SLICE-QT folder. The upgrader picks the one with the highest number (SLICE-QT-0002 in the example shown below).</w:t>
       </w:r>
     </w:p>
     <w:p>
@@ -1410,7 +1427,7 @@
                     <pic:cNvPicPr/>
                   </pic:nvPicPr>
                   <pic:blipFill>
-                    <a:blip r:embed="rId20"/>
+                    <a:blip r:embed="rId21"/>
                     <a:stretch>
                       <a:fillRect/>
                     </a:stretch>
@@ -1450,7 +1467,7 @@
       <w:r>
         <w:t xml:space="preserve">Click Continue to reach the screen shown in </w:t>
       </w:r>
-      <w:hyperlink r:id="rId21" w:anchor="img_blue_butt">
+      <w:hyperlink r:id="rId22" w:anchor="img_blue_butt">
         <w:r>
           <w:rPr>
             <w:color w:val="0000FF"/>
@@ -1501,20 +1518,7 @@
           <w:sz w:val="16"/>
         </w:rPr>
         <w:tab/>
-      </w:r>
-      <w:proofErr w:type="gramStart"/>
-      <w:r>
-        <w:rPr>
-          <w:sz w:val="16"/>
-        </w:rPr>
-        <w:t>slice:qt</w:t>
-      </w:r>
-      <w:proofErr w:type="gramEnd"/>
-      <w:r>
-        <w:rPr>
-          <w:sz w:val="16"/>
-        </w:rPr>
-        <w:t>:firmwarehttps://www.vescent.com/manuals/doku.php?id=slice:qt:firmware</w:t>
+        <w:t>slice:qt:firmwarehttps://www.vescent.com/manuals/doku.php?id=slice:qt:firmware</w:t>
       </w:r>
     </w:p>
     <w:p>
@@ -1642,7 +1646,7 @@
                           <pic:cNvPicPr/>
                         </pic:nvPicPr>
                         <pic:blipFill>
-                          <a:blip r:embed="rId22"/>
+                          <a:blip r:embed="rId23"/>
                           <a:stretch>
                             <a:fillRect/>
                           </a:stretch>
@@ -1711,7 +1715,7 @@
               </wp:inline>
             </w:drawing>
           </mc:Choice>
-          <mc:Fallback xmlns:a="http://schemas.openxmlformats.org/drawingml/2006/main">
+          <mc:Fallback xmlns:a="http://schemas.openxmlformats.org/drawingml/2006/main" xmlns:w16se="http://schemas.microsoft.com/office/word/2015/wordml/symex" xmlns:w16cid="http://schemas.microsoft.com/office/word/2016/wordml/cid" xmlns:w15="http://schemas.microsoft.com/office/word/2012/wordml" xmlns:am3d="http://schemas.microsoft.com/office/drawing/2017/model3d" xmlns:aink="http://schemas.microsoft.com/office/drawing/2016/ink" xmlns:cx8="http://schemas.microsoft.com/office/drawing/2016/5/14/chartex" xmlns:cx7="http://schemas.microsoft.com/office/drawing/2016/5/13/chartex" xmlns:cx6="http://schemas.microsoft.com/office/drawing/2016/5/12/chartex" xmlns:cx5="http://schemas.microsoft.com/office/drawing/2016/5/11/chartex" xmlns:cx4="http://schemas.microsoft.com/office/drawing/2016/5/10/chartex" xmlns:cx3="http://schemas.microsoft.com/office/drawing/2016/5/9/chartex" xmlns:cx2="http://schemas.microsoft.com/office/drawing/2015/10/21/chartex" xmlns:cx1="http://schemas.microsoft.com/office/drawing/2015/9/8/chartex" xmlns:cx="http://schemas.microsoft.com/office/drawing/2014/chartex">
             <w:pict>
               <v:group id="Group 2101" style="width:434.745pt;height:284.466pt;mso-position-horizontal-relative:char;mso-position-vertical-relative:line" coordsize="55212,36127">
                 <v:shape id="Shape 174" style="position:absolute;width:26398;height:0;left:0;top:0;" coordsize="2639898,0" path="m0,0l2639898,0">
@@ -1723,7 +1727,7 @@
                   <v:fill on="false" color="#000000" opacity="0"/>
                 </v:shape>
                 <v:shape id="Picture 183" style="position:absolute;width:38100;height:33337;left:17112;top:1049;" filled="f">
-                  <v:imagedata r:id="rId23"/>
+                  <v:imagedata r:id="rId24"/>
                 </v:shape>
                 <v:rect id="Rectangle 184" style="position:absolute;width:4613;height:1849;left:7572;top:34736;" filled="f" stroked="f">
                   <v:textbox inset="0,0,0,0">
@@ -1799,12 +1803,9 @@
         <w:ind w:right="11" w:hanging="425"/>
       </w:pPr>
       <w:r>
-        <w:t>Duri</w:t>
-      </w:r>
-      <w:r>
-        <w:t xml:space="preserve">ng the second part of the update (QT firmware portion), the message in </w:t>
-      </w:r>
-      <w:hyperlink r:id="rId24" w:anchor="img_upgr_touch">
+        <w:t xml:space="preserve">During the second part of the update (QT firmware portion), the message in </w:t>
+      </w:r>
+      <w:hyperlink r:id="rId25" w:anchor="img_upgr_touch">
         <w:r>
           <w:rPr>
             <w:color w:val="0000FF"/>
@@ -1840,7 +1841,7 @@
                     <pic:cNvPicPr/>
                   </pic:nvPicPr>
                   <pic:blipFill>
-                    <a:blip r:embed="rId25"/>
+                    <a:blip r:embed="rId26"/>
                     <a:stretch>
                       <a:fillRect/>
                     </a:stretch>
@@ -1878,18 +1879,7 @@
         <w:ind w:right="11" w:hanging="425"/>
       </w:pPr>
       <w:r>
-        <w:t>When the update is co</w:t>
-      </w:r>
-      <w:r>
-        <w:t xml:space="preserve">mplete, the SLICE unit will </w:t>
-      </w:r>
-      <w:proofErr w:type="gramStart"/>
-      <w:r>
-        <w:t>reset</w:t>
-      </w:r>
-      <w:proofErr w:type="gramEnd"/>
-      <w:r>
-        <w:t xml:space="preserve"> and the home screen will be displayed on the touch screen.</w:t>
+        <w:t>When the update is complete, the SLICE unit will reset and the home screen will be displayed on the touch screen.</w:t>
       </w:r>
     </w:p>
     <w:p>
@@ -1907,7 +1897,7 @@
       <w:r>
         <w:t xml:space="preserve"> SLICE-QT application should display the message in </w:t>
       </w:r>
-      <w:hyperlink r:id="rId26" w:anchor="img_complete">
+      <w:hyperlink r:id="rId27" w:anchor="img_complete">
         <w:r>
           <w:rPr>
             <w:color w:val="0000FF"/>
@@ -2089,7 +2079,7 @@
               </wp:inline>
             </w:drawing>
           </mc:Choice>
-          <mc:Fallback xmlns:a="http://schemas.openxmlformats.org/drawingml/2006/main">
+          <mc:Fallback xmlns:a="http://schemas.openxmlformats.org/drawingml/2006/main" xmlns:w16se="http://schemas.microsoft.com/office/word/2015/wordml/symex" xmlns:w16cid="http://schemas.microsoft.com/office/word/2016/wordml/cid" xmlns:w15="http://schemas.microsoft.com/office/word/2012/wordml" xmlns:am3d="http://schemas.microsoft.com/office/drawing/2017/model3d" xmlns:aink="http://schemas.microsoft.com/office/drawing/2016/ink" xmlns:cx8="http://schemas.microsoft.com/office/drawing/2016/5/14/chartex" xmlns:cx7="http://schemas.microsoft.com/office/drawing/2016/5/13/chartex" xmlns:cx6="http://schemas.microsoft.com/office/drawing/2016/5/12/chartex" xmlns:cx5="http://schemas.microsoft.com/office/drawing/2016/5/11/chartex" xmlns:cx4="http://schemas.microsoft.com/office/drawing/2016/5/10/chartex" xmlns:cx3="http://schemas.microsoft.com/office/drawing/2016/5/9/chartex" xmlns:cx2="http://schemas.microsoft.com/office/drawing/2015/10/21/chartex" xmlns:cx1="http://schemas.microsoft.com/office/drawing/2015/9/8/chartex" xmlns:cx="http://schemas.microsoft.com/office/drawing/2014/chartex">
             <w:pict>
               <v:group id="Group 2102" style="width:509.49pt;height:0.75pt;mso-position-horizontal-relative:char;mso-position-vertical-relative:line" coordsize="64705,95">
                 <v:shape id="Shape 179" style="position:absolute;width:35313;height:0;left:0;top:0;" coordsize="3531324,0" path="m0,0l3531324,0">
@@ -2157,7 +2147,7 @@
                     <pic:cNvPicPr/>
                   </pic:nvPicPr>
                   <pic:blipFill>
-                    <a:blip r:embed="rId27"/>
+                    <a:blip r:embed="rId28"/>
                     <a:stretch>
                       <a:fillRect/>
                     </a:stretch>
@@ -2209,8 +2199,6 @@
       <w:r>
         <w:t>Close GUI and restart after completion.</w:t>
       </w:r>
-      <w:bookmarkStart w:id="1" w:name="_GoBack"/>
-      <w:bookmarkEnd w:id="1"/>
     </w:p>
     <w:p>
       <w:pPr>
@@ -2389,7 +2377,7 @@
                           <pic:cNvPicPr/>
                         </pic:nvPicPr>
                         <pic:blipFill>
-                          <a:blip r:embed="rId28"/>
+                          <a:blip r:embed="rId29"/>
                           <a:stretch>
                             <a:fillRect/>
                           </a:stretch>
@@ -3272,7 +3260,7 @@
               </wp:inline>
             </w:drawing>
           </mc:Choice>
-          <mc:Fallback xmlns:a="http://schemas.openxmlformats.org/drawingml/2006/main">
+          <mc:Fallback xmlns:a="http://schemas.openxmlformats.org/drawingml/2006/main" xmlns:w16se="http://schemas.microsoft.com/office/word/2015/wordml/symex" xmlns:w16cid="http://schemas.microsoft.com/office/word/2016/wordml/cid" xmlns:w15="http://schemas.microsoft.com/office/word/2012/wordml" xmlns:am3d="http://schemas.microsoft.com/office/drawing/2017/model3d" xmlns:aink="http://schemas.microsoft.com/office/drawing/2016/ink" xmlns:cx8="http://schemas.microsoft.com/office/drawing/2016/5/14/chartex" xmlns:cx7="http://schemas.microsoft.com/office/drawing/2016/5/13/chartex" xmlns:cx6="http://schemas.microsoft.com/office/drawing/2016/5/12/chartex" xmlns:cx5="http://schemas.microsoft.com/office/drawing/2016/5/11/chartex" xmlns:cx4="http://schemas.microsoft.com/office/drawing/2016/5/10/chartex" xmlns:cx3="http://schemas.microsoft.com/office/drawing/2016/5/9/chartex" xmlns:cx2="http://schemas.microsoft.com/office/drawing/2015/10/21/chartex" xmlns:cx1="http://schemas.microsoft.com/office/drawing/2015/9/8/chartex" xmlns:cx="http://schemas.microsoft.com/office/drawing/2014/chartex">
             <w:pict>
               <v:group id="Group 2305" style="width:328.144pt;height:82.45pt;mso-position-horizontal-relative:char;mso-position-vertical-relative:line" coordsize="41674,10471">
                 <v:shape id="Shape 216" style="position:absolute;width:41674;height:10471;left:0;top:0;" coordsize="4167429,1047115" path="m195580,0l3971849,0c3997452,0,4023043,5093,4046703,14884c4070350,24689,4092042,39179,4110152,57290c4128250,75387,4142740,97079,4152545,120739c4162336,144386,4167429,169977,4167429,195580l4167429,851535c4167429,877138,4162336,902729,4152545,926376c4142740,950036,4128250,971728,4110152,989825c4092042,1007935,4070350,1022426,4046703,1032230c4034872,1037126,4022560,1040848,4010005,1043345l3971853,1047115l195576,1047115l157425,1043345c144869,1040848,132556,1037126,120726,1032230c97079,1022426,75387,1007935,57277,989825c39180,971728,24689,950036,14885,926376c5093,902729,0,877138,0,851535l0,195580c0,169977,5093,144386,14885,120739c24689,97079,39180,75387,57277,57290c75387,39179,97079,24689,120726,14884c144386,5093,169977,0,195580,0x">
@@ -3280,7 +3268,7 @@
                   <v:fill on="true" color="#eeeeee"/>
                 </v:shape>
                 <v:shape id="Picture 235" style="position:absolute;width:9525;height:7905;left:1631;top:1631;" filled="f">
-                  <v:imagedata r:id="rId29"/>
+                  <v:imagedata r:id="rId30"/>
                 </v:shape>
                 <v:rect id="Rectangle 236" style="position:absolute;width:35634;height:1849;left:11531;top:2098;" filled="f" stroked="f">
                   <v:textbox inset="0,0,0,0">
@@ -3847,7 +3835,7 @@
                                 <w:spacing w:after="160" w:line="259" w:lineRule="auto"/>
                                 <w:ind w:left="0" w:firstLine="0"/>
                               </w:pPr>
-                              <w:hyperlink r:id="rId30">
+                              <w:hyperlink r:id="rId31">
                                 <w:r>
                                   <w:rPr>
                                     <w:color w:val="0000FF"/>
@@ -4070,7 +4058,7 @@
                                 <w:spacing w:after="160" w:line="259" w:lineRule="auto"/>
                                 <w:ind w:left="0" w:firstLine="0"/>
                               </w:pPr>
-                              <w:hyperlink r:id="rId31">
+                              <w:hyperlink r:id="rId32">
                                 <w:r>
                                   <w:rPr>
                                     <w:b/>
@@ -4199,7 +4187,7 @@
                           <pic:cNvPicPr/>
                         </pic:nvPicPr>
                         <pic:blipFill>
-                          <a:blip r:embed="rId32"/>
+                          <a:blip r:embed="rId33"/>
                           <a:stretch>
                             <a:fillRect/>
                           </a:stretch>
@@ -4480,7 +4468,7 @@
               </wp:inline>
             </w:drawing>
           </mc:Choice>
-          <mc:Fallback xmlns:a="http://schemas.openxmlformats.org/drawingml/2006/main">
+          <mc:Fallback xmlns:a="http://schemas.openxmlformats.org/drawingml/2006/main" xmlns:w16se="http://schemas.microsoft.com/office/word/2015/wordml/symex" xmlns:w16cid="http://schemas.microsoft.com/office/word/2016/wordml/cid" xmlns:w15="http://schemas.microsoft.com/office/word/2012/wordml" xmlns:am3d="http://schemas.microsoft.com/office/drawing/2017/model3d" xmlns:aink="http://schemas.microsoft.com/office/drawing/2016/ink" xmlns:cx8="http://schemas.microsoft.com/office/drawing/2016/5/14/chartex" xmlns:cx7="http://schemas.microsoft.com/office/drawing/2016/5/13/chartex" xmlns:cx6="http://schemas.microsoft.com/office/drawing/2016/5/12/chartex" xmlns:cx5="http://schemas.microsoft.com/office/drawing/2016/5/11/chartex" xmlns:cx4="http://schemas.microsoft.com/office/drawing/2016/5/10/chartex" xmlns:cx3="http://schemas.microsoft.com/office/drawing/2016/5/9/chartex" xmlns:cx2="http://schemas.microsoft.com/office/drawing/2015/10/21/chartex" xmlns:cx1="http://schemas.microsoft.com/office/drawing/2015/9/8/chartex" xmlns:cx="http://schemas.microsoft.com/office/drawing/2014/chartex">
             <w:pict>
               <v:group id="Group 2304" style="width:510.24pt;height:111.773pt;mso-position-horizontal-relative:char;mso-position-vertical-relative:line" coordsize="64800,14195">
                 <v:shape id="Shape 214" style="position:absolute;width:64800;height:14195;left:0;top:0;" coordsize="6480049,1419517" path="m71996,0l6408052,0c6417476,0,6426899,1879,6435611,5486c6444310,9093,6452299,14427,6458966,21094c6465634,27749,6470968,35738,6474574,44450c6478181,53149,6480049,62573,6480049,71996l6480049,1347521c6480049,1356944,6478181,1366367,6474574,1375080c6470968,1383779,6465634,1391767,6458966,1398435c6452299,1405102,6444310,1410437,6435611,1414044c6426899,1417650,6417476,1419517,6408052,1419517l71996,1419517c62573,1419517,53150,1417650,44437,1414044c35738,1410437,27750,1405102,21082,1398435c14414,1391767,9081,1383779,5474,1375080c1867,1366367,0,1356944,0,1347521l0,71996c0,62573,1867,53149,5474,44450c9081,35738,14414,27749,21082,21094c27750,14427,35738,9093,44437,5486c53150,1879,62573,0,71996,0x">
@@ -4765,7 +4753,7 @@
                   </v:textbox>
                 </v:rect>
                 <v:shape id="Picture 261" style="position:absolute;width:11430;height:11430;left:52140;top:1382;" filled="f">
-                  <v:imagedata r:id="rId33"/>
+                  <v:imagedata r:id="rId34"/>
                 </v:shape>
                 <v:shape id="Shape 262" style="position:absolute;width:64251;height:184;left:274;top:90;" coordsize="6425159,18453" path="m6425159,18453c6419330,12624,6412332,7950,6404712,4788c6397092,1638,6388849,0,6380607,0l44552,0c36309,0,28067,1638,20447,4788c12827,7950,5829,12624,0,18453">
                   <v:stroke weight="1.417pt" endcap="flat" joinstyle="miter" miterlimit="10" on="true" color="#dddddd"/>
@@ -4790,12 +4778,12 @@
       </w:r>
     </w:p>
     <w:sectPr>
-      <w:headerReference w:type="even" r:id="rId34"/>
-      <w:headerReference w:type="default" r:id="rId35"/>
-      <w:footerReference w:type="even" r:id="rId36"/>
-      <w:footerReference w:type="default" r:id="rId37"/>
-      <w:headerReference w:type="first" r:id="rId38"/>
-      <w:footerReference w:type="first" r:id="rId39"/>
+      <w:headerReference w:type="even" r:id="rId35"/>
+      <w:headerReference w:type="default" r:id="rId36"/>
+      <w:footerReference w:type="even" r:id="rId37"/>
+      <w:footerReference w:type="default" r:id="rId38"/>
+      <w:headerReference w:type="first" r:id="rId39"/>
+      <w:footerReference w:type="first" r:id="rId40"/>
       <w:pgSz w:w="11906" w:h="16838"/>
       <w:pgMar w:top="556" w:right="859" w:bottom="529" w:left="850" w:header="720" w:footer="720" w:gutter="0"/>
       <w:cols w:space="720"/>
@@ -4805,7 +4793,7 @@
 </file>
 
 <file path=word/endnotes.xml><?xml version="1.0" encoding="utf-8"?>
-<w:endnotes xmlns:wpc="http://schemas.microsoft.com/office/word/2010/wordprocessingCanvas" xmlns:cx="http://schemas.microsoft.com/office/drawing/2014/chartex" xmlns:cx1="http://schemas.microsoft.com/office/drawing/2015/9/8/chartex" xmlns:cx2="http://schemas.microsoft.com/office/drawing/2015/10/21/chartex" xmlns:cx3="http://schemas.microsoft.com/office/drawing/2016/5/9/chartex" xmlns:cx4="http://schemas.microsoft.com/office/drawing/2016/5/10/chartex" xmlns:cx5="http://schemas.microsoft.com/office/drawing/2016/5/11/chartex" xmlns:cx6="http://schemas.microsoft.com/office/drawing/2016/5/12/chartex" xmlns:cx7="http://schemas.microsoft.com/office/drawing/2016/5/13/chartex" xmlns:cx8="http://schemas.microsoft.com/office/drawing/2016/5/14/chartex" xmlns:mc="http://schemas.openxmlformats.org/markup-compatibility/2006" xmlns:aink="http://schemas.microsoft.com/office/drawing/2016/ink" xmlns:am3d="http://schemas.microsoft.com/office/drawing/2017/model3d" xmlns:o="urn:schemas-microsoft-com:office:office" xmlns:r="http://schemas.openxmlformats.org/officeDocument/2006/relationships" xmlns:m="http://schemas.openxmlformats.org/officeDocument/2006/math" xmlns:v="urn:schemas-microsoft-com:vml" xmlns:wp14="http://schemas.microsoft.com/office/word/2010/wordprocessingDrawing" xmlns:wp="http://schemas.openxmlformats.org/drawingml/2006/wordprocessingDrawing" xmlns:w10="urn:schemas-microsoft-com:office:word" xmlns:w="http://schemas.openxmlformats.org/wordprocessingml/2006/main" xmlns:w14="http://schemas.microsoft.com/office/word/2010/wordml" xmlns:w15="http://schemas.microsoft.com/office/word/2012/wordml" xmlns:w16cid="http://schemas.microsoft.com/office/word/2016/wordml/cid" xmlns:w16se="http://schemas.microsoft.com/office/word/2015/wordml/symex" xmlns:wpg="http://schemas.microsoft.com/office/word/2010/wordprocessingGroup" xmlns:wpi="http://schemas.microsoft.com/office/word/2010/wordprocessingInk" xmlns:wne="http://schemas.microsoft.com/office/word/2006/wordml" xmlns:wps="http://schemas.microsoft.com/office/word/2010/wordprocessingShape" mc:Ignorable="w14 w15 w16se w16cid wp14">
+<w:endnotes xmlns:wpc="http://schemas.microsoft.com/office/word/2010/wordprocessingCanvas" xmlns:mc="http://schemas.openxmlformats.org/markup-compatibility/2006" xmlns:o="urn:schemas-microsoft-com:office:office" xmlns:r="http://schemas.openxmlformats.org/officeDocument/2006/relationships" xmlns:m="http://schemas.openxmlformats.org/officeDocument/2006/math" xmlns:v="urn:schemas-microsoft-com:vml" xmlns:wp14="http://schemas.microsoft.com/office/word/2010/wordprocessingDrawing" xmlns:wp="http://schemas.openxmlformats.org/drawingml/2006/wordprocessingDrawing" xmlns:w10="urn:schemas-microsoft-com:office:word" xmlns:w="http://schemas.openxmlformats.org/wordprocessingml/2006/main" xmlns:w14="http://schemas.microsoft.com/office/word/2010/wordml" xmlns:wpg="http://schemas.microsoft.com/office/word/2010/wordprocessingGroup" xmlns:wpi="http://schemas.microsoft.com/office/word/2010/wordprocessingInk" xmlns:wne="http://schemas.microsoft.com/office/word/2006/wordml" xmlns:wps="http://schemas.microsoft.com/office/word/2010/wordprocessingShape" mc:Ignorable="w14 wp14">
   <w:endnote w:type="separator" w:id="-1">
     <w:p>
       <w:pPr>
@@ -4830,7 +4818,7 @@
 </file>
 
 <file path=word/footer1.xml><?xml version="1.0" encoding="utf-8"?>
-<w:ftr xmlns:wpc="http://schemas.microsoft.com/office/word/2010/wordprocessingCanvas" xmlns:cx="http://schemas.microsoft.com/office/drawing/2014/chartex" xmlns:cx1="http://schemas.microsoft.com/office/drawing/2015/9/8/chartex" xmlns:cx2="http://schemas.microsoft.com/office/drawing/2015/10/21/chartex" xmlns:cx3="http://schemas.microsoft.com/office/drawing/2016/5/9/chartex" xmlns:cx4="http://schemas.microsoft.com/office/drawing/2016/5/10/chartex" xmlns:cx5="http://schemas.microsoft.com/office/drawing/2016/5/11/chartex" xmlns:cx6="http://schemas.microsoft.com/office/drawing/2016/5/12/chartex" xmlns:cx7="http://schemas.microsoft.com/office/drawing/2016/5/13/chartex" xmlns:cx8="http://schemas.microsoft.com/office/drawing/2016/5/14/chartex" xmlns:mc="http://schemas.openxmlformats.org/markup-compatibility/2006" xmlns:aink="http://schemas.microsoft.com/office/drawing/2016/ink" xmlns:am3d="http://schemas.microsoft.com/office/drawing/2017/model3d" xmlns:o="urn:schemas-microsoft-com:office:office" xmlns:r="http://schemas.openxmlformats.org/officeDocument/2006/relationships" xmlns:m="http://schemas.openxmlformats.org/officeDocument/2006/math" xmlns:v="urn:schemas-microsoft-com:vml" xmlns:wp14="http://schemas.microsoft.com/office/word/2010/wordprocessingDrawing" xmlns:wp="http://schemas.openxmlformats.org/drawingml/2006/wordprocessingDrawing" xmlns:w10="urn:schemas-microsoft-com:office:word" xmlns:w="http://schemas.openxmlformats.org/wordprocessingml/2006/main" xmlns:w14="http://schemas.microsoft.com/office/word/2010/wordml" xmlns:w15="http://schemas.microsoft.com/office/word/2012/wordml" xmlns:w16cid="http://schemas.microsoft.com/office/word/2016/wordml/cid" xmlns:w16se="http://schemas.microsoft.com/office/word/2015/wordml/symex" xmlns:wpg="http://schemas.microsoft.com/office/word/2010/wordprocessingGroup" xmlns:wpi="http://schemas.microsoft.com/office/word/2010/wordprocessingInk" xmlns:wne="http://schemas.microsoft.com/office/word/2006/wordml" xmlns:wps="http://schemas.microsoft.com/office/word/2010/wordprocessingShape" mc:Ignorable="w14 w15 w16se w16cid wp14">
+<w:ftr xmlns:wpc="http://schemas.microsoft.com/office/word/2010/wordprocessingCanvas" xmlns:mc="http://schemas.openxmlformats.org/markup-compatibility/2006" xmlns:o="urn:schemas-microsoft-com:office:office" xmlns:r="http://schemas.openxmlformats.org/officeDocument/2006/relationships" xmlns:m="http://schemas.openxmlformats.org/officeDocument/2006/math" xmlns:v="urn:schemas-microsoft-com:vml" xmlns:wp14="http://schemas.microsoft.com/office/word/2010/wordprocessingDrawing" xmlns:wp="http://schemas.openxmlformats.org/drawingml/2006/wordprocessingDrawing" xmlns:w10="urn:schemas-microsoft-com:office:word" xmlns:w="http://schemas.openxmlformats.org/wordprocessingml/2006/main" xmlns:w14="http://schemas.microsoft.com/office/word/2010/wordml" xmlns:wpg="http://schemas.microsoft.com/office/word/2010/wordprocessingGroup" xmlns:wpi="http://schemas.microsoft.com/office/word/2010/wordprocessingInk" xmlns:wne="http://schemas.microsoft.com/office/word/2006/wordml" xmlns:wps="http://schemas.microsoft.com/office/word/2010/wordprocessingShape" mc:Ignorable="w14 wp14">
   <w:p>
     <w:pPr>
       <w:spacing w:after="160" w:line="259" w:lineRule="auto"/>
@@ -4841,7 +4829,7 @@
 </file>
 
 <file path=word/footer2.xml><?xml version="1.0" encoding="utf-8"?>
-<w:ftr xmlns:wpc="http://schemas.microsoft.com/office/word/2010/wordprocessingCanvas" xmlns:cx="http://schemas.microsoft.com/office/drawing/2014/chartex" xmlns:cx1="http://schemas.microsoft.com/office/drawing/2015/9/8/chartex" xmlns:cx2="http://schemas.microsoft.com/office/drawing/2015/10/21/chartex" xmlns:cx3="http://schemas.microsoft.com/office/drawing/2016/5/9/chartex" xmlns:cx4="http://schemas.microsoft.com/office/drawing/2016/5/10/chartex" xmlns:cx5="http://schemas.microsoft.com/office/drawing/2016/5/11/chartex" xmlns:cx6="http://schemas.microsoft.com/office/drawing/2016/5/12/chartex" xmlns:cx7="http://schemas.microsoft.com/office/drawing/2016/5/13/chartex" xmlns:cx8="http://schemas.microsoft.com/office/drawing/2016/5/14/chartex" xmlns:mc="http://schemas.openxmlformats.org/markup-compatibility/2006" xmlns:aink="http://schemas.microsoft.com/office/drawing/2016/ink" xmlns:am3d="http://schemas.microsoft.com/office/drawing/2017/model3d" xmlns:o="urn:schemas-microsoft-com:office:office" xmlns:r="http://schemas.openxmlformats.org/officeDocument/2006/relationships" xmlns:m="http://schemas.openxmlformats.org/officeDocument/2006/math" xmlns:v="urn:schemas-microsoft-com:vml" xmlns:wp14="http://schemas.microsoft.com/office/word/2010/wordprocessingDrawing" xmlns:wp="http://schemas.openxmlformats.org/drawingml/2006/wordprocessingDrawing" xmlns:w10="urn:schemas-microsoft-com:office:word" xmlns:w="http://schemas.openxmlformats.org/wordprocessingml/2006/main" xmlns:w14="http://schemas.microsoft.com/office/word/2010/wordml" xmlns:w15="http://schemas.microsoft.com/office/word/2012/wordml" xmlns:w16cid="http://schemas.microsoft.com/office/word/2016/wordml/cid" xmlns:w16se="http://schemas.microsoft.com/office/word/2015/wordml/symex" xmlns:wpg="http://schemas.microsoft.com/office/word/2010/wordprocessingGroup" xmlns:wpi="http://schemas.microsoft.com/office/word/2010/wordprocessingInk" xmlns:wne="http://schemas.microsoft.com/office/word/2006/wordml" xmlns:wps="http://schemas.microsoft.com/office/word/2010/wordprocessingShape" mc:Ignorable="w14 w15 w16se w16cid wp14">
+<w:ftr xmlns:wpc="http://schemas.microsoft.com/office/word/2010/wordprocessingCanvas" xmlns:mc="http://schemas.openxmlformats.org/markup-compatibility/2006" xmlns:o="urn:schemas-microsoft-com:office:office" xmlns:r="http://schemas.openxmlformats.org/officeDocument/2006/relationships" xmlns:m="http://schemas.openxmlformats.org/officeDocument/2006/math" xmlns:v="urn:schemas-microsoft-com:vml" xmlns:wp14="http://schemas.microsoft.com/office/word/2010/wordprocessingDrawing" xmlns:wp="http://schemas.openxmlformats.org/drawingml/2006/wordprocessingDrawing" xmlns:w10="urn:schemas-microsoft-com:office:word" xmlns:w="http://schemas.openxmlformats.org/wordprocessingml/2006/main" xmlns:w14="http://schemas.microsoft.com/office/word/2010/wordml" xmlns:wpg="http://schemas.microsoft.com/office/word/2010/wordprocessingGroup" xmlns:wpi="http://schemas.microsoft.com/office/word/2010/wordprocessingInk" xmlns:wne="http://schemas.microsoft.com/office/word/2006/wordml" xmlns:wps="http://schemas.microsoft.com/office/word/2010/wordprocessingShape" mc:Ignorable="w14 wp14">
   <w:p>
     <w:pPr>
       <w:spacing w:after="0" w:line="259" w:lineRule="auto"/>
@@ -5020,7 +5008,7 @@
             </wp:anchor>
           </w:drawing>
         </mc:Choice>
-        <mc:Fallback xmlns:a="http://schemas.openxmlformats.org/drawingml/2006/main">
+        <mc:Fallback xmlns:a="http://schemas.openxmlformats.org/drawingml/2006/main" xmlns:w16se="http://schemas.microsoft.com/office/word/2015/wordml/symex" xmlns:w16cid="http://schemas.microsoft.com/office/word/2016/wordml/cid" xmlns:w15="http://schemas.microsoft.com/office/word/2012/wordml" xmlns:am3d="http://schemas.microsoft.com/office/drawing/2017/model3d" xmlns:aink="http://schemas.microsoft.com/office/drawing/2016/ink" xmlns:cx8="http://schemas.microsoft.com/office/drawing/2016/5/14/chartex" xmlns:cx7="http://schemas.microsoft.com/office/drawing/2016/5/13/chartex" xmlns:cx6="http://schemas.microsoft.com/office/drawing/2016/5/12/chartex" xmlns:cx5="http://schemas.microsoft.com/office/drawing/2016/5/11/chartex" xmlns:cx4="http://schemas.microsoft.com/office/drawing/2016/5/10/chartex" xmlns:cx3="http://schemas.microsoft.com/office/drawing/2016/5/9/chartex" xmlns:cx2="http://schemas.microsoft.com/office/drawing/2015/10/21/chartex" xmlns:cx1="http://schemas.microsoft.com/office/drawing/2015/9/8/chartex" xmlns:cx="http://schemas.microsoft.com/office/drawing/2014/chartex">
           <w:pict>
             <v:group id="Group 2645" style="width:509.49pt;height:0.75pt;position:absolute;mso-position-horizontal-relative:page;mso-position-horizontal:absolute;margin-left:42.895pt;mso-position-vertical-relative:page;margin-top:804.803pt;" coordsize="64705,95">
               <v:shape id="Shape 2646" style="position:absolute;width:63662;height:0;left:0;top:0;" coordsize="6366294,0" path="m0,0l6366294,0">
@@ -5052,7 +5040,7 @@
 </file>
 
 <file path=word/footer3.xml><?xml version="1.0" encoding="utf-8"?>
-<w:ftr xmlns:wpc="http://schemas.microsoft.com/office/word/2010/wordprocessingCanvas" xmlns:cx="http://schemas.microsoft.com/office/drawing/2014/chartex" xmlns:cx1="http://schemas.microsoft.com/office/drawing/2015/9/8/chartex" xmlns:cx2="http://schemas.microsoft.com/office/drawing/2015/10/21/chartex" xmlns:cx3="http://schemas.microsoft.com/office/drawing/2016/5/9/chartex" xmlns:cx4="http://schemas.microsoft.com/office/drawing/2016/5/10/chartex" xmlns:cx5="http://schemas.microsoft.com/office/drawing/2016/5/11/chartex" xmlns:cx6="http://schemas.microsoft.com/office/drawing/2016/5/12/chartex" xmlns:cx7="http://schemas.microsoft.com/office/drawing/2016/5/13/chartex" xmlns:cx8="http://schemas.microsoft.com/office/drawing/2016/5/14/chartex" xmlns:mc="http://schemas.openxmlformats.org/markup-compatibility/2006" xmlns:aink="http://schemas.microsoft.com/office/drawing/2016/ink" xmlns:am3d="http://schemas.microsoft.com/office/drawing/2017/model3d" xmlns:o="urn:schemas-microsoft-com:office:office" xmlns:r="http://schemas.openxmlformats.org/officeDocument/2006/relationships" xmlns:m="http://schemas.openxmlformats.org/officeDocument/2006/math" xmlns:v="urn:schemas-microsoft-com:vml" xmlns:wp14="http://schemas.microsoft.com/office/word/2010/wordprocessingDrawing" xmlns:wp="http://schemas.openxmlformats.org/drawingml/2006/wordprocessingDrawing" xmlns:w10="urn:schemas-microsoft-com:office:word" xmlns:w="http://schemas.openxmlformats.org/wordprocessingml/2006/main" xmlns:w14="http://schemas.microsoft.com/office/word/2010/wordml" xmlns:w15="http://schemas.microsoft.com/office/word/2012/wordml" xmlns:w16cid="http://schemas.microsoft.com/office/word/2016/wordml/cid" xmlns:w16se="http://schemas.microsoft.com/office/word/2015/wordml/symex" xmlns:wpg="http://schemas.microsoft.com/office/word/2010/wordprocessingGroup" xmlns:wpi="http://schemas.microsoft.com/office/word/2010/wordprocessingInk" xmlns:wne="http://schemas.microsoft.com/office/word/2006/wordml" xmlns:wps="http://schemas.microsoft.com/office/word/2010/wordprocessingShape" mc:Ignorable="w14 w15 w16se w16cid wp14">
+<w:ftr xmlns:wpc="http://schemas.microsoft.com/office/word/2010/wordprocessingCanvas" xmlns:mc="http://schemas.openxmlformats.org/markup-compatibility/2006" xmlns:o="urn:schemas-microsoft-com:office:office" xmlns:r="http://schemas.openxmlformats.org/officeDocument/2006/relationships" xmlns:m="http://schemas.openxmlformats.org/officeDocument/2006/math" xmlns:v="urn:schemas-microsoft-com:vml" xmlns:wp14="http://schemas.microsoft.com/office/word/2010/wordprocessingDrawing" xmlns:wp="http://schemas.openxmlformats.org/drawingml/2006/wordprocessingDrawing" xmlns:w10="urn:schemas-microsoft-com:office:word" xmlns:w="http://schemas.openxmlformats.org/wordprocessingml/2006/main" xmlns:w14="http://schemas.microsoft.com/office/word/2010/wordml" xmlns:wpg="http://schemas.microsoft.com/office/word/2010/wordprocessingGroup" xmlns:wpi="http://schemas.microsoft.com/office/word/2010/wordprocessingInk" xmlns:wne="http://schemas.microsoft.com/office/word/2006/wordml" xmlns:wps="http://schemas.microsoft.com/office/word/2010/wordprocessingShape" mc:Ignorable="w14 wp14">
   <w:p>
     <w:pPr>
       <w:spacing w:after="0" w:line="259" w:lineRule="auto"/>
@@ -5231,7 +5219,7 @@
             </wp:anchor>
           </w:drawing>
         </mc:Choice>
-        <mc:Fallback xmlns:a="http://schemas.openxmlformats.org/drawingml/2006/main">
+        <mc:Fallback xmlns:a="http://schemas.openxmlformats.org/drawingml/2006/main" xmlns:w16se="http://schemas.microsoft.com/office/word/2015/wordml/symex" xmlns:w16cid="http://schemas.microsoft.com/office/word/2016/wordml/cid" xmlns:w15="http://schemas.microsoft.com/office/word/2012/wordml" xmlns:am3d="http://schemas.microsoft.com/office/drawing/2017/model3d" xmlns:aink="http://schemas.microsoft.com/office/drawing/2016/ink" xmlns:cx8="http://schemas.microsoft.com/office/drawing/2016/5/14/chartex" xmlns:cx7="http://schemas.microsoft.com/office/drawing/2016/5/13/chartex" xmlns:cx6="http://schemas.microsoft.com/office/drawing/2016/5/12/chartex" xmlns:cx5="http://schemas.microsoft.com/office/drawing/2016/5/11/chartex" xmlns:cx4="http://schemas.microsoft.com/office/drawing/2016/5/10/chartex" xmlns:cx3="http://schemas.microsoft.com/office/drawing/2016/5/9/chartex" xmlns:cx2="http://schemas.microsoft.com/office/drawing/2015/10/21/chartex" xmlns:cx1="http://schemas.microsoft.com/office/drawing/2015/9/8/chartex" xmlns:cx="http://schemas.microsoft.com/office/drawing/2014/chartex">
           <w:pict>
             <v:group id="Group 2618" style="width:509.49pt;height:0.75pt;position:absolute;mso-position-horizontal-relative:page;mso-position-horizontal:absolute;margin-left:42.895pt;mso-position-vertical-relative:page;margin-top:804.803pt;" coordsize="64705,95">
               <v:shape id="Shape 2619" style="position:absolute;width:63662;height:0;left:0;top:0;" coordsize="6366294,0" path="m0,0l6366294,0">
@@ -5256,20 +5244,14 @@
       <w:rPr>
         <w:sz w:val="16"/>
       </w:rPr>
-      <w:t>Product Manuals - https://www.</w:t>
-    </w:r>
-    <w:r>
-      <w:rPr>
-        <w:sz w:val="16"/>
-      </w:rPr>
-      <w:t>vescent.com/manuals/</w:t>
+      <w:t>Product Manuals - https://www.vescent.com/manuals/</w:t>
     </w:r>
   </w:p>
 </w:ftr>
 </file>
 
 <file path=word/footnotes.xml><?xml version="1.0" encoding="utf-8"?>
-<w:footnotes xmlns:wpc="http://schemas.microsoft.com/office/word/2010/wordprocessingCanvas" xmlns:cx="http://schemas.microsoft.com/office/drawing/2014/chartex" xmlns:cx1="http://schemas.microsoft.com/office/drawing/2015/9/8/chartex" xmlns:cx2="http://schemas.microsoft.com/office/drawing/2015/10/21/chartex" xmlns:cx3="http://schemas.microsoft.com/office/drawing/2016/5/9/chartex" xmlns:cx4="http://schemas.microsoft.com/office/drawing/2016/5/10/chartex" xmlns:cx5="http://schemas.microsoft.com/office/drawing/2016/5/11/chartex" xmlns:cx6="http://schemas.microsoft.com/office/drawing/2016/5/12/chartex" xmlns:cx7="http://schemas.microsoft.com/office/drawing/2016/5/13/chartex" xmlns:cx8="http://schemas.microsoft.com/office/drawing/2016/5/14/chartex" xmlns:mc="http://schemas.openxmlformats.org/markup-compatibility/2006" xmlns:aink="http://schemas.microsoft.com/office/drawing/2016/ink" xmlns:am3d="http://schemas.microsoft.com/office/drawing/2017/model3d" xmlns:o="urn:schemas-microsoft-com:office:office" xmlns:r="http://schemas.openxmlformats.org/officeDocument/2006/relationships" xmlns:m="http://schemas.openxmlformats.org/officeDocument/2006/math" xmlns:v="urn:schemas-microsoft-com:vml" xmlns:wp14="http://schemas.microsoft.com/office/word/2010/wordprocessingDrawing" xmlns:wp="http://schemas.openxmlformats.org/drawingml/2006/wordprocessingDrawing" xmlns:w10="urn:schemas-microsoft-com:office:word" xmlns:w="http://schemas.openxmlformats.org/wordprocessingml/2006/main" xmlns:w14="http://schemas.microsoft.com/office/word/2010/wordml" xmlns:w15="http://schemas.microsoft.com/office/word/2012/wordml" xmlns:w16cid="http://schemas.microsoft.com/office/word/2016/wordml/cid" xmlns:w16se="http://schemas.microsoft.com/office/word/2015/wordml/symex" xmlns:wpg="http://schemas.microsoft.com/office/word/2010/wordprocessingGroup" xmlns:wpi="http://schemas.microsoft.com/office/word/2010/wordprocessingInk" xmlns:wne="http://schemas.microsoft.com/office/word/2006/wordml" xmlns:wps="http://schemas.microsoft.com/office/word/2010/wordprocessingShape" mc:Ignorable="w14 w15 w16se w16cid wp14">
+<w:footnotes xmlns:wpc="http://schemas.microsoft.com/office/word/2010/wordprocessingCanvas" xmlns:mc="http://schemas.openxmlformats.org/markup-compatibility/2006" xmlns:o="urn:schemas-microsoft-com:office:office" xmlns:r="http://schemas.openxmlformats.org/officeDocument/2006/relationships" xmlns:m="http://schemas.openxmlformats.org/officeDocument/2006/math" xmlns:v="urn:schemas-microsoft-com:vml" xmlns:wp14="http://schemas.microsoft.com/office/word/2010/wordprocessingDrawing" xmlns:wp="http://schemas.openxmlformats.org/drawingml/2006/wordprocessingDrawing" xmlns:w10="urn:schemas-microsoft-com:office:word" xmlns:w="http://schemas.openxmlformats.org/wordprocessingml/2006/main" xmlns:w14="http://schemas.microsoft.com/office/word/2010/wordml" xmlns:wpg="http://schemas.microsoft.com/office/word/2010/wordprocessingGroup" xmlns:wpi="http://schemas.microsoft.com/office/word/2010/wordprocessingInk" xmlns:wne="http://schemas.microsoft.com/office/word/2006/wordml" xmlns:wps="http://schemas.microsoft.com/office/word/2010/wordprocessingShape" mc:Ignorable="w14 wp14">
   <w:footnote w:type="separator" w:id="-1">
     <w:p>
       <w:pPr>
@@ -5294,7 +5276,7 @@
 </file>
 
 <file path=word/header1.xml><?xml version="1.0" encoding="utf-8"?>
-<w:hdr xmlns:wpc="http://schemas.microsoft.com/office/word/2010/wordprocessingCanvas" xmlns:cx="http://schemas.microsoft.com/office/drawing/2014/chartex" xmlns:cx1="http://schemas.microsoft.com/office/drawing/2015/9/8/chartex" xmlns:cx2="http://schemas.microsoft.com/office/drawing/2015/10/21/chartex" xmlns:cx3="http://schemas.microsoft.com/office/drawing/2016/5/9/chartex" xmlns:cx4="http://schemas.microsoft.com/office/drawing/2016/5/10/chartex" xmlns:cx5="http://schemas.microsoft.com/office/drawing/2016/5/11/chartex" xmlns:cx6="http://schemas.microsoft.com/office/drawing/2016/5/12/chartex" xmlns:cx7="http://schemas.microsoft.com/office/drawing/2016/5/13/chartex" xmlns:cx8="http://schemas.microsoft.com/office/drawing/2016/5/14/chartex" xmlns:mc="http://schemas.openxmlformats.org/markup-compatibility/2006" xmlns:aink="http://schemas.microsoft.com/office/drawing/2016/ink" xmlns:am3d="http://schemas.microsoft.com/office/drawing/2017/model3d" xmlns:o="urn:schemas-microsoft-com:office:office" xmlns:r="http://schemas.openxmlformats.org/officeDocument/2006/relationships" xmlns:m="http://schemas.openxmlformats.org/officeDocument/2006/math" xmlns:v="urn:schemas-microsoft-com:vml" xmlns:wp14="http://schemas.microsoft.com/office/word/2010/wordprocessingDrawing" xmlns:wp="http://schemas.openxmlformats.org/drawingml/2006/wordprocessingDrawing" xmlns:w10="urn:schemas-microsoft-com:office:word" xmlns:w="http://schemas.openxmlformats.org/wordprocessingml/2006/main" xmlns:w14="http://schemas.microsoft.com/office/word/2010/wordml" xmlns:w15="http://schemas.microsoft.com/office/word/2012/wordml" xmlns:w16cid="http://schemas.microsoft.com/office/word/2016/wordml/cid" xmlns:w16se="http://schemas.microsoft.com/office/word/2015/wordml/symex" xmlns:wpg="http://schemas.microsoft.com/office/word/2010/wordprocessingGroup" xmlns:wpi="http://schemas.microsoft.com/office/word/2010/wordprocessingInk" xmlns:wne="http://schemas.microsoft.com/office/word/2006/wordml" xmlns:wps="http://schemas.microsoft.com/office/word/2010/wordprocessingShape" mc:Ignorable="w14 w15 w16se w16cid wp14">
+<w:hdr xmlns:wpc="http://schemas.microsoft.com/office/word/2010/wordprocessingCanvas" xmlns:mc="http://schemas.openxmlformats.org/markup-compatibility/2006" xmlns:o="urn:schemas-microsoft-com:office:office" xmlns:r="http://schemas.openxmlformats.org/officeDocument/2006/relationships" xmlns:m="http://schemas.openxmlformats.org/officeDocument/2006/math" xmlns:v="urn:schemas-microsoft-com:vml" xmlns:wp14="http://schemas.microsoft.com/office/word/2010/wordprocessingDrawing" xmlns:wp="http://schemas.openxmlformats.org/drawingml/2006/wordprocessingDrawing" xmlns:w10="urn:schemas-microsoft-com:office:word" xmlns:w="http://schemas.openxmlformats.org/wordprocessingml/2006/main" xmlns:w14="http://schemas.microsoft.com/office/word/2010/wordml" xmlns:wpg="http://schemas.microsoft.com/office/word/2010/wordprocessingGroup" xmlns:wpi="http://schemas.microsoft.com/office/word/2010/wordprocessingInk" xmlns:wne="http://schemas.microsoft.com/office/word/2006/wordml" xmlns:wps="http://schemas.microsoft.com/office/word/2010/wordprocessingShape" mc:Ignorable="w14 wp14">
   <w:p>
     <w:r>
       <w:rPr>
@@ -5379,7 +5361,7 @@
             </wp:anchor>
           </w:drawing>
         </mc:Choice>
-        <mc:Fallback xmlns:a="http://schemas.openxmlformats.org/drawingml/2006/main">
+        <mc:Fallback xmlns:a="http://schemas.openxmlformats.org/drawingml/2006/main" xmlns:w16se="http://schemas.microsoft.com/office/word/2015/wordml/symex" xmlns:w16cid="http://schemas.microsoft.com/office/word/2016/wordml/cid" xmlns:w15="http://schemas.microsoft.com/office/word/2012/wordml" xmlns:am3d="http://schemas.microsoft.com/office/drawing/2017/model3d" xmlns:aink="http://schemas.microsoft.com/office/drawing/2016/ink" xmlns:cx8="http://schemas.microsoft.com/office/drawing/2016/5/14/chartex" xmlns:cx7="http://schemas.microsoft.com/office/drawing/2016/5/13/chartex" xmlns:cx6="http://schemas.microsoft.com/office/drawing/2016/5/12/chartex" xmlns:cx5="http://schemas.microsoft.com/office/drawing/2016/5/11/chartex" xmlns:cx4="http://schemas.microsoft.com/office/drawing/2016/5/10/chartex" xmlns:cx3="http://schemas.microsoft.com/office/drawing/2016/5/9/chartex" xmlns:cx2="http://schemas.microsoft.com/office/drawing/2015/10/21/chartex" xmlns:cx1="http://schemas.microsoft.com/office/drawing/2015/9/8/chartex" xmlns:cx="http://schemas.microsoft.com/office/drawing/2014/chartex">
           <w:pict>
             <v:group id="Group 2650" style="width:238.698pt;height:0.75pt;position:absolute;z-index:-2147483648;mso-position-horizontal-relative:page;mso-position-horizontal:absolute;margin-left:313.687pt;mso-position-vertical-relative:page;margin-top:37.087pt;" coordsize="30314,95">
               <v:shape id="Shape 2651" style="position:absolute;width:30314;height:0;left:0;top:0;" coordsize="3031465,0" path="m0,0l3031465,0">
@@ -5396,7 +5378,7 @@
 </file>
 
 <file path=word/header2.xml><?xml version="1.0" encoding="utf-8"?>
-<w:hdr xmlns:wpc="http://schemas.microsoft.com/office/word/2010/wordprocessingCanvas" xmlns:cx="http://schemas.microsoft.com/office/drawing/2014/chartex" xmlns:cx1="http://schemas.microsoft.com/office/drawing/2015/9/8/chartex" xmlns:cx2="http://schemas.microsoft.com/office/drawing/2015/10/21/chartex" xmlns:cx3="http://schemas.microsoft.com/office/drawing/2016/5/9/chartex" xmlns:cx4="http://schemas.microsoft.com/office/drawing/2016/5/10/chartex" xmlns:cx5="http://schemas.microsoft.com/office/drawing/2016/5/11/chartex" xmlns:cx6="http://schemas.microsoft.com/office/drawing/2016/5/12/chartex" xmlns:cx7="http://schemas.microsoft.com/office/drawing/2016/5/13/chartex" xmlns:cx8="http://schemas.microsoft.com/office/drawing/2016/5/14/chartex" xmlns:mc="http://schemas.openxmlformats.org/markup-compatibility/2006" xmlns:aink="http://schemas.microsoft.com/office/drawing/2016/ink" xmlns:am3d="http://schemas.microsoft.com/office/drawing/2017/model3d" xmlns:o="urn:schemas-microsoft-com:office:office" xmlns:r="http://schemas.openxmlformats.org/officeDocument/2006/relationships" xmlns:m="http://schemas.openxmlformats.org/officeDocument/2006/math" xmlns:v="urn:schemas-microsoft-com:vml" xmlns:wp14="http://schemas.microsoft.com/office/word/2010/wordprocessingDrawing" xmlns:wp="http://schemas.openxmlformats.org/drawingml/2006/wordprocessingDrawing" xmlns:w10="urn:schemas-microsoft-com:office:word" xmlns:w="http://schemas.openxmlformats.org/wordprocessingml/2006/main" xmlns:w14="http://schemas.microsoft.com/office/word/2010/wordml" xmlns:w15="http://schemas.microsoft.com/office/word/2012/wordml" xmlns:w16cid="http://schemas.microsoft.com/office/word/2016/wordml/cid" xmlns:w16se="http://schemas.microsoft.com/office/word/2015/wordml/symex" xmlns:wpg="http://schemas.microsoft.com/office/word/2010/wordprocessingGroup" xmlns:wpi="http://schemas.microsoft.com/office/word/2010/wordprocessingInk" xmlns:wne="http://schemas.microsoft.com/office/word/2006/wordml" xmlns:wps="http://schemas.microsoft.com/office/word/2010/wordprocessingShape" mc:Ignorable="w14 w15 w16se w16cid wp14">
+<w:hdr xmlns:wpc="http://schemas.microsoft.com/office/word/2010/wordprocessingCanvas" xmlns:mc="http://schemas.openxmlformats.org/markup-compatibility/2006" xmlns:o="urn:schemas-microsoft-com:office:office" xmlns:r="http://schemas.openxmlformats.org/officeDocument/2006/relationships" xmlns:m="http://schemas.openxmlformats.org/officeDocument/2006/math" xmlns:v="urn:schemas-microsoft-com:vml" xmlns:wp14="http://schemas.microsoft.com/office/word/2010/wordprocessingDrawing" xmlns:wp="http://schemas.openxmlformats.org/drawingml/2006/wordprocessingDrawing" xmlns:w10="urn:schemas-microsoft-com:office:word" xmlns:w="http://schemas.openxmlformats.org/wordprocessingml/2006/main" xmlns:w14="http://schemas.microsoft.com/office/word/2010/wordml" xmlns:wpg="http://schemas.microsoft.com/office/word/2010/wordprocessingGroup" xmlns:wpi="http://schemas.microsoft.com/office/word/2010/wordprocessingInk" xmlns:wne="http://schemas.microsoft.com/office/word/2006/wordml" xmlns:wps="http://schemas.microsoft.com/office/word/2010/wordprocessingShape" mc:Ignorable="w14 wp14">
   <w:p>
     <w:pPr>
       <w:tabs>
@@ -5579,7 +5561,7 @@
             </wp:anchor>
           </w:drawing>
         </mc:Choice>
-        <mc:Fallback xmlns:a="http://schemas.openxmlformats.org/drawingml/2006/main">
+        <mc:Fallback xmlns:a="http://schemas.openxmlformats.org/drawingml/2006/main" xmlns:w16se="http://schemas.microsoft.com/office/word/2015/wordml/symex" xmlns:w16cid="http://schemas.microsoft.com/office/word/2016/wordml/cid" xmlns:w15="http://schemas.microsoft.com/office/word/2012/wordml" xmlns:am3d="http://schemas.microsoft.com/office/drawing/2017/model3d" xmlns:aink="http://schemas.microsoft.com/office/drawing/2016/ink" xmlns:cx8="http://schemas.microsoft.com/office/drawing/2016/5/14/chartex" xmlns:cx7="http://schemas.microsoft.com/office/drawing/2016/5/13/chartex" xmlns:cx6="http://schemas.microsoft.com/office/drawing/2016/5/12/chartex" xmlns:cx5="http://schemas.microsoft.com/office/drawing/2016/5/11/chartex" xmlns:cx4="http://schemas.microsoft.com/office/drawing/2016/5/10/chartex" xmlns:cx3="http://schemas.microsoft.com/office/drawing/2016/5/9/chartex" xmlns:cx2="http://schemas.microsoft.com/office/drawing/2015/10/21/chartex" xmlns:cx1="http://schemas.microsoft.com/office/drawing/2015/9/8/chartex" xmlns:cx="http://schemas.microsoft.com/office/drawing/2014/chartex">
           <w:pict>
             <v:group id="Group 2634" style="width:509.49pt;height:0.75pt;position:absolute;mso-position-horizontal-relative:page;mso-position-horizontal:absolute;margin-left:42.895pt;mso-position-vertical-relative:page;margin-top:37.087pt;" coordsize="64705,95">
               <v:shape id="Shape 2635" style="position:absolute;width:29843;height:0;left:0;top:0;" coordsize="2984360,0" path="m0,0l2984360,0">
@@ -5632,6 +5614,7 @@
     </w:r>
     <w:r>
       <w:rPr>
+        <w:noProof/>
         <w:sz w:val="16"/>
       </w:rPr>
       <w:t>1</w:t>
@@ -5668,9 +5651,10 @@
     </w:r>
     <w:r>
       <w:rPr>
+        <w:noProof/>
         <w:sz w:val="16"/>
       </w:rPr>
-      <w:t>5</w:t>
+      <w:t>7</w:t>
     </w:r>
     <w:r>
       <w:rPr>
@@ -5725,7 +5709,7 @@
             </wp:anchor>
           </w:drawing>
         </mc:Choice>
-        <mc:Fallback xmlns:a="http://schemas.openxmlformats.org/drawingml/2006/main">
+        <mc:Fallback xmlns:a="http://schemas.openxmlformats.org/drawingml/2006/main" xmlns:w16se="http://schemas.microsoft.com/office/word/2015/wordml/symex" xmlns:w16cid="http://schemas.microsoft.com/office/word/2016/wordml/cid" xmlns:w15="http://schemas.microsoft.com/office/word/2012/wordml" xmlns:am3d="http://schemas.microsoft.com/office/drawing/2017/model3d" xmlns:aink="http://schemas.microsoft.com/office/drawing/2016/ink" xmlns:cx8="http://schemas.microsoft.com/office/drawing/2016/5/14/chartex" xmlns:cx7="http://schemas.microsoft.com/office/drawing/2016/5/13/chartex" xmlns:cx6="http://schemas.microsoft.com/office/drawing/2016/5/12/chartex" xmlns:cx5="http://schemas.microsoft.com/office/drawing/2016/5/11/chartex" xmlns:cx4="http://schemas.microsoft.com/office/drawing/2016/5/10/chartex" xmlns:cx3="http://schemas.microsoft.com/office/drawing/2016/5/9/chartex" xmlns:cx2="http://schemas.microsoft.com/office/drawing/2015/10/21/chartex" xmlns:cx1="http://schemas.microsoft.com/office/drawing/2015/9/8/chartex" xmlns:cx="http://schemas.microsoft.com/office/drawing/2014/chartex">
           <w:pict>
             <v:group id="Group 2638" style="width:7.87402e-05pt;height:7.87402e-05pt;position:absolute;z-index:-2147483648;mso-position-horizontal-relative:page;mso-position-horizontal:absolute;margin-left:0pt;mso-position-vertical-relative:page;margin-top:0pt;" coordsize="0,0"/>
           </w:pict>
@@ -5737,7 +5721,7 @@
 </file>
 
 <file path=word/header3.xml><?xml version="1.0" encoding="utf-8"?>
-<w:hdr xmlns:wpc="http://schemas.microsoft.com/office/word/2010/wordprocessingCanvas" xmlns:cx="http://schemas.microsoft.com/office/drawing/2014/chartex" xmlns:cx1="http://schemas.microsoft.com/office/drawing/2015/9/8/chartex" xmlns:cx2="http://schemas.microsoft.com/office/drawing/2015/10/21/chartex" xmlns:cx3="http://schemas.microsoft.com/office/drawing/2016/5/9/chartex" xmlns:cx4="http://schemas.microsoft.com/office/drawing/2016/5/10/chartex" xmlns:cx5="http://schemas.microsoft.com/office/drawing/2016/5/11/chartex" xmlns:cx6="http://schemas.microsoft.com/office/drawing/2016/5/12/chartex" xmlns:cx7="http://schemas.microsoft.com/office/drawing/2016/5/13/chartex" xmlns:cx8="http://schemas.microsoft.com/office/drawing/2016/5/14/chartex" xmlns:mc="http://schemas.openxmlformats.org/markup-compatibility/2006" xmlns:aink="http://schemas.microsoft.com/office/drawing/2016/ink" xmlns:am3d="http://schemas.microsoft.com/office/drawing/2017/model3d" xmlns:o="urn:schemas-microsoft-com:office:office" xmlns:r="http://schemas.openxmlformats.org/officeDocument/2006/relationships" xmlns:m="http://schemas.openxmlformats.org/officeDocument/2006/math" xmlns:v="urn:schemas-microsoft-com:vml" xmlns:wp14="http://schemas.microsoft.com/office/word/2010/wordprocessingDrawing" xmlns:wp="http://schemas.openxmlformats.org/drawingml/2006/wordprocessingDrawing" xmlns:w10="urn:schemas-microsoft-com:office:word" xmlns:w="http://schemas.openxmlformats.org/wordprocessingml/2006/main" xmlns:w14="http://schemas.microsoft.com/office/word/2010/wordml" xmlns:w15="http://schemas.microsoft.com/office/word/2012/wordml" xmlns:w16cid="http://schemas.microsoft.com/office/word/2016/wordml/cid" xmlns:w16se="http://schemas.microsoft.com/office/word/2015/wordml/symex" xmlns:wpg="http://schemas.microsoft.com/office/word/2010/wordprocessingGroup" xmlns:wpi="http://schemas.microsoft.com/office/word/2010/wordprocessingInk" xmlns:wne="http://schemas.microsoft.com/office/word/2006/wordml" xmlns:wps="http://schemas.microsoft.com/office/word/2010/wordprocessingShape" mc:Ignorable="w14 w15 w16se w16cid wp14">
+<w:hdr xmlns:wpc="http://schemas.microsoft.com/office/word/2010/wordprocessingCanvas" xmlns:mc="http://schemas.openxmlformats.org/markup-compatibility/2006" xmlns:o="urn:schemas-microsoft-com:office:office" xmlns:r="http://schemas.openxmlformats.org/officeDocument/2006/relationships" xmlns:m="http://schemas.openxmlformats.org/officeDocument/2006/math" xmlns:v="urn:schemas-microsoft-com:vml" xmlns:wp14="http://schemas.microsoft.com/office/word/2010/wordprocessingDrawing" xmlns:wp="http://schemas.openxmlformats.org/drawingml/2006/wordprocessingDrawing" xmlns:w10="urn:schemas-microsoft-com:office:word" xmlns:w="http://schemas.openxmlformats.org/wordprocessingml/2006/main" xmlns:w14="http://schemas.microsoft.com/office/word/2010/wordml" xmlns:wpg="http://schemas.microsoft.com/office/word/2010/wordprocessingGroup" xmlns:wpi="http://schemas.microsoft.com/office/word/2010/wordprocessingInk" xmlns:wne="http://schemas.microsoft.com/office/word/2006/wordml" xmlns:wps="http://schemas.microsoft.com/office/word/2010/wordprocessingShape" mc:Ignorable="w14 wp14">
   <w:p>
     <w:pPr>
       <w:tabs>
@@ -5920,7 +5904,7 @@
             </wp:anchor>
           </w:drawing>
         </mc:Choice>
-        <mc:Fallback xmlns:a="http://schemas.openxmlformats.org/drawingml/2006/main">
+        <mc:Fallback xmlns:a="http://schemas.openxmlformats.org/drawingml/2006/main" xmlns:w16se="http://schemas.microsoft.com/office/word/2015/wordml/symex" xmlns:w16cid="http://schemas.microsoft.com/office/word/2016/wordml/cid" xmlns:w15="http://schemas.microsoft.com/office/word/2012/wordml" xmlns:am3d="http://schemas.microsoft.com/office/drawing/2017/model3d" xmlns:aink="http://schemas.microsoft.com/office/drawing/2016/ink" xmlns:cx8="http://schemas.microsoft.com/office/drawing/2016/5/14/chartex" xmlns:cx7="http://schemas.microsoft.com/office/drawing/2016/5/13/chartex" xmlns:cx6="http://schemas.microsoft.com/office/drawing/2016/5/12/chartex" xmlns:cx5="http://schemas.microsoft.com/office/drawing/2016/5/11/chartex" xmlns:cx4="http://schemas.microsoft.com/office/drawing/2016/5/10/chartex" xmlns:cx3="http://schemas.microsoft.com/office/drawing/2016/5/9/chartex" xmlns:cx2="http://schemas.microsoft.com/office/drawing/2015/10/21/chartex" xmlns:cx1="http://schemas.microsoft.com/office/drawing/2015/9/8/chartex" xmlns:cx="http://schemas.microsoft.com/office/drawing/2014/chartex">
           <w:pict>
             <v:group id="Group 2607" style="width:509.49pt;height:0.75pt;position:absolute;mso-position-horizontal-relative:page;mso-position-horizontal:absolute;margin-left:42.895pt;mso-position-vertical-relative:page;margin-top:37.087pt;" coordsize="64705,95">
               <v:shape id="Shape 2608" style="position:absolute;width:29843;height:0;left:0;top:0;" coordsize="2984360,0" path="m0,0l2984360,0">
@@ -6066,7 +6050,7 @@
             </wp:anchor>
           </w:drawing>
         </mc:Choice>
-        <mc:Fallback xmlns:a="http://schemas.openxmlformats.org/drawingml/2006/main">
+        <mc:Fallback xmlns:a="http://schemas.openxmlformats.org/drawingml/2006/main" xmlns:w16se="http://schemas.microsoft.com/office/word/2015/wordml/symex" xmlns:w16cid="http://schemas.microsoft.com/office/word/2016/wordml/cid" xmlns:w15="http://schemas.microsoft.com/office/word/2012/wordml" xmlns:am3d="http://schemas.microsoft.com/office/drawing/2017/model3d" xmlns:aink="http://schemas.microsoft.com/office/drawing/2016/ink" xmlns:cx8="http://schemas.microsoft.com/office/drawing/2016/5/14/chartex" xmlns:cx7="http://schemas.microsoft.com/office/drawing/2016/5/13/chartex" xmlns:cx6="http://schemas.microsoft.com/office/drawing/2016/5/12/chartex" xmlns:cx5="http://schemas.microsoft.com/office/drawing/2016/5/11/chartex" xmlns:cx4="http://schemas.microsoft.com/office/drawing/2016/5/10/chartex" xmlns:cx3="http://schemas.microsoft.com/office/drawing/2016/5/9/chartex" xmlns:cx2="http://schemas.microsoft.com/office/drawing/2015/10/21/chartex" xmlns:cx1="http://schemas.microsoft.com/office/drawing/2015/9/8/chartex" xmlns:cx="http://schemas.microsoft.com/office/drawing/2014/chartex">
           <w:pict>
             <v:group id="Group 2611" style="width:7.87402e-05pt;height:7.87402e-05pt;position:absolute;z-index:-2147483648;mso-position-horizontal-relative:page;mso-position-horizontal:absolute;margin-left:0pt;mso-position-vertical-relative:page;margin-top:0pt;" coordsize="0,0"/>
           </w:pict>
@@ -6078,8 +6062,8 @@
 </file>
 
 <file path=word/numbering.xml><?xml version="1.0" encoding="utf-8"?>
-<w:numbering xmlns:wpc="http://schemas.microsoft.com/office/word/2010/wordprocessingCanvas" xmlns:cx="http://schemas.microsoft.com/office/drawing/2014/chartex" xmlns:cx1="http://schemas.microsoft.com/office/drawing/2015/9/8/chartex" xmlns:cx2="http://schemas.microsoft.com/office/drawing/2015/10/21/chartex" xmlns:cx3="http://schemas.microsoft.com/office/drawing/2016/5/9/chartex" xmlns:cx4="http://schemas.microsoft.com/office/drawing/2016/5/10/chartex" xmlns:cx5="http://schemas.microsoft.com/office/drawing/2016/5/11/chartex" xmlns:cx6="http://schemas.microsoft.com/office/drawing/2016/5/12/chartex" xmlns:cx7="http://schemas.microsoft.com/office/drawing/2016/5/13/chartex" xmlns:cx8="http://schemas.microsoft.com/office/drawing/2016/5/14/chartex" xmlns:mc="http://schemas.openxmlformats.org/markup-compatibility/2006" xmlns:aink="http://schemas.microsoft.com/office/drawing/2016/ink" xmlns:am3d="http://schemas.microsoft.com/office/drawing/2017/model3d" xmlns:o="urn:schemas-microsoft-com:office:office" xmlns:r="http://schemas.openxmlformats.org/officeDocument/2006/relationships" xmlns:m="http://schemas.openxmlformats.org/officeDocument/2006/math" xmlns:v="urn:schemas-microsoft-com:vml" xmlns:wp14="http://schemas.microsoft.com/office/word/2010/wordprocessingDrawing" xmlns:wp="http://schemas.openxmlformats.org/drawingml/2006/wordprocessingDrawing" xmlns:w10="urn:schemas-microsoft-com:office:word" xmlns:w="http://schemas.openxmlformats.org/wordprocessingml/2006/main" xmlns:w14="http://schemas.microsoft.com/office/word/2010/wordml" xmlns:w15="http://schemas.microsoft.com/office/word/2012/wordml" xmlns:w16cid="http://schemas.microsoft.com/office/word/2016/wordml/cid" xmlns:w16se="http://schemas.microsoft.com/office/word/2015/wordml/symex" xmlns:wpg="http://schemas.microsoft.com/office/word/2010/wordprocessingGroup" xmlns:wpi="http://schemas.microsoft.com/office/word/2010/wordprocessingInk" xmlns:wne="http://schemas.microsoft.com/office/word/2006/wordml" xmlns:wps="http://schemas.microsoft.com/office/word/2010/wordprocessingShape" mc:Ignorable="w14 w15 w16se w16cid wp14">
-  <w:abstractNum w:abstractNumId="0" w15:restartNumberingAfterBreak="0">
+<w:numbering xmlns:wpc="http://schemas.microsoft.com/office/word/2010/wordprocessingCanvas" xmlns:mc="http://schemas.openxmlformats.org/markup-compatibility/2006" xmlns:o="urn:schemas-microsoft-com:office:office" xmlns:r="http://schemas.openxmlformats.org/officeDocument/2006/relationships" xmlns:m="http://schemas.openxmlformats.org/officeDocument/2006/math" xmlns:v="urn:schemas-microsoft-com:vml" xmlns:wp14="http://schemas.microsoft.com/office/word/2010/wordprocessingDrawing" xmlns:wp="http://schemas.openxmlformats.org/drawingml/2006/wordprocessingDrawing" xmlns:w10="urn:schemas-microsoft-com:office:word" xmlns:w="http://schemas.openxmlformats.org/wordprocessingml/2006/main" xmlns:w14="http://schemas.microsoft.com/office/word/2010/wordml" xmlns:wpg="http://schemas.microsoft.com/office/word/2010/wordprocessingGroup" xmlns:wpi="http://schemas.microsoft.com/office/word/2010/wordprocessingInk" xmlns:wne="http://schemas.microsoft.com/office/word/2006/wordml" xmlns:wps="http://schemas.microsoft.com/office/word/2010/wordprocessingShape" mc:Ignorable="w14 wp14">
+  <w:abstractNum w:abstractNumId="0">
     <w:nsid w:val="62192D8A"/>
     <w:multiLevelType w:val="hybridMultilevel"/>
     <w:tmpl w:val="98487B3A"/>
@@ -6298,7 +6282,7 @@
 </file>
 
 <file path=word/styles.xml><?xml version="1.0" encoding="utf-8"?>
-<w:styles xmlns:mc="http://schemas.openxmlformats.org/markup-compatibility/2006" xmlns:r="http://schemas.openxmlformats.org/officeDocument/2006/relationships" xmlns:w="http://schemas.openxmlformats.org/wordprocessingml/2006/main" xmlns:w14="http://schemas.microsoft.com/office/word/2010/wordml" xmlns:w15="http://schemas.microsoft.com/office/word/2012/wordml" xmlns:w16cid="http://schemas.microsoft.com/office/word/2016/wordml/cid" xmlns:w16se="http://schemas.microsoft.com/office/word/2015/wordml/symex" mc:Ignorable="w14 w15 w16se w16cid">
+<w:styles xmlns:mc="http://schemas.openxmlformats.org/markup-compatibility/2006" xmlns:r="http://schemas.openxmlformats.org/officeDocument/2006/relationships" xmlns:w="http://schemas.openxmlformats.org/wordprocessingml/2006/main" xmlns:w14="http://schemas.microsoft.com/office/word/2010/wordml" mc:Ignorable="w14">
   <w:docDefaults>
     <w:rPrDefault>
       <w:rPr>
@@ -6314,382 +6298,144 @@
       </w:pPr>
     </w:pPrDefault>
   </w:docDefaults>
-  <w:latentStyles w:defLockedState="0" w:defUIPriority="99" w:defSemiHidden="0" w:defUnhideWhenUsed="0" w:defQFormat="0" w:count="375">
-    <w:lsdException w:name="Normal" w:uiPriority="0" w:qFormat="1"/>
-    <w:lsdException w:name="heading 1" w:uiPriority="9" w:qFormat="1"/>
-    <w:lsdException w:name="heading 2" w:semiHidden="1" w:uiPriority="9" w:unhideWhenUsed="1" w:qFormat="1"/>
-    <w:lsdException w:name="heading 3" w:semiHidden="1" w:uiPriority="9" w:unhideWhenUsed="1" w:qFormat="1"/>
-    <w:lsdException w:name="heading 4" w:semiHidden="1" w:uiPriority="9" w:unhideWhenUsed="1" w:qFormat="1"/>
-    <w:lsdException w:name="heading 5" w:semiHidden="1" w:uiPriority="9" w:unhideWhenUsed="1" w:qFormat="1"/>
-    <w:lsdException w:name="heading 6" w:semiHidden="1" w:uiPriority="9" w:unhideWhenUsed="1" w:qFormat="1"/>
-    <w:lsdException w:name="heading 7" w:semiHidden="1" w:uiPriority="9" w:unhideWhenUsed="1" w:qFormat="1"/>
-    <w:lsdException w:name="heading 8" w:semiHidden="1" w:uiPriority="9" w:unhideWhenUsed="1" w:qFormat="1"/>
-    <w:lsdException w:name="heading 9" w:semiHidden="1" w:uiPriority="9" w:unhideWhenUsed="1" w:qFormat="1"/>
-    <w:lsdException w:name="index 1" w:semiHidden="1" w:unhideWhenUsed="1"/>
-    <w:lsdException w:name="index 2" w:semiHidden="1" w:unhideWhenUsed="1"/>
-    <w:lsdException w:name="index 3" w:semiHidden="1" w:unhideWhenUsed="1"/>
-    <w:lsdException w:name="index 4" w:semiHidden="1" w:unhideWhenUsed="1"/>
-    <w:lsdException w:name="index 5" w:semiHidden="1" w:unhideWhenUsed="1"/>
-    <w:lsdException w:name="index 6" w:semiHidden="1" w:unhideWhenUsed="1"/>
-    <w:lsdException w:name="index 7" w:semiHidden="1" w:unhideWhenUsed="1"/>
-    <w:lsdException w:name="index 8" w:semiHidden="1" w:unhideWhenUsed="1"/>
-    <w:lsdException w:name="index 9" w:semiHidden="1" w:unhideWhenUsed="1"/>
-    <w:lsdException w:name="toc 1" w:semiHidden="1" w:uiPriority="39" w:unhideWhenUsed="1"/>
-    <w:lsdException w:name="toc 2" w:semiHidden="1" w:uiPriority="39" w:unhideWhenUsed="1"/>
-    <w:lsdException w:name="toc 3" w:semiHidden="1" w:uiPriority="39" w:unhideWhenUsed="1"/>
-    <w:lsdException w:name="toc 4" w:semiHidden="1" w:uiPriority="39" w:unhideWhenUsed="1"/>
-    <w:lsdException w:name="toc 5" w:semiHidden="1" w:uiPriority="39" w:unhideWhenUsed="1"/>
-    <w:lsdException w:name="toc 6" w:semiHidden="1" w:uiPriority="39" w:unhideWhenUsed="1"/>
-    <w:lsdException w:name="toc 7" w:semiHidden="1" w:uiPriority="39" w:unhideWhenUsed="1"/>
-    <w:lsdException w:name="toc 8" w:semiHidden="1" w:uiPriority="39" w:unhideWhenUsed="1"/>
-    <w:lsdException w:name="toc 9" w:semiHidden="1" w:uiPriority="39" w:unhideWhenUsed="1"/>
-    <w:lsdException w:name="Normal Indent" w:semiHidden="1" w:unhideWhenUsed="1"/>
-    <w:lsdException w:name="footnote text" w:semiHidden="1" w:unhideWhenUsed="1"/>
-    <w:lsdException w:name="annotation text" w:semiHidden="1" w:unhideWhenUsed="1"/>
-    <w:lsdException w:name="header" w:semiHidden="1" w:unhideWhenUsed="1"/>
-    <w:lsdException w:name="footer" w:semiHidden="1" w:unhideWhenUsed="1"/>
-    <w:lsdException w:name="index heading" w:semiHidden="1" w:unhideWhenUsed="1"/>
-    <w:lsdException w:name="caption" w:semiHidden="1" w:uiPriority="35" w:unhideWhenUsed="1" w:qFormat="1"/>
-    <w:lsdException w:name="table of figures" w:semiHidden="1" w:unhideWhenUsed="1"/>
-    <w:lsdException w:name="envelope address" w:semiHidden="1" w:unhideWhenUsed="1"/>
-    <w:lsdException w:name="envelope return" w:semiHidden="1" w:unhideWhenUsed="1"/>
-    <w:lsdException w:name="footnote reference" w:semiHidden="1" w:unhideWhenUsed="1"/>
-    <w:lsdException w:name="annotation reference" w:semiHidden="1" w:unhideWhenUsed="1"/>
-    <w:lsdException w:name="line number" w:semiHidden="1" w:unhideWhenUsed="1"/>
-    <w:lsdException w:name="page number" w:semiHidden="1" w:unhideWhenUsed="1"/>
-    <w:lsdException w:name="endnote reference" w:semiHidden="1" w:unhideWhenUsed="1"/>
-    <w:lsdException w:name="endnote text" w:semiHidden="1" w:unhideWhenUsed="1"/>
-    <w:lsdException w:name="table of authorities" w:semiHidden="1" w:unhideWhenUsed="1"/>
-    <w:lsdException w:name="macro" w:semiHidden="1" w:unhideWhenUsed="1"/>
-    <w:lsdException w:name="toa heading" w:semiHidden="1" w:unhideWhenUsed="1"/>
-    <w:lsdException w:name="List" w:semiHidden="1" w:unhideWhenUsed="1"/>
-    <w:lsdException w:name="List Bullet" w:semiHidden="1" w:unhideWhenUsed="1"/>
-    <w:lsdException w:name="List Number" w:semiHidden="1" w:unhideWhenUsed="1"/>
-    <w:lsdException w:name="List 2" w:semiHidden="1" w:unhideWhenUsed="1"/>
-    <w:lsdException w:name="List 3" w:semiHidden="1" w:unhideWhenUsed="1"/>
-    <w:lsdException w:name="List 4" w:semiHidden="1" w:unhideWhenUsed="1"/>
-    <w:lsdException w:name="List 5" w:semiHidden="1" w:unhideWhenUsed="1"/>
-    <w:lsdException w:name="List Bullet 2" w:semiHidden="1" w:unhideWhenUsed="1"/>
-    <w:lsdException w:name="List Bullet 3" w:semiHidden="1" w:unhideWhenUsed="1"/>
-    <w:lsdException w:name="List Bullet 4" w:semiHidden="1" w:unhideWhenUsed="1"/>
-    <w:lsdException w:name="List Bullet 5" w:semiHidden="1" w:unhideWhenUsed="1"/>
-    <w:lsdException w:name="List Number 2" w:semiHidden="1" w:unhideWhenUsed="1"/>
-    <w:lsdException w:name="List Number 3" w:semiHidden="1" w:unhideWhenUsed="1"/>
-    <w:lsdException w:name="List Number 4" w:semiHidden="1" w:unhideWhenUsed="1"/>
-    <w:lsdException w:name="List Number 5" w:semiHidden="1" w:unhideWhenUsed="1"/>
-    <w:lsdException w:name="Title" w:uiPriority="10" w:qFormat="1"/>
-    <w:lsdException w:name="Closing" w:semiHidden="1" w:unhideWhenUsed="1"/>
-    <w:lsdException w:name="Signature" w:semiHidden="1" w:unhideWhenUsed="1"/>
-    <w:lsdException w:name="Default Paragraph Font" w:semiHidden="1" w:uiPriority="1" w:unhideWhenUsed="1"/>
-    <w:lsdException w:name="Body Text" w:semiHidden="1" w:unhideWhenUsed="1"/>
-    <w:lsdException w:name="Body Text Indent" w:semiHidden="1" w:unhideWhenUsed="1"/>
-    <w:lsdException w:name="List Continue" w:semiHidden="1" w:unhideWhenUsed="1"/>
-    <w:lsdException w:name="List Continue 2" w:semiHidden="1" w:unhideWhenUsed="1"/>
-    <w:lsdException w:name="List Continue 3" w:semiHidden="1" w:unhideWhenUsed="1"/>
-    <w:lsdException w:name="List Continue 4" w:semiHidden="1" w:unhideWhenUsed="1"/>
-    <w:lsdException w:name="List Continue 5" w:semiHidden="1" w:unhideWhenUsed="1"/>
-    <w:lsdException w:name="Message Header" w:semiHidden="1" w:unhideWhenUsed="1"/>
-    <w:lsdException w:name="Subtitle" w:uiPriority="11" w:qFormat="1"/>
-    <w:lsdException w:name="Salutation" w:semiHidden="1" w:unhideWhenUsed="1"/>
-    <w:lsdException w:name="Date" w:semiHidden="1" w:unhideWhenUsed="1"/>
-    <w:lsdException w:name="Body Text First Indent" w:semiHidden="1" w:unhideWhenUsed="1"/>
-    <w:lsdException w:name="Body Text First Indent 2" w:semiHidden="1" w:unhideWhenUsed="1"/>
-    <w:lsdException w:name="Note Heading" w:semiHidden="1" w:unhideWhenUsed="1"/>
-    <w:lsdException w:name="Body Text 2" w:semiHidden="1" w:unhideWhenUsed="1"/>
-    <w:lsdException w:name="Body Text 3" w:semiHidden="1" w:unhideWhenUsed="1"/>
-    <w:lsdException w:name="Body Text Indent 2" w:semiHidden="1" w:unhideWhenUsed="1"/>
-    <w:lsdException w:name="Body Text Indent 3" w:semiHidden="1" w:unhideWhenUsed="1"/>
-    <w:lsdException w:name="Block Text" w:semiHidden="1" w:unhideWhenUsed="1"/>
-    <w:lsdException w:name="Hyperlink" w:semiHidden="1" w:unhideWhenUsed="1"/>
-    <w:lsdException w:name="FollowedHyperlink" w:semiHidden="1" w:unhideWhenUsed="1"/>
-    <w:lsdException w:name="Strong" w:uiPriority="22" w:qFormat="1"/>
-    <w:lsdException w:name="Emphasis" w:uiPriority="20" w:qFormat="1"/>
-    <w:lsdException w:name="Document Map" w:semiHidden="1" w:unhideWhenUsed="1"/>
-    <w:lsdException w:name="Plain Text" w:semiHidden="1" w:unhideWhenUsed="1"/>
-    <w:lsdException w:name="E-mail Signature" w:semiHidden="1" w:unhideWhenUsed="1"/>
-    <w:lsdException w:name="HTML Top of Form" w:semiHidden="1" w:unhideWhenUsed="1"/>
-    <w:lsdException w:name="HTML Bottom of Form" w:semiHidden="1" w:unhideWhenUsed="1"/>
-    <w:lsdException w:name="Normal (Web)" w:semiHidden="1" w:unhideWhenUsed="1"/>
-    <w:lsdException w:name="HTML Acronym" w:semiHidden="1" w:unhideWhenUsed="1"/>
-    <w:lsdException w:name="HTML Address" w:semiHidden="1" w:unhideWhenUsed="1"/>
-    <w:lsdException w:name="HTML Cite" w:semiHidden="1" w:unhideWhenUsed="1"/>
-    <w:lsdException w:name="HTML Code" w:semiHidden="1" w:unhideWhenUsed="1"/>
-    <w:lsdException w:name="HTML Definition" w:semiHidden="1" w:unhideWhenUsed="1"/>
-    <w:lsdException w:name="HTML Keyboard" w:semiHidden="1" w:unhideWhenUsed="1"/>
-    <w:lsdException w:name="HTML Preformatted" w:semiHidden="1" w:unhideWhenUsed="1"/>
-    <w:lsdException w:name="HTML Sample" w:semiHidden="1" w:unhideWhenUsed="1"/>
-    <w:lsdException w:name="HTML Typewriter" w:semiHidden="1" w:unhideWhenUsed="1"/>
-    <w:lsdException w:name="HTML Variable" w:semiHidden="1" w:unhideWhenUsed="1"/>
-    <w:lsdException w:name="Normal Table" w:semiHidden="1" w:unhideWhenUsed="1"/>
-    <w:lsdException w:name="annotation subject" w:semiHidden="1" w:unhideWhenUsed="1"/>
-    <w:lsdException w:name="No List" w:semiHidden="1" w:unhideWhenUsed="1"/>
-    <w:lsdException w:name="Outline List 1" w:semiHidden="1" w:unhideWhenUsed="1"/>
-    <w:lsdException w:name="Outline List 2" w:semiHidden="1" w:unhideWhenUsed="1"/>
-    <w:lsdException w:name="Outline List 3" w:semiHidden="1" w:unhideWhenUsed="1"/>
-    <w:lsdException w:name="Table Simple 1" w:semiHidden="1" w:unhideWhenUsed="1"/>
-    <w:lsdException w:name="Table Simple 2" w:semiHidden="1" w:unhideWhenUsed="1"/>
-    <w:lsdException w:name="Table Simple 3" w:semiHidden="1" w:unhideWhenUsed="1"/>
-    <w:lsdException w:name="Table Classic 1" w:semiHidden="1" w:unhideWhenUsed="1"/>
-    <w:lsdException w:name="Table Classic 2" w:semiHidden="1" w:unhideWhenUsed="1"/>
-    <w:lsdException w:name="Table Classic 3" w:semiHidden="1" w:unhideWhenUsed="1"/>
-    <w:lsdException w:name="Table Classic 4" w:semiHidden="1" w:unhideWhenUsed="1"/>
-    <w:lsdException w:name="Table Colorful 1" w:semiHidden="1" w:unhideWhenUsed="1"/>
-    <w:lsdException w:name="Table Colorful 2" w:semiHidden="1" w:unhideWhenUsed="1"/>
-    <w:lsdException w:name="Table Colorful 3" w:semiHidden="1" w:unhideWhenUsed="1"/>
-    <w:lsdException w:name="Table Columns 1" w:semiHidden="1" w:unhideWhenUsed="1"/>
-    <w:lsdException w:name="Table Columns 2" w:semiHidden="1" w:unhideWhenUsed="1"/>
-    <w:lsdException w:name="Table Columns 3" w:semiHidden="1" w:unhideWhenUsed="1"/>
-    <w:lsdException w:name="Table Columns 4" w:semiHidden="1" w:unhideWhenUsed="1"/>
-    <w:lsdException w:name="Table Columns 5" w:semiHidden="1" w:unhideWhenUsed="1"/>
-    <w:lsdException w:name="Table Grid 1" w:semiHidden="1" w:unhideWhenUsed="1"/>
-    <w:lsdException w:name="Table Grid 2" w:semiHidden="1" w:unhideWhenUsed="1"/>
-    <w:lsdException w:name="Table Grid 3" w:semiHidden="1" w:unhideWhenUsed="1"/>
-    <w:lsdException w:name="Table Grid 4" w:semiHidden="1" w:unhideWhenUsed="1"/>
-    <w:lsdException w:name="Table Grid 5" w:semiHidden="1" w:unhideWhenUsed="1"/>
-    <w:lsdException w:name="Table Grid 6" w:semiHidden="1" w:unhideWhenUsed="1"/>
-    <w:lsdException w:name="Table Grid 7" w:semiHidden="1" w:unhideWhenUsed="1"/>
-    <w:lsdException w:name="Table Grid 8" w:semiHidden="1" w:unhideWhenUsed="1"/>
-    <w:lsdException w:name="Table List 1" w:semiHidden="1" w:unhideWhenUsed="1"/>
-    <w:lsdException w:name="Table List 2" w:semiHidden="1" w:unhideWhenUsed="1"/>
-    <w:lsdException w:name="Table List 3" w:semiHidden="1" w:unhideWhenUsed="1"/>
-    <w:lsdException w:name="Table List 4" w:semiHidden="1" w:unhideWhenUsed="1"/>
-    <w:lsdException w:name="Table List 5" w:semiHidden="1" w:unhideWhenUsed="1"/>
-    <w:lsdException w:name="Table List 6" w:semiHidden="1" w:unhideWhenUsed="1"/>
-    <w:lsdException w:name="Table List 7" w:semiHidden="1" w:unhideWhenUsed="1"/>
-    <w:lsdException w:name="Table List 8" w:semiHidden="1" w:unhideWhenUsed="1"/>
-    <w:lsdException w:name="Table 3D effects 1" w:semiHidden="1" w:unhideWhenUsed="1"/>
-    <w:lsdException w:name="Table 3D effects 2" w:semiHidden="1" w:unhideWhenUsed="1"/>
-    <w:lsdException w:name="Table 3D effects 3" w:semiHidden="1" w:unhideWhenUsed="1"/>
-    <w:lsdException w:name="Table Contemporary" w:semiHidden="1" w:unhideWhenUsed="1"/>
-    <w:lsdException w:name="Table Elegant" w:semiHidden="1" w:unhideWhenUsed="1"/>
-    <w:lsdException w:name="Table Professional" w:semiHidden="1" w:unhideWhenUsed="1"/>
-    <w:lsdException w:name="Table Subtle 1" w:semiHidden="1" w:unhideWhenUsed="1"/>
-    <w:lsdException w:name="Table Subtle 2" w:semiHidden="1" w:unhideWhenUsed="1"/>
-    <w:lsdException w:name="Table Web 1" w:semiHidden="1" w:unhideWhenUsed="1"/>
-    <w:lsdException w:name="Table Web 2" w:semiHidden="1" w:unhideWhenUsed="1"/>
-    <w:lsdException w:name="Table Web 3" w:semiHidden="1" w:unhideWhenUsed="1"/>
-    <w:lsdException w:name="Balloon Text" w:semiHidden="1" w:unhideWhenUsed="1"/>
-    <w:lsdException w:name="Table Grid" w:uiPriority="39"/>
-    <w:lsdException w:name="Table Theme" w:semiHidden="1" w:unhideWhenUsed="1"/>
-    <w:lsdException w:name="Placeholder Text" w:semiHidden="1"/>
-    <w:lsdException w:name="No Spacing" w:uiPriority="1" w:qFormat="1"/>
-    <w:lsdException w:name="Light Shading" w:uiPriority="60"/>
-    <w:lsdException w:name="Light List" w:uiPriority="61"/>
-    <w:lsdException w:name="Light Grid" w:uiPriority="62"/>
-    <w:lsdException w:name="Medium Shading 1" w:uiPriority="63"/>
-    <w:lsdException w:name="Medium Shading 2" w:uiPriority="64"/>
-    <w:lsdException w:name="Medium List 1" w:uiPriority="65"/>
-    <w:lsdException w:name="Medium List 2" w:uiPriority="66"/>
-    <w:lsdException w:name="Medium Grid 1" w:uiPriority="67"/>
-    <w:lsdException w:name="Medium Grid 2" w:uiPriority="68"/>
-    <w:lsdException w:name="Medium Grid 3" w:uiPriority="69"/>
-    <w:lsdException w:name="Dark List" w:uiPriority="70"/>
-    <w:lsdException w:name="Colorful Shading" w:uiPriority="71"/>
-    <w:lsdException w:name="Colorful List" w:uiPriority="72"/>
-    <w:lsdException w:name="Colorful Grid" w:uiPriority="73"/>
-    <w:lsdException w:name="Light Shading Accent 1" w:uiPriority="60"/>
-    <w:lsdException w:name="Light List Accent 1" w:uiPriority="61"/>
-    <w:lsdException w:name="Light Grid Accent 1" w:uiPriority="62"/>
-    <w:lsdException w:name="Medium Shading 1 Accent 1" w:uiPriority="63"/>
-    <w:lsdException w:name="Medium Shading 2 Accent 1" w:uiPriority="64"/>
-    <w:lsdException w:name="Medium List 1 Accent 1" w:uiPriority="65"/>
-    <w:lsdException w:name="Revision" w:semiHidden="1"/>
-    <w:lsdException w:name="List Paragraph" w:uiPriority="34" w:qFormat="1"/>
-    <w:lsdException w:name="Quote" w:uiPriority="29" w:qFormat="1"/>
-    <w:lsdException w:name="Intense Quote" w:uiPriority="30" w:qFormat="1"/>
-    <w:lsdException w:name="Medium List 2 Accent 1" w:uiPriority="66"/>
-    <w:lsdException w:name="Medium Grid 1 Accent 1" w:uiPriority="67"/>
-    <w:lsdException w:name="Medium Grid 2 Accent 1" w:uiPriority="68"/>
-    <w:lsdException w:name="Medium Grid 3 Accent 1" w:uiPriority="69"/>
-    <w:lsdException w:name="Dark List Accent 1" w:uiPriority="70"/>
-    <w:lsdException w:name="Colorful Shading Accent 1" w:uiPriority="71"/>
-    <w:lsdException w:name="Colorful List Accent 1" w:uiPriority="72"/>
-    <w:lsdException w:name="Colorful Grid Accent 1" w:uiPriority="73"/>
-    <w:lsdException w:name="Light Shading Accent 2" w:uiPriority="60"/>
-    <w:lsdException w:name="Light List Accent 2" w:uiPriority="61"/>
-    <w:lsdException w:name="Light Grid Accent 2" w:uiPriority="62"/>
-    <w:lsdException w:name="Medium Shading 1 Accent 2" w:uiPriority="63"/>
-    <w:lsdException w:name="Medium Shading 2 Accent 2" w:uiPriority="64"/>
-    <w:lsdException w:name="Medium List 1 Accent 2" w:uiPriority="65"/>
-    <w:lsdException w:name="Medium List 2 Accent 2" w:uiPriority="66"/>
-    <w:lsdException w:name="Medium Grid 1 Accent 2" w:uiPriority="67"/>
-    <w:lsdException w:name="Medium Grid 2 Accent 2" w:uiPriority="68"/>
-    <w:lsdException w:name="Medium Grid 3 Accent 2" w:uiPriority="69"/>
-    <w:lsdException w:name="Dark List Accent 2" w:uiPriority="70"/>
-    <w:lsdException w:name="Colorful Shading Accent 2" w:uiPriority="71"/>
-    <w:lsdException w:name="Colorful List Accent 2" w:uiPriority="72"/>
-    <w:lsdException w:name="Colorful Grid Accent 2" w:uiPriority="73"/>
-    <w:lsdException w:name="Light Shading Accent 3" w:uiPriority="60"/>
-    <w:lsdException w:name="Light List Accent 3" w:uiPriority="61"/>
-    <w:lsdException w:name="Light Grid Accent 3" w:uiPriority="62"/>
-    <w:lsdException w:name="Medium Shading 1 Accent 3" w:uiPriority="63"/>
-    <w:lsdException w:name="Medium Shading 2 Accent 3" w:uiPriority="64"/>
-    <w:lsdException w:name="Medium List 1 Accent 3" w:uiPriority="65"/>
-    <w:lsdException w:name="Medium List 2 Accent 3" w:uiPriority="66"/>
-    <w:lsdException w:name="Medium Grid 1 Accent 3" w:uiPriority="67"/>
-    <w:lsdException w:name="Medium Grid 2 Accent 3" w:uiPriority="68"/>
-    <w:lsdException w:name="Medium Grid 3 Accent 3" w:uiPriority="69"/>
-    <w:lsdException w:name="Dark List Accent 3" w:uiPriority="70"/>
-    <w:lsdException w:name="Colorful Shading Accent 3" w:uiPriority="71"/>
-    <w:lsdException w:name="Colorful List Accent 3" w:uiPriority="72"/>
-    <w:lsdException w:name="Colorful Grid Accent 3" w:uiPriority="73"/>
-    <w:lsdException w:name="Light Shading Accent 4" w:uiPriority="60"/>
-    <w:lsdException w:name="Light List Accent 4" w:uiPriority="61"/>
-    <w:lsdException w:name="Light Grid Accent 4" w:uiPriority="62"/>
-    <w:lsdException w:name="Medium Shading 1 Accent 4" w:uiPriority="63"/>
-    <w:lsdException w:name="Medium Shading 2 Accent 4" w:uiPriority="64"/>
-    <w:lsdException w:name="Medium List 1 Accent 4" w:uiPriority="65"/>
-    <w:lsdException w:name="Medium List 2 Accent 4" w:uiPriority="66"/>
-    <w:lsdException w:name="Medium Grid 1 Accent 4" w:uiPriority="67"/>
-    <w:lsdException w:name="Medium Grid 2 Accent 4" w:uiPriority="68"/>
-    <w:lsdException w:name="Medium Grid 3 Accent 4" w:uiPriority="69"/>
-    <w:lsdException w:name="Dark List Accent 4" w:uiPriority="70"/>
-    <w:lsdException w:name="Colorful Shading Accent 4" w:uiPriority="71"/>
-    <w:lsdException w:name="Colorful List Accent 4" w:uiPriority="72"/>
-    <w:lsdException w:name="Colorful Grid Accent 4" w:uiPriority="73"/>
-    <w:lsdException w:name="Light Shading Accent 5" w:uiPriority="60"/>
-    <w:lsdException w:name="Light List Accent 5" w:uiPriority="61"/>
-    <w:lsdException w:name="Light Grid Accent 5" w:uiPriority="62"/>
-    <w:lsdException w:name="Medium Shading 1 Accent 5" w:uiPriority="63"/>
-    <w:lsdException w:name="Medium Shading 2 Accent 5" w:uiPriority="64"/>
-    <w:lsdException w:name="Medium List 1 Accent 5" w:uiPriority="65"/>
-    <w:lsdException w:name="Medium List 2 Accent 5" w:uiPriority="66"/>
-    <w:lsdException w:name="Medium Grid 1 Accent 5" w:uiPriority="67"/>
-    <w:lsdException w:name="Medium Grid 2 Accent 5" w:uiPriority="68"/>
-    <w:lsdException w:name="Medium Grid 3 Accent 5" w:uiPriority="69"/>
-    <w:lsdException w:name="Dark List Accent 5" w:uiPriority="70"/>
-    <w:lsdException w:name="Colorful Shading Accent 5" w:uiPriority="71"/>
-    <w:lsdException w:name="Colorful List Accent 5" w:uiPriority="72"/>
-    <w:lsdException w:name="Colorful Grid Accent 5" w:uiPriority="73"/>
-    <w:lsdException w:name="Light Shading Accent 6" w:uiPriority="60"/>
-    <w:lsdException w:name="Light List Accent 6" w:uiPriority="61"/>
-    <w:lsdException w:name="Light Grid Accent 6" w:uiPriority="62"/>
-    <w:lsdException w:name="Medium Shading 1 Accent 6" w:uiPriority="63"/>
-    <w:lsdException w:name="Medium Shading 2 Accent 6" w:uiPriority="64"/>
-    <w:lsdException w:name="Medium List 1 Accent 6" w:uiPriority="65"/>
-    <w:lsdException w:name="Medium List 2 Accent 6" w:uiPriority="66"/>
-    <w:lsdException w:name="Medium Grid 1 Accent 6" w:uiPriority="67"/>
-    <w:lsdException w:name="Medium Grid 2 Accent 6" w:uiPriority="68"/>
-    <w:lsdException w:name="Medium Grid 3 Accent 6" w:uiPriority="69"/>
-    <w:lsdException w:name="Dark List Accent 6" w:uiPriority="70"/>
-    <w:lsdException w:name="Colorful Shading Accent 6" w:uiPriority="71"/>
-    <w:lsdException w:name="Colorful List Accent 6" w:uiPriority="72"/>
-    <w:lsdException w:name="Colorful Grid Accent 6" w:uiPriority="73"/>
-    <w:lsdException w:name="Subtle Emphasis" w:uiPriority="19" w:qFormat="1"/>
-    <w:lsdException w:name="Intense Emphasis" w:uiPriority="21" w:qFormat="1"/>
-    <w:lsdException w:name="Subtle Reference" w:uiPriority="31" w:qFormat="1"/>
-    <w:lsdException w:name="Intense Reference" w:uiPriority="32" w:qFormat="1"/>
-    <w:lsdException w:name="Book Title" w:uiPriority="33" w:qFormat="1"/>
-    <w:lsdException w:name="Bibliography" w:semiHidden="1" w:uiPriority="37" w:unhideWhenUsed="1"/>
-    <w:lsdException w:name="TOC Heading" w:semiHidden="1" w:uiPriority="39" w:unhideWhenUsed="1" w:qFormat="1"/>
-    <w:lsdException w:name="Plain Table 1" w:uiPriority="41"/>
-    <w:lsdException w:name="Plain Table 2" w:uiPriority="42"/>
-    <w:lsdException w:name="Plain Table 3" w:uiPriority="43"/>
-    <w:lsdException w:name="Plain Table 4" w:uiPriority="44"/>
-    <w:lsdException w:name="Plain Table 5" w:uiPriority="45"/>
-    <w:lsdException w:name="Grid Table Light" w:uiPriority="40"/>
-    <w:lsdException w:name="Grid Table 1 Light" w:uiPriority="46"/>
-    <w:lsdException w:name="Grid Table 2" w:uiPriority="47"/>
-    <w:lsdException w:name="Grid Table 3" w:uiPriority="48"/>
-    <w:lsdException w:name="Grid Table 4" w:uiPriority="49"/>
-    <w:lsdException w:name="Grid Table 5 Dark" w:uiPriority="50"/>
-    <w:lsdException w:name="Grid Table 6 Colorful" w:uiPriority="51"/>
-    <w:lsdException w:name="Grid Table 7 Colorful" w:uiPriority="52"/>
-    <w:lsdException w:name="Grid Table 1 Light Accent 1" w:uiPriority="46"/>
-    <w:lsdException w:name="Grid Table 2 Accent 1" w:uiPriority="47"/>
-    <w:lsdException w:name="Grid Table 3 Accent 1" w:uiPriority="48"/>
-    <w:lsdException w:name="Grid Table 4 Accent 1" w:uiPriority="49"/>
-    <w:lsdException w:name="Grid Table 5 Dark Accent 1" w:uiPriority="50"/>
-    <w:lsdException w:name="Grid Table 6 Colorful Accent 1" w:uiPriority="51"/>
-    <w:lsdException w:name="Grid Table 7 Colorful Accent 1" w:uiPriority="52"/>
-    <w:lsdException w:name="Grid Table 1 Light Accent 2" w:uiPriority="46"/>
-    <w:lsdException w:name="Grid Table 2 Accent 2" w:uiPriority="47"/>
-    <w:lsdException w:name="Grid Table 3 Accent 2" w:uiPriority="48"/>
-    <w:lsdException w:name="Grid Table 4 Accent 2" w:uiPriority="49"/>
-    <w:lsdException w:name="Grid Table 5 Dark Accent 2" w:uiPriority="50"/>
-    <w:lsdException w:name="Grid Table 6 Colorful Accent 2" w:uiPriority="51"/>
-    <w:lsdException w:name="Grid Table 7 Colorful Accent 2" w:uiPriority="52"/>
-    <w:lsdException w:name="Grid Table 1 Light Accent 3" w:uiPriority="46"/>
-    <w:lsdException w:name="Grid Table 2 Accent 3" w:uiPriority="47"/>
-    <w:lsdException w:name="Grid Table 3 Accent 3" w:uiPriority="48"/>
-    <w:lsdException w:name="Grid Table 4 Accent 3" w:uiPriority="49"/>
-    <w:lsdException w:name="Grid Table 5 Dark Accent 3" w:uiPriority="50"/>
-    <w:lsdException w:name="Grid Table 6 Colorful Accent 3" w:uiPriority="51"/>
-    <w:lsdException w:name="Grid Table 7 Colorful Accent 3" w:uiPriority="52"/>
-    <w:lsdException w:name="Grid Table 1 Light Accent 4" w:uiPriority="46"/>
-    <w:lsdException w:name="Grid Table 2 Accent 4" w:uiPriority="47"/>
-    <w:lsdException w:name="Grid Table 3 Accent 4" w:uiPriority="48"/>
-    <w:lsdException w:name="Grid Table 4 Accent 4" w:uiPriority="49"/>
-    <w:lsdException w:name="Grid Table 5 Dark Accent 4" w:uiPriority="50"/>
-    <w:lsdException w:name="Grid Table 6 Colorful Accent 4" w:uiPriority="51"/>
-    <w:lsdException w:name="Grid Table 7 Colorful Accent 4" w:uiPriority="52"/>
-    <w:lsdException w:name="Grid Table 1 Light Accent 5" w:uiPriority="46"/>
-    <w:lsdException w:name="Grid Table 2 Accent 5" w:uiPriority="47"/>
-    <w:lsdException w:name="Grid Table 3 Accent 5" w:uiPriority="48"/>
-    <w:lsdException w:name="Grid Table 4 Accent 5" w:uiPriority="49"/>
-    <w:lsdException w:name="Grid Table 5 Dark Accent 5" w:uiPriority="50"/>
-    <w:lsdException w:name="Grid Table 6 Colorful Accent 5" w:uiPriority="51"/>
-    <w:lsdException w:name="Grid Table 7 Colorful Accent 5" w:uiPriority="52"/>
-    <w:lsdException w:name="Grid Table 1 Light Accent 6" w:uiPriority="46"/>
-    <w:lsdException w:name="Grid Table 2 Accent 6" w:uiPriority="47"/>
-    <w:lsdException w:name="Grid Table 3 Accent 6" w:uiPriority="48"/>
-    <w:lsdException w:name="Grid Table 4 Accent 6" w:uiPriority="49"/>
-    <w:lsdException w:name="Grid Table 5 Dark Accent 6" w:uiPriority="50"/>
-    <w:lsdException w:name="Grid Table 6 Colorful Accent 6" w:uiPriority="51"/>
-    <w:lsdException w:name="Grid Table 7 Colorful Accent 6" w:uiPriority="52"/>
-    <w:lsdException w:name="List Table 1 Light" w:uiPriority="46"/>
-    <w:lsdException w:name="List Table 2" w:uiPriority="47"/>
-    <w:lsdException w:name="List Table 3" w:uiPriority="48"/>
-    <w:lsdException w:name="List Table 4" w:uiPriority="49"/>
-    <w:lsdException w:name="List Table 5 Dark" w:uiPriority="50"/>
-    <w:lsdException w:name="List Table 6 Colorful" w:uiPriority="51"/>
-    <w:lsdException w:name="List Table 7 Colorful" w:uiPriority="52"/>
-    <w:lsdException w:name="List Table 1 Light Accent 1" w:uiPriority="46"/>
-    <w:lsdException w:name="List Table 2 Accent 1" w:uiPriority="47"/>
-    <w:lsdException w:name="List Table 3 Accent 1" w:uiPriority="48"/>
-    <w:lsdException w:name="List Table 4 Accent 1" w:uiPriority="49"/>
-    <w:lsdException w:name="List Table 5 Dark Accent 1" w:uiPriority="50"/>
-    <w:lsdException w:name="List Table 6 Colorful Accent 1" w:uiPriority="51"/>
-    <w:lsdException w:name="List Table 7 Colorful Accent 1" w:uiPriority="52"/>
-    <w:lsdException w:name="List Table 1 Light Accent 2" w:uiPriority="46"/>
-    <w:lsdException w:name="List Table 2 Accent 2" w:uiPriority="47"/>
-    <w:lsdException w:name="List Table 3 Accent 2" w:uiPriority="48"/>
-    <w:lsdException w:name="List Table 4 Accent 2" w:uiPriority="49"/>
-    <w:lsdException w:name="List Table 5 Dark Accent 2" w:uiPriority="50"/>
-    <w:lsdException w:name="List Table 6 Colorful Accent 2" w:uiPriority="51"/>
-    <w:lsdException w:name="List Table 7 Colorful Accent 2" w:uiPriority="52"/>
-    <w:lsdException w:name="List Table 1 Light Accent 3" w:uiPriority="46"/>
-    <w:lsdException w:name="List Table 2 Accent 3" w:uiPriority="47"/>
-    <w:lsdException w:name="List Table 3 Accent 3" w:uiPriority="48"/>
-    <w:lsdException w:name="List Table 4 Accent 3" w:uiPriority="49"/>
-    <w:lsdException w:name="List Table 5 Dark Accent 3" w:uiPriority="50"/>
-    <w:lsdException w:name="List Table 6 Colorful Accent 3" w:uiPriority="51"/>
-    <w:lsdException w:name="List Table 7 Colorful Accent 3" w:uiPriority="52"/>
-    <w:lsdException w:name="List Table 1 Light Accent 4" w:uiPriority="46"/>
-    <w:lsdException w:name="List Table 2 Accent 4" w:uiPriority="47"/>
-    <w:lsdException w:name="List Table 3 Accent 4" w:uiPriority="48"/>
-    <w:lsdException w:name="List Table 4 Accent 4" w:uiPriority="49"/>
-    <w:lsdException w:name="List Table 5 Dark Accent 4" w:uiPriority="50"/>
-    <w:lsdException w:name="List Table 6 Colorful Accent 4" w:uiPriority="51"/>
-    <w:lsdException w:name="List Table 7 Colorful Accent 4" w:uiPriority="52"/>
-    <w:lsdException w:name="List Table 1 Light Accent 5" w:uiPriority="46"/>
-    <w:lsdException w:name="List Table 2 Accent 5" w:uiPriority="47"/>
-    <w:lsdException w:name="List Table 3 Accent 5" w:uiPriority="48"/>
-    <w:lsdException w:name="List Table 4 Accent 5" w:uiPriority="49"/>
-    <w:lsdException w:name="List Table 5 Dark Accent 5" w:uiPriority="50"/>
-    <w:lsdException w:name="List Table 6 Colorful Accent 5" w:uiPriority="51"/>
-    <w:lsdException w:name="List Table 7 Colorful Accent 5" w:uiPriority="52"/>
-    <w:lsdException w:name="List Table 1 Light Accent 6" w:uiPriority="46"/>
-    <w:lsdException w:name="List Table 2 Accent 6" w:uiPriority="47"/>
-    <w:lsdException w:name="List Table 3 Accent 6" w:uiPriority="48"/>
-    <w:lsdException w:name="List Table 4 Accent 6" w:uiPriority="49"/>
-    <w:lsdException w:name="List Table 5 Dark Accent 6" w:uiPriority="50"/>
-    <w:lsdException w:name="List Table 6 Colorful Accent 6" w:uiPriority="51"/>
-    <w:lsdException w:name="List Table 7 Colorful Accent 6" w:uiPriority="52"/>
-    <w:lsdException w:name="Mention" w:semiHidden="1" w:unhideWhenUsed="1"/>
-    <w:lsdException w:name="Smart Hyperlink" w:semiHidden="1" w:unhideWhenUsed="1"/>
-    <w:lsdException w:name="Hashtag" w:semiHidden="1" w:unhideWhenUsed="1"/>
-    <w:lsdException w:name="Unresolved Mention" w:semiHidden="1" w:unhideWhenUsed="1"/>
+  <w:latentStyles w:defLockedState="0" w:defUIPriority="99" w:defSemiHidden="1" w:defUnhideWhenUsed="1" w:defQFormat="0" w:count="267">
+    <w:lsdException w:name="Normal" w:semiHidden="0" w:uiPriority="0" w:unhideWhenUsed="0" w:qFormat="1"/>
+    <w:lsdException w:name="heading 1" w:semiHidden="0" w:uiPriority="9" w:unhideWhenUsed="0" w:qFormat="1"/>
+    <w:lsdException w:name="heading 2" w:uiPriority="9" w:qFormat="1"/>
+    <w:lsdException w:name="heading 3" w:uiPriority="9" w:qFormat="1"/>
+    <w:lsdException w:name="heading 4" w:uiPriority="9" w:qFormat="1"/>
+    <w:lsdException w:name="heading 5" w:uiPriority="9" w:qFormat="1"/>
+    <w:lsdException w:name="heading 6" w:uiPriority="9" w:qFormat="1"/>
+    <w:lsdException w:name="heading 7" w:uiPriority="9" w:qFormat="1"/>
+    <w:lsdException w:name="heading 8" w:uiPriority="9" w:qFormat="1"/>
+    <w:lsdException w:name="heading 9" w:uiPriority="9" w:qFormat="1"/>
+    <w:lsdException w:name="toc 1" w:uiPriority="39"/>
+    <w:lsdException w:name="toc 2" w:uiPriority="39"/>
+    <w:lsdException w:name="toc 3" w:uiPriority="39"/>
+    <w:lsdException w:name="toc 4" w:uiPriority="39"/>
+    <w:lsdException w:name="toc 5" w:uiPriority="39"/>
+    <w:lsdException w:name="toc 6" w:uiPriority="39"/>
+    <w:lsdException w:name="toc 7" w:uiPriority="39"/>
+    <w:lsdException w:name="toc 8" w:uiPriority="39"/>
+    <w:lsdException w:name="toc 9" w:uiPriority="39"/>
+    <w:lsdException w:name="caption" w:uiPriority="35" w:qFormat="1"/>
+    <w:lsdException w:name="Title" w:semiHidden="0" w:uiPriority="10" w:unhideWhenUsed="0" w:qFormat="1"/>
+    <w:lsdException w:name="Default Paragraph Font" w:uiPriority="1"/>
+    <w:lsdException w:name="Subtitle" w:semiHidden="0" w:uiPriority="11" w:unhideWhenUsed="0" w:qFormat="1"/>
+    <w:lsdException w:name="Strong" w:semiHidden="0" w:uiPriority="22" w:unhideWhenUsed="0" w:qFormat="1"/>
+    <w:lsdException w:name="Emphasis" w:semiHidden="0" w:uiPriority="20" w:unhideWhenUsed="0" w:qFormat="1"/>
+    <w:lsdException w:name="Table Grid" w:semiHidden="0" w:uiPriority="39" w:unhideWhenUsed="0"/>
+    <w:lsdException w:name="Placeholder Text" w:unhideWhenUsed="0"/>
+    <w:lsdException w:name="No Spacing" w:semiHidden="0" w:uiPriority="1" w:unhideWhenUsed="0" w:qFormat="1"/>
+    <w:lsdException w:name="Light Shading" w:semiHidden="0" w:uiPriority="60" w:unhideWhenUsed="0"/>
+    <w:lsdException w:name="Light List" w:semiHidden="0" w:uiPriority="61" w:unhideWhenUsed="0"/>
+    <w:lsdException w:name="Light Grid" w:semiHidden="0" w:uiPriority="62" w:unhideWhenUsed="0"/>
+    <w:lsdException w:name="Medium Shading 1" w:semiHidden="0" w:uiPriority="63" w:unhideWhenUsed="0"/>
+    <w:lsdException w:name="Medium Shading 2" w:semiHidden="0" w:uiPriority="64" w:unhideWhenUsed="0"/>
+    <w:lsdException w:name="Medium List 1" w:semiHidden="0" w:uiPriority="65" w:unhideWhenUsed="0"/>
+    <w:lsdException w:name="Medium List 2" w:semiHidden="0" w:uiPriority="66" w:unhideWhenUsed="0"/>
+    <w:lsdException w:name="Medium Grid 1" w:semiHidden="0" w:uiPriority="67" w:unhideWhenUsed="0"/>
+    <w:lsdException w:name="Medium Grid 2" w:semiHidden="0" w:uiPriority="68" w:unhideWhenUsed="0"/>
+    <w:lsdException w:name="Medium Grid 3" w:semiHidden="0" w:uiPriority="69" w:unhideWhenUsed="0"/>
+    <w:lsdException w:name="Dark List" w:semiHidden="0" w:uiPriority="70" w:unhideWhenUsed="0"/>
+    <w:lsdException w:name="Colorful Shading" w:semiHidden="0" w:uiPriority="71" w:unhideWhenUsed="0"/>
+    <w:lsdException w:name="Colorful List" w:semiHidden="0" w:uiPriority="72" w:unhideWhenUsed="0"/>
+    <w:lsdException w:name="Colorful Grid" w:semiHidden="0" w:uiPriority="73" w:unhideWhenUsed="0"/>
+    <w:lsdException w:name="Light Shading Accent 1" w:semiHidden="0" w:uiPriority="60" w:unhideWhenUsed="0"/>
+    <w:lsdException w:name="Light List Accent 1" w:semiHidden="0" w:uiPriority="61" w:unhideWhenUsed="0"/>
+    <w:lsdException w:name="Light Grid Accent 1" w:semiHidden="0" w:uiPriority="62" w:unhideWhenUsed="0"/>
+    <w:lsdException w:name="Medium Shading 1 Accent 1" w:semiHidden="0" w:uiPriority="63" w:unhideWhenUsed="0"/>
+    <w:lsdException w:name="Medium Shading 2 Accent 1" w:semiHidden="0" w:uiPriority="64" w:unhideWhenUsed="0"/>
+    <w:lsdException w:name="Medium List 1 Accent 1" w:semiHidden="0" w:uiPriority="65" w:unhideWhenUsed="0"/>
+    <w:lsdException w:name="Revision" w:unhideWhenUsed="0"/>
+    <w:lsdException w:name="List Paragraph" w:semiHidden="0" w:uiPriority="34" w:unhideWhenUsed="0" w:qFormat="1"/>
+    <w:lsdException w:name="Quote" w:semiHidden="0" w:uiPriority="29" w:unhideWhenUsed="0" w:qFormat="1"/>
+    <w:lsdException w:name="Intense Quote" w:semiHidden="0" w:uiPriority="30" w:unhideWhenUsed="0" w:qFormat="1"/>
+    <w:lsdException w:name="Medium List 2 Accent 1" w:semiHidden="0" w:uiPriority="66" w:unhideWhenUsed="0"/>
+    <w:lsdException w:name="Medium Grid 1 Accent 1" w:semiHidden="0" w:uiPriority="67" w:unhideWhenUsed="0"/>
+    <w:lsdException w:name="Medium Grid 2 Accent 1" w:semiHidden="0" w:uiPriority="68" w:unhideWhenUsed="0"/>
+    <w:lsdException w:name="Medium Grid 3 Accent 1" w:semiHidden="0" w:uiPriority="69" w:unhideWhenUsed="0"/>
+    <w:lsdException w:name="Dark List Accent 1" w:semiHidden="0" w:uiPriority="70" w:unhideWhenUsed="0"/>
+    <w:lsdException w:name="Colorful Shading Accent 1" w:semiHidden="0" w:uiPriority="71" w:unhideWhenUsed="0"/>
+    <w:lsdException w:name="Colorful List Accent 1" w:semiHidden="0" w:uiPriority="72" w:unhideWhenUsed="0"/>
+    <w:lsdException w:name="Colorful Grid Accent 1" w:semiHidden="0" w:uiPriority="73" w:unhideWhenUsed="0"/>
+    <w:lsdException w:name="Light Shading Accent 2" w:semiHidden="0" w:uiPriority="60" w:unhideWhenUsed="0"/>
+    <w:lsdException w:name="Light List Accent 2" w:semiHidden="0" w:uiPriority="61" w:unhideWhenUsed="0"/>
+    <w:lsdException w:name="Light Grid Accent 2" w:semiHidden="0" w:uiPriority="62" w:unhideWhenUsed="0"/>
+    <w:lsdException w:name="Medium Shading 1 Accent 2" w:semiHidden="0" w:uiPriority="63" w:unhideWhenUsed="0"/>
+    <w:lsdException w:name="Medium Shading 2 Accent 2" w:semiHidden="0" w:uiPriority="64" w:unhideWhenUsed="0"/>
+    <w:lsdException w:name="Medium List 1 Accent 2" w:semiHidden="0" w:uiPriority="65" w:unhideWhenUsed="0"/>
+    <w:lsdException w:name="Medium List 2 Accent 2" w:semiHidden="0" w:uiPriority="66" w:unhideWhenUsed="0"/>
+    <w:lsdException w:name="Medium Grid 1 Accent 2" w:semiHidden="0" w:uiPriority="67" w:unhideWhenUsed="0"/>
+    <w:lsdException w:name="Medium Grid 2 Accent 2" w:semiHidden="0" w:uiPriority="68" w:unhideWhenUsed="0"/>
+    <w:lsdException w:name="Medium Grid 3 Accent 2" w:semiHidden="0" w:uiPriority="69" w:unhideWhenUsed="0"/>
+    <w:lsdException w:name="Dark List Accent 2" w:semiHidden="0" w:uiPriority="70" w:unhideWhenUsed="0"/>
+    <w:lsdException w:name="Colorful Shading Accent 2" w:semiHidden="0" w:uiPriority="71" w:unhideWhenUsed="0"/>
+    <w:lsdException w:name="Colorful List Accent 2" w:semiHidden="0" w:uiPriority="72" w:unhideWhenUsed="0"/>
+    <w:lsdException w:name="Colorful Grid Accent 2" w:semiHidden="0" w:uiPriority="73" w:unhideWhenUsed="0"/>
+    <w:lsdException w:name="Light Shading Accent 3" w:semiHidden="0" w:uiPriority="60" w:unhideWhenUsed="0"/>
+    <w:lsdException w:name="Light List Accent 3" w:semiHidden="0" w:uiPriority="61" w:unhideWhenUsed="0"/>
+    <w:lsdException w:name="Light Grid Accent 3" w:semiHidden="0" w:uiPriority="62" w:unhideWhenUsed="0"/>
+    <w:lsdException w:name="Medium Shading 1 Accent 3" w:semiHidden="0" w:uiPriority="63" w:unhideWhenUsed="0"/>
+    <w:lsdException w:name="Medium Shading 2 Accent 3" w:semiHidden="0" w:uiPriority="64" w:unhideWhenUsed="0"/>
+    <w:lsdException w:name="Medium List 1 Accent 3" w:semiHidden="0" w:uiPriority="65" w:unhideWhenUsed="0"/>
+    <w:lsdException w:name="Medium List 2 Accent 3" w:semiHidden="0" w:uiPriority="66" w:unhideWhenUsed="0"/>
+    <w:lsdException w:name="Medium Grid 1 Accent 3" w:semiHidden="0" w:uiPriority="67" w:unhideWhenUsed="0"/>
+    <w:lsdException w:name="Medium Grid 2 Accent 3" w:semiHidden="0" w:uiPriority="68" w:unhideWhenUsed="0"/>
+    <w:lsdException w:name="Medium Grid 3 Accent 3" w:semiHidden="0" w:uiPriority="69" w:unhideWhenUsed="0"/>
+    <w:lsdException w:name="Dark List Accent 3" w:semiHidden="0" w:uiPriority="70" w:unhideWhenUsed="0"/>
+    <w:lsdException w:name="Colorful Shading Accent 3" w:semiHidden="0" w:uiPriority="71" w:unhideWhenUsed="0"/>
+    <w:lsdException w:name="Colorful List Accent 3" w:semiHidden="0" w:uiPriority="72" w:unhideWhenUsed="0"/>
+    <w:lsdException w:name="Colorful Grid Accent 3" w:semiHidden="0" w:uiPriority="73" w:unhideWhenUsed="0"/>
+    <w:lsdException w:name="Light Shading Accent 4" w:semiHidden="0" w:uiPriority="60" w:unhideWhenUsed="0"/>
+    <w:lsdException w:name="Light List Accent 4" w:semiHidden="0" w:uiPriority="61" w:unhideWhenUsed="0"/>
+    <w:lsdException w:name="Light Grid Accent 4" w:semiHidden="0" w:uiPriority="62" w:unhideWhenUsed="0"/>
+    <w:lsdException w:name="Medium Shading 1 Accent 4" w:semiHidden="0" w:uiPriority="63" w:unhideWhenUsed="0"/>
+    <w:lsdException w:name="Medium Shading 2 Accent 4" w:semiHidden="0" w:uiPriority="64" w:unhideWhenUsed="0"/>
+    <w:lsdException w:name="Medium List 1 Accent 4" w:semiHidden="0" w:uiPriority="65" w:unhideWhenUsed="0"/>
+    <w:lsdException w:name="Medium List 2 Accent 4" w:semiHidden="0" w:uiPriority="66" w:unhideWhenUsed="0"/>
+    <w:lsdException w:name="Medium Grid 1 Accent 4" w:semiHidden="0" w:uiPriority="67" w:unhideWhenUsed="0"/>
+    <w:lsdException w:name="Medium Grid 2 Accent 4" w:semiHidden="0" w:uiPriority="68" w:unhideWhenUsed="0"/>
+    <w:lsdException w:name="Medium Grid 3 Accent 4" w:semiHidden="0" w:uiPriority="69" w:unhideWhenUsed="0"/>
+    <w:lsdException w:name="Dark List Accent 4" w:semiHidden="0" w:uiPriority="70" w:unhideWhenUsed="0"/>
+    <w:lsdException w:name="Colorful Shading Accent 4" w:semiHidden="0" w:uiPriority="71" w:unhideWhenUsed="0"/>
+    <w:lsdException w:name="Colorful List Accent 4" w:semiHidden="0" w:uiPriority="72" w:unhideWhenUsed="0"/>
+    <w:lsdException w:name="Colorful Grid Accent 4" w:semiHidden="0" w:uiPriority="73" w:unhideWhenUsed="0"/>
+    <w:lsdException w:name="Light Shading Accent 5" w:semiHidden="0" w:uiPriority="60" w:unhideWhenUsed="0"/>
+    <w:lsdException w:name="Light List Accent 5" w:semiHidden="0" w:uiPriority="61" w:unhideWhenUsed="0"/>
+    <w:lsdException w:name="Light Grid Accent 5" w:semiHidden="0" w:uiPriority="62" w:unhideWhenUsed="0"/>
+    <w:lsdException w:name="Medium Shading 1 Accent 5" w:semiHidden="0" w:uiPriority="63" w:unhideWhenUsed="0"/>
+    <w:lsdException w:name="Medium Shading 2 Accent 5" w:semiHidden="0" w:uiPriority="64" w:unhideWhenUsed="0"/>
+    <w:lsdException w:name="Medium List 1 Accent 5" w:semiHidden="0" w:uiPriority="65" w:unhideWhenUsed="0"/>
+    <w:lsdException w:name="Medium List 2 Accent 5" w:semiHidden="0" w:uiPriority="66" w:unhideWhenUsed="0"/>
+    <w:lsdException w:name="Medium Grid 1 Accent 5" w:semiHidden="0" w:uiPriority="67" w:unhideWhenUsed="0"/>
+    <w:lsdException w:name="Medium Grid 2 Accent 5" w:semiHidden="0" w:uiPriority="68" w:unhideWhenUsed="0"/>
+    <w:lsdException w:name="Medium Grid 3 Accent 5" w:semiHidden="0" w:uiPriority="69" w:unhideWhenUsed="0"/>
+    <w:lsdException w:name="Dark List Accent 5" w:semiHidden="0" w:uiPriority="70" w:unhideWhenUsed="0"/>
+    <w:lsdException w:name="Colorful Shading Accent 5" w:semiHidden="0" w:uiPriority="71" w:unhideWhenUsed="0"/>
+    <w:lsdException w:name="Colorful List Accent 5" w:semiHidden="0" w:uiPriority="72" w:unhideWhenUsed="0"/>
+    <w:lsdException w:name="Colorful Grid Accent 5" w:semiHidden="0" w:uiPriority="73" w:unhideWhenUsed="0"/>
+    <w:lsdException w:name="Light Shading Accent 6" w:semiHidden="0" w:uiPriority="60" w:unhideWhenUsed="0"/>
+    <w:lsdException w:name="Light List Accent 6" w:semiHidden="0" w:uiPriority="61" w:unhideWhenUsed="0"/>
+    <w:lsdException w:name="Light Grid Accent 6" w:semiHidden="0" w:uiPriority="62" w:unhideWhenUsed="0"/>
+    <w:lsdException w:name="Medium Shading 1 Accent 6" w:semiHidden="0" w:uiPriority="63" w:unhideWhenUsed="0"/>
+    <w:lsdException w:name="Medium Shading 2 Accent 6" w:semiHidden="0" w:uiPriority="64" w:unhideWhenUsed="0"/>
+    <w:lsdException w:name="Medium List 1 Accent 6" w:semiHidden="0" w:uiPriority="65" w:unhideWhenUsed="0"/>
+    <w:lsdException w:name="Medium List 2 Accent 6" w:semiHidden="0" w:uiPriority="66" w:unhideWhenUsed="0"/>
+    <w:lsdException w:name="Medium Grid 1 Accent 6" w:semiHidden="0" w:uiPriority="67" w:unhideWhenUsed="0"/>
+    <w:lsdException w:name="Medium Grid 2 Accent 6" w:semiHidden="0" w:uiPriority="68" w:unhideWhenUsed="0"/>
+    <w:lsdException w:name="Medium Grid 3 Accent 6" w:semiHidden="0" w:uiPriority="69" w:unhideWhenUsed="0"/>
+    <w:lsdException w:name="Dark List Accent 6" w:semiHidden="0" w:uiPriority="70" w:unhideWhenUsed="0"/>
+    <w:lsdException w:name="Colorful Shading Accent 6" w:semiHidden="0" w:uiPriority="71" w:unhideWhenUsed="0"/>
+    <w:lsdException w:name="Colorful List Accent 6" w:semiHidden="0" w:uiPriority="72" w:unhideWhenUsed="0"/>
+    <w:lsdException w:name="Colorful Grid Accent 6" w:semiHidden="0" w:uiPriority="73" w:unhideWhenUsed="0"/>
+    <w:lsdException w:name="Subtle Emphasis" w:semiHidden="0" w:uiPriority="19" w:unhideWhenUsed="0" w:qFormat="1"/>
+    <w:lsdException w:name="Intense Emphasis" w:semiHidden="0" w:uiPriority="21" w:unhideWhenUsed="0" w:qFormat="1"/>
+    <w:lsdException w:name="Subtle Reference" w:semiHidden="0" w:uiPriority="31" w:unhideWhenUsed="0" w:qFormat="1"/>
+    <w:lsdException w:name="Intense Reference" w:semiHidden="0" w:uiPriority="32" w:unhideWhenUsed="0" w:qFormat="1"/>
+    <w:lsdException w:name="Book Title" w:semiHidden="0" w:uiPriority="33" w:unhideWhenUsed="0" w:qFormat="1"/>
+    <w:lsdException w:name="Bibliography" w:uiPriority="37"/>
+    <w:lsdException w:name="TOC Heading" w:uiPriority="39" w:qFormat="1"/>
   </w:latentStyles>
   <w:style w:type="paragraph" w:default="1" w:styleId="Normal">
     <w:name w:val="Normal"/>
@@ -6743,6 +6489,280 @@
         <w:right w:w="0" w:type="dxa"/>
       </w:tblCellMar>
     </w:tblPr>
+  </w:style>
+  <w:style w:type="paragraph" w:styleId="BalloonText">
+    <w:name w:val="Balloon Text"/>
+    <w:basedOn w:val="Normal"/>
+    <w:link w:val="BalloonTextChar"/>
+    <w:uiPriority w:val="99"/>
+    <w:semiHidden/>
+    <w:unhideWhenUsed/>
+    <w:rsid w:val="00A4248F"/>
+    <w:pPr>
+      <w:spacing w:after="0" w:line="240" w:lineRule="auto"/>
+    </w:pPr>
+    <w:rPr>
+      <w:rFonts w:ascii="Tahoma" w:hAnsi="Tahoma" w:cs="Tahoma"/>
+      <w:sz w:val="16"/>
+      <w:szCs w:val="16"/>
+    </w:rPr>
+  </w:style>
+  <w:style w:type="character" w:customStyle="1" w:styleId="BalloonTextChar">
+    <w:name w:val="Balloon Text Char"/>
+    <w:basedOn w:val="DefaultParagraphFont"/>
+    <w:link w:val="BalloonText"/>
+    <w:uiPriority w:val="99"/>
+    <w:semiHidden/>
+    <w:rsid w:val="00A4248F"/>
+    <w:rPr>
+      <w:rFonts w:ascii="Tahoma" w:eastAsia="Calibri" w:hAnsi="Tahoma" w:cs="Tahoma"/>
+      <w:color w:val="000000"/>
+      <w:sz w:val="16"/>
+      <w:szCs w:val="16"/>
+    </w:rPr>
+  </w:style>
+</w:styles>
+</file>
+
+<file path=word/stylesWithEffects.xml><?xml version="1.0" encoding="utf-8"?>
+<w:styles xmlns:wpc="http://schemas.microsoft.com/office/word/2010/wordprocessingCanvas" xmlns:mc="http://schemas.openxmlformats.org/markup-compatibility/2006" xmlns:o="urn:schemas-microsoft-com:office:office" xmlns:r="http://schemas.openxmlformats.org/officeDocument/2006/relationships" xmlns:m="http://schemas.openxmlformats.org/officeDocument/2006/math" xmlns:v="urn:schemas-microsoft-com:vml" xmlns:wp14="http://schemas.microsoft.com/office/word/2010/wordprocessingDrawing" xmlns:wp="http://schemas.openxmlformats.org/drawingml/2006/wordprocessingDrawing" xmlns:w10="urn:schemas-microsoft-com:office:word" xmlns:w="http://schemas.openxmlformats.org/wordprocessingml/2006/main" xmlns:w14="http://schemas.microsoft.com/office/word/2010/wordml" xmlns:wpg="http://schemas.microsoft.com/office/word/2010/wordprocessingGroup" xmlns:wpi="http://schemas.microsoft.com/office/word/2010/wordprocessingInk" xmlns:wne="http://schemas.microsoft.com/office/word/2006/wordml" xmlns:wps="http://schemas.microsoft.com/office/word/2010/wordprocessingShape" mc:Ignorable="w14 wp14">
+  <w:docDefaults>
+    <w:rPrDefault>
+      <w:rPr>
+        <w:rFonts w:asciiTheme="minorHAnsi" w:eastAsiaTheme="minorEastAsia" w:hAnsiTheme="minorHAnsi" w:cstheme="minorBidi"/>
+        <w:sz w:val="22"/>
+        <w:szCs w:val="22"/>
+        <w:lang w:val="en-US" w:eastAsia="en-US" w:bidi="ar-SA"/>
+      </w:rPr>
+    </w:rPrDefault>
+    <w:pPrDefault>
+      <w:pPr>
+        <w:spacing w:after="160" w:line="259" w:lineRule="auto"/>
+      </w:pPr>
+    </w:pPrDefault>
+  </w:docDefaults>
+  <w:latentStyles w:defLockedState="0" w:defUIPriority="99" w:defSemiHidden="1" w:defUnhideWhenUsed="1" w:defQFormat="0" w:count="267">
+    <w:lsdException w:name="Normal" w:semiHidden="0" w:uiPriority="0" w:unhideWhenUsed="0" w:qFormat="1"/>
+    <w:lsdException w:name="heading 1" w:semiHidden="0" w:uiPriority="9" w:unhideWhenUsed="0" w:qFormat="1"/>
+    <w:lsdException w:name="heading 2" w:uiPriority="9" w:qFormat="1"/>
+    <w:lsdException w:name="heading 3" w:uiPriority="9" w:qFormat="1"/>
+    <w:lsdException w:name="heading 4" w:uiPriority="9" w:qFormat="1"/>
+    <w:lsdException w:name="heading 5" w:uiPriority="9" w:qFormat="1"/>
+    <w:lsdException w:name="heading 6" w:uiPriority="9" w:qFormat="1"/>
+    <w:lsdException w:name="heading 7" w:uiPriority="9" w:qFormat="1"/>
+    <w:lsdException w:name="heading 8" w:uiPriority="9" w:qFormat="1"/>
+    <w:lsdException w:name="heading 9" w:uiPriority="9" w:qFormat="1"/>
+    <w:lsdException w:name="toc 1" w:uiPriority="39"/>
+    <w:lsdException w:name="toc 2" w:uiPriority="39"/>
+    <w:lsdException w:name="toc 3" w:uiPriority="39"/>
+    <w:lsdException w:name="toc 4" w:uiPriority="39"/>
+    <w:lsdException w:name="toc 5" w:uiPriority="39"/>
+    <w:lsdException w:name="toc 6" w:uiPriority="39"/>
+    <w:lsdException w:name="toc 7" w:uiPriority="39"/>
+    <w:lsdException w:name="toc 8" w:uiPriority="39"/>
+    <w:lsdException w:name="toc 9" w:uiPriority="39"/>
+    <w:lsdException w:name="caption" w:uiPriority="35" w:qFormat="1"/>
+    <w:lsdException w:name="Title" w:semiHidden="0" w:uiPriority="10" w:unhideWhenUsed="0" w:qFormat="1"/>
+    <w:lsdException w:name="Default Paragraph Font" w:uiPriority="1"/>
+    <w:lsdException w:name="Subtitle" w:semiHidden="0" w:uiPriority="11" w:unhideWhenUsed="0" w:qFormat="1"/>
+    <w:lsdException w:name="Strong" w:semiHidden="0" w:uiPriority="22" w:unhideWhenUsed="0" w:qFormat="1"/>
+    <w:lsdException w:name="Emphasis" w:semiHidden="0" w:uiPriority="20" w:unhideWhenUsed="0" w:qFormat="1"/>
+    <w:lsdException w:name="Table Grid" w:semiHidden="0" w:uiPriority="39" w:unhideWhenUsed="0"/>
+    <w:lsdException w:name="Placeholder Text" w:unhideWhenUsed="0"/>
+    <w:lsdException w:name="No Spacing" w:semiHidden="0" w:uiPriority="1" w:unhideWhenUsed="0" w:qFormat="1"/>
+    <w:lsdException w:name="Light Shading" w:semiHidden="0" w:uiPriority="60" w:unhideWhenUsed="0"/>
+    <w:lsdException w:name="Light List" w:semiHidden="0" w:uiPriority="61" w:unhideWhenUsed="0"/>
+    <w:lsdException w:name="Light Grid" w:semiHidden="0" w:uiPriority="62" w:unhideWhenUsed="0"/>
+    <w:lsdException w:name="Medium Shading 1" w:semiHidden="0" w:uiPriority="63" w:unhideWhenUsed="0"/>
+    <w:lsdException w:name="Medium Shading 2" w:semiHidden="0" w:uiPriority="64" w:unhideWhenUsed="0"/>
+    <w:lsdException w:name="Medium List 1" w:semiHidden="0" w:uiPriority="65" w:unhideWhenUsed="0"/>
+    <w:lsdException w:name="Medium List 2" w:semiHidden="0" w:uiPriority="66" w:unhideWhenUsed="0"/>
+    <w:lsdException w:name="Medium Grid 1" w:semiHidden="0" w:uiPriority="67" w:unhideWhenUsed="0"/>
+    <w:lsdException w:name="Medium Grid 2" w:semiHidden="0" w:uiPriority="68" w:unhideWhenUsed="0"/>
+    <w:lsdException w:name="Medium Grid 3" w:semiHidden="0" w:uiPriority="69" w:unhideWhenUsed="0"/>
+    <w:lsdException w:name="Dark List" w:semiHidden="0" w:uiPriority="70" w:unhideWhenUsed="0"/>
+    <w:lsdException w:name="Colorful Shading" w:semiHidden="0" w:uiPriority="71" w:unhideWhenUsed="0"/>
+    <w:lsdException w:name="Colorful List" w:semiHidden="0" w:uiPriority="72" w:unhideWhenUsed="0"/>
+    <w:lsdException w:name="Colorful Grid" w:semiHidden="0" w:uiPriority="73" w:unhideWhenUsed="0"/>
+    <w:lsdException w:name="Light Shading Accent 1" w:semiHidden="0" w:uiPriority="60" w:unhideWhenUsed="0"/>
+    <w:lsdException w:name="Light List Accent 1" w:semiHidden="0" w:uiPriority="61" w:unhideWhenUsed="0"/>
+    <w:lsdException w:name="Light Grid Accent 1" w:semiHidden="0" w:uiPriority="62" w:unhideWhenUsed="0"/>
+    <w:lsdException w:name="Medium Shading 1 Accent 1" w:semiHidden="0" w:uiPriority="63" w:unhideWhenUsed="0"/>
+    <w:lsdException w:name="Medium Shading 2 Accent 1" w:semiHidden="0" w:uiPriority="64" w:unhideWhenUsed="0"/>
+    <w:lsdException w:name="Medium List 1 Accent 1" w:semiHidden="0" w:uiPriority="65" w:unhideWhenUsed="0"/>
+    <w:lsdException w:name="Revision" w:unhideWhenUsed="0"/>
+    <w:lsdException w:name="List Paragraph" w:semiHidden="0" w:uiPriority="34" w:unhideWhenUsed="0" w:qFormat="1"/>
+    <w:lsdException w:name="Quote" w:semiHidden="0" w:uiPriority="29" w:unhideWhenUsed="0" w:qFormat="1"/>
+    <w:lsdException w:name="Intense Quote" w:semiHidden="0" w:uiPriority="30" w:unhideWhenUsed="0" w:qFormat="1"/>
+    <w:lsdException w:name="Medium List 2 Accent 1" w:semiHidden="0" w:uiPriority="66" w:unhideWhenUsed="0"/>
+    <w:lsdException w:name="Medium Grid 1 Accent 1" w:semiHidden="0" w:uiPriority="67" w:unhideWhenUsed="0"/>
+    <w:lsdException w:name="Medium Grid 2 Accent 1" w:semiHidden="0" w:uiPriority="68" w:unhideWhenUsed="0"/>
+    <w:lsdException w:name="Medium Grid 3 Accent 1" w:semiHidden="0" w:uiPriority="69" w:unhideWhenUsed="0"/>
+    <w:lsdException w:name="Dark List Accent 1" w:semiHidden="0" w:uiPriority="70" w:unhideWhenUsed="0"/>
+    <w:lsdException w:name="Colorful Shading Accent 1" w:semiHidden="0" w:uiPriority="71" w:unhideWhenUsed="0"/>
+    <w:lsdException w:name="Colorful List Accent 1" w:semiHidden="0" w:uiPriority="72" w:unhideWhenUsed="0"/>
+    <w:lsdException w:name="Colorful Grid Accent 1" w:semiHidden="0" w:uiPriority="73" w:unhideWhenUsed="0"/>
+    <w:lsdException w:name="Light Shading Accent 2" w:semiHidden="0" w:uiPriority="60" w:unhideWhenUsed="0"/>
+    <w:lsdException w:name="Light List Accent 2" w:semiHidden="0" w:uiPriority="61" w:unhideWhenUsed="0"/>
+    <w:lsdException w:name="Light Grid Accent 2" w:semiHidden="0" w:uiPriority="62" w:unhideWhenUsed="0"/>
+    <w:lsdException w:name="Medium Shading 1 Accent 2" w:semiHidden="0" w:uiPriority="63" w:unhideWhenUsed="0"/>
+    <w:lsdException w:name="Medium Shading 2 Accent 2" w:semiHidden="0" w:uiPriority="64" w:unhideWhenUsed="0"/>
+    <w:lsdException w:name="Medium List 1 Accent 2" w:semiHidden="0" w:uiPriority="65" w:unhideWhenUsed="0"/>
+    <w:lsdException w:name="Medium List 2 Accent 2" w:semiHidden="0" w:uiPriority="66" w:unhideWhenUsed="0"/>
+    <w:lsdException w:name="Medium Grid 1 Accent 2" w:semiHidden="0" w:uiPriority="67" w:unhideWhenUsed="0"/>
+    <w:lsdException w:name="Medium Grid 2 Accent 2" w:semiHidden="0" w:uiPriority="68" w:unhideWhenUsed="0"/>
+    <w:lsdException w:name="Medium Grid 3 Accent 2" w:semiHidden="0" w:uiPriority="69" w:unhideWhenUsed="0"/>
+    <w:lsdException w:name="Dark List Accent 2" w:semiHidden="0" w:uiPriority="70" w:unhideWhenUsed="0"/>
+    <w:lsdException w:name="Colorful Shading Accent 2" w:semiHidden="0" w:uiPriority="71" w:unhideWhenUsed="0"/>
+    <w:lsdException w:name="Colorful List Accent 2" w:semiHidden="0" w:uiPriority="72" w:unhideWhenUsed="0"/>
+    <w:lsdException w:name="Colorful Grid Accent 2" w:semiHidden="0" w:uiPriority="73" w:unhideWhenUsed="0"/>
+    <w:lsdException w:name="Light Shading Accent 3" w:semiHidden="0" w:uiPriority="60" w:unhideWhenUsed="0"/>
+    <w:lsdException w:name="Light List Accent 3" w:semiHidden="0" w:uiPriority="61" w:unhideWhenUsed="0"/>
+    <w:lsdException w:name="Light Grid Accent 3" w:semiHidden="0" w:uiPriority="62" w:unhideWhenUsed="0"/>
+    <w:lsdException w:name="Medium Shading 1 Accent 3" w:semiHidden="0" w:uiPriority="63" w:unhideWhenUsed="0"/>
+    <w:lsdException w:name="Medium Shading 2 Accent 3" w:semiHidden="0" w:uiPriority="64" w:unhideWhenUsed="0"/>
+    <w:lsdException w:name="Medium List 1 Accent 3" w:semiHidden="0" w:uiPriority="65" w:unhideWhenUsed="0"/>
+    <w:lsdException w:name="Medium List 2 Accent 3" w:semiHidden="0" w:uiPriority="66" w:unhideWhenUsed="0"/>
+    <w:lsdException w:name="Medium Grid 1 Accent 3" w:semiHidden="0" w:uiPriority="67" w:unhideWhenUsed="0"/>
+    <w:lsdException w:name="Medium Grid 2 Accent 3" w:semiHidden="0" w:uiPriority="68" w:unhideWhenUsed="0"/>
+    <w:lsdException w:name="Medium Grid 3 Accent 3" w:semiHidden="0" w:uiPriority="69" w:unhideWhenUsed="0"/>
+    <w:lsdException w:name="Dark List Accent 3" w:semiHidden="0" w:uiPriority="70" w:unhideWhenUsed="0"/>
+    <w:lsdException w:name="Colorful Shading Accent 3" w:semiHidden="0" w:uiPriority="71" w:unhideWhenUsed="0"/>
+    <w:lsdException w:name="Colorful List Accent 3" w:semiHidden="0" w:uiPriority="72" w:unhideWhenUsed="0"/>
+    <w:lsdException w:name="Colorful Grid Accent 3" w:semiHidden="0" w:uiPriority="73" w:unhideWhenUsed="0"/>
+    <w:lsdException w:name="Light Shading Accent 4" w:semiHidden="0" w:uiPriority="60" w:unhideWhenUsed="0"/>
+    <w:lsdException w:name="Light List Accent 4" w:semiHidden="0" w:uiPriority="61" w:unhideWhenUsed="0"/>
+    <w:lsdException w:name="Light Grid Accent 4" w:semiHidden="0" w:uiPriority="62" w:unhideWhenUsed="0"/>
+    <w:lsdException w:name="Medium Shading 1 Accent 4" w:semiHidden="0" w:uiPriority="63" w:unhideWhenUsed="0"/>
+    <w:lsdException w:name="Medium Shading 2 Accent 4" w:semiHidden="0" w:uiPriority="64" w:unhideWhenUsed="0"/>
+    <w:lsdException w:name="Medium List 1 Accent 4" w:semiHidden="0" w:uiPriority="65" w:unhideWhenUsed="0"/>
+    <w:lsdException w:name="Medium List 2 Accent 4" w:semiHidden="0" w:uiPriority="66" w:unhideWhenUsed="0"/>
+    <w:lsdException w:name="Medium Grid 1 Accent 4" w:semiHidden="0" w:uiPriority="67" w:unhideWhenUsed="0"/>
+    <w:lsdException w:name="Medium Grid 2 Accent 4" w:semiHidden="0" w:uiPriority="68" w:unhideWhenUsed="0"/>
+    <w:lsdException w:name="Medium Grid 3 Accent 4" w:semiHidden="0" w:uiPriority="69" w:unhideWhenUsed="0"/>
+    <w:lsdException w:name="Dark List Accent 4" w:semiHidden="0" w:uiPriority="70" w:unhideWhenUsed="0"/>
+    <w:lsdException w:name="Colorful Shading Accent 4" w:semiHidden="0" w:uiPriority="71" w:unhideWhenUsed="0"/>
+    <w:lsdException w:name="Colorful List Accent 4" w:semiHidden="0" w:uiPriority="72" w:unhideWhenUsed="0"/>
+    <w:lsdException w:name="Colorful Grid Accent 4" w:semiHidden="0" w:uiPriority="73" w:unhideWhenUsed="0"/>
+    <w:lsdException w:name="Light Shading Accent 5" w:semiHidden="0" w:uiPriority="60" w:unhideWhenUsed="0"/>
+    <w:lsdException w:name="Light List Accent 5" w:semiHidden="0" w:uiPriority="61" w:unhideWhenUsed="0"/>
+    <w:lsdException w:name="Light Grid Accent 5" w:semiHidden="0" w:uiPriority="62" w:unhideWhenUsed="0"/>
+    <w:lsdException w:name="Medium Shading 1 Accent 5" w:semiHidden="0" w:uiPriority="63" w:unhideWhenUsed="0"/>
+    <w:lsdException w:name="Medium Shading 2 Accent 5" w:semiHidden="0" w:uiPriority="64" w:unhideWhenUsed="0"/>
+    <w:lsdException w:name="Medium List 1 Accent 5" w:semiHidden="0" w:uiPriority="65" w:unhideWhenUsed="0"/>
+    <w:lsdException w:name="Medium List 2 Accent 5" w:semiHidden="0" w:uiPriority="66" w:unhideWhenUsed="0"/>
+    <w:lsdException w:name="Medium Grid 1 Accent 5" w:semiHidden="0" w:uiPriority="67" w:unhideWhenUsed="0"/>
+    <w:lsdException w:name="Medium Grid 2 Accent 5" w:semiHidden="0" w:uiPriority="68" w:unhideWhenUsed="0"/>
+    <w:lsdException w:name="Medium Grid 3 Accent 5" w:semiHidden="0" w:uiPriority="69" w:unhideWhenUsed="0"/>
+    <w:lsdException w:name="Dark List Accent 5" w:semiHidden="0" w:uiPriority="70" w:unhideWhenUsed="0"/>
+    <w:lsdException w:name="Colorful Shading Accent 5" w:semiHidden="0" w:uiPriority="71" w:unhideWhenUsed="0"/>
+    <w:lsdException w:name="Colorful List Accent 5" w:semiHidden="0" w:uiPriority="72" w:unhideWhenUsed="0"/>
+    <w:lsdException w:name="Colorful Grid Accent 5" w:semiHidden="0" w:uiPriority="73" w:unhideWhenUsed="0"/>
+    <w:lsdException w:name="Light Shading Accent 6" w:semiHidden="0" w:uiPriority="60" w:unhideWhenUsed="0"/>
+    <w:lsdException w:name="Light List Accent 6" w:semiHidden="0" w:uiPriority="61" w:unhideWhenUsed="0"/>
+    <w:lsdException w:name="Light Grid Accent 6" w:semiHidden="0" w:uiPriority="62" w:unhideWhenUsed="0"/>
+    <w:lsdException w:name="Medium Shading 1 Accent 6" w:semiHidden="0" w:uiPriority="63" w:unhideWhenUsed="0"/>
+    <w:lsdException w:name="Medium Shading 2 Accent 6" w:semiHidden="0" w:uiPriority="64" w:unhideWhenUsed="0"/>
+    <w:lsdException w:name="Medium List 1 Accent 6" w:semiHidden="0" w:uiPriority="65" w:unhideWhenUsed="0"/>
+    <w:lsdException w:name="Medium List 2 Accent 6" w:semiHidden="0" w:uiPriority="66" w:unhideWhenUsed="0"/>
+    <w:lsdException w:name="Medium Grid 1 Accent 6" w:semiHidden="0" w:uiPriority="67" w:unhideWhenUsed="0"/>
+    <w:lsdException w:name="Medium Grid 2 Accent 6" w:semiHidden="0" w:uiPriority="68" w:unhideWhenUsed="0"/>
+    <w:lsdException w:name="Medium Grid 3 Accent 6" w:semiHidden="0" w:uiPriority="69" w:unhideWhenUsed="0"/>
+    <w:lsdException w:name="Dark List Accent 6" w:semiHidden="0" w:uiPriority="70" w:unhideWhenUsed="0"/>
+    <w:lsdException w:name="Colorful Shading Accent 6" w:semiHidden="0" w:uiPriority="71" w:unhideWhenUsed="0"/>
+    <w:lsdException w:name="Colorful List Accent 6" w:semiHidden="0" w:uiPriority="72" w:unhideWhenUsed="0"/>
+    <w:lsdException w:name="Colorful Grid Accent 6" w:semiHidden="0" w:uiPriority="73" w:unhideWhenUsed="0"/>
+    <w:lsdException w:name="Subtle Emphasis" w:semiHidden="0" w:uiPriority="19" w:unhideWhenUsed="0" w:qFormat="1"/>
+    <w:lsdException w:name="Intense Emphasis" w:semiHidden="0" w:uiPriority="21" w:unhideWhenUsed="0" w:qFormat="1"/>
+    <w:lsdException w:name="Subtle Reference" w:semiHidden="0" w:uiPriority="31" w:unhideWhenUsed="0" w:qFormat="1"/>
+    <w:lsdException w:name="Intense Reference" w:semiHidden="0" w:uiPriority="32" w:unhideWhenUsed="0" w:qFormat="1"/>
+    <w:lsdException w:name="Book Title" w:semiHidden="0" w:uiPriority="33" w:unhideWhenUsed="0" w:qFormat="1"/>
+    <w:lsdException w:name="Bibliography" w:uiPriority="37"/>
+    <w:lsdException w:name="TOC Heading" w:uiPriority="39" w:qFormat="1"/>
+  </w:latentStyles>
+  <w:style w:type="paragraph" w:default="1" w:styleId="Normal">
+    <w:name w:val="Normal"/>
+    <w:qFormat/>
+    <w:pPr>
+      <w:spacing w:after="13" w:line="261" w:lineRule="auto"/>
+      <w:ind w:left="10" w:hanging="10"/>
+    </w:pPr>
+    <w:rPr>
+      <w:rFonts w:ascii="Calibri" w:eastAsia="Calibri" w:hAnsi="Calibri" w:cs="Calibri"/>
+      <w:color w:val="000000"/>
+    </w:rPr>
+  </w:style>
+  <w:style w:type="character" w:default="1" w:styleId="DefaultParagraphFont">
+    <w:name w:val="Default Paragraph Font"/>
+    <w:uiPriority w:val="1"/>
+    <w:semiHidden/>
+    <w:unhideWhenUsed/>
+  </w:style>
+  <w:style w:type="table" w:default="1" w:styleId="TableNormal">
+    <w:name w:val="Normal Table"/>
+    <w:uiPriority w:val="99"/>
+    <w:semiHidden/>
+    <w:unhideWhenUsed/>
+    <w:tblPr>
+      <w:tblInd w:w="0" w:type="dxa"/>
+      <w:tblCellMar>
+        <w:top w:w="0" w:type="dxa"/>
+        <w:left w:w="108" w:type="dxa"/>
+        <w:bottom w:w="0" w:type="dxa"/>
+        <w:right w:w="108" w:type="dxa"/>
+      </w:tblCellMar>
+    </w:tblPr>
+  </w:style>
+  <w:style w:type="numbering" w:default="1" w:styleId="NoList">
+    <w:name w:val="No List"/>
+    <w:uiPriority w:val="99"/>
+    <w:semiHidden/>
+    <w:unhideWhenUsed/>
+  </w:style>
+  <w:style w:type="table" w:customStyle="1" w:styleId="TableGrid">
+    <w:name w:val="TableGrid"/>
+    <w:pPr>
+      <w:spacing w:after="0" w:line="240" w:lineRule="auto"/>
+    </w:pPr>
+    <w:tblPr>
+      <w:tblCellMar>
+        <w:top w:w="0" w:type="dxa"/>
+        <w:left w:w="0" w:type="dxa"/>
+        <w:bottom w:w="0" w:type="dxa"/>
+        <w:right w:w="0" w:type="dxa"/>
+      </w:tblCellMar>
+    </w:tblPr>
+  </w:style>
+  <w:style w:type="paragraph" w:styleId="BalloonText">
+    <w:name w:val="Balloon Text"/>
+    <w:basedOn w:val="Normal"/>
+    <w:link w:val="BalloonTextChar"/>
+    <w:uiPriority w:val="99"/>
+    <w:semiHidden/>
+    <w:unhideWhenUsed/>
+    <w:rsid w:val="00A4248F"/>
+    <w:pPr>
+      <w:spacing w:after="0" w:line="240" w:lineRule="auto"/>
+    </w:pPr>
+    <w:rPr>
+      <w:rFonts w:ascii="Tahoma" w:hAnsi="Tahoma" w:cs="Tahoma"/>
+      <w:sz w:val="16"/>
+      <w:szCs w:val="16"/>
+    </w:rPr>
+  </w:style>
+  <w:style w:type="character" w:customStyle="1" w:styleId="BalloonTextChar">
+    <w:name w:val="Balloon Text Char"/>
+    <w:basedOn w:val="DefaultParagraphFont"/>
+    <w:link w:val="BalloonText"/>
+    <w:uiPriority w:val="99"/>
+    <w:semiHidden/>
+    <w:rsid w:val="00A4248F"/>
+    <w:rPr>
+      <w:rFonts w:ascii="Tahoma" w:eastAsia="Calibri" w:hAnsi="Tahoma" w:cs="Tahoma"/>
+      <w:color w:val="000000"/>
+      <w:sz w:val="16"/>
+      <w:szCs w:val="16"/>
+    </w:rPr>
   </w:style>
 </w:styles>
 </file>
@@ -7036,7 +7056,7 @@
   <a:extraClrSchemeLst/>
   <a:extLst>
     <a:ext uri="{05A4C25C-085E-4340-85A3-A5531E510DB2}">
-      <thm15:themeFamily xmlns:thm15="http://schemas.microsoft.com/office/thememl/2012/main" name="Office Theme" id="{62F939B6-93AF-4DB8-9C6B-D6C7DFDC589F}" vid="{4A3C46E8-61CC-4603-A589-7422A47A8E4A}"/>
+      <thm15:themeFamily xmlns:thm15="http://schemas.microsoft.com/office/thememl/2012/main" xmlns="" name="Office Theme" id="{62F939B6-93AF-4DB8-9C6B-D6C7DFDC589F}" vid="{4A3C46E8-61CC-4603-A589-7422A47A8E4A}"/>
     </a:ext>
   </a:extLst>
 </a:theme>

</xml_diff>

<commit_message>
Updated Instructions with note about saved parameters during upgrades
</commit_message>
<xml_diff>
--- a/SLICE_firmware_update.docx
+++ b/SLICE_firmware_update.docx
@@ -1,6 +1,6 @@
 
 <file path=word/document.xml><?xml version="1.0" encoding="utf-8"?>
-<w:document xmlns:wpc="http://schemas.microsoft.com/office/word/2010/wordprocessingCanvas" xmlns:mc="http://schemas.openxmlformats.org/markup-compatibility/2006" xmlns:o="urn:schemas-microsoft-com:office:office" xmlns:r="http://schemas.openxmlformats.org/officeDocument/2006/relationships" xmlns:m="http://schemas.openxmlformats.org/officeDocument/2006/math" xmlns:v="urn:schemas-microsoft-com:vml" xmlns:wp14="http://schemas.microsoft.com/office/word/2010/wordprocessingDrawing" xmlns:wp="http://schemas.openxmlformats.org/drawingml/2006/wordprocessingDrawing" xmlns:w10="urn:schemas-microsoft-com:office:word" xmlns:w="http://schemas.openxmlformats.org/wordprocessingml/2006/main" xmlns:w14="http://schemas.microsoft.com/office/word/2010/wordml" xmlns:wpg="http://schemas.microsoft.com/office/word/2010/wordprocessingGroup" xmlns:wpi="http://schemas.microsoft.com/office/word/2010/wordprocessingInk" xmlns:wne="http://schemas.microsoft.com/office/word/2006/wordml" xmlns:wps="http://schemas.microsoft.com/office/word/2010/wordprocessingShape" mc:Ignorable="w14 wp14">
+<w:document xmlns:wpc="http://schemas.microsoft.com/office/word/2010/wordprocessingCanvas" xmlns:cx="http://schemas.microsoft.com/office/drawing/2014/chartex" xmlns:cx1="http://schemas.microsoft.com/office/drawing/2015/9/8/chartex" xmlns:cx2="http://schemas.microsoft.com/office/drawing/2015/10/21/chartex" xmlns:cx3="http://schemas.microsoft.com/office/drawing/2016/5/9/chartex" xmlns:cx4="http://schemas.microsoft.com/office/drawing/2016/5/10/chartex" xmlns:cx5="http://schemas.microsoft.com/office/drawing/2016/5/11/chartex" xmlns:cx6="http://schemas.microsoft.com/office/drawing/2016/5/12/chartex" xmlns:cx7="http://schemas.microsoft.com/office/drawing/2016/5/13/chartex" xmlns:cx8="http://schemas.microsoft.com/office/drawing/2016/5/14/chartex" xmlns:mc="http://schemas.openxmlformats.org/markup-compatibility/2006" xmlns:aink="http://schemas.microsoft.com/office/drawing/2016/ink" xmlns:am3d="http://schemas.microsoft.com/office/drawing/2017/model3d" xmlns:o="urn:schemas-microsoft-com:office:office" xmlns:r="http://schemas.openxmlformats.org/officeDocument/2006/relationships" xmlns:m="http://schemas.openxmlformats.org/officeDocument/2006/math" xmlns:v="urn:schemas-microsoft-com:vml" xmlns:wp14="http://schemas.microsoft.com/office/word/2010/wordprocessingDrawing" xmlns:wp="http://schemas.openxmlformats.org/drawingml/2006/wordprocessingDrawing" xmlns:w10="urn:schemas-microsoft-com:office:word" xmlns:w="http://schemas.openxmlformats.org/wordprocessingml/2006/main" xmlns:w14="http://schemas.microsoft.com/office/word/2010/wordml" xmlns:w15="http://schemas.microsoft.com/office/word/2012/wordml" xmlns:w16cid="http://schemas.microsoft.com/office/word/2016/wordml/cid" xmlns:w16se="http://schemas.microsoft.com/office/word/2015/wordml/symex" xmlns:wpg="http://schemas.microsoft.com/office/word/2010/wordprocessingGroup" xmlns:wpi="http://schemas.microsoft.com/office/word/2010/wordprocessingInk" xmlns:wne="http://schemas.microsoft.com/office/word/2006/wordml" xmlns:wps="http://schemas.microsoft.com/office/word/2010/wordprocessingShape" mc:Ignorable="w14 w15 w16se w16cid wp14">
   <w:body>
     <w:p>
       <w:pPr>
@@ -84,7 +84,7 @@
                           <pic:cNvPicPr/>
                         </pic:nvPicPr>
                         <pic:blipFill>
-                          <a:blip r:embed="rId8"/>
+                          <a:blip r:embed="rId7"/>
                           <a:stretch>
                             <a:fillRect/>
                           </a:stretch>
@@ -123,7 +123,19 @@
               <w:ind w:left="0" w:firstLine="0"/>
             </w:pPr>
             <w:r>
-              <w:t>For SLICE-QT firmware versions 1.29 and lower, updating the firmware will reset all stored parameters (PID loop parameters, etc.). Before beginning a firmware update, manually record all settings for all channels. Versions 1.30 and higher will automatically store this information.</w:t>
+              <w:t>For SLICE-QT firmware versions 1.</w:t>
+            </w:r>
+            <w:r>
+              <w:t>38</w:t>
+            </w:r>
+            <w:r>
+              <w:t xml:space="preserve"> and lower, updating the firmware will reset all stored parameters (PID loop parameters, etc.). Before beginning a firmware update, manually record all settings for all channels. Versions 1.</w:t>
+            </w:r>
+            <w:r>
+              <w:t>50</w:t>
+            </w:r>
+            <w:r>
+              <w:t xml:space="preserve"> and higher will automatically store this information.</w:t>
             </w:r>
           </w:p>
         </w:tc>
@@ -302,12 +314,7 @@
         <w:ind w:right="11" w:hanging="425"/>
       </w:pPr>
       <w:r>
-        <w:t xml:space="preserve">Determine the COM port number </w:t>
-      </w:r>
-      <w:bookmarkStart w:id="0" w:name="_GoBack"/>
-      <w:bookmarkEnd w:id="0"/>
-      <w:r>
-        <w:t>for the SLICE unit’s USB connection</w:t>
+        <w:t>Determine the COM port number for the SLICE unit’s USB connection</w:t>
       </w:r>
       <w:r>
         <w:t xml:space="preserve"> </w:t>
@@ -346,7 +353,7 @@
         </w:numPr>
         <w:ind w:right="11" w:hanging="425"/>
       </w:pPr>
-      <w:bookmarkStart w:id="1" w:name="_Hlk1562556"/>
+      <w:bookmarkStart w:id="0" w:name="_Hlk1562556"/>
       <w:r>
         <w:t>Open a Windows Command Prompt console</w:t>
       </w:r>
@@ -463,7 +470,7 @@
                     <pic:cNvPicPr/>
                   </pic:nvPicPr>
                   <pic:blipFill>
-                    <a:blip r:embed="rId9"/>
+                    <a:blip r:embed="rId8"/>
                     <a:stretch>
                       <a:fillRect/>
                     </a:stretch>
@@ -571,7 +578,7 @@
                     <pic:cNvPicPr/>
                   </pic:nvPicPr>
                   <pic:blipFill>
-                    <a:blip r:embed="rId10"/>
+                    <a:blip r:embed="rId9"/>
                     <a:stretch>
                       <a:fillRect/>
                     </a:stretch>
@@ -626,7 +633,7 @@
                     <pic:cNvPicPr/>
                   </pic:nvPicPr>
                   <pic:blipFill>
-                    <a:blip r:embed="rId11"/>
+                    <a:blip r:embed="rId10"/>
                     <a:stretch>
                       <a:fillRect/>
                     </a:stretch>
@@ -700,7 +707,7 @@
                     <pic:cNvPicPr/>
                   </pic:nvPicPr>
                   <pic:blipFill>
-                    <a:blip r:embed="rId12"/>
+                    <a:blip r:embed="rId11"/>
                     <a:stretch>
                       <a:fillRect/>
                     </a:stretch>
@@ -721,7 +728,7 @@
         </w:drawing>
       </w:r>
     </w:p>
-    <w:bookmarkEnd w:id="1"/>
+    <w:bookmarkEnd w:id="0"/>
     <w:p>
       <w:pPr>
         <w:numPr>
@@ -801,7 +808,7 @@
                     </pic:cNvPicPr>
                   </pic:nvPicPr>
                   <pic:blipFill>
-                    <a:blip r:embed="rId13">
+                    <a:blip r:embed="rId12">
                       <a:extLst>
                         <a:ext uri="{28A0092B-C50C-407E-A947-70E740481C1C}">
                           <a14:useLocalDpi xmlns:a14="http://schemas.microsoft.com/office/drawing/2010/main" val="0"/>
@@ -916,7 +923,7 @@
       <w:r>
         <w:t xml:space="preserve">Double click on SLICE-QT-Windows.exe to launch the application. You should see the window in </w:t>
       </w:r>
-      <w:hyperlink r:id="rId14" w:anchor="img_home">
+      <w:hyperlink r:id="rId13" w:anchor="img_home">
         <w:r>
           <w:rPr>
             <w:color w:val="0000FF"/>
@@ -953,7 +960,7 @@
                     <pic:cNvPicPr/>
                   </pic:nvPicPr>
                   <pic:blipFill>
-                    <a:blip r:embed="rId15"/>
+                    <a:blip r:embed="rId14"/>
                     <a:stretch>
                       <a:fillRect/>
                     </a:stretch>
@@ -993,7 +1000,7 @@
       <w:r>
         <w:t xml:space="preserve">Click on the ‘OFF’ button below COM Port. You should see a menu similar to the one shown </w:t>
       </w:r>
-      <w:hyperlink r:id="rId16" w:anchor="img_com1">
+      <w:hyperlink r:id="rId15" w:anchor="img_com1">
         <w:r>
           <w:rPr>
             <w:color w:val="0000FF"/>
@@ -1005,12 +1012,9 @@
         <w:t xml:space="preserve">. </w:t>
       </w:r>
       <w:proofErr w:type="spellStart"/>
-      <w:r>
-        <w:t>NOTE</w:t>
-      </w:r>
       <w:proofErr w:type="gramStart"/>
       <w:r>
-        <w:t>:The</w:t>
+        <w:t>NOTE:The</w:t>
       </w:r>
       <w:proofErr w:type="spellEnd"/>
       <w:proofErr w:type="gramEnd"/>
@@ -1044,7 +1048,7 @@
                     <pic:cNvPicPr/>
                   </pic:nvPicPr>
                   <pic:blipFill>
-                    <a:blip r:embed="rId17"/>
+                    <a:blip r:embed="rId16"/>
                     <a:stretch>
                       <a:fillRect/>
                     </a:stretch>
@@ -1091,7 +1095,7 @@
       <w:r>
         <w:t xml:space="preserve">(COM11 in this example). The window in </w:t>
       </w:r>
-      <w:hyperlink r:id="rId18" w:anchor="img_com2">
+      <w:hyperlink r:id="rId17" w:anchor="img_com2">
         <w:r>
           <w:rPr>
             <w:color w:val="0000FF"/>
@@ -1273,21 +1277,22 @@
               </wp:inline>
             </w:drawing>
           </mc:Choice>
-          <mc:Fallback xmlns:a="http://schemas.openxmlformats.org/drawingml/2006/main" xmlns:w16se="http://schemas.microsoft.com/office/word/2015/wordml/symex" xmlns:w16cid="http://schemas.microsoft.com/office/word/2016/wordml/cid" xmlns:w15="http://schemas.microsoft.com/office/word/2012/wordml" xmlns:am3d="http://schemas.microsoft.com/office/drawing/2017/model3d" xmlns:aink="http://schemas.microsoft.com/office/drawing/2016/ink" xmlns:cx8="http://schemas.microsoft.com/office/drawing/2016/5/14/chartex" xmlns:cx7="http://schemas.microsoft.com/office/drawing/2016/5/13/chartex" xmlns:cx6="http://schemas.microsoft.com/office/drawing/2016/5/12/chartex" xmlns:cx5="http://schemas.microsoft.com/office/drawing/2016/5/11/chartex" xmlns:cx4="http://schemas.microsoft.com/office/drawing/2016/5/10/chartex" xmlns:cx3="http://schemas.microsoft.com/office/drawing/2016/5/9/chartex" xmlns:cx2="http://schemas.microsoft.com/office/drawing/2015/10/21/chartex" xmlns:cx1="http://schemas.microsoft.com/office/drawing/2015/9/8/chartex" xmlns:cx="http://schemas.microsoft.com/office/drawing/2014/chartex">
+          <mc:Fallback>
             <w:pict>
-              <v:group id="Group 2460" style="width:509.49pt;height:0.75pt;mso-position-horizontal-relative:char;mso-position-vertical-relative:line" coordsize="64705,95">
-                <v:shape id="Shape 104" style="position:absolute;width:35313;height:0;left:0;top:0;" coordsize="3531324,0" path="m0,0l3531324,0">
-                  <v:stroke weight="0.75pt" endcap="square" joinstyle="miter" miterlimit="10" on="true" color="#000000"/>
-                  <v:fill on="false" color="#000000" opacity="0"/>
+              <v:group w14:anchorId="28F82467" id="Group 2460" o:spid="_x0000_s1026" style="width:509.5pt;height:.75pt;mso-position-horizontal-relative:char;mso-position-vertical-relative:line" coordsize="64705,95" o:gfxdata="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">
+                <v:shape id="Shape 104" o:spid="_x0000_s1027" style="position:absolute;width:35313;height:0;visibility:visible;mso-wrap-style:square;v-text-anchor:top" coordsize="3531324,0" o:gfxdata="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" path="m,l3531324,e" filled="f">
+                  <v:stroke miterlimit="83231f" joinstyle="miter" endcap="square"/>
+                  <v:path arrowok="t" textboxrect="0,0,3531324,0"/>
                 </v:shape>
-                <v:shape id="Shape 105" style="position:absolute;width:344;height:0;left:35408;top:0;" coordsize="34480,0" path="m0,0l34480,0">
-                  <v:stroke weight="0.75pt" endcap="square" joinstyle="miter" miterlimit="10" on="true" color="#000000"/>
-                  <v:fill on="false" color="#000000" opacity="0"/>
+                <v:shape id="Shape 105" o:spid="_x0000_s1028" style="position:absolute;left:35408;width:345;height:0;visibility:visible;mso-wrap-style:square;v-text-anchor:top" coordsize="34480,0" o:gfxdata="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" path="m,l34480,e" filled="f">
+                  <v:stroke miterlimit="83231f" joinstyle="miter" endcap="square"/>
+                  <v:path arrowok="t" textboxrect="0,0,34480,0"/>
                 </v:shape>
-                <v:shape id="Shape 106" style="position:absolute;width:28856;height:0;left:35848;top:0;" coordsize="2885669,0" path="m0,0l2885669,0">
-                  <v:stroke weight="0.75pt" endcap="square" joinstyle="miter" miterlimit="10" on="true" color="#000000"/>
-                  <v:fill on="false" color="#000000" opacity="0"/>
+                <v:shape id="Shape 106" o:spid="_x0000_s1029" style="position:absolute;left:35848;width:28857;height:0;visibility:visible;mso-wrap-style:square;v-text-anchor:top" coordsize="2885669,0" o:gfxdata="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" path="m,l2885669,e" filled="f">
+                  <v:stroke miterlimit="83231f" joinstyle="miter" endcap="square"/>
+                  <v:path arrowok="t" textboxrect="0,0,2885669,0"/>
                 </v:shape>
+                <w10:anchorlock/>
               </v:group>
             </w:pict>
           </mc:Fallback>
@@ -1341,7 +1346,7 @@
                     <pic:cNvPicPr/>
                   </pic:nvPicPr>
                   <pic:blipFill>
-                    <a:blip r:embed="rId19"/>
+                    <a:blip r:embed="rId18"/>
                     <a:stretch>
                       <a:fillRect/>
                     </a:stretch>
@@ -1381,7 +1386,7 @@
       <w:r>
         <w:t xml:space="preserve">Click on the Upgrade button below the version numbers to see </w:t>
       </w:r>
-      <w:hyperlink r:id="rId20" w:anchor="img_upgrade">
+      <w:hyperlink r:id="rId19" w:anchor="img_upgrade">
         <w:r>
           <w:rPr>
             <w:color w:val="0000FF"/>
@@ -1390,11 +1395,11 @@
         </w:r>
       </w:hyperlink>
       <w:r>
-        <w:t>. Note that multiple SLICE-QT-000X folders can be created on your hard drive in the C</w:t>
+        <w:t xml:space="preserve">. Note that multiple SLICE-QT-000X folders can be created on your hard drive in the </w:t>
       </w:r>
       <w:proofErr w:type="gramStart"/>
       <w:r>
-        <w:t>:Vescent</w:t>
+        <w:t>C:Vescent</w:t>
       </w:r>
       <w:proofErr w:type="gramEnd"/>
       <w:r>
@@ -1427,7 +1432,7 @@
                     <pic:cNvPicPr/>
                   </pic:nvPicPr>
                   <pic:blipFill>
-                    <a:blip r:embed="rId21"/>
+                    <a:blip r:embed="rId20"/>
                     <a:stretch>
                       <a:fillRect/>
                     </a:stretch>
@@ -1467,7 +1472,7 @@
       <w:r>
         <w:t xml:space="preserve">Click Continue to reach the screen shown in </w:t>
       </w:r>
-      <w:hyperlink r:id="rId22" w:anchor="img_blue_butt">
+      <w:hyperlink r:id="rId21" w:anchor="img_blue_butt">
         <w:r>
           <w:rPr>
             <w:color w:val="0000FF"/>
@@ -1646,7 +1651,7 @@
                           <pic:cNvPicPr/>
                         </pic:nvPicPr>
                         <pic:blipFill>
-                          <a:blip r:embed="rId23"/>
+                          <a:blip r:embed="rId22"/>
                           <a:stretch>
                             <a:fillRect/>
                           </a:stretch>
@@ -1715,33 +1720,52 @@
               </wp:inline>
             </w:drawing>
           </mc:Choice>
-          <mc:Fallback xmlns:a="http://schemas.openxmlformats.org/drawingml/2006/main" xmlns:w16se="http://schemas.microsoft.com/office/word/2015/wordml/symex" xmlns:w16cid="http://schemas.microsoft.com/office/word/2016/wordml/cid" xmlns:w15="http://schemas.microsoft.com/office/word/2012/wordml" xmlns:am3d="http://schemas.microsoft.com/office/drawing/2017/model3d" xmlns:aink="http://schemas.microsoft.com/office/drawing/2016/ink" xmlns:cx8="http://schemas.microsoft.com/office/drawing/2016/5/14/chartex" xmlns:cx7="http://schemas.microsoft.com/office/drawing/2016/5/13/chartex" xmlns:cx6="http://schemas.microsoft.com/office/drawing/2016/5/12/chartex" xmlns:cx5="http://schemas.microsoft.com/office/drawing/2016/5/11/chartex" xmlns:cx4="http://schemas.microsoft.com/office/drawing/2016/5/10/chartex" xmlns:cx3="http://schemas.microsoft.com/office/drawing/2016/5/9/chartex" xmlns:cx2="http://schemas.microsoft.com/office/drawing/2015/10/21/chartex" xmlns:cx1="http://schemas.microsoft.com/office/drawing/2015/9/8/chartex" xmlns:cx="http://schemas.microsoft.com/office/drawing/2014/chartex">
+          <mc:Fallback>
             <w:pict>
-              <v:group id="Group 2101" style="width:434.745pt;height:284.466pt;mso-position-horizontal-relative:char;mso-position-vertical-relative:line" coordsize="55212,36127">
-                <v:shape id="Shape 174" style="position:absolute;width:26398;height:0;left:0;top:0;" coordsize="2639898,0" path="m0,0l2639898,0">
-                  <v:stroke weight="0.75pt" endcap="flat" joinstyle="miter" miterlimit="10" on="true" color="#000000"/>
-                  <v:fill on="false" color="#000000" opacity="0"/>
+              <v:group w14:anchorId="4296E5D7" id="Group 2101" o:spid="_x0000_s1026" style="width:434.75pt;height:284.45pt;mso-position-horizontal-relative:char;mso-position-vertical-relative:line" coordsize="55212,36127" o:gfxdata="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">
+                <v:shape id="Shape 174" o:spid="_x0000_s1027" style="position:absolute;width:26398;height:0;visibility:visible;mso-wrap-style:square;v-text-anchor:top" coordsize="2639898,0" o:gfxdata="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" path="m,l2639898,e" filled="f">
+                  <v:stroke miterlimit="83231f" joinstyle="miter"/>
+                  <v:path arrowok="t" textboxrect="0,0,2639898,0"/>
                 </v:shape>
-                <v:shape id="Shape 175" style="position:absolute;width:7801;height:0;left:26494;top:0;" coordsize="780110,0" path="m0,0l780110,0">
-                  <v:stroke weight="0.75pt" endcap="square" joinstyle="miter" miterlimit="10" on="true" color="#000000"/>
-                  <v:fill on="false" color="#000000" opacity="0"/>
+                <v:shape id="Shape 175" o:spid="_x0000_s1028" style="position:absolute;left:26494;width:7801;height:0;visibility:visible;mso-wrap-style:square;v-text-anchor:top" coordsize="780110,0" o:gfxdata="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" path="m,l780110,e" filled="f">
+                  <v:stroke miterlimit="83231f" joinstyle="miter" endcap="square"/>
+                  <v:path arrowok="t" textboxrect="0,0,780110,0"/>
                 </v:shape>
-                <v:shape id="Picture 183" style="position:absolute;width:38100;height:33337;left:17112;top:1049;" filled="f">
-                  <v:imagedata r:id="rId24"/>
+                <v:shapetype id="_x0000_t75" coordsize="21600,21600" o:spt="75" o:preferrelative="t" path="m@4@5l@4@11@9@11@9@5xe" filled="f" stroked="f">
+                  <v:stroke joinstyle="miter"/>
+                  <v:formulas>
+                    <v:f eqn="if lineDrawn pixelLineWidth 0"/>
+                    <v:f eqn="sum @0 1 0"/>
+                    <v:f eqn="sum 0 0 @1"/>
+                    <v:f eqn="prod @2 1 2"/>
+                    <v:f eqn="prod @3 21600 pixelWidth"/>
+                    <v:f eqn="prod @3 21600 pixelHeight"/>
+                    <v:f eqn="sum @0 0 1"/>
+                    <v:f eqn="prod @6 1 2"/>
+                    <v:f eqn="prod @7 21600 pixelWidth"/>
+                    <v:f eqn="sum @8 21600 0"/>
+                    <v:f eqn="prod @7 21600 pixelHeight"/>
+                    <v:f eqn="sum @10 21600 0"/>
+                  </v:formulas>
+                  <v:path o:extrusionok="f" gradientshapeok="t" o:connecttype="rect"/>
+                  <o:lock v:ext="edit" aspectratio="t"/>
+                </v:shapetype>
+                <v:shape id="Picture 183" o:spid="_x0000_s1029" type="#_x0000_t75" style="position:absolute;left:17112;top:1049;width:38100;height:33338;visibility:visible;mso-wrap-style:square" o:gfxdata="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">
+                  <v:imagedata r:id="rId23" o:title=""/>
                 </v:shape>
-                <v:rect id="Rectangle 184" style="position:absolute;width:4613;height:1849;left:7572;top:34736;" filled="f" stroked="f">
+                <v:rect id="Rectangle 184" o:spid="_x0000_s1030" style="position:absolute;left:7572;top:34736;width:4613;height:1850;visibility:visible;mso-wrap-style:square;v-text-anchor:top" o:gfxdata="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" filled="f" stroked="f">
                   <v:textbox inset="0,0,0,0">
                     <w:txbxContent>
                       <w:p>
                         <w:pPr>
-                          <w:spacing w:before="0" w:after="160" w:line="259" w:lineRule="auto"/>
+                          <w:spacing w:after="160" w:line="259" w:lineRule="auto"/>
                           <w:ind w:left="0" w:firstLine="0"/>
                         </w:pPr>
                         <w:r>
                           <w:rPr>
                             <w:w w:val="115"/>
                           </w:rPr>
-                          <w:t xml:space="preserve">Fig.</w:t>
+                          <w:t>Fig.</w:t>
                         </w:r>
                         <w:r>
                           <w:rPr>
@@ -1754,12 +1778,13 @@
                           <w:rPr>
                             <w:w w:val="115"/>
                           </w:rPr>
-                          <w:t xml:space="preserve">6</w:t>
+                          <w:t>6</w:t>
                         </w:r>
                       </w:p>
                     </w:txbxContent>
                   </v:textbox>
                 </v:rect>
+                <w10:anchorlock/>
               </v:group>
             </w:pict>
           </mc:Fallback>
@@ -1805,7 +1830,7 @@
       <w:r>
         <w:t xml:space="preserve">During the second part of the update (QT firmware portion), the message in </w:t>
       </w:r>
-      <w:hyperlink r:id="rId25" w:anchor="img_upgr_touch">
+      <w:hyperlink r:id="rId24" w:anchor="img_upgr_touch">
         <w:r>
           <w:rPr>
             <w:color w:val="0000FF"/>
@@ -1841,7 +1866,7 @@
                     <pic:cNvPicPr/>
                   </pic:nvPicPr>
                   <pic:blipFill>
-                    <a:blip r:embed="rId26"/>
+                    <a:blip r:embed="rId25"/>
                     <a:stretch>
                       <a:fillRect/>
                     </a:stretch>
@@ -1897,7 +1922,7 @@
       <w:r>
         <w:t xml:space="preserve"> SLICE-QT application should display the message in </w:t>
       </w:r>
-      <w:hyperlink r:id="rId27" w:anchor="img_complete">
+      <w:hyperlink r:id="rId26" w:anchor="img_complete">
         <w:r>
           <w:rPr>
             <w:color w:val="0000FF"/>
@@ -2079,21 +2104,22 @@
               </wp:inline>
             </w:drawing>
           </mc:Choice>
-          <mc:Fallback xmlns:a="http://schemas.openxmlformats.org/drawingml/2006/main" xmlns:w16se="http://schemas.microsoft.com/office/word/2015/wordml/symex" xmlns:w16cid="http://schemas.microsoft.com/office/word/2016/wordml/cid" xmlns:w15="http://schemas.microsoft.com/office/word/2012/wordml" xmlns:am3d="http://schemas.microsoft.com/office/drawing/2017/model3d" xmlns:aink="http://schemas.microsoft.com/office/drawing/2016/ink" xmlns:cx8="http://schemas.microsoft.com/office/drawing/2016/5/14/chartex" xmlns:cx7="http://schemas.microsoft.com/office/drawing/2016/5/13/chartex" xmlns:cx6="http://schemas.microsoft.com/office/drawing/2016/5/12/chartex" xmlns:cx5="http://schemas.microsoft.com/office/drawing/2016/5/11/chartex" xmlns:cx4="http://schemas.microsoft.com/office/drawing/2016/5/10/chartex" xmlns:cx3="http://schemas.microsoft.com/office/drawing/2016/5/9/chartex" xmlns:cx2="http://schemas.microsoft.com/office/drawing/2015/10/21/chartex" xmlns:cx1="http://schemas.microsoft.com/office/drawing/2015/9/8/chartex" xmlns:cx="http://schemas.microsoft.com/office/drawing/2014/chartex">
+          <mc:Fallback>
             <w:pict>
-              <v:group id="Group 2102" style="width:509.49pt;height:0.75pt;mso-position-horizontal-relative:char;mso-position-vertical-relative:line" coordsize="64705,95">
-                <v:shape id="Shape 179" style="position:absolute;width:35313;height:0;left:0;top:0;" coordsize="3531324,0" path="m0,0l3531324,0">
-                  <v:stroke weight="0.75pt" endcap="square" joinstyle="miter" miterlimit="10" on="true" color="#000000"/>
-                  <v:fill on="false" color="#000000" opacity="0"/>
+              <v:group w14:anchorId="553CCC5C" id="Group 2102" o:spid="_x0000_s1026" style="width:509.5pt;height:.75pt;mso-position-horizontal-relative:char;mso-position-vertical-relative:line" coordsize="64705,95" o:gfxdata="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">
+                <v:shape id="Shape 179" o:spid="_x0000_s1027" style="position:absolute;width:35313;height:0;visibility:visible;mso-wrap-style:square;v-text-anchor:top" coordsize="3531324,0" o:gfxdata="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" path="m,l3531324,e" filled="f">
+                  <v:stroke miterlimit="83231f" joinstyle="miter" endcap="square"/>
+                  <v:path arrowok="t" textboxrect="0,0,3531324,0"/>
                 </v:shape>
-                <v:shape id="Shape 180" style="position:absolute;width:344;height:0;left:35408;top:0;" coordsize="34480,0" path="m0,0l34480,0">
-                  <v:stroke weight="0.75pt" endcap="square" joinstyle="miter" miterlimit="10" on="true" color="#000000"/>
-                  <v:fill on="false" color="#000000" opacity="0"/>
+                <v:shape id="Shape 180" o:spid="_x0000_s1028" style="position:absolute;left:35408;width:345;height:0;visibility:visible;mso-wrap-style:square;v-text-anchor:top" coordsize="34480,0" o:gfxdata="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" path="m,l34480,e" filled="f">
+                  <v:stroke miterlimit="83231f" joinstyle="miter" endcap="square"/>
+                  <v:path arrowok="t" textboxrect="0,0,34480,0"/>
                 </v:shape>
-                <v:shape id="Shape 181" style="position:absolute;width:28856;height:0;left:35848;top:0;" coordsize="2885669,0" path="m0,0l2885669,0">
-                  <v:stroke weight="0.75pt" endcap="square" joinstyle="miter" miterlimit="10" on="true" color="#000000"/>
-                  <v:fill on="false" color="#000000" opacity="0"/>
+                <v:shape id="Shape 181" o:spid="_x0000_s1029" style="position:absolute;left:35848;width:28857;height:0;visibility:visible;mso-wrap-style:square;v-text-anchor:top" coordsize="2885669,0" o:gfxdata="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" path="m,l2885669,e" filled="f">
+                  <v:stroke miterlimit="83231f" joinstyle="miter" endcap="square"/>
+                  <v:path arrowok="t" textboxrect="0,0,2885669,0"/>
                 </v:shape>
+                <w10:anchorlock/>
               </v:group>
             </w:pict>
           </mc:Fallback>
@@ -2147,7 +2173,7 @@
                     <pic:cNvPicPr/>
                   </pic:nvPicPr>
                   <pic:blipFill>
-                    <a:blip r:embed="rId28"/>
+                    <a:blip r:embed="rId27"/>
                     <a:stretch>
                       <a:fillRect/>
                     </a:stretch>
@@ -2377,7 +2403,7 @@
                           <pic:cNvPicPr/>
                         </pic:nvPicPr>
                         <pic:blipFill>
-                          <a:blip r:embed="rId29"/>
+                          <a:blip r:embed="rId28"/>
                           <a:stretch>
                             <a:fillRect/>
                           </a:stretch>
@@ -3260,29 +3286,29 @@
               </wp:inline>
             </w:drawing>
           </mc:Choice>
-          <mc:Fallback xmlns:a="http://schemas.openxmlformats.org/drawingml/2006/main" xmlns:w16se="http://schemas.microsoft.com/office/word/2015/wordml/symex" xmlns:w16cid="http://schemas.microsoft.com/office/word/2016/wordml/cid" xmlns:w15="http://schemas.microsoft.com/office/word/2012/wordml" xmlns:am3d="http://schemas.microsoft.com/office/drawing/2017/model3d" xmlns:aink="http://schemas.microsoft.com/office/drawing/2016/ink" xmlns:cx8="http://schemas.microsoft.com/office/drawing/2016/5/14/chartex" xmlns:cx7="http://schemas.microsoft.com/office/drawing/2016/5/13/chartex" xmlns:cx6="http://schemas.microsoft.com/office/drawing/2016/5/12/chartex" xmlns:cx5="http://schemas.microsoft.com/office/drawing/2016/5/11/chartex" xmlns:cx4="http://schemas.microsoft.com/office/drawing/2016/5/10/chartex" xmlns:cx3="http://schemas.microsoft.com/office/drawing/2016/5/9/chartex" xmlns:cx2="http://schemas.microsoft.com/office/drawing/2015/10/21/chartex" xmlns:cx1="http://schemas.microsoft.com/office/drawing/2015/9/8/chartex" xmlns:cx="http://schemas.microsoft.com/office/drawing/2014/chartex">
+          <mc:Fallback>
             <w:pict>
-              <v:group id="Group 2305" style="width:328.144pt;height:82.45pt;mso-position-horizontal-relative:char;mso-position-vertical-relative:line" coordsize="41674,10471">
-                <v:shape id="Shape 216" style="position:absolute;width:41674;height:10471;left:0;top:0;" coordsize="4167429,1047115" path="m195580,0l3971849,0c3997452,0,4023043,5093,4046703,14884c4070350,24689,4092042,39179,4110152,57290c4128250,75387,4142740,97079,4152545,120739c4162336,144386,4167429,169977,4167429,195580l4167429,851535c4167429,877138,4162336,902729,4152545,926376c4142740,950036,4128250,971728,4110152,989825c4092042,1007935,4070350,1022426,4046703,1032230c4034872,1037126,4022560,1040848,4010005,1043345l3971853,1047115l195576,1047115l157425,1043345c144869,1040848,132556,1037126,120726,1032230c97079,1022426,75387,1007935,57277,989825c39180,971728,24689,950036,14885,926376c5093,902729,0,877138,0,851535l0,195580c0,169977,5093,144386,14885,120739c24689,97079,39180,75387,57277,57290c75387,39179,97079,24689,120726,14884c144386,5093,169977,0,195580,0x">
-                  <v:stroke weight="0pt" endcap="flat" joinstyle="miter" miterlimit="10" on="false" color="#000000" opacity="0"/>
-                  <v:fill on="true" color="#eeeeee"/>
+              <v:group w14:anchorId="35B86F0B" id="Group 2305" o:spid="_x0000_s1031" style="width:328.15pt;height:82.45pt;mso-position-horizontal-relative:char;mso-position-vertical-relative:line" coordsize="41674,10471" o:gfxdata="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">
+                <v:shape id="Shape 216" o:spid="_x0000_s1032" style="position:absolute;width:41674;height:10471;visibility:visible;mso-wrap-style:square;v-text-anchor:top" coordsize="4167429,1047115" o:gfxdata="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" path="m195580,l3971849,v25603,,51194,5093,74854,14884c4070350,24689,4092042,39179,4110152,57290v18098,18097,32588,39789,42393,63449c4162336,144386,4167429,169977,4167429,195580r,655955c4167429,877138,4162336,902729,4152545,926376v-9805,23660,-24295,45352,-42393,63449c4092042,1007935,4070350,1022426,4046703,1032230v-11831,4896,-24143,8618,-36698,11115l3971853,1047115r-3776277,l157425,1043345v-12556,-2497,-24869,-6219,-36699,-11115c97079,1022426,75387,1007935,57277,989825,39180,971728,24689,950036,14885,926376,5093,902729,,877138,,851535l,195580c,169977,5093,144386,14885,120739,24689,97079,39180,75387,57277,57290,75387,39179,97079,24689,120726,14884,144386,5093,169977,,195580,xe" fillcolor="#eee" stroked="f" strokeweight="0">
+                  <v:stroke miterlimit="83231f" joinstyle="miter"/>
+                  <v:path arrowok="t" textboxrect="0,0,4167429,1047115"/>
                 </v:shape>
-                <v:shape id="Picture 235" style="position:absolute;width:9525;height:7905;left:1631;top:1631;" filled="f">
-                  <v:imagedata r:id="rId30"/>
+                <v:shape id="Picture 235" o:spid="_x0000_s1033" type="#_x0000_t75" style="position:absolute;left:1631;top:1631;width:9525;height:7906;visibility:visible;mso-wrap-style:square" o:gfxdata="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">
+                  <v:imagedata r:id="rId29" o:title=""/>
                 </v:shape>
-                <v:rect id="Rectangle 236" style="position:absolute;width:35634;height:1849;left:11531;top:2098;" filled="f" stroked="f">
+                <v:rect id="Rectangle 236" o:spid="_x0000_s1034" style="position:absolute;left:11531;top:2098;width:35635;height:1850;visibility:visible;mso-wrap-style:square;v-text-anchor:top" o:gfxdata="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" filled="f" stroked="f">
                   <v:textbox inset="0,0,0,0">
                     <w:txbxContent>
                       <w:p>
                         <w:pPr>
-                          <w:spacing w:before="0" w:after="160" w:line="259" w:lineRule="auto"/>
+                          <w:spacing w:after="160" w:line="259" w:lineRule="auto"/>
                           <w:ind w:left="0" w:firstLine="0"/>
                         </w:pPr>
                         <w:r>
                           <w:rPr>
                             <w:w w:val="110"/>
                           </w:rPr>
-                          <w:t xml:space="preserve">Please</w:t>
+                          <w:t>Please</w:t>
                         </w:r>
                         <w:r>
                           <w:rPr>
@@ -3295,7 +3321,7 @@
                           <w:rPr>
                             <w:w w:val="110"/>
                           </w:rPr>
-                          <w:t xml:space="preserve">follow</w:t>
+                          <w:t>follow</w:t>
                         </w:r>
                         <w:r>
                           <w:rPr>
@@ -3308,7 +3334,7 @@
                           <w:rPr>
                             <w:w w:val="110"/>
                           </w:rPr>
-                          <w:t xml:space="preserve">firmware</w:t>
+                          <w:t>firmware</w:t>
                         </w:r>
                         <w:r>
                           <w:rPr>
@@ -3321,7 +3347,7 @@
                           <w:rPr>
                             <w:w w:val="110"/>
                           </w:rPr>
-                          <w:t xml:space="preserve">update</w:t>
+                          <w:t>update</w:t>
                         </w:r>
                         <w:r>
                           <w:rPr>
@@ -3334,43 +3360,43 @@
                           <w:rPr>
                             <w:w w:val="110"/>
                           </w:rPr>
-                          <w:t xml:space="preserve">instructions</w:t>
+                          <w:t>instructions</w:t>
                         </w:r>
                       </w:p>
                     </w:txbxContent>
                   </v:textbox>
                 </v:rect>
-                <v:rect id="Rectangle 237" style="position:absolute;width:7755;height:1849;left:11531;top:3774;" filled="f" stroked="f">
+                <v:rect id="Rectangle 237" o:spid="_x0000_s1035" style="position:absolute;left:11531;top:3774;width:7755;height:1850;visibility:visible;mso-wrap-style:square;v-text-anchor:top" o:gfxdata="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" filled="f" stroked="f">
                   <v:textbox inset="0,0,0,0">
                     <w:txbxContent>
                       <w:p>
                         <w:pPr>
-                          <w:spacing w:before="0" w:after="160" w:line="259" w:lineRule="auto"/>
+                          <w:spacing w:after="160" w:line="259" w:lineRule="auto"/>
                           <w:ind w:left="0" w:firstLine="0"/>
                         </w:pPr>
                         <w:r>
                           <w:rPr>
                             <w:w w:val="113"/>
                           </w:rPr>
-                          <w:t xml:space="preserve">carefully.</w:t>
+                          <w:t>carefully.</w:t>
                         </w:r>
                       </w:p>
                     </w:txbxContent>
                   </v:textbox>
                 </v:rect>
-                <v:rect id="Rectangle 238" style="position:absolute;width:30051;height:1849;left:11531;top:6238;" filled="f" stroked="f">
+                <v:rect id="Rectangle 238" o:spid="_x0000_s1036" style="position:absolute;left:11531;top:6238;width:30052;height:1850;visibility:visible;mso-wrap-style:square;v-text-anchor:top" o:gfxdata="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" filled="f" stroked="f">
                   <v:textbox inset="0,0,0,0">
                     <w:txbxContent>
                       <w:p>
                         <w:pPr>
-                          <w:spacing w:before="0" w:after="160" w:line="259" w:lineRule="auto"/>
+                          <w:spacing w:after="160" w:line="259" w:lineRule="auto"/>
                           <w:ind w:left="0" w:firstLine="0"/>
                         </w:pPr>
                         <w:r>
                           <w:rPr>
                             <w:w w:val="110"/>
                           </w:rPr>
-                          <w:t xml:space="preserve">During</w:t>
+                          <w:t>During</w:t>
                         </w:r>
                         <w:r>
                           <w:rPr>
@@ -3383,7 +3409,7 @@
                           <w:rPr>
                             <w:w w:val="110"/>
                           </w:rPr>
-                          <w:t xml:space="preserve">the</w:t>
+                          <w:t>the</w:t>
                         </w:r>
                         <w:r>
                           <w:rPr>
@@ -3396,7 +3422,7 @@
                           <w:rPr>
                             <w:w w:val="110"/>
                           </w:rPr>
-                          <w:t xml:space="preserve">upgrade,</w:t>
+                          <w:t>upgrade,</w:t>
                         </w:r>
                         <w:r>
                           <w:rPr>
@@ -3409,7 +3435,7 @@
                           <w:rPr>
                             <w:w w:val="110"/>
                           </w:rPr>
-                          <w:t xml:space="preserve">do</w:t>
+                          <w:t>do</w:t>
                         </w:r>
                         <w:r>
                           <w:rPr>
@@ -3422,7 +3448,7 @@
                           <w:rPr>
                             <w:w w:val="110"/>
                           </w:rPr>
-                          <w:t xml:space="preserve">not</w:t>
+                          <w:t>not</w:t>
                         </w:r>
                         <w:r>
                           <w:rPr>
@@ -3435,7 +3461,7 @@
                           <w:rPr>
                             <w:w w:val="110"/>
                           </w:rPr>
-                          <w:t xml:space="preserve">turn</w:t>
+                          <w:t>turn</w:t>
                         </w:r>
                         <w:r>
                           <w:rPr>
@@ -3448,25 +3474,25 @@
                           <w:rPr>
                             <w:w w:val="110"/>
                           </w:rPr>
-                          <w:t xml:space="preserve">off,</w:t>
+                          <w:t>off,</w:t>
                         </w:r>
                       </w:p>
                     </w:txbxContent>
                   </v:textbox>
                 </v:rect>
-                <v:rect id="Rectangle 239" style="position:absolute;width:27173;height:1849;left:11531;top:7915;" filled="f" stroked="f">
+                <v:rect id="Rectangle 239" o:spid="_x0000_s1037" style="position:absolute;left:11531;top:7915;width:27173;height:1849;visibility:visible;mso-wrap-style:square;v-text-anchor:top" o:gfxdata="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" filled="f" stroked="f">
                   <v:textbox inset="0,0,0,0">
                     <w:txbxContent>
                       <w:p>
                         <w:pPr>
-                          <w:spacing w:before="0" w:after="160" w:line="259" w:lineRule="auto"/>
+                          <w:spacing w:after="160" w:line="259" w:lineRule="auto"/>
                           <w:ind w:left="0" w:firstLine="0"/>
                         </w:pPr>
                         <w:r>
                           <w:rPr>
                             <w:w w:val="112"/>
                           </w:rPr>
-                          <w:t xml:space="preserve">disconnect,</w:t>
+                          <w:t>disconnect,</w:t>
                         </w:r>
                         <w:r>
                           <w:rPr>
@@ -3479,7 +3505,7 @@
                           <w:rPr>
                             <w:w w:val="112"/>
                           </w:rPr>
-                          <w:t xml:space="preserve">or</w:t>
+                          <w:t>or</w:t>
                         </w:r>
                         <w:r>
                           <w:rPr>
@@ -3492,7 +3518,7 @@
                           <w:rPr>
                             <w:w w:val="112"/>
                           </w:rPr>
-                          <w:t xml:space="preserve">unplug</w:t>
+                          <w:t>unplug</w:t>
                         </w:r>
                         <w:r>
                           <w:rPr>
@@ -3505,7 +3531,7 @@
                           <w:rPr>
                             <w:w w:val="112"/>
                           </w:rPr>
-                          <w:t xml:space="preserve">the</w:t>
+                          <w:t>the</w:t>
                         </w:r>
                         <w:r>
                           <w:rPr>
@@ -3518,60 +3544,61 @@
                           <w:rPr>
                             <w:w w:val="112"/>
                           </w:rPr>
-                          <w:t xml:space="preserve">SLICE.</w:t>
+                          <w:t>SLICE.</w:t>
                         </w:r>
                       </w:p>
                     </w:txbxContent>
                   </v:textbox>
                 </v:rect>
-                <v:shape id="Shape 240" style="position:absolute;width:0;height:8280;left:1444;top:1444;" coordsize="0,828040" path="m0,0l0,828040">
-                  <v:stroke weight="0.75pt" endcap="square" joinstyle="miter" miterlimit="10" on="true" color="#808080"/>
-                  <v:fill on="false" color="#000000" opacity="0"/>
+                <v:shape id="Shape 240" o:spid="_x0000_s1038" style="position:absolute;left:1444;top:1444;width:0;height:8281;visibility:visible;mso-wrap-style:square;v-text-anchor:top" coordsize="0,828040" o:gfxdata="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" path="m,l,828040e" filled="f" strokecolor="gray">
+                  <v:stroke miterlimit="83231f" joinstyle="miter" endcap="square"/>
+                  <v:path arrowok="t" textboxrect="0,0,0,828040"/>
                 </v:shape>
-                <v:shape id="Shape 241" style="position:absolute;width:9899;height:0;left:1444;top:9725;" coordsize="989965,0" path="m0,0l989965,0">
-                  <v:stroke weight="0.75pt" endcap="square" joinstyle="miter" miterlimit="10" on="true" color="#808080"/>
-                  <v:fill on="false" color="#000000" opacity="0"/>
+                <v:shape id="Shape 241" o:spid="_x0000_s1039" style="position:absolute;left:1444;top:9725;width:9900;height:0;visibility:visible;mso-wrap-style:square;v-text-anchor:top" coordsize="989965,0" o:gfxdata="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" path="m,l989965,e" filled="f" strokecolor="gray">
+                  <v:stroke miterlimit="83231f" joinstyle="miter" endcap="square"/>
+                  <v:path arrowok="t" textboxrect="0,0,989965,0"/>
                 </v:shape>
-                <v:shape id="Shape 242" style="position:absolute;width:0;height:8280;left:11344;top:1444;" coordsize="0,828040" path="m0,0l0,828040">
-                  <v:stroke weight="0.75pt" endcap="square" joinstyle="miter" miterlimit="10" on="true" color="#808080"/>
-                  <v:fill on="false" color="#000000" opacity="0"/>
+                <v:shape id="Shape 242" o:spid="_x0000_s1040" style="position:absolute;left:11344;top:1444;width:0;height:8281;visibility:visible;mso-wrap-style:square;v-text-anchor:top" coordsize="0,828040" o:gfxdata="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" path="m,l,828040e" filled="f" strokecolor="gray">
+                  <v:stroke miterlimit="83231f" joinstyle="miter" endcap="square"/>
+                  <v:path arrowok="t" textboxrect="0,0,0,828040"/>
                 </v:shape>
-                <v:shape id="Shape 243" style="position:absolute;width:9899;height:0;left:1444;top:1444;" coordsize="989965,0" path="m0,0l989965,0">
-                  <v:stroke weight="0.75pt" endcap="square" joinstyle="miter" miterlimit="10" on="true" color="#808080"/>
-                  <v:fill on="false" color="#000000" opacity="0"/>
+                <v:shape id="Shape 243" o:spid="_x0000_s1041" style="position:absolute;left:1444;top:1444;width:9900;height:0;visibility:visible;mso-wrap-style:square;v-text-anchor:top" coordsize="989965,0" o:gfxdata="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" path="m,l989965,e" filled="f" strokecolor="gray">
+                  <v:stroke miterlimit="83231f" joinstyle="miter" endcap="square"/>
+                  <v:path arrowok="t" textboxrect="0,0,989965,0"/>
                 </v:shape>
-                <v:shape id="Shape 244" style="position:absolute;width:0;height:4140;left:11344;top:1444;" coordsize="0,414020" path="m0,0l0,414020">
-                  <v:stroke weight="0.75pt" endcap="square" joinstyle="miter" miterlimit="10" on="true" color="#808080"/>
-                  <v:fill on="false" color="#000000" opacity="0"/>
+                <v:shape id="Shape 244" o:spid="_x0000_s1042" style="position:absolute;left:11344;top:1444;width:0;height:4140;visibility:visible;mso-wrap-style:square;v-text-anchor:top" coordsize="0,414020" o:gfxdata="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" path="m,l,414020e" filled="f" strokecolor="gray">
+                  <v:stroke miterlimit="83231f" joinstyle="miter" endcap="square"/>
+                  <v:path arrowok="t" textboxrect="0,0,0,414020"/>
                 </v:shape>
-                <v:shape id="Shape 245" style="position:absolute;width:28885;height:0;left:11344;top:5584;" coordsize="2888539,0" path="m0,0l2888539,0">
-                  <v:stroke weight="0.75pt" endcap="square" joinstyle="miter" miterlimit="10" on="true" color="#808080"/>
-                  <v:fill on="false" color="#000000" opacity="0"/>
+                <v:shape id="Shape 245" o:spid="_x0000_s1043" style="position:absolute;left:11344;top:5584;width:28885;height:0;visibility:visible;mso-wrap-style:square;v-text-anchor:top" coordsize="2888539,0" o:gfxdata="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" path="m,l2888539,e" filled="f" strokecolor="gray">
+                  <v:stroke miterlimit="83231f" joinstyle="miter" endcap="square"/>
+                  <v:path arrowok="t" textboxrect="0,0,2888539,0"/>
                 </v:shape>
-                <v:shape id="Shape 246" style="position:absolute;width:0;height:4140;left:40229;top:1444;" coordsize="0,414020" path="m0,0l0,414020">
-                  <v:stroke weight="0.75pt" endcap="square" joinstyle="miter" miterlimit="10" on="true" color="#808080"/>
-                  <v:fill on="false" color="#000000" opacity="0"/>
+                <v:shape id="Shape 246" o:spid="_x0000_s1044" style="position:absolute;left:40229;top:1444;width:0;height:4140;visibility:visible;mso-wrap-style:square;v-text-anchor:top" coordsize="0,414020" o:gfxdata="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" path="m,l,414020e" filled="f" strokecolor="gray">
+                  <v:stroke miterlimit="83231f" joinstyle="miter" endcap="square"/>
+                  <v:path arrowok="t" textboxrect="0,0,0,414020"/>
                 </v:shape>
-                <v:shape id="Shape 247" style="position:absolute;width:28885;height:0;left:11344;top:1444;" coordsize="2888539,0" path="m0,0l2888539,0">
-                  <v:stroke weight="0.75pt" endcap="square" joinstyle="miter" miterlimit="10" on="true" color="#808080"/>
-                  <v:fill on="false" color="#000000" opacity="0"/>
+                <v:shape id="Shape 247" o:spid="_x0000_s1045" style="position:absolute;left:11344;top:1444;width:28885;height:0;visibility:visible;mso-wrap-style:square;v-text-anchor:top" coordsize="2888539,0" o:gfxdata="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" path="m,l2888539,e" filled="f" strokecolor="gray">
+                  <v:stroke miterlimit="83231f" joinstyle="miter" endcap="square"/>
+                  <v:path arrowok="t" textboxrect="0,0,2888539,0"/>
                 </v:shape>
-                <v:shape id="Shape 248" style="position:absolute;width:0;height:4140;left:11344;top:5584;" coordsize="0,414020" path="m0,0l0,414020">
-                  <v:stroke weight="0.75pt" endcap="square" joinstyle="miter" miterlimit="10" on="true" color="#808080"/>
-                  <v:fill on="false" color="#000000" opacity="0"/>
+                <v:shape id="Shape 248" o:spid="_x0000_s1046" style="position:absolute;left:11344;top:5584;width:0;height:4141;visibility:visible;mso-wrap-style:square;v-text-anchor:top" coordsize="0,414020" o:gfxdata="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" path="m,l,414020e" filled="f" strokecolor="gray">
+                  <v:stroke miterlimit="83231f" joinstyle="miter" endcap="square"/>
+                  <v:path arrowok="t" textboxrect="0,0,0,414020"/>
                 </v:shape>
-                <v:shape id="Shape 249" style="position:absolute;width:28885;height:0;left:11344;top:9725;" coordsize="2888539,0" path="m0,0l2888539,0">
-                  <v:stroke weight="0.75pt" endcap="square" joinstyle="miter" miterlimit="10" on="true" color="#808080"/>
-                  <v:fill on="false" color="#000000" opacity="0"/>
+                <v:shape id="Shape 249" o:spid="_x0000_s1047" style="position:absolute;left:11344;top:9725;width:28885;height:0;visibility:visible;mso-wrap-style:square;v-text-anchor:top" coordsize="2888539,0" o:gfxdata="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" path="m,l2888539,e" filled="f" strokecolor="gray">
+                  <v:stroke miterlimit="83231f" joinstyle="miter" endcap="square"/>
+                  <v:path arrowok="t" textboxrect="0,0,2888539,0"/>
                 </v:shape>
-                <v:shape id="Shape 250" style="position:absolute;width:0;height:4140;left:40229;top:5584;" coordsize="0,414020" path="m0,0l0,414020">
-                  <v:stroke weight="0.75pt" endcap="square" joinstyle="miter" miterlimit="10" on="true" color="#808080"/>
-                  <v:fill on="false" color="#000000" opacity="0"/>
+                <v:shape id="Shape 250" o:spid="_x0000_s1048" style="position:absolute;left:40229;top:5584;width:0;height:4141;visibility:visible;mso-wrap-style:square;v-text-anchor:top" coordsize="0,414020" o:gfxdata="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" path="m,l,414020e" filled="f" strokecolor="gray">
+                  <v:stroke miterlimit="83231f" joinstyle="miter" endcap="square"/>
+                  <v:path arrowok="t" textboxrect="0,0,0,414020"/>
                 </v:shape>
-                <v:shape id="Shape 251" style="position:absolute;width:28885;height:0;left:11344;top:5584;" coordsize="2888539,0" path="m0,0l2888539,0">
-                  <v:stroke weight="0.75pt" endcap="square" joinstyle="miter" miterlimit="10" on="true" color="#808080"/>
-                  <v:fill on="false" color="#000000" opacity="0"/>
+                <v:shape id="Shape 251" o:spid="_x0000_s1049" style="position:absolute;left:11344;top:5584;width:28885;height:0;visibility:visible;mso-wrap-style:square;v-text-anchor:top" coordsize="2888539,0" o:gfxdata="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" path="m,l2888539,e" filled="f" strokecolor="gray">
+                  <v:stroke miterlimit="83231f" joinstyle="miter" endcap="square"/>
+                  <v:path arrowok="t" textboxrect="0,0,2888539,0"/>
                 </v:shape>
+                <w10:anchorlock/>
               </v:group>
             </w:pict>
           </mc:Fallback>
@@ -3835,7 +3862,7 @@
                                 <w:spacing w:after="160" w:line="259" w:lineRule="auto"/>
                                 <w:ind w:left="0" w:firstLine="0"/>
                               </w:pPr>
-                              <w:hyperlink r:id="rId31">
+                              <w:hyperlink r:id="rId30">
                                 <w:r>
                                   <w:rPr>
                                     <w:color w:val="0000FF"/>
@@ -4058,7 +4085,7 @@
                                 <w:spacing w:after="160" w:line="259" w:lineRule="auto"/>
                                 <w:ind w:left="0" w:firstLine="0"/>
                               </w:pPr>
-                              <w:hyperlink r:id="rId32">
+                              <w:hyperlink r:id="rId31">
                                 <w:r>
                                   <w:rPr>
                                     <w:b/>
@@ -4157,7 +4184,42 @@
                                   <w:b/>
                                   <w:w w:val="120"/>
                                 </w:rPr>
-                                <w:t>2019/01/16</w:t>
+                                <w:t>20</w:t>
+                              </w:r>
+                              <w:r>
+                                <w:rPr>
+                                  <w:b/>
+                                  <w:w w:val="120"/>
+                                </w:rPr>
+                                <w:t>20</w:t>
+                              </w:r>
+                              <w:r>
+                                <w:rPr>
+                                  <w:b/>
+                                  <w:w w:val="120"/>
+                                </w:rPr>
+                                <w:t>/</w:t>
+                              </w:r>
+                              <w:r>
+                                <w:rPr>
+                                  <w:b/>
+                                  <w:w w:val="120"/>
+                                </w:rPr>
+                                <w:t>02</w:t>
+                              </w:r>
+                              <w:r>
+                                <w:rPr>
+                                  <w:b/>
+                                  <w:w w:val="120"/>
+                                </w:rPr>
+                                <w:t>/</w:t>
+                              </w:r>
+                              <w:r>
+                                <w:rPr>
+                                  <w:b/>
+                                  <w:w w:val="120"/>
+                                </w:rPr>
+                                <w:t>28</w:t>
                               </w:r>
                               <w:r>
                                 <w:rPr>
@@ -4172,7 +4234,7 @@
                                   <w:b/>
                                   <w:w w:val="120"/>
                                 </w:rPr>
-                                <w:t>15:14</w:t>
+                                <w:t>17:23</w:t>
                               </w:r>
                             </w:p>
                           </w:txbxContent>
@@ -4187,7 +4249,7 @@
                           <pic:cNvPicPr/>
                         </pic:nvPicPr>
                         <pic:blipFill>
-                          <a:blip r:embed="rId33"/>
+                          <a:blip r:embed="rId32"/>
                           <a:stretch>
                             <a:fillRect/>
                           </a:stretch>
@@ -4468,77 +4530,77 @@
               </wp:inline>
             </w:drawing>
           </mc:Choice>
-          <mc:Fallback xmlns:a="http://schemas.openxmlformats.org/drawingml/2006/main" xmlns:w16se="http://schemas.microsoft.com/office/word/2015/wordml/symex" xmlns:w16cid="http://schemas.microsoft.com/office/word/2016/wordml/cid" xmlns:w15="http://schemas.microsoft.com/office/word/2012/wordml" xmlns:am3d="http://schemas.microsoft.com/office/drawing/2017/model3d" xmlns:aink="http://schemas.microsoft.com/office/drawing/2016/ink" xmlns:cx8="http://schemas.microsoft.com/office/drawing/2016/5/14/chartex" xmlns:cx7="http://schemas.microsoft.com/office/drawing/2016/5/13/chartex" xmlns:cx6="http://schemas.microsoft.com/office/drawing/2016/5/12/chartex" xmlns:cx5="http://schemas.microsoft.com/office/drawing/2016/5/11/chartex" xmlns:cx4="http://schemas.microsoft.com/office/drawing/2016/5/10/chartex" xmlns:cx3="http://schemas.microsoft.com/office/drawing/2016/5/9/chartex" xmlns:cx2="http://schemas.microsoft.com/office/drawing/2015/10/21/chartex" xmlns:cx1="http://schemas.microsoft.com/office/drawing/2015/9/8/chartex" xmlns:cx="http://schemas.microsoft.com/office/drawing/2014/chartex">
+          <mc:Fallback>
             <w:pict>
-              <v:group id="Group 2304" style="width:510.24pt;height:111.773pt;mso-position-horizontal-relative:char;mso-position-vertical-relative:line" coordsize="64800,14195">
-                <v:shape id="Shape 214" style="position:absolute;width:64800;height:14195;left:0;top:0;" coordsize="6480049,1419517" path="m71996,0l6408052,0c6417476,0,6426899,1879,6435611,5486c6444310,9093,6452299,14427,6458966,21094c6465634,27749,6470968,35738,6474574,44450c6478181,53149,6480049,62573,6480049,71996l6480049,1347521c6480049,1356944,6478181,1366367,6474574,1375080c6470968,1383779,6465634,1391767,6458966,1398435c6452299,1405102,6444310,1410437,6435611,1414044c6426899,1417650,6417476,1419517,6408052,1419517l71996,1419517c62573,1419517,53150,1417650,44437,1414044c35738,1410437,27750,1405102,21082,1398435c14414,1391767,9081,1383779,5474,1375080c1867,1366367,0,1356944,0,1347521l0,71996c0,62573,1867,53149,5474,44450c9081,35738,14414,27749,21082,21094c27750,14427,35738,9093,44437,5486c53150,1879,62573,0,71996,0x">
-                  <v:stroke weight="0pt" endcap="flat" joinstyle="miter" miterlimit="10" on="false" color="#000000" opacity="0"/>
-                  <v:fill on="true" color="#eeeeee"/>
+              <v:group w14:anchorId="3DEADA7A" id="Group 2304" o:spid="_x0000_s1050" style="width:510.25pt;height:111.75pt;mso-position-horizontal-relative:char;mso-position-vertical-relative:line" coordsize="64800,14195" o:gfxdata="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">
+                <v:shape id="Shape 214" o:spid="_x0000_s1051" style="position:absolute;width:64800;height:14195;visibility:visible;mso-wrap-style:square;v-text-anchor:top" coordsize="6480049,1419517" o:gfxdata="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" path="m71996,l6408052,v9424,,18847,1879,27559,5486c6444310,9093,6452299,14427,6458966,21094v6668,6655,12002,14644,15608,23356c6478181,53149,6480049,62573,6480049,71996r,1275525c6480049,1356944,6478181,1366367,6474574,1375080v-3606,8699,-8940,16687,-15608,23355c6452299,1405102,6444310,1410437,6435611,1414044v-8712,3606,-18135,5473,-27559,5473l71996,1419517v-9423,,-18846,-1867,-27559,-5473c35738,1410437,27750,1405102,21082,1398435,14414,1391767,9081,1383779,5474,1375080,1867,1366367,,1356944,,1347521l,71996c,62573,1867,53149,5474,44450,9081,35738,14414,27749,21082,21094,27750,14427,35738,9093,44437,5486,53150,1879,62573,,71996,xe" fillcolor="#eee" stroked="f" strokeweight="0">
+                  <v:stroke miterlimit="83231f" joinstyle="miter"/>
+                  <v:path arrowok="t" textboxrect="0,0,6480049,1419517"/>
                 </v:shape>
-                <v:rect id="Rectangle 252" style="position:absolute;width:4862;height:1849;left:1230;top:1490;" filled="f" stroked="f">
+                <v:rect id="Rectangle 252" o:spid="_x0000_s1052" style="position:absolute;left:1230;top:1490;width:4862;height:1850;visibility:visible;mso-wrap-style:square;v-text-anchor:top" o:gfxdata="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" filled="f" stroked="f">
                   <v:textbox inset="0,0,0,0">
                     <w:txbxContent>
                       <w:p>
                         <w:pPr>
-                          <w:spacing w:before="0" w:after="160" w:line="259" w:lineRule="auto"/>
+                          <w:spacing w:after="160" w:line="259" w:lineRule="auto"/>
                           <w:ind w:left="0" w:firstLine="0"/>
                         </w:pPr>
                         <w:r>
                           <w:rPr>
                             <w:w w:val="109"/>
                           </w:rPr>
-                          <w:t xml:space="preserve">From:</w:t>
+                          <w:t>From:</w:t>
                         </w:r>
                       </w:p>
                     </w:txbxContent>
                   </v:textbox>
                 </v:rect>
-                <v:rect id="Rectangle 268" style="position:absolute;width:28971;height:1849;left:1230;top:3166;" filled="f" stroked="f">
+                <v:rect id="Rectangle 268" o:spid="_x0000_s1053" style="position:absolute;left:1230;top:3166;width:28972;height:1850;visibility:visible;mso-wrap-style:square;v-text-anchor:top" o:gfxdata="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" filled="f" stroked="f">
                   <v:textbox inset="0,0,0,0">
                     <w:txbxContent>
                       <w:p>
                         <w:pPr>
-                          <w:spacing w:before="0" w:after="160" w:line="259" w:lineRule="auto"/>
+                          <w:spacing w:after="160" w:line="259" w:lineRule="auto"/>
                           <w:ind w:left="0" w:firstLine="0"/>
                         </w:pPr>
                         <w:r>
                           <w:rPr>
-                            <w:color w:val="0000ff"/>
+                            <w:color w:val="0000FF"/>
                             <w:w w:val="109"/>
                           </w:rPr>
-                          <w:t xml:space="preserve">https://www.vescent.com/manuals</w:t>
+                          <w:t>https://www.vescent.com/manuals</w:t>
                         </w:r>
                       </w:p>
                     </w:txbxContent>
                   </v:textbox>
                 </v:rect>
-                <v:rect id="Rectangle 269" style="position:absolute;width:562;height:1849;left:23013;top:3166;" filled="f" stroked="f">
+                <v:rect id="Rectangle 269" o:spid="_x0000_s1054" style="position:absolute;left:23013;top:3166;width:563;height:1850;visibility:visible;mso-wrap-style:square;v-text-anchor:top" o:gfxdata="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" filled="f" stroked="f">
                   <v:textbox inset="0,0,0,0">
                     <w:txbxContent>
                       <w:p>
                         <w:pPr>
-                          <w:spacing w:before="0" w:after="160" w:line="259" w:lineRule="auto"/>
+                          <w:spacing w:after="160" w:line="259" w:lineRule="auto"/>
                           <w:ind w:left="0" w:firstLine="0"/>
                         </w:pPr>
-                        <w:hyperlink r:id="hyperlink266">
+                        <w:hyperlink r:id="rId33">
                           <w:r>
                             <w:rPr>
-                              <w:color w:val="0000ff"/>
+                              <w:color w:val="0000FF"/>
                               <w:w w:val="83"/>
                             </w:rPr>
-                            <w:t xml:space="preserve">/</w:t>
+                            <w:t>/</w:t>
                           </w:r>
                         </w:hyperlink>
                       </w:p>
                     </w:txbxContent>
                   </v:textbox>
                 </v:rect>
-                <v:rect id="Rectangle 254" style="position:absolute;width:1666;height:1849;left:23436;top:3166;" filled="f" stroked="f">
+                <v:rect id="Rectangle 254" o:spid="_x0000_s1055" style="position:absolute;left:23436;top:3166;width:1667;height:1850;visibility:visible;mso-wrap-style:square;v-text-anchor:top" o:gfxdata="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" filled="f" stroked="f">
                   <v:textbox inset="0,0,0,0">
                     <w:txbxContent>
                       <w:p>
                         <w:pPr>
-                          <w:spacing w:before="0" w:after="160" w:line="259" w:lineRule="auto"/>
+                          <w:spacing w:after="160" w:line="259" w:lineRule="auto"/>
                           <w:ind w:left="0" w:firstLine="0"/>
                         </w:pPr>
                         <w:r>
@@ -4552,7 +4614,7 @@
                           <w:rPr>
                             <w:w w:val="106"/>
                           </w:rPr>
-                          <w:t xml:space="preserve">-</w:t>
+                          <w:t>-</w:t>
                         </w:r>
                         <w:r>
                           <w:rPr>
@@ -4565,26 +4627,24 @@
                     </w:txbxContent>
                   </v:textbox>
                 </v:rect>
-                <v:rect id="Rectangle 255" style="position:absolute;width:15826;height:1849;left:24689;top:3166;" filled="f" stroked="f">
+                <v:rect id="Rectangle 255" o:spid="_x0000_s1056" style="position:absolute;left:24689;top:3166;width:15827;height:1850;visibility:visible;mso-wrap-style:square;v-text-anchor:top" o:gfxdata="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" filled="f" stroked="f">
                   <v:textbox inset="0,0,0,0">
                     <w:txbxContent>
                       <w:p>
                         <w:pPr>
-                          <w:spacing w:before="0" w:after="160" w:line="259" w:lineRule="auto"/>
+                          <w:spacing w:after="160" w:line="259" w:lineRule="auto"/>
                           <w:ind w:left="0" w:firstLine="0"/>
                         </w:pPr>
                         <w:r>
                           <w:rPr>
-                            <w:rFonts w:cs="Calibri" w:hAnsi="Calibri" w:eastAsia="Calibri" w:ascii="Calibri"/>
-                            <w:b w:val="1"/>
+                            <w:b/>
                             <w:w w:val="124"/>
                           </w:rPr>
-                          <w:t xml:space="preserve">Product</w:t>
+                          <w:t>Product</w:t>
                         </w:r>
                         <w:r>
                           <w:rPr>
-                            <w:rFonts w:cs="Calibri" w:hAnsi="Calibri" w:eastAsia="Calibri" w:ascii="Calibri"/>
-                            <w:b w:val="1"/>
+                            <w:b/>
                             <w:spacing w:val="19"/>
                             <w:w w:val="124"/>
                           </w:rPr>
@@ -4592,29 +4652,28 @@
                         </w:r>
                         <w:r>
                           <w:rPr>
-                            <w:rFonts w:cs="Calibri" w:hAnsi="Calibri" w:eastAsia="Calibri" w:ascii="Calibri"/>
-                            <w:b w:val="1"/>
+                            <w:b/>
                             <w:w w:val="124"/>
                           </w:rPr>
-                          <w:t xml:space="preserve">Manuals</w:t>
+                          <w:t>Manuals</w:t>
                         </w:r>
                       </w:p>
                     </w:txbxContent>
                   </v:textbox>
                 </v:rect>
-                <v:rect id="Rectangle 256" style="position:absolute;width:13229;height:1849;left:1230;top:6519;" filled="f" stroked="f">
+                <v:rect id="Rectangle 256" o:spid="_x0000_s1057" style="position:absolute;left:1230;top:6519;width:13229;height:1850;visibility:visible;mso-wrap-style:square;v-text-anchor:top" o:gfxdata="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" filled="f" stroked="f">
                   <v:textbox inset="0,0,0,0">
                     <w:txbxContent>
                       <w:p>
                         <w:pPr>
-                          <w:spacing w:before="0" w:after="160" w:line="259" w:lineRule="auto"/>
+                          <w:spacing w:after="160" w:line="259" w:lineRule="auto"/>
                           <w:ind w:left="0" w:firstLine="0"/>
                         </w:pPr>
                         <w:r>
                           <w:rPr>
                             <w:w w:val="111"/>
                           </w:rPr>
-                          <w:t xml:space="preserve">Permanent</w:t>
+                          <w:t>Permanent</w:t>
                         </w:r>
                         <w:r>
                           <w:rPr>
@@ -4627,69 +4686,67 @@
                           <w:rPr>
                             <w:w w:val="111"/>
                           </w:rPr>
-                          <w:t xml:space="preserve">link:</w:t>
+                          <w:t>link:</w:t>
                         </w:r>
                       </w:p>
                     </w:txbxContent>
                   </v:textbox>
                 </v:rect>
-                <v:rect id="Rectangle 270" style="position:absolute;width:61067;height:1849;left:1230;top:8196;" filled="f" stroked="f">
+                <v:rect id="Rectangle 270" o:spid="_x0000_s1058" style="position:absolute;left:1230;top:8196;width:61067;height:1849;visibility:visible;mso-wrap-style:square;v-text-anchor:top" o:gfxdata="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" filled="f" stroked="f">
                   <v:textbox inset="0,0,0,0">
                     <w:txbxContent>
                       <w:p>
                         <w:pPr>
-                          <w:spacing w:before="0" w:after="160" w:line="259" w:lineRule="auto"/>
+                          <w:spacing w:after="160" w:line="259" w:lineRule="auto"/>
                           <w:ind w:left="0" w:firstLine="0"/>
                         </w:pPr>
                         <w:r>
                           <w:rPr>
-                            <w:rFonts w:cs="Calibri" w:hAnsi="Calibri" w:eastAsia="Calibri" w:ascii="Calibri"/>
-                            <w:b w:val="1"/>
-                            <w:color w:val="0000ff"/>
+                            <w:b/>
+                            <w:color w:val="0000FF"/>
                             <w:w w:val="124"/>
                           </w:rPr>
-                          <w:t xml:space="preserve">https://www.vescent.com/manuals/doku.php?id=slice:qt:firmwar</w:t>
+                          <w:t>https://www.vescent.com/manuals/doku.php?id=slice:qt:firmwar</w:t>
                         </w:r>
                       </w:p>
                     </w:txbxContent>
                   </v:textbox>
                 </v:rect>
-                <v:rect id="Rectangle 271" style="position:absolute;width:1133;height:1849;left:47145;top:8196;" filled="f" stroked="f">
+                <v:rect id="Rectangle 271" o:spid="_x0000_s1059" style="position:absolute;left:47145;top:8196;width:1133;height:1849;visibility:visible;mso-wrap-style:square;v-text-anchor:top" o:gfxdata="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" filled="f" stroked="f">
                   <v:textbox inset="0,0,0,0">
                     <w:txbxContent>
                       <w:p>
                         <w:pPr>
-                          <w:spacing w:before="0" w:after="160" w:line="259" w:lineRule="auto"/>
+                          <w:spacing w:after="160" w:line="259" w:lineRule="auto"/>
                           <w:ind w:left="0" w:firstLine="0"/>
                         </w:pPr>
-                        <w:hyperlink r:id="hyperlink267">
+                        <w:hyperlink r:id="rId34">
                           <w:r>
                             <w:rPr>
-                              <w:rFonts w:cs="Calibri" w:hAnsi="Calibri" w:eastAsia="Calibri" w:ascii="Calibri"/>
-                              <w:b w:val="1"/>
-                              <w:color w:val="0000ff"/>
+                              <w:b/>
+                              <w:color w:val="0000FF"/>
                               <w:w w:val="123"/>
                             </w:rPr>
-                            <w:t xml:space="preserve">e</w:t>
+                            <w:t>e</w:t>
                           </w:r>
                         </w:hyperlink>
                       </w:p>
                     </w:txbxContent>
                   </v:textbox>
                 </v:rect>
-                <v:rect id="Rectangle 258" style="position:absolute;width:10997;height:1849;left:1230;top:11548;" filled="f" stroked="f">
+                <v:rect id="Rectangle 258" o:spid="_x0000_s1060" style="position:absolute;left:1230;top:11548;width:10997;height:1850;visibility:visible;mso-wrap-style:square;v-text-anchor:top" o:gfxdata="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" filled="f" stroked="f">
                   <v:textbox inset="0,0,0,0">
                     <w:txbxContent>
                       <w:p>
                         <w:pPr>
-                          <w:spacing w:before="0" w:after="160" w:line="259" w:lineRule="auto"/>
+                          <w:spacing w:after="160" w:line="259" w:lineRule="auto"/>
                           <w:ind w:left="0" w:firstLine="0"/>
                         </w:pPr>
                         <w:r>
                           <w:rPr>
                             <w:w w:val="113"/>
                           </w:rPr>
-                          <w:t xml:space="preserve">Last</w:t>
+                          <w:t>Last</w:t>
                         </w:r>
                         <w:r>
                           <w:rPr>
@@ -4702,7 +4759,7 @@
                           <w:rPr>
                             <w:w w:val="113"/>
                           </w:rPr>
-                          <w:t xml:space="preserve">update:</w:t>
+                          <w:t>update:</w:t>
                         </w:r>
                         <w:r>
                           <w:rPr>
@@ -4715,26 +4772,59 @@
                     </w:txbxContent>
                   </v:textbox>
                 </v:rect>
-                <v:rect id="Rectangle 259" style="position:absolute;width:16430;height:1849;left:9498;top:11548;" filled="f" stroked="f">
+                <v:rect id="Rectangle 259" o:spid="_x0000_s1061" style="position:absolute;left:9498;top:11548;width:16431;height:1850;visibility:visible;mso-wrap-style:square;v-text-anchor:top" o:gfxdata="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" filled="f" stroked="f">
                   <v:textbox inset="0,0,0,0">
                     <w:txbxContent>
                       <w:p>
                         <w:pPr>
-                          <w:spacing w:before="0" w:after="160" w:line="259" w:lineRule="auto"/>
+                          <w:spacing w:after="160" w:line="259" w:lineRule="auto"/>
                           <w:ind w:left="0" w:firstLine="0"/>
                         </w:pPr>
                         <w:r>
                           <w:rPr>
-                            <w:rFonts w:cs="Calibri" w:hAnsi="Calibri" w:eastAsia="Calibri" w:ascii="Calibri"/>
-                            <w:b w:val="1"/>
+                            <w:b/>
                             <w:w w:val="120"/>
                           </w:rPr>
-                          <w:t xml:space="preserve">2019/01/16</w:t>
+                          <w:t>20</w:t>
                         </w:r>
                         <w:r>
                           <w:rPr>
-                            <w:rFonts w:cs="Calibri" w:hAnsi="Calibri" w:eastAsia="Calibri" w:ascii="Calibri"/>
-                            <w:b w:val="1"/>
+                            <w:b/>
+                            <w:w w:val="120"/>
+                          </w:rPr>
+                          <w:t>20</w:t>
+                        </w:r>
+                        <w:r>
+                          <w:rPr>
+                            <w:b/>
+                            <w:w w:val="120"/>
+                          </w:rPr>
+                          <w:t>/</w:t>
+                        </w:r>
+                        <w:r>
+                          <w:rPr>
+                            <w:b/>
+                            <w:w w:val="120"/>
+                          </w:rPr>
+                          <w:t>02</w:t>
+                        </w:r>
+                        <w:r>
+                          <w:rPr>
+                            <w:b/>
+                            <w:w w:val="120"/>
+                          </w:rPr>
+                          <w:t>/</w:t>
+                        </w:r>
+                        <w:r>
+                          <w:rPr>
+                            <w:b/>
+                            <w:w w:val="120"/>
+                          </w:rPr>
+                          <w:t>28</w:t>
+                        </w:r>
+                        <w:r>
+                          <w:rPr>
+                            <w:b/>
                             <w:spacing w:val="19"/>
                             <w:w w:val="120"/>
                           </w:rPr>
@@ -4742,48 +4832,50 @@
                         </w:r>
                         <w:r>
                           <w:rPr>
-                            <w:rFonts w:cs="Calibri" w:hAnsi="Calibri" w:eastAsia="Calibri" w:ascii="Calibri"/>
-                            <w:b w:val="1"/>
+                            <w:b/>
                             <w:w w:val="120"/>
                           </w:rPr>
-                          <w:t xml:space="preserve">15:14</w:t>
+                          <w:t>17:23</w:t>
                         </w:r>
                       </w:p>
                     </w:txbxContent>
                   </v:textbox>
                 </v:rect>
-                <v:shape id="Picture 261" style="position:absolute;width:11430;height:11430;left:52140;top:1382;" filled="f">
-                  <v:imagedata r:id="rId34"/>
+                <v:shape id="Picture 261" o:spid="_x0000_s1062" type="#_x0000_t75" style="position:absolute;left:52140;top:1382;width:11430;height:11430;visibility:visible;mso-wrap-style:square" o:gfxdata="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">
+                  <v:imagedata r:id="rId35" o:title=""/>
                 </v:shape>
-                <v:shape id="Shape 262" style="position:absolute;width:64251;height:184;left:274;top:90;" coordsize="6425159,18453" path="m6425159,18453c6419330,12624,6412332,7950,6404712,4788c6397092,1638,6388849,0,6380607,0l44552,0c36309,0,28067,1638,20447,4788c12827,7950,5829,12624,0,18453">
-                  <v:stroke weight="1.417pt" endcap="flat" joinstyle="miter" miterlimit="10" on="true" color="#dddddd"/>
-                  <v:fill on="false" color="#000000" opacity="0"/>
+                <v:shape id="Shape 262" o:spid="_x0000_s1063" style="position:absolute;left:274;top:90;width:64252;height:184;visibility:visible;mso-wrap-style:square;v-text-anchor:top" coordsize="6425159,18453" o:gfxdata="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" path="m6425159,18453c6419330,12624,6412332,7950,6404712,4788,6397092,1638,6388849,,6380607,l44552,c36309,,28067,1638,20447,4788,12827,7950,5829,12624,,18453e" filled="f" strokecolor="#ddd" strokeweight=".49989mm">
+                  <v:stroke miterlimit="83231f" joinstyle="miter"/>
+                  <v:path arrowok="t" textboxrect="0,0,6425159,18453"/>
                 </v:shape>
-                <v:shape id="Shape 263" style="position:absolute;width:64251;height:184;left:274;top:13920;" coordsize="6425159,18452" path="m0,0c5829,5829,12827,10502,20447,13652c28067,16814,36309,18452,44552,18452l6371603,18452c6388849,18452,6397092,16814,6404712,13652c6412332,10502,6419330,5829,6425159,0">
-                  <v:stroke weight="1.417pt" endcap="flat" joinstyle="miter" miterlimit="10" on="true" color="#dddddd"/>
-                  <v:fill on="false" color="#000000" opacity="0"/>
+                <v:shape id="Shape 263" o:spid="_x0000_s1064" style="position:absolute;left:274;top:13920;width:64252;height:185;visibility:visible;mso-wrap-style:square;v-text-anchor:top" coordsize="6425159,18452" o:gfxdata="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" path="m,c5829,5829,12827,10502,20447,13652v7620,3162,15862,4800,24105,4800l6371603,18452v17246,,25489,-1638,33109,-4800c6412332,10502,6419330,5829,6425159,e" filled="f" strokecolor="#ddd" strokeweight=".49989mm">
+                  <v:stroke miterlimit="83231f" joinstyle="miter"/>
+                  <v:path arrowok="t" textboxrect="0,0,6425159,18452"/>
                 </v:shape>
-                <v:shape id="Shape 264" style="position:absolute;width:184;height:13646;left:89;top:274;" coordsize="18453,1364616" path="m18453,0c12624,5829,7950,12814,4801,20434c1638,28054,0,36297,0,44539l0,1311059c0,1328306,1638,1336561,4801,1344168c7950,1351788,12624,1358786,18453,1364616">
-                  <v:stroke weight="1.417pt" endcap="flat" joinstyle="miter" miterlimit="10" on="true" color="#dddddd"/>
-                  <v:fill on="false" color="#000000" opacity="0"/>
+                <v:shape id="Shape 264" o:spid="_x0000_s1065" style="position:absolute;left:89;top:274;width:185;height:13646;visibility:visible;mso-wrap-style:square;v-text-anchor:top" coordsize="18453,1364616" o:gfxdata="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" path="m18453,c12624,5829,7950,12814,4801,20434,1638,28054,,36297,,44539l,1311059v,17247,1638,25502,4801,33109c7950,1351788,12624,1358786,18453,1364616e" filled="f" strokecolor="#ddd" strokeweight=".49989mm">
+                  <v:stroke miterlimit="83231f" joinstyle="miter"/>
+                  <v:path arrowok="t" textboxrect="0,0,18453,1364616"/>
                 </v:shape>
-                <v:shape id="Shape 265" style="position:absolute;width:184;height:13646;left:64526;top:274;" coordsize="18453,1364616" path="m0,1364616c5829,1358786,10503,1351788,13653,1344168c16814,1336561,18453,1328306,18453,1320063l18453,53543c18453,36297,16814,28054,13653,20434c10503,12814,5829,5829,0,0">
-                  <v:stroke weight="1.417pt" endcap="flat" joinstyle="miter" miterlimit="10" on="true" color="#dddddd"/>
-                  <v:fill on="false" color="#000000" opacity="0"/>
+                <v:shape id="Shape 265" o:spid="_x0000_s1066" style="position:absolute;left:64526;top:274;width:184;height:13646;visibility:visible;mso-wrap-style:square;v-text-anchor:top" coordsize="18453,1364616" o:gfxdata="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" path="m,1364616v5829,-5830,10503,-12828,13653,-20448c16814,1336561,18453,1328306,18453,1320063r,-1266520c18453,36297,16814,28054,13653,20434,10503,12814,5829,5829,,e" filled="f" strokecolor="#ddd" strokeweight=".49989mm">
+                  <v:stroke miterlimit="83231f" joinstyle="miter"/>
+                  <v:path arrowok="t" textboxrect="0,0,18453,1364616"/>
                 </v:shape>
+                <w10:anchorlock/>
               </v:group>
             </w:pict>
           </mc:Fallback>
         </mc:AlternateContent>
       </w:r>
+      <w:bookmarkStart w:id="1" w:name="_GoBack"/>
+      <w:bookmarkEnd w:id="1"/>
     </w:p>
     <w:sectPr>
-      <w:headerReference w:type="even" r:id="rId35"/>
-      <w:headerReference w:type="default" r:id="rId36"/>
-      <w:footerReference w:type="even" r:id="rId37"/>
-      <w:footerReference w:type="default" r:id="rId38"/>
-      <w:headerReference w:type="first" r:id="rId39"/>
-      <w:footerReference w:type="first" r:id="rId40"/>
+      <w:headerReference w:type="even" r:id="rId36"/>
+      <w:headerReference w:type="default" r:id="rId37"/>
+      <w:footerReference w:type="even" r:id="rId38"/>
+      <w:footerReference w:type="default" r:id="rId39"/>
+      <w:headerReference w:type="first" r:id="rId40"/>
+      <w:footerReference w:type="first" r:id="rId41"/>
       <w:pgSz w:w="11906" w:h="16838"/>
       <w:pgMar w:top="556" w:right="859" w:bottom="529" w:left="850" w:header="720" w:footer="720" w:gutter="0"/>
       <w:cols w:space="720"/>
@@ -4793,7 +4885,7 @@
 </file>
 
 <file path=word/endnotes.xml><?xml version="1.0" encoding="utf-8"?>
-<w:endnotes xmlns:wpc="http://schemas.microsoft.com/office/word/2010/wordprocessingCanvas" xmlns:mc="http://schemas.openxmlformats.org/markup-compatibility/2006" xmlns:o="urn:schemas-microsoft-com:office:office" xmlns:r="http://schemas.openxmlformats.org/officeDocument/2006/relationships" xmlns:m="http://schemas.openxmlformats.org/officeDocument/2006/math" xmlns:v="urn:schemas-microsoft-com:vml" xmlns:wp14="http://schemas.microsoft.com/office/word/2010/wordprocessingDrawing" xmlns:wp="http://schemas.openxmlformats.org/drawingml/2006/wordprocessingDrawing" xmlns:w10="urn:schemas-microsoft-com:office:word" xmlns:w="http://schemas.openxmlformats.org/wordprocessingml/2006/main" xmlns:w14="http://schemas.microsoft.com/office/word/2010/wordml" xmlns:wpg="http://schemas.microsoft.com/office/word/2010/wordprocessingGroup" xmlns:wpi="http://schemas.microsoft.com/office/word/2010/wordprocessingInk" xmlns:wne="http://schemas.microsoft.com/office/word/2006/wordml" xmlns:wps="http://schemas.microsoft.com/office/word/2010/wordprocessingShape" mc:Ignorable="w14 wp14">
+<w:endnotes xmlns:wpc="http://schemas.microsoft.com/office/word/2010/wordprocessingCanvas" xmlns:cx="http://schemas.microsoft.com/office/drawing/2014/chartex" xmlns:cx1="http://schemas.microsoft.com/office/drawing/2015/9/8/chartex" xmlns:cx2="http://schemas.microsoft.com/office/drawing/2015/10/21/chartex" xmlns:cx3="http://schemas.microsoft.com/office/drawing/2016/5/9/chartex" xmlns:cx4="http://schemas.microsoft.com/office/drawing/2016/5/10/chartex" xmlns:cx5="http://schemas.microsoft.com/office/drawing/2016/5/11/chartex" xmlns:cx6="http://schemas.microsoft.com/office/drawing/2016/5/12/chartex" xmlns:cx7="http://schemas.microsoft.com/office/drawing/2016/5/13/chartex" xmlns:cx8="http://schemas.microsoft.com/office/drawing/2016/5/14/chartex" xmlns:mc="http://schemas.openxmlformats.org/markup-compatibility/2006" xmlns:aink="http://schemas.microsoft.com/office/drawing/2016/ink" xmlns:am3d="http://schemas.microsoft.com/office/drawing/2017/model3d" xmlns:o="urn:schemas-microsoft-com:office:office" xmlns:r="http://schemas.openxmlformats.org/officeDocument/2006/relationships" xmlns:m="http://schemas.openxmlformats.org/officeDocument/2006/math" xmlns:v="urn:schemas-microsoft-com:vml" xmlns:wp14="http://schemas.microsoft.com/office/word/2010/wordprocessingDrawing" xmlns:wp="http://schemas.openxmlformats.org/drawingml/2006/wordprocessingDrawing" xmlns:w10="urn:schemas-microsoft-com:office:word" xmlns:w="http://schemas.openxmlformats.org/wordprocessingml/2006/main" xmlns:w14="http://schemas.microsoft.com/office/word/2010/wordml" xmlns:w15="http://schemas.microsoft.com/office/word/2012/wordml" xmlns:w16cid="http://schemas.microsoft.com/office/word/2016/wordml/cid" xmlns:w16se="http://schemas.microsoft.com/office/word/2015/wordml/symex" xmlns:wpg="http://schemas.microsoft.com/office/word/2010/wordprocessingGroup" xmlns:wpi="http://schemas.microsoft.com/office/word/2010/wordprocessingInk" xmlns:wne="http://schemas.microsoft.com/office/word/2006/wordml" xmlns:wps="http://schemas.microsoft.com/office/word/2010/wordprocessingShape" mc:Ignorable="w14 w15 w16se w16cid wp14">
   <w:endnote w:type="separator" w:id="-1">
     <w:p>
       <w:pPr>
@@ -4818,7 +4910,7 @@
 </file>
 
 <file path=word/footer1.xml><?xml version="1.0" encoding="utf-8"?>
-<w:ftr xmlns:wpc="http://schemas.microsoft.com/office/word/2010/wordprocessingCanvas" xmlns:mc="http://schemas.openxmlformats.org/markup-compatibility/2006" xmlns:o="urn:schemas-microsoft-com:office:office" xmlns:r="http://schemas.openxmlformats.org/officeDocument/2006/relationships" xmlns:m="http://schemas.openxmlformats.org/officeDocument/2006/math" xmlns:v="urn:schemas-microsoft-com:vml" xmlns:wp14="http://schemas.microsoft.com/office/word/2010/wordprocessingDrawing" xmlns:wp="http://schemas.openxmlformats.org/drawingml/2006/wordprocessingDrawing" xmlns:w10="urn:schemas-microsoft-com:office:word" xmlns:w="http://schemas.openxmlformats.org/wordprocessingml/2006/main" xmlns:w14="http://schemas.microsoft.com/office/word/2010/wordml" xmlns:wpg="http://schemas.microsoft.com/office/word/2010/wordprocessingGroup" xmlns:wpi="http://schemas.microsoft.com/office/word/2010/wordprocessingInk" xmlns:wne="http://schemas.microsoft.com/office/word/2006/wordml" xmlns:wps="http://schemas.microsoft.com/office/word/2010/wordprocessingShape" mc:Ignorable="w14 wp14">
+<w:ftr xmlns:wpc="http://schemas.microsoft.com/office/word/2010/wordprocessingCanvas" xmlns:cx="http://schemas.microsoft.com/office/drawing/2014/chartex" xmlns:cx1="http://schemas.microsoft.com/office/drawing/2015/9/8/chartex" xmlns:cx2="http://schemas.microsoft.com/office/drawing/2015/10/21/chartex" xmlns:cx3="http://schemas.microsoft.com/office/drawing/2016/5/9/chartex" xmlns:cx4="http://schemas.microsoft.com/office/drawing/2016/5/10/chartex" xmlns:cx5="http://schemas.microsoft.com/office/drawing/2016/5/11/chartex" xmlns:cx6="http://schemas.microsoft.com/office/drawing/2016/5/12/chartex" xmlns:cx7="http://schemas.microsoft.com/office/drawing/2016/5/13/chartex" xmlns:cx8="http://schemas.microsoft.com/office/drawing/2016/5/14/chartex" xmlns:mc="http://schemas.openxmlformats.org/markup-compatibility/2006" xmlns:aink="http://schemas.microsoft.com/office/drawing/2016/ink" xmlns:am3d="http://schemas.microsoft.com/office/drawing/2017/model3d" xmlns:o="urn:schemas-microsoft-com:office:office" xmlns:r="http://schemas.openxmlformats.org/officeDocument/2006/relationships" xmlns:m="http://schemas.openxmlformats.org/officeDocument/2006/math" xmlns:v="urn:schemas-microsoft-com:vml" xmlns:wp14="http://schemas.microsoft.com/office/word/2010/wordprocessingDrawing" xmlns:wp="http://schemas.openxmlformats.org/drawingml/2006/wordprocessingDrawing" xmlns:w10="urn:schemas-microsoft-com:office:word" xmlns:w="http://schemas.openxmlformats.org/wordprocessingml/2006/main" xmlns:w14="http://schemas.microsoft.com/office/word/2010/wordml" xmlns:w15="http://schemas.microsoft.com/office/word/2012/wordml" xmlns:w16cid="http://schemas.microsoft.com/office/word/2016/wordml/cid" xmlns:w16se="http://schemas.microsoft.com/office/word/2015/wordml/symex" xmlns:wpg="http://schemas.microsoft.com/office/word/2010/wordprocessingGroup" xmlns:wpi="http://schemas.microsoft.com/office/word/2010/wordprocessingInk" xmlns:wne="http://schemas.microsoft.com/office/word/2006/wordml" xmlns:wps="http://schemas.microsoft.com/office/word/2010/wordprocessingShape" mc:Ignorable="w14 w15 w16se w16cid wp14">
   <w:p>
     <w:pPr>
       <w:spacing w:after="160" w:line="259" w:lineRule="auto"/>
@@ -4829,7 +4921,7 @@
 </file>
 
 <file path=word/footer2.xml><?xml version="1.0" encoding="utf-8"?>
-<w:ftr xmlns:wpc="http://schemas.microsoft.com/office/word/2010/wordprocessingCanvas" xmlns:mc="http://schemas.openxmlformats.org/markup-compatibility/2006" xmlns:o="urn:schemas-microsoft-com:office:office" xmlns:r="http://schemas.openxmlformats.org/officeDocument/2006/relationships" xmlns:m="http://schemas.openxmlformats.org/officeDocument/2006/math" xmlns:v="urn:schemas-microsoft-com:vml" xmlns:wp14="http://schemas.microsoft.com/office/word/2010/wordprocessingDrawing" xmlns:wp="http://schemas.openxmlformats.org/drawingml/2006/wordprocessingDrawing" xmlns:w10="urn:schemas-microsoft-com:office:word" xmlns:w="http://schemas.openxmlformats.org/wordprocessingml/2006/main" xmlns:w14="http://schemas.microsoft.com/office/word/2010/wordml" xmlns:wpg="http://schemas.microsoft.com/office/word/2010/wordprocessingGroup" xmlns:wpi="http://schemas.microsoft.com/office/word/2010/wordprocessingInk" xmlns:wne="http://schemas.microsoft.com/office/word/2006/wordml" xmlns:wps="http://schemas.microsoft.com/office/word/2010/wordprocessingShape" mc:Ignorable="w14 wp14">
+<w:ftr xmlns:wpc="http://schemas.microsoft.com/office/word/2010/wordprocessingCanvas" xmlns:cx="http://schemas.microsoft.com/office/drawing/2014/chartex" xmlns:cx1="http://schemas.microsoft.com/office/drawing/2015/9/8/chartex" xmlns:cx2="http://schemas.microsoft.com/office/drawing/2015/10/21/chartex" xmlns:cx3="http://schemas.microsoft.com/office/drawing/2016/5/9/chartex" xmlns:cx4="http://schemas.microsoft.com/office/drawing/2016/5/10/chartex" xmlns:cx5="http://schemas.microsoft.com/office/drawing/2016/5/11/chartex" xmlns:cx6="http://schemas.microsoft.com/office/drawing/2016/5/12/chartex" xmlns:cx7="http://schemas.microsoft.com/office/drawing/2016/5/13/chartex" xmlns:cx8="http://schemas.microsoft.com/office/drawing/2016/5/14/chartex" xmlns:mc="http://schemas.openxmlformats.org/markup-compatibility/2006" xmlns:aink="http://schemas.microsoft.com/office/drawing/2016/ink" xmlns:am3d="http://schemas.microsoft.com/office/drawing/2017/model3d" xmlns:o="urn:schemas-microsoft-com:office:office" xmlns:r="http://schemas.openxmlformats.org/officeDocument/2006/relationships" xmlns:m="http://schemas.openxmlformats.org/officeDocument/2006/math" xmlns:v="urn:schemas-microsoft-com:vml" xmlns:wp14="http://schemas.microsoft.com/office/word/2010/wordprocessingDrawing" xmlns:wp="http://schemas.openxmlformats.org/drawingml/2006/wordprocessingDrawing" xmlns:w10="urn:schemas-microsoft-com:office:word" xmlns:w="http://schemas.openxmlformats.org/wordprocessingml/2006/main" xmlns:w14="http://schemas.microsoft.com/office/word/2010/wordml" xmlns:w15="http://schemas.microsoft.com/office/word/2012/wordml" xmlns:w16cid="http://schemas.microsoft.com/office/word/2016/wordml/cid" xmlns:w16se="http://schemas.microsoft.com/office/word/2015/wordml/symex" xmlns:wpg="http://schemas.microsoft.com/office/word/2010/wordprocessingGroup" xmlns:wpi="http://schemas.microsoft.com/office/word/2010/wordprocessingInk" xmlns:wne="http://schemas.microsoft.com/office/word/2006/wordml" xmlns:wps="http://schemas.microsoft.com/office/word/2010/wordprocessingShape" mc:Ignorable="w14 w15 w16se w16cid wp14">
   <w:p>
     <w:pPr>
       <w:spacing w:after="0" w:line="259" w:lineRule="auto"/>
@@ -5008,22 +5100,22 @@
             </wp:anchor>
           </w:drawing>
         </mc:Choice>
-        <mc:Fallback xmlns:a="http://schemas.openxmlformats.org/drawingml/2006/main" xmlns:w16se="http://schemas.microsoft.com/office/word/2015/wordml/symex" xmlns:w16cid="http://schemas.microsoft.com/office/word/2016/wordml/cid" xmlns:w15="http://schemas.microsoft.com/office/word/2012/wordml" xmlns:am3d="http://schemas.microsoft.com/office/drawing/2017/model3d" xmlns:aink="http://schemas.microsoft.com/office/drawing/2016/ink" xmlns:cx8="http://schemas.microsoft.com/office/drawing/2016/5/14/chartex" xmlns:cx7="http://schemas.microsoft.com/office/drawing/2016/5/13/chartex" xmlns:cx6="http://schemas.microsoft.com/office/drawing/2016/5/12/chartex" xmlns:cx5="http://schemas.microsoft.com/office/drawing/2016/5/11/chartex" xmlns:cx4="http://schemas.microsoft.com/office/drawing/2016/5/10/chartex" xmlns:cx3="http://schemas.microsoft.com/office/drawing/2016/5/9/chartex" xmlns:cx2="http://schemas.microsoft.com/office/drawing/2015/10/21/chartex" xmlns:cx1="http://schemas.microsoft.com/office/drawing/2015/9/8/chartex" xmlns:cx="http://schemas.microsoft.com/office/drawing/2014/chartex">
+        <mc:Fallback>
           <w:pict>
-            <v:group id="Group 2645" style="width:509.49pt;height:0.75pt;position:absolute;mso-position-horizontal-relative:page;mso-position-horizontal:absolute;margin-left:42.895pt;mso-position-vertical-relative:page;margin-top:804.803pt;" coordsize="64705,95">
-              <v:shape id="Shape 2646" style="position:absolute;width:63662;height:0;left:0;top:0;" coordsize="6366294,0" path="m0,0l6366294,0">
-                <v:stroke weight="0.75pt" endcap="square" joinstyle="miter" miterlimit="10" on="true" color="#000000"/>
-                <v:fill on="false" color="#000000" opacity="0"/>
+            <v:group w14:anchorId="03E06D82" id="Group 2645" o:spid="_x0000_s1026" style="position:absolute;margin-left:42.9pt;margin-top:804.8pt;width:509.5pt;height:.75pt;z-index:251663360;mso-position-horizontal-relative:page;mso-position-vertical-relative:page" coordsize="64705,95" o:gfxdata="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">
+              <v:shape id="Shape 2646" o:spid="_x0000_s1027" style="position:absolute;width:63662;height:0;visibility:visible;mso-wrap-style:square;v-text-anchor:top" coordsize="6366294,0" o:gfxdata="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" path="m,l6366294,e" filled="f">
+                <v:stroke miterlimit="83231f" joinstyle="miter" endcap="square"/>
+                <v:path arrowok="t" textboxrect="0,0,6366294,0"/>
               </v:shape>
-              <v:shape id="Shape 2647" style="position:absolute;width:425;height:0;left:63758;top:0;" coordsize="42596,0" path="m0,0l42596,0">
-                <v:stroke weight="0.75pt" endcap="square" joinstyle="miter" miterlimit="10" on="true" color="#000000"/>
-                <v:fill on="false" color="#000000" opacity="0"/>
+              <v:shape id="Shape 2647" o:spid="_x0000_s1028" style="position:absolute;left:63758;width:426;height:0;visibility:visible;mso-wrap-style:square;v-text-anchor:top" coordsize="42596,0" o:gfxdata="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" path="m,l42596,e" filled="f">
+                <v:stroke miterlimit="83231f" joinstyle="miter" endcap="square"/>
+                <v:path arrowok="t" textboxrect="0,0,42596,0"/>
               </v:shape>
-              <v:shape id="Shape 2648" style="position:absolute;width:425;height:0;left:64279;top:0;" coordsize="42583,0" path="m0,0l42583,0">
-                <v:stroke weight="0.75pt" endcap="square" joinstyle="miter" miterlimit="10" on="true" color="#000000"/>
-                <v:fill on="false" color="#000000" opacity="0"/>
+              <v:shape id="Shape 2648" o:spid="_x0000_s1029" style="position:absolute;left:64279;width:426;height:0;visibility:visible;mso-wrap-style:square;v-text-anchor:top" coordsize="42583,0" o:gfxdata="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" path="m,l42583,e" filled="f">
+                <v:stroke miterlimit="83231f" joinstyle="miter" endcap="square"/>
+                <v:path arrowok="t" textboxrect="0,0,42583,0"/>
               </v:shape>
-              <w10:wrap type="square"/>
+              <w10:wrap type="square" anchorx="page" anchory="page"/>
             </v:group>
           </w:pict>
         </mc:Fallback>
@@ -5040,7 +5132,7 @@
 </file>
 
 <file path=word/footer3.xml><?xml version="1.0" encoding="utf-8"?>
-<w:ftr xmlns:wpc="http://schemas.microsoft.com/office/word/2010/wordprocessingCanvas" xmlns:mc="http://schemas.openxmlformats.org/markup-compatibility/2006" xmlns:o="urn:schemas-microsoft-com:office:office" xmlns:r="http://schemas.openxmlformats.org/officeDocument/2006/relationships" xmlns:m="http://schemas.openxmlformats.org/officeDocument/2006/math" xmlns:v="urn:schemas-microsoft-com:vml" xmlns:wp14="http://schemas.microsoft.com/office/word/2010/wordprocessingDrawing" xmlns:wp="http://schemas.openxmlformats.org/drawingml/2006/wordprocessingDrawing" xmlns:w10="urn:schemas-microsoft-com:office:word" xmlns:w="http://schemas.openxmlformats.org/wordprocessingml/2006/main" xmlns:w14="http://schemas.microsoft.com/office/word/2010/wordml" xmlns:wpg="http://schemas.microsoft.com/office/word/2010/wordprocessingGroup" xmlns:wpi="http://schemas.microsoft.com/office/word/2010/wordprocessingInk" xmlns:wne="http://schemas.microsoft.com/office/word/2006/wordml" xmlns:wps="http://schemas.microsoft.com/office/word/2010/wordprocessingShape" mc:Ignorable="w14 wp14">
+<w:ftr xmlns:wpc="http://schemas.microsoft.com/office/word/2010/wordprocessingCanvas" xmlns:cx="http://schemas.microsoft.com/office/drawing/2014/chartex" xmlns:cx1="http://schemas.microsoft.com/office/drawing/2015/9/8/chartex" xmlns:cx2="http://schemas.microsoft.com/office/drawing/2015/10/21/chartex" xmlns:cx3="http://schemas.microsoft.com/office/drawing/2016/5/9/chartex" xmlns:cx4="http://schemas.microsoft.com/office/drawing/2016/5/10/chartex" xmlns:cx5="http://schemas.microsoft.com/office/drawing/2016/5/11/chartex" xmlns:cx6="http://schemas.microsoft.com/office/drawing/2016/5/12/chartex" xmlns:cx7="http://schemas.microsoft.com/office/drawing/2016/5/13/chartex" xmlns:cx8="http://schemas.microsoft.com/office/drawing/2016/5/14/chartex" xmlns:mc="http://schemas.openxmlformats.org/markup-compatibility/2006" xmlns:aink="http://schemas.microsoft.com/office/drawing/2016/ink" xmlns:am3d="http://schemas.microsoft.com/office/drawing/2017/model3d" xmlns:o="urn:schemas-microsoft-com:office:office" xmlns:r="http://schemas.openxmlformats.org/officeDocument/2006/relationships" xmlns:m="http://schemas.openxmlformats.org/officeDocument/2006/math" xmlns:v="urn:schemas-microsoft-com:vml" xmlns:wp14="http://schemas.microsoft.com/office/word/2010/wordprocessingDrawing" xmlns:wp="http://schemas.openxmlformats.org/drawingml/2006/wordprocessingDrawing" xmlns:w10="urn:schemas-microsoft-com:office:word" xmlns:w="http://schemas.openxmlformats.org/wordprocessingml/2006/main" xmlns:w14="http://schemas.microsoft.com/office/word/2010/wordml" xmlns:w15="http://schemas.microsoft.com/office/word/2012/wordml" xmlns:w16cid="http://schemas.microsoft.com/office/word/2016/wordml/cid" xmlns:w16se="http://schemas.microsoft.com/office/word/2015/wordml/symex" xmlns:wpg="http://schemas.microsoft.com/office/word/2010/wordprocessingGroup" xmlns:wpi="http://schemas.microsoft.com/office/word/2010/wordprocessingInk" xmlns:wne="http://schemas.microsoft.com/office/word/2006/wordml" xmlns:wps="http://schemas.microsoft.com/office/word/2010/wordprocessingShape" mc:Ignorable="w14 w15 w16se w16cid wp14">
   <w:p>
     <w:pPr>
       <w:spacing w:after="0" w:line="259" w:lineRule="auto"/>
@@ -5219,22 +5311,22 @@
             </wp:anchor>
           </w:drawing>
         </mc:Choice>
-        <mc:Fallback xmlns:a="http://schemas.openxmlformats.org/drawingml/2006/main" xmlns:w16se="http://schemas.microsoft.com/office/word/2015/wordml/symex" xmlns:w16cid="http://schemas.microsoft.com/office/word/2016/wordml/cid" xmlns:w15="http://schemas.microsoft.com/office/word/2012/wordml" xmlns:am3d="http://schemas.microsoft.com/office/drawing/2017/model3d" xmlns:aink="http://schemas.microsoft.com/office/drawing/2016/ink" xmlns:cx8="http://schemas.microsoft.com/office/drawing/2016/5/14/chartex" xmlns:cx7="http://schemas.microsoft.com/office/drawing/2016/5/13/chartex" xmlns:cx6="http://schemas.microsoft.com/office/drawing/2016/5/12/chartex" xmlns:cx5="http://schemas.microsoft.com/office/drawing/2016/5/11/chartex" xmlns:cx4="http://schemas.microsoft.com/office/drawing/2016/5/10/chartex" xmlns:cx3="http://schemas.microsoft.com/office/drawing/2016/5/9/chartex" xmlns:cx2="http://schemas.microsoft.com/office/drawing/2015/10/21/chartex" xmlns:cx1="http://schemas.microsoft.com/office/drawing/2015/9/8/chartex" xmlns:cx="http://schemas.microsoft.com/office/drawing/2014/chartex">
+        <mc:Fallback>
           <w:pict>
-            <v:group id="Group 2618" style="width:509.49pt;height:0.75pt;position:absolute;mso-position-horizontal-relative:page;mso-position-horizontal:absolute;margin-left:42.895pt;mso-position-vertical-relative:page;margin-top:804.803pt;" coordsize="64705,95">
-              <v:shape id="Shape 2619" style="position:absolute;width:63662;height:0;left:0;top:0;" coordsize="6366294,0" path="m0,0l6366294,0">
-                <v:stroke weight="0.75pt" endcap="square" joinstyle="miter" miterlimit="10" on="true" color="#000000"/>
-                <v:fill on="false" color="#000000" opacity="0"/>
+            <v:group w14:anchorId="53F75E43" id="Group 2618" o:spid="_x0000_s1026" style="position:absolute;margin-left:42.9pt;margin-top:804.8pt;width:509.5pt;height:.75pt;z-index:251664384;mso-position-horizontal-relative:page;mso-position-vertical-relative:page" coordsize="64705,95" o:gfxdata="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">
+              <v:shape id="Shape 2619" o:spid="_x0000_s1027" style="position:absolute;width:63662;height:0;visibility:visible;mso-wrap-style:square;v-text-anchor:top" coordsize="6366294,0" o:gfxdata="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" path="m,l6366294,e" filled="f">
+                <v:stroke miterlimit="83231f" joinstyle="miter" endcap="square"/>
+                <v:path arrowok="t" textboxrect="0,0,6366294,0"/>
               </v:shape>
-              <v:shape id="Shape 2620" style="position:absolute;width:425;height:0;left:63758;top:0;" coordsize="42596,0" path="m0,0l42596,0">
-                <v:stroke weight="0.75pt" endcap="square" joinstyle="miter" miterlimit="10" on="true" color="#000000"/>
-                <v:fill on="false" color="#000000" opacity="0"/>
+              <v:shape id="Shape 2620" o:spid="_x0000_s1028" style="position:absolute;left:63758;width:426;height:0;visibility:visible;mso-wrap-style:square;v-text-anchor:top" coordsize="42596,0" o:gfxdata="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" path="m,l42596,e" filled="f">
+                <v:stroke miterlimit="83231f" joinstyle="miter" endcap="square"/>
+                <v:path arrowok="t" textboxrect="0,0,42596,0"/>
               </v:shape>
-              <v:shape id="Shape 2621" style="position:absolute;width:425;height:0;left:64279;top:0;" coordsize="42583,0" path="m0,0l42583,0">
-                <v:stroke weight="0.75pt" endcap="square" joinstyle="miter" miterlimit="10" on="true" color="#000000"/>
-                <v:fill on="false" color="#000000" opacity="0"/>
+              <v:shape id="Shape 2621" o:spid="_x0000_s1029" style="position:absolute;left:64279;width:426;height:0;visibility:visible;mso-wrap-style:square;v-text-anchor:top" coordsize="42583,0" o:gfxdata="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" path="m,l42583,e" filled="f">
+                <v:stroke miterlimit="83231f" joinstyle="miter" endcap="square"/>
+                <v:path arrowok="t" textboxrect="0,0,42583,0"/>
               </v:shape>
-              <w10:wrap type="square"/>
+              <w10:wrap type="square" anchorx="page" anchory="page"/>
             </v:group>
           </w:pict>
         </mc:Fallback>
@@ -5251,7 +5343,7 @@
 </file>
 
 <file path=word/footnotes.xml><?xml version="1.0" encoding="utf-8"?>
-<w:footnotes xmlns:wpc="http://schemas.microsoft.com/office/word/2010/wordprocessingCanvas" xmlns:mc="http://schemas.openxmlformats.org/markup-compatibility/2006" xmlns:o="urn:schemas-microsoft-com:office:office" xmlns:r="http://schemas.openxmlformats.org/officeDocument/2006/relationships" xmlns:m="http://schemas.openxmlformats.org/officeDocument/2006/math" xmlns:v="urn:schemas-microsoft-com:vml" xmlns:wp14="http://schemas.microsoft.com/office/word/2010/wordprocessingDrawing" xmlns:wp="http://schemas.openxmlformats.org/drawingml/2006/wordprocessingDrawing" xmlns:w10="urn:schemas-microsoft-com:office:word" xmlns:w="http://schemas.openxmlformats.org/wordprocessingml/2006/main" xmlns:w14="http://schemas.microsoft.com/office/word/2010/wordml" xmlns:wpg="http://schemas.microsoft.com/office/word/2010/wordprocessingGroup" xmlns:wpi="http://schemas.microsoft.com/office/word/2010/wordprocessingInk" xmlns:wne="http://schemas.microsoft.com/office/word/2006/wordml" xmlns:wps="http://schemas.microsoft.com/office/word/2010/wordprocessingShape" mc:Ignorable="w14 wp14">
+<w:footnotes xmlns:wpc="http://schemas.microsoft.com/office/word/2010/wordprocessingCanvas" xmlns:cx="http://schemas.microsoft.com/office/drawing/2014/chartex" xmlns:cx1="http://schemas.microsoft.com/office/drawing/2015/9/8/chartex" xmlns:cx2="http://schemas.microsoft.com/office/drawing/2015/10/21/chartex" xmlns:cx3="http://schemas.microsoft.com/office/drawing/2016/5/9/chartex" xmlns:cx4="http://schemas.microsoft.com/office/drawing/2016/5/10/chartex" xmlns:cx5="http://schemas.microsoft.com/office/drawing/2016/5/11/chartex" xmlns:cx6="http://schemas.microsoft.com/office/drawing/2016/5/12/chartex" xmlns:cx7="http://schemas.microsoft.com/office/drawing/2016/5/13/chartex" xmlns:cx8="http://schemas.microsoft.com/office/drawing/2016/5/14/chartex" xmlns:mc="http://schemas.openxmlformats.org/markup-compatibility/2006" xmlns:aink="http://schemas.microsoft.com/office/drawing/2016/ink" xmlns:am3d="http://schemas.microsoft.com/office/drawing/2017/model3d" xmlns:o="urn:schemas-microsoft-com:office:office" xmlns:r="http://schemas.openxmlformats.org/officeDocument/2006/relationships" xmlns:m="http://schemas.openxmlformats.org/officeDocument/2006/math" xmlns:v="urn:schemas-microsoft-com:vml" xmlns:wp14="http://schemas.microsoft.com/office/word/2010/wordprocessingDrawing" xmlns:wp="http://schemas.openxmlformats.org/drawingml/2006/wordprocessingDrawing" xmlns:w10="urn:schemas-microsoft-com:office:word" xmlns:w="http://schemas.openxmlformats.org/wordprocessingml/2006/main" xmlns:w14="http://schemas.microsoft.com/office/word/2010/wordml" xmlns:w15="http://schemas.microsoft.com/office/word/2012/wordml" xmlns:w16cid="http://schemas.microsoft.com/office/word/2016/wordml/cid" xmlns:w16se="http://schemas.microsoft.com/office/word/2015/wordml/symex" xmlns:wpg="http://schemas.microsoft.com/office/word/2010/wordprocessingGroup" xmlns:wpi="http://schemas.microsoft.com/office/word/2010/wordprocessingInk" xmlns:wne="http://schemas.microsoft.com/office/word/2006/wordml" xmlns:wps="http://schemas.microsoft.com/office/word/2010/wordprocessingShape" mc:Ignorable="w14 w15 w16se w16cid wp14">
   <w:footnote w:type="separator" w:id="-1">
     <w:p>
       <w:pPr>
@@ -5276,7 +5368,7 @@
 </file>
 
 <file path=word/header1.xml><?xml version="1.0" encoding="utf-8"?>
-<w:hdr xmlns:wpc="http://schemas.microsoft.com/office/word/2010/wordprocessingCanvas" xmlns:mc="http://schemas.openxmlformats.org/markup-compatibility/2006" xmlns:o="urn:schemas-microsoft-com:office:office" xmlns:r="http://schemas.openxmlformats.org/officeDocument/2006/relationships" xmlns:m="http://schemas.openxmlformats.org/officeDocument/2006/math" xmlns:v="urn:schemas-microsoft-com:vml" xmlns:wp14="http://schemas.microsoft.com/office/word/2010/wordprocessingDrawing" xmlns:wp="http://schemas.openxmlformats.org/drawingml/2006/wordprocessingDrawing" xmlns:w10="urn:schemas-microsoft-com:office:word" xmlns:w="http://schemas.openxmlformats.org/wordprocessingml/2006/main" xmlns:w14="http://schemas.microsoft.com/office/word/2010/wordml" xmlns:wpg="http://schemas.microsoft.com/office/word/2010/wordprocessingGroup" xmlns:wpi="http://schemas.microsoft.com/office/word/2010/wordprocessingInk" xmlns:wne="http://schemas.microsoft.com/office/word/2006/wordml" xmlns:wps="http://schemas.microsoft.com/office/word/2010/wordprocessingShape" mc:Ignorable="w14 wp14">
+<w:hdr xmlns:wpc="http://schemas.microsoft.com/office/word/2010/wordprocessingCanvas" xmlns:cx="http://schemas.microsoft.com/office/drawing/2014/chartex" xmlns:cx1="http://schemas.microsoft.com/office/drawing/2015/9/8/chartex" xmlns:cx2="http://schemas.microsoft.com/office/drawing/2015/10/21/chartex" xmlns:cx3="http://schemas.microsoft.com/office/drawing/2016/5/9/chartex" xmlns:cx4="http://schemas.microsoft.com/office/drawing/2016/5/10/chartex" xmlns:cx5="http://schemas.microsoft.com/office/drawing/2016/5/11/chartex" xmlns:cx6="http://schemas.microsoft.com/office/drawing/2016/5/12/chartex" xmlns:cx7="http://schemas.microsoft.com/office/drawing/2016/5/13/chartex" xmlns:cx8="http://schemas.microsoft.com/office/drawing/2016/5/14/chartex" xmlns:mc="http://schemas.openxmlformats.org/markup-compatibility/2006" xmlns:aink="http://schemas.microsoft.com/office/drawing/2016/ink" xmlns:am3d="http://schemas.microsoft.com/office/drawing/2017/model3d" xmlns:o="urn:schemas-microsoft-com:office:office" xmlns:r="http://schemas.openxmlformats.org/officeDocument/2006/relationships" xmlns:m="http://schemas.openxmlformats.org/officeDocument/2006/math" xmlns:v="urn:schemas-microsoft-com:vml" xmlns:wp14="http://schemas.microsoft.com/office/word/2010/wordprocessingDrawing" xmlns:wp="http://schemas.openxmlformats.org/drawingml/2006/wordprocessingDrawing" xmlns:w10="urn:schemas-microsoft-com:office:word" xmlns:w="http://schemas.openxmlformats.org/wordprocessingml/2006/main" xmlns:w14="http://schemas.microsoft.com/office/word/2010/wordml" xmlns:w15="http://schemas.microsoft.com/office/word/2012/wordml" xmlns:w16cid="http://schemas.microsoft.com/office/word/2016/wordml/cid" xmlns:w16se="http://schemas.microsoft.com/office/word/2015/wordml/symex" xmlns:wpg="http://schemas.microsoft.com/office/word/2010/wordprocessingGroup" xmlns:wpi="http://schemas.microsoft.com/office/word/2010/wordprocessingInk" xmlns:wne="http://schemas.microsoft.com/office/word/2006/wordml" xmlns:wps="http://schemas.microsoft.com/office/word/2010/wordprocessingShape" mc:Ignorable="w14 w15 w16se w16cid wp14">
   <w:p>
     <w:r>
       <w:rPr>
@@ -5361,13 +5453,14 @@
             </wp:anchor>
           </w:drawing>
         </mc:Choice>
-        <mc:Fallback xmlns:a="http://schemas.openxmlformats.org/drawingml/2006/main" xmlns:w16se="http://schemas.microsoft.com/office/word/2015/wordml/symex" xmlns:w16cid="http://schemas.microsoft.com/office/word/2016/wordml/cid" xmlns:w15="http://schemas.microsoft.com/office/word/2012/wordml" xmlns:am3d="http://schemas.microsoft.com/office/drawing/2017/model3d" xmlns:aink="http://schemas.microsoft.com/office/drawing/2016/ink" xmlns:cx8="http://schemas.microsoft.com/office/drawing/2016/5/14/chartex" xmlns:cx7="http://schemas.microsoft.com/office/drawing/2016/5/13/chartex" xmlns:cx6="http://schemas.microsoft.com/office/drawing/2016/5/12/chartex" xmlns:cx5="http://schemas.microsoft.com/office/drawing/2016/5/11/chartex" xmlns:cx4="http://schemas.microsoft.com/office/drawing/2016/5/10/chartex" xmlns:cx3="http://schemas.microsoft.com/office/drawing/2016/5/9/chartex" xmlns:cx2="http://schemas.microsoft.com/office/drawing/2015/10/21/chartex" xmlns:cx1="http://schemas.microsoft.com/office/drawing/2015/9/8/chartex" xmlns:cx="http://schemas.microsoft.com/office/drawing/2014/chartex">
+        <mc:Fallback>
           <w:pict>
-            <v:group id="Group 2650" style="width:238.698pt;height:0.75pt;position:absolute;z-index:-2147483648;mso-position-horizontal-relative:page;mso-position-horizontal:absolute;margin-left:313.687pt;mso-position-vertical-relative:page;margin-top:37.087pt;" coordsize="30314,95">
-              <v:shape id="Shape 2651" style="position:absolute;width:30314;height:0;left:0;top:0;" coordsize="3031465,0" path="m0,0l3031465,0">
-                <v:stroke weight="0.75pt" endcap="square" joinstyle="miter" miterlimit="10" on="true" color="#000000"/>
-                <v:fill on="false" color="#000000" opacity="0"/>
+            <v:group w14:anchorId="3F4E6A41" id="Group 2650" o:spid="_x0000_s1026" style="position:absolute;margin-left:313.7pt;margin-top:37.1pt;width:238.7pt;height:.75pt;z-index:-251658240;mso-position-horizontal-relative:page;mso-position-vertical-relative:page" coordsize="30314,95" o:gfxdata="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">
+              <v:shape id="Shape 2651" o:spid="_x0000_s1027" style="position:absolute;width:30314;height:0;visibility:visible;mso-wrap-style:square;v-text-anchor:top" coordsize="3031465,0" o:gfxdata="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" path="m,l3031465,e" filled="f">
+                <v:stroke miterlimit="83231f" joinstyle="miter" endcap="square"/>
+                <v:path arrowok="t" textboxrect="0,0,3031465,0"/>
               </v:shape>
+              <w10:wrap anchorx="page" anchory="page"/>
             </v:group>
           </w:pict>
         </mc:Fallback>
@@ -5378,7 +5471,7 @@
 </file>
 
 <file path=word/header2.xml><?xml version="1.0" encoding="utf-8"?>
-<w:hdr xmlns:wpc="http://schemas.microsoft.com/office/word/2010/wordprocessingCanvas" xmlns:mc="http://schemas.openxmlformats.org/markup-compatibility/2006" xmlns:o="urn:schemas-microsoft-com:office:office" xmlns:r="http://schemas.openxmlformats.org/officeDocument/2006/relationships" xmlns:m="http://schemas.openxmlformats.org/officeDocument/2006/math" xmlns:v="urn:schemas-microsoft-com:vml" xmlns:wp14="http://schemas.microsoft.com/office/word/2010/wordprocessingDrawing" xmlns:wp="http://schemas.openxmlformats.org/drawingml/2006/wordprocessingDrawing" xmlns:w10="urn:schemas-microsoft-com:office:word" xmlns:w="http://schemas.openxmlformats.org/wordprocessingml/2006/main" xmlns:w14="http://schemas.microsoft.com/office/word/2010/wordml" xmlns:wpg="http://schemas.microsoft.com/office/word/2010/wordprocessingGroup" xmlns:wpi="http://schemas.microsoft.com/office/word/2010/wordprocessingInk" xmlns:wne="http://schemas.microsoft.com/office/word/2006/wordml" xmlns:wps="http://schemas.microsoft.com/office/word/2010/wordprocessingShape" mc:Ignorable="w14 wp14">
+<w:hdr xmlns:wpc="http://schemas.microsoft.com/office/word/2010/wordprocessingCanvas" xmlns:cx="http://schemas.microsoft.com/office/drawing/2014/chartex" xmlns:cx1="http://schemas.microsoft.com/office/drawing/2015/9/8/chartex" xmlns:cx2="http://schemas.microsoft.com/office/drawing/2015/10/21/chartex" xmlns:cx3="http://schemas.microsoft.com/office/drawing/2016/5/9/chartex" xmlns:cx4="http://schemas.microsoft.com/office/drawing/2016/5/10/chartex" xmlns:cx5="http://schemas.microsoft.com/office/drawing/2016/5/11/chartex" xmlns:cx6="http://schemas.microsoft.com/office/drawing/2016/5/12/chartex" xmlns:cx7="http://schemas.microsoft.com/office/drawing/2016/5/13/chartex" xmlns:cx8="http://schemas.microsoft.com/office/drawing/2016/5/14/chartex" xmlns:mc="http://schemas.openxmlformats.org/markup-compatibility/2006" xmlns:aink="http://schemas.microsoft.com/office/drawing/2016/ink" xmlns:am3d="http://schemas.microsoft.com/office/drawing/2017/model3d" xmlns:o="urn:schemas-microsoft-com:office:office" xmlns:r="http://schemas.openxmlformats.org/officeDocument/2006/relationships" xmlns:m="http://schemas.openxmlformats.org/officeDocument/2006/math" xmlns:v="urn:schemas-microsoft-com:vml" xmlns:wp14="http://schemas.microsoft.com/office/word/2010/wordprocessingDrawing" xmlns:wp="http://schemas.openxmlformats.org/drawingml/2006/wordprocessingDrawing" xmlns:w10="urn:schemas-microsoft-com:office:word" xmlns:w="http://schemas.openxmlformats.org/wordprocessingml/2006/main" xmlns:w14="http://schemas.microsoft.com/office/word/2010/wordml" xmlns:w15="http://schemas.microsoft.com/office/word/2012/wordml" xmlns:w16cid="http://schemas.microsoft.com/office/word/2016/wordml/cid" xmlns:w16se="http://schemas.microsoft.com/office/word/2015/wordml/symex" xmlns:wpg="http://schemas.microsoft.com/office/word/2010/wordprocessingGroup" xmlns:wpi="http://schemas.microsoft.com/office/word/2010/wordprocessingInk" xmlns:wne="http://schemas.microsoft.com/office/word/2006/wordml" xmlns:wps="http://schemas.microsoft.com/office/word/2010/wordprocessingShape" mc:Ignorable="w14 w15 w16se w16cid wp14">
   <w:p>
     <w:pPr>
       <w:tabs>
@@ -5561,22 +5654,22 @@
             </wp:anchor>
           </w:drawing>
         </mc:Choice>
-        <mc:Fallback xmlns:a="http://schemas.openxmlformats.org/drawingml/2006/main" xmlns:w16se="http://schemas.microsoft.com/office/word/2015/wordml/symex" xmlns:w16cid="http://schemas.microsoft.com/office/word/2016/wordml/cid" xmlns:w15="http://schemas.microsoft.com/office/word/2012/wordml" xmlns:am3d="http://schemas.microsoft.com/office/drawing/2017/model3d" xmlns:aink="http://schemas.microsoft.com/office/drawing/2016/ink" xmlns:cx8="http://schemas.microsoft.com/office/drawing/2016/5/14/chartex" xmlns:cx7="http://schemas.microsoft.com/office/drawing/2016/5/13/chartex" xmlns:cx6="http://schemas.microsoft.com/office/drawing/2016/5/12/chartex" xmlns:cx5="http://schemas.microsoft.com/office/drawing/2016/5/11/chartex" xmlns:cx4="http://schemas.microsoft.com/office/drawing/2016/5/10/chartex" xmlns:cx3="http://schemas.microsoft.com/office/drawing/2016/5/9/chartex" xmlns:cx2="http://schemas.microsoft.com/office/drawing/2015/10/21/chartex" xmlns:cx1="http://schemas.microsoft.com/office/drawing/2015/9/8/chartex" xmlns:cx="http://schemas.microsoft.com/office/drawing/2014/chartex">
+        <mc:Fallback>
           <w:pict>
-            <v:group id="Group 2634" style="width:509.49pt;height:0.75pt;position:absolute;mso-position-horizontal-relative:page;mso-position-horizontal:absolute;margin-left:42.895pt;mso-position-vertical-relative:page;margin-top:37.087pt;" coordsize="64705,95">
-              <v:shape id="Shape 2635" style="position:absolute;width:29843;height:0;left:0;top:0;" coordsize="2984360,0" path="m0,0l2984360,0">
-                <v:stroke weight="0.75pt" endcap="flat" joinstyle="miter" miterlimit="10" on="true" color="#000000"/>
-                <v:fill on="false" color="#000000" opacity="0"/>
+            <v:group w14:anchorId="51880C77" id="Group 2634" o:spid="_x0000_s1026" style="position:absolute;margin-left:42.9pt;margin-top:37.1pt;width:509.5pt;height:.75pt;z-index:251659264;mso-position-horizontal-relative:page;mso-position-vertical-relative:page" coordsize="64705,95" o:gfxdata="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">
+              <v:shape id="Shape 2635" o:spid="_x0000_s1027" style="position:absolute;width:29843;height:0;visibility:visible;mso-wrap-style:square;v-text-anchor:top" coordsize="2984360,0" o:gfxdata="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" path="m,l2984360,e" filled="f">
+                <v:stroke miterlimit="83231f" joinstyle="miter"/>
+                <v:path arrowok="t" textboxrect="0,0,2984360,0"/>
               </v:shape>
-              <v:shape id="Shape 2636" style="position:absolute;width:5875;height:0;left:29938;top:0;" coordsize="587515,0" path="m0,0l587515,0">
-                <v:stroke weight="0.75pt" endcap="square" joinstyle="miter" miterlimit="10" on="true" color="#000000"/>
-                <v:fill on="false" color="#000000" opacity="0"/>
+              <v:shape id="Shape 2636" o:spid="_x0000_s1028" style="position:absolute;left:29938;width:5876;height:0;visibility:visible;mso-wrap-style:square;v-text-anchor:top" coordsize="587515,0" o:gfxdata="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" path="m,l587515,e" filled="f">
+                <v:stroke miterlimit="83231f" joinstyle="miter" endcap="square"/>
+                <v:path arrowok="t" textboxrect="0,0,587515,0"/>
               </v:shape>
-              <v:shape id="Shape 2637" style="position:absolute;width:28795;height:0;left:35909;top:0;" coordsize="2879598,0" path="m0,0l2879598,0">
-                <v:stroke weight="0.75pt" endcap="square" joinstyle="miter" miterlimit="10" on="true" color="#000000"/>
-                <v:fill on="false" color="#000000" opacity="0"/>
+              <v:shape id="Shape 2637" o:spid="_x0000_s1029" style="position:absolute;left:35909;width:28796;height:0;visibility:visible;mso-wrap-style:square;v-text-anchor:top" coordsize="2879598,0" o:gfxdata="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" path="m,l2879598,e" filled="f">
+                <v:stroke miterlimit="83231f" joinstyle="miter" endcap="square"/>
+                <v:path arrowok="t" textboxrect="0,0,2879598,0"/>
               </v:shape>
-              <w10:wrap type="square"/>
+              <w10:wrap type="square" anchorx="page" anchory="page"/>
             </v:group>
           </w:pict>
         </mc:Fallback>
@@ -5709,9 +5802,11 @@
             </wp:anchor>
           </w:drawing>
         </mc:Choice>
-        <mc:Fallback xmlns:a="http://schemas.openxmlformats.org/drawingml/2006/main" xmlns:w16se="http://schemas.microsoft.com/office/word/2015/wordml/symex" xmlns:w16cid="http://schemas.microsoft.com/office/word/2016/wordml/cid" xmlns:w15="http://schemas.microsoft.com/office/word/2012/wordml" xmlns:am3d="http://schemas.microsoft.com/office/drawing/2017/model3d" xmlns:aink="http://schemas.microsoft.com/office/drawing/2016/ink" xmlns:cx8="http://schemas.microsoft.com/office/drawing/2016/5/14/chartex" xmlns:cx7="http://schemas.microsoft.com/office/drawing/2016/5/13/chartex" xmlns:cx6="http://schemas.microsoft.com/office/drawing/2016/5/12/chartex" xmlns:cx5="http://schemas.microsoft.com/office/drawing/2016/5/11/chartex" xmlns:cx4="http://schemas.microsoft.com/office/drawing/2016/5/10/chartex" xmlns:cx3="http://schemas.microsoft.com/office/drawing/2016/5/9/chartex" xmlns:cx2="http://schemas.microsoft.com/office/drawing/2015/10/21/chartex" xmlns:cx1="http://schemas.microsoft.com/office/drawing/2015/9/8/chartex" xmlns:cx="http://schemas.microsoft.com/office/drawing/2014/chartex">
+        <mc:Fallback>
           <w:pict>
-            <v:group id="Group 2638" style="width:7.87402e-05pt;height:7.87402e-05pt;position:absolute;z-index:-2147483648;mso-position-horizontal-relative:page;mso-position-horizontal:absolute;margin-left:0pt;mso-position-vertical-relative:page;margin-top:0pt;" coordsize="0,0"/>
+            <v:group w14:anchorId="52F03AB4" id="Group 2638" o:spid="_x0000_s1026" style="position:absolute;margin-left:0;margin-top:0;width:0;height:0;z-index:-251656192;mso-position-horizontal-relative:page;mso-position-vertical-relative:page" coordsize="1,1" o:gfxdata="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">
+              <w10:wrap anchorx="page" anchory="page"/>
+            </v:group>
           </w:pict>
         </mc:Fallback>
       </mc:AlternateContent>
@@ -5721,7 +5816,7 @@
 </file>
 
 <file path=word/header3.xml><?xml version="1.0" encoding="utf-8"?>
-<w:hdr xmlns:wpc="http://schemas.microsoft.com/office/word/2010/wordprocessingCanvas" xmlns:mc="http://schemas.openxmlformats.org/markup-compatibility/2006" xmlns:o="urn:schemas-microsoft-com:office:office" xmlns:r="http://schemas.openxmlformats.org/officeDocument/2006/relationships" xmlns:m="http://schemas.openxmlformats.org/officeDocument/2006/math" xmlns:v="urn:schemas-microsoft-com:vml" xmlns:wp14="http://schemas.microsoft.com/office/word/2010/wordprocessingDrawing" xmlns:wp="http://schemas.openxmlformats.org/drawingml/2006/wordprocessingDrawing" xmlns:w10="urn:schemas-microsoft-com:office:word" xmlns:w="http://schemas.openxmlformats.org/wordprocessingml/2006/main" xmlns:w14="http://schemas.microsoft.com/office/word/2010/wordml" xmlns:wpg="http://schemas.microsoft.com/office/word/2010/wordprocessingGroup" xmlns:wpi="http://schemas.microsoft.com/office/word/2010/wordprocessingInk" xmlns:wne="http://schemas.microsoft.com/office/word/2006/wordml" xmlns:wps="http://schemas.microsoft.com/office/word/2010/wordprocessingShape" mc:Ignorable="w14 wp14">
+<w:hdr xmlns:wpc="http://schemas.microsoft.com/office/word/2010/wordprocessingCanvas" xmlns:cx="http://schemas.microsoft.com/office/drawing/2014/chartex" xmlns:cx1="http://schemas.microsoft.com/office/drawing/2015/9/8/chartex" xmlns:cx2="http://schemas.microsoft.com/office/drawing/2015/10/21/chartex" xmlns:cx3="http://schemas.microsoft.com/office/drawing/2016/5/9/chartex" xmlns:cx4="http://schemas.microsoft.com/office/drawing/2016/5/10/chartex" xmlns:cx5="http://schemas.microsoft.com/office/drawing/2016/5/11/chartex" xmlns:cx6="http://schemas.microsoft.com/office/drawing/2016/5/12/chartex" xmlns:cx7="http://schemas.microsoft.com/office/drawing/2016/5/13/chartex" xmlns:cx8="http://schemas.microsoft.com/office/drawing/2016/5/14/chartex" xmlns:mc="http://schemas.openxmlformats.org/markup-compatibility/2006" xmlns:aink="http://schemas.microsoft.com/office/drawing/2016/ink" xmlns:am3d="http://schemas.microsoft.com/office/drawing/2017/model3d" xmlns:o="urn:schemas-microsoft-com:office:office" xmlns:r="http://schemas.openxmlformats.org/officeDocument/2006/relationships" xmlns:m="http://schemas.openxmlformats.org/officeDocument/2006/math" xmlns:v="urn:schemas-microsoft-com:vml" xmlns:wp14="http://schemas.microsoft.com/office/word/2010/wordprocessingDrawing" xmlns:wp="http://schemas.openxmlformats.org/drawingml/2006/wordprocessingDrawing" xmlns:w10="urn:schemas-microsoft-com:office:word" xmlns:w="http://schemas.openxmlformats.org/wordprocessingml/2006/main" xmlns:w14="http://schemas.microsoft.com/office/word/2010/wordml" xmlns:w15="http://schemas.microsoft.com/office/word/2012/wordml" xmlns:w16cid="http://schemas.microsoft.com/office/word/2016/wordml/cid" xmlns:w16se="http://schemas.microsoft.com/office/word/2015/wordml/symex" xmlns:wpg="http://schemas.microsoft.com/office/word/2010/wordprocessingGroup" xmlns:wpi="http://schemas.microsoft.com/office/word/2010/wordprocessingInk" xmlns:wne="http://schemas.microsoft.com/office/word/2006/wordml" xmlns:wps="http://schemas.microsoft.com/office/word/2010/wordprocessingShape" mc:Ignorable="w14 w15 w16se w16cid wp14">
   <w:p>
     <w:pPr>
       <w:tabs>
@@ -5904,22 +5999,22 @@
             </wp:anchor>
           </w:drawing>
         </mc:Choice>
-        <mc:Fallback xmlns:a="http://schemas.openxmlformats.org/drawingml/2006/main" xmlns:w16se="http://schemas.microsoft.com/office/word/2015/wordml/symex" xmlns:w16cid="http://schemas.microsoft.com/office/word/2016/wordml/cid" xmlns:w15="http://schemas.microsoft.com/office/word/2012/wordml" xmlns:am3d="http://schemas.microsoft.com/office/drawing/2017/model3d" xmlns:aink="http://schemas.microsoft.com/office/drawing/2016/ink" xmlns:cx8="http://schemas.microsoft.com/office/drawing/2016/5/14/chartex" xmlns:cx7="http://schemas.microsoft.com/office/drawing/2016/5/13/chartex" xmlns:cx6="http://schemas.microsoft.com/office/drawing/2016/5/12/chartex" xmlns:cx5="http://schemas.microsoft.com/office/drawing/2016/5/11/chartex" xmlns:cx4="http://schemas.microsoft.com/office/drawing/2016/5/10/chartex" xmlns:cx3="http://schemas.microsoft.com/office/drawing/2016/5/9/chartex" xmlns:cx2="http://schemas.microsoft.com/office/drawing/2015/10/21/chartex" xmlns:cx1="http://schemas.microsoft.com/office/drawing/2015/9/8/chartex" xmlns:cx="http://schemas.microsoft.com/office/drawing/2014/chartex">
+        <mc:Fallback>
           <w:pict>
-            <v:group id="Group 2607" style="width:509.49pt;height:0.75pt;position:absolute;mso-position-horizontal-relative:page;mso-position-horizontal:absolute;margin-left:42.895pt;mso-position-vertical-relative:page;margin-top:37.087pt;" coordsize="64705,95">
-              <v:shape id="Shape 2608" style="position:absolute;width:29843;height:0;left:0;top:0;" coordsize="2984360,0" path="m0,0l2984360,0">
-                <v:stroke weight="0.75pt" endcap="flat" joinstyle="miter" miterlimit="10" on="true" color="#000000"/>
-                <v:fill on="false" color="#000000" opacity="0"/>
+            <v:group w14:anchorId="7B72E4D8" id="Group 2607" o:spid="_x0000_s1026" style="position:absolute;margin-left:42.9pt;margin-top:37.1pt;width:509.5pt;height:.75pt;z-index:251661312;mso-position-horizontal-relative:page;mso-position-vertical-relative:page" coordsize="64705,95" o:gfxdata="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">
+              <v:shape id="Shape 2608" o:spid="_x0000_s1027" style="position:absolute;width:29843;height:0;visibility:visible;mso-wrap-style:square;v-text-anchor:top" coordsize="2984360,0" o:gfxdata="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" path="m,l2984360,e" filled="f">
+                <v:stroke miterlimit="83231f" joinstyle="miter"/>
+                <v:path arrowok="t" textboxrect="0,0,2984360,0"/>
               </v:shape>
-              <v:shape id="Shape 2609" style="position:absolute;width:5875;height:0;left:29938;top:0;" coordsize="587515,0" path="m0,0l587515,0">
-                <v:stroke weight="0.75pt" endcap="square" joinstyle="miter" miterlimit="10" on="true" color="#000000"/>
-                <v:fill on="false" color="#000000" opacity="0"/>
+              <v:shape id="Shape 2609" o:spid="_x0000_s1028" style="position:absolute;left:29938;width:5876;height:0;visibility:visible;mso-wrap-style:square;v-text-anchor:top" coordsize="587515,0" o:gfxdata="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" path="m,l587515,e" filled="f">
+                <v:stroke miterlimit="83231f" joinstyle="miter" endcap="square"/>
+                <v:path arrowok="t" textboxrect="0,0,587515,0"/>
               </v:shape>
-              <v:shape id="Shape 2610" style="position:absolute;width:28795;height:0;left:35909;top:0;" coordsize="2879598,0" path="m0,0l2879598,0">
-                <v:stroke weight="0.75pt" endcap="square" joinstyle="miter" miterlimit="10" on="true" color="#000000"/>
-                <v:fill on="false" color="#000000" opacity="0"/>
+              <v:shape id="Shape 2610" o:spid="_x0000_s1029" style="position:absolute;left:35909;width:28796;height:0;visibility:visible;mso-wrap-style:square;v-text-anchor:top" coordsize="2879598,0" o:gfxdata="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" path="m,l2879598,e" filled="f">
+                <v:stroke miterlimit="83231f" joinstyle="miter" endcap="square"/>
+                <v:path arrowok="t" textboxrect="0,0,2879598,0"/>
               </v:shape>
-              <w10:wrap type="square"/>
+              <w10:wrap type="square" anchorx="page" anchory="page"/>
             </v:group>
           </w:pict>
         </mc:Fallback>
@@ -6050,9 +6145,11 @@
             </wp:anchor>
           </w:drawing>
         </mc:Choice>
-        <mc:Fallback xmlns:a="http://schemas.openxmlformats.org/drawingml/2006/main" xmlns:w16se="http://schemas.microsoft.com/office/word/2015/wordml/symex" xmlns:w16cid="http://schemas.microsoft.com/office/word/2016/wordml/cid" xmlns:w15="http://schemas.microsoft.com/office/word/2012/wordml" xmlns:am3d="http://schemas.microsoft.com/office/drawing/2017/model3d" xmlns:aink="http://schemas.microsoft.com/office/drawing/2016/ink" xmlns:cx8="http://schemas.microsoft.com/office/drawing/2016/5/14/chartex" xmlns:cx7="http://schemas.microsoft.com/office/drawing/2016/5/13/chartex" xmlns:cx6="http://schemas.microsoft.com/office/drawing/2016/5/12/chartex" xmlns:cx5="http://schemas.microsoft.com/office/drawing/2016/5/11/chartex" xmlns:cx4="http://schemas.microsoft.com/office/drawing/2016/5/10/chartex" xmlns:cx3="http://schemas.microsoft.com/office/drawing/2016/5/9/chartex" xmlns:cx2="http://schemas.microsoft.com/office/drawing/2015/10/21/chartex" xmlns:cx1="http://schemas.microsoft.com/office/drawing/2015/9/8/chartex" xmlns:cx="http://schemas.microsoft.com/office/drawing/2014/chartex">
+        <mc:Fallback>
           <w:pict>
-            <v:group id="Group 2611" style="width:7.87402e-05pt;height:7.87402e-05pt;position:absolute;z-index:-2147483648;mso-position-horizontal-relative:page;mso-position-horizontal:absolute;margin-left:0pt;mso-position-vertical-relative:page;margin-top:0pt;" coordsize="0,0"/>
+            <v:group w14:anchorId="203FF905" id="Group 2611" o:spid="_x0000_s1026" style="position:absolute;margin-left:0;margin-top:0;width:0;height:0;z-index:-251654144;mso-position-horizontal-relative:page;mso-position-vertical-relative:page" coordsize="1,1" o:gfxdata="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">
+              <w10:wrap anchorx="page" anchory="page"/>
+            </v:group>
           </w:pict>
         </mc:Fallback>
       </mc:AlternateContent>
@@ -6062,8 +6159,8 @@
 </file>
 
 <file path=word/numbering.xml><?xml version="1.0" encoding="utf-8"?>
-<w:numbering xmlns:wpc="http://schemas.microsoft.com/office/word/2010/wordprocessingCanvas" xmlns:mc="http://schemas.openxmlformats.org/markup-compatibility/2006" xmlns:o="urn:schemas-microsoft-com:office:office" xmlns:r="http://schemas.openxmlformats.org/officeDocument/2006/relationships" xmlns:m="http://schemas.openxmlformats.org/officeDocument/2006/math" xmlns:v="urn:schemas-microsoft-com:vml" xmlns:wp14="http://schemas.microsoft.com/office/word/2010/wordprocessingDrawing" xmlns:wp="http://schemas.openxmlformats.org/drawingml/2006/wordprocessingDrawing" xmlns:w10="urn:schemas-microsoft-com:office:word" xmlns:w="http://schemas.openxmlformats.org/wordprocessingml/2006/main" xmlns:w14="http://schemas.microsoft.com/office/word/2010/wordml" xmlns:wpg="http://schemas.microsoft.com/office/word/2010/wordprocessingGroup" xmlns:wpi="http://schemas.microsoft.com/office/word/2010/wordprocessingInk" xmlns:wne="http://schemas.microsoft.com/office/word/2006/wordml" xmlns:wps="http://schemas.microsoft.com/office/word/2010/wordprocessingShape" mc:Ignorable="w14 wp14">
-  <w:abstractNum w:abstractNumId="0">
+<w:numbering xmlns:wpc="http://schemas.microsoft.com/office/word/2010/wordprocessingCanvas" xmlns:cx="http://schemas.microsoft.com/office/drawing/2014/chartex" xmlns:cx1="http://schemas.microsoft.com/office/drawing/2015/9/8/chartex" xmlns:cx2="http://schemas.microsoft.com/office/drawing/2015/10/21/chartex" xmlns:cx3="http://schemas.microsoft.com/office/drawing/2016/5/9/chartex" xmlns:cx4="http://schemas.microsoft.com/office/drawing/2016/5/10/chartex" xmlns:cx5="http://schemas.microsoft.com/office/drawing/2016/5/11/chartex" xmlns:cx6="http://schemas.microsoft.com/office/drawing/2016/5/12/chartex" xmlns:cx7="http://schemas.microsoft.com/office/drawing/2016/5/13/chartex" xmlns:cx8="http://schemas.microsoft.com/office/drawing/2016/5/14/chartex" xmlns:mc="http://schemas.openxmlformats.org/markup-compatibility/2006" xmlns:aink="http://schemas.microsoft.com/office/drawing/2016/ink" xmlns:am3d="http://schemas.microsoft.com/office/drawing/2017/model3d" xmlns:o="urn:schemas-microsoft-com:office:office" xmlns:r="http://schemas.openxmlformats.org/officeDocument/2006/relationships" xmlns:m="http://schemas.openxmlformats.org/officeDocument/2006/math" xmlns:v="urn:schemas-microsoft-com:vml" xmlns:wp14="http://schemas.microsoft.com/office/word/2010/wordprocessingDrawing" xmlns:wp="http://schemas.openxmlformats.org/drawingml/2006/wordprocessingDrawing" xmlns:w10="urn:schemas-microsoft-com:office:word" xmlns:w="http://schemas.openxmlformats.org/wordprocessingml/2006/main" xmlns:w14="http://schemas.microsoft.com/office/word/2010/wordml" xmlns:w15="http://schemas.microsoft.com/office/word/2012/wordml" xmlns:w16cid="http://schemas.microsoft.com/office/word/2016/wordml/cid" xmlns:w16se="http://schemas.microsoft.com/office/word/2015/wordml/symex" xmlns:wpg="http://schemas.microsoft.com/office/word/2010/wordprocessingGroup" xmlns:wpi="http://schemas.microsoft.com/office/word/2010/wordprocessingInk" xmlns:wne="http://schemas.microsoft.com/office/word/2006/wordml" xmlns:wps="http://schemas.microsoft.com/office/word/2010/wordprocessingShape" mc:Ignorable="w14 w15 w16se w16cid wp14">
+  <w:abstractNum w:abstractNumId="0" w15:restartNumberingAfterBreak="0">
     <w:nsid w:val="62192D8A"/>
     <w:multiLevelType w:val="hybridMultilevel"/>
     <w:tmpl w:val="98487B3A"/>
@@ -6282,7 +6379,7 @@
 </file>
 
 <file path=word/styles.xml><?xml version="1.0" encoding="utf-8"?>
-<w:styles xmlns:mc="http://schemas.openxmlformats.org/markup-compatibility/2006" xmlns:r="http://schemas.openxmlformats.org/officeDocument/2006/relationships" xmlns:w="http://schemas.openxmlformats.org/wordprocessingml/2006/main" xmlns:w14="http://schemas.microsoft.com/office/word/2010/wordml" mc:Ignorable="w14">
+<w:styles xmlns:mc="http://schemas.openxmlformats.org/markup-compatibility/2006" xmlns:r="http://schemas.openxmlformats.org/officeDocument/2006/relationships" xmlns:w="http://schemas.openxmlformats.org/wordprocessingml/2006/main" xmlns:w14="http://schemas.microsoft.com/office/word/2010/wordml" xmlns:w15="http://schemas.microsoft.com/office/word/2012/wordml" xmlns:w16cid="http://schemas.microsoft.com/office/word/2016/wordml/cid" xmlns:w16se="http://schemas.microsoft.com/office/word/2015/wordml/symex" mc:Ignorable="w14 w15 w16se w16cid">
   <w:docDefaults>
     <w:rPrDefault>
       <w:rPr>
@@ -6298,387 +6395,383 @@
       </w:pPr>
     </w:pPrDefault>
   </w:docDefaults>
-  <w:latentStyles w:defLockedState="0" w:defUIPriority="99" w:defSemiHidden="1" w:defUnhideWhenUsed="1" w:defQFormat="0" w:count="267">
-    <w:lsdException w:name="Normal" w:semiHidden="0" w:uiPriority="0" w:unhideWhenUsed="0" w:qFormat="1"/>
-    <w:lsdException w:name="heading 1" w:semiHidden="0" w:uiPriority="9" w:unhideWhenUsed="0" w:qFormat="1"/>
-    <w:lsdException w:name="heading 2" w:uiPriority="9" w:qFormat="1"/>
-    <w:lsdException w:name="heading 3" w:uiPriority="9" w:qFormat="1"/>
-    <w:lsdException w:name="heading 4" w:uiPriority="9" w:qFormat="1"/>
-    <w:lsdException w:name="heading 5" w:uiPriority="9" w:qFormat="1"/>
-    <w:lsdException w:name="heading 6" w:uiPriority="9" w:qFormat="1"/>
-    <w:lsdException w:name="heading 7" w:uiPriority="9" w:qFormat="1"/>
-    <w:lsdException w:name="heading 8" w:uiPriority="9" w:qFormat="1"/>
-    <w:lsdException w:name="heading 9" w:uiPriority="9" w:qFormat="1"/>
-    <w:lsdException w:name="toc 1" w:uiPriority="39"/>
-    <w:lsdException w:name="toc 2" w:uiPriority="39"/>
-    <w:lsdException w:name="toc 3" w:uiPriority="39"/>
-    <w:lsdException w:name="toc 4" w:uiPriority="39"/>
-    <w:lsdException w:name="toc 5" w:uiPriority="39"/>
-    <w:lsdException w:name="toc 6" w:uiPriority="39"/>
-    <w:lsdException w:name="toc 7" w:uiPriority="39"/>
-    <w:lsdException w:name="toc 8" w:uiPriority="39"/>
-    <w:lsdException w:name="toc 9" w:uiPriority="39"/>
-    <w:lsdException w:name="caption" w:uiPriority="35" w:qFormat="1"/>
-    <w:lsdException w:name="Title" w:semiHidden="0" w:uiPriority="10" w:unhideWhenUsed="0" w:qFormat="1"/>
-    <w:lsdException w:name="Default Paragraph Font" w:uiPriority="1"/>
-    <w:lsdException w:name="Subtitle" w:semiHidden="0" w:uiPriority="11" w:unhideWhenUsed="0" w:qFormat="1"/>
-    <w:lsdException w:name="Strong" w:semiHidden="0" w:uiPriority="22" w:unhideWhenUsed="0" w:qFormat="1"/>
-    <w:lsdException w:name="Emphasis" w:semiHidden="0" w:uiPriority="20" w:unhideWhenUsed="0" w:qFormat="1"/>
-    <w:lsdException w:name="Table Grid" w:semiHidden="0" w:uiPriority="39" w:unhideWhenUsed="0"/>
-    <w:lsdException w:name="Placeholder Text" w:unhideWhenUsed="0"/>
-    <w:lsdException w:name="No Spacing" w:semiHidden="0" w:uiPriority="1" w:unhideWhenUsed="0" w:qFormat="1"/>
-    <w:lsdException w:name="Light Shading" w:semiHidden="0" w:uiPriority="60" w:unhideWhenUsed="0"/>
-    <w:lsdException w:name="Light List" w:semiHidden="0" w:uiPriority="61" w:unhideWhenUsed="0"/>
-    <w:lsdException w:name="Light Grid" w:semiHidden="0" w:uiPriority="62" w:unhideWhenUsed="0"/>
-    <w:lsdException w:name="Medium Shading 1" w:semiHidden="0" w:uiPriority="63" w:unhideWhenUsed="0"/>
-    <w:lsdException w:name="Medium Shading 2" w:semiHidden="0" w:uiPriority="64" w:unhideWhenUsed="0"/>
-    <w:lsdException w:name="Medium List 1" w:semiHidden="0" w:uiPriority="65" w:unhideWhenUsed="0"/>
-    <w:lsdException w:name="Medium List 2" w:semiHidden="0" w:uiPriority="66" w:unhideWhenUsed="0"/>
-    <w:lsdException w:name="Medium Grid 1" w:semiHidden="0" w:uiPriority="67" w:unhideWhenUsed="0"/>
-    <w:lsdException w:name="Medium Grid 2" w:semiHidden="0" w:uiPriority="68" w:unhideWhenUsed="0"/>
-    <w:lsdException w:name="Medium Grid 3" w:semiHidden="0" w:uiPriority="69" w:unhideWhenUsed="0"/>
-    <w:lsdException w:name="Dark List" w:semiHidden="0" w:uiPriority="70" w:unhideWhenUsed="0"/>
-    <w:lsdException w:name="Colorful Shading" w:semiHidden="0" w:uiPriority="71" w:unhideWhenUsed="0"/>
-    <w:lsdException w:name="Colorful List" w:semiHidden="0" w:uiPriority="72" w:unhideWhenUsed="0"/>
-    <w:lsdException w:name="Colorful Grid" w:semiHidden="0" w:uiPriority="73" w:unhideWhenUsed="0"/>
-    <w:lsdException w:name="Light Shading Accent 1" w:semiHidden="0" w:uiPriority="60" w:unhideWhenUsed="0"/>
-    <w:lsdException w:name="Light List Accent 1" w:semiHidden="0" w:uiPriority="61" w:unhideWhenUsed="0"/>
-    <w:lsdException w:name="Light Grid Accent 1" w:semiHidden="0" w:uiPriority="62" w:unhideWhenUsed="0"/>
-    <w:lsdException w:name="Medium Shading 1 Accent 1" w:semiHidden="0" w:uiPriority="63" w:unhideWhenUsed="0"/>
-    <w:lsdException w:name="Medium Shading 2 Accent 1" w:semiHidden="0" w:uiPriority="64" w:unhideWhenUsed="0"/>
-    <w:lsdException w:name="Medium List 1 Accent 1" w:semiHidden="0" w:uiPriority="65" w:unhideWhenUsed="0"/>
-    <w:lsdException w:name="Revision" w:unhideWhenUsed="0"/>
-    <w:lsdException w:name="List Paragraph" w:semiHidden="0" w:uiPriority="34" w:unhideWhenUsed="0" w:qFormat="1"/>
-    <w:lsdException w:name="Quote" w:semiHidden="0" w:uiPriority="29" w:unhideWhenUsed="0" w:qFormat="1"/>
-    <w:lsdException w:name="Intense Quote" w:semiHidden="0" w:uiPriority="30" w:unhideWhenUsed="0" w:qFormat="1"/>
-    <w:lsdException w:name="Medium List 2 Accent 1" w:semiHidden="0" w:uiPriority="66" w:unhideWhenUsed="0"/>
-    <w:lsdException w:name="Medium Grid 1 Accent 1" w:semiHidden="0" w:uiPriority="67" w:unhideWhenUsed="0"/>
-    <w:lsdException w:name="Medium Grid 2 Accent 1" w:semiHidden="0" w:uiPriority="68" w:unhideWhenUsed="0"/>
-    <w:lsdException w:name="Medium Grid 3 Accent 1" w:semiHidden="0" w:uiPriority="69" w:unhideWhenUsed="0"/>
-    <w:lsdException w:name="Dark List Accent 1" w:semiHidden="0" w:uiPriority="70" w:unhideWhenUsed="0"/>
-    <w:lsdException w:name="Colorful Shading Accent 1" w:semiHidden="0" w:uiPriority="71" w:unhideWhenUsed="0"/>
-    <w:lsdException w:name="Colorful List Accent 1" w:semiHidden="0" w:uiPriority="72" w:unhideWhenUsed="0"/>
-    <w:lsdException w:name="Colorful Grid Accent 1" w:semiHidden="0" w:uiPriority="73" w:unhideWhenUsed="0"/>
-    <w:lsdException w:name="Light Shading Accent 2" w:semiHidden="0" w:uiPriority="60" w:unhideWhenUsed="0"/>
-    <w:lsdException w:name="Light List Accent 2" w:semiHidden="0" w:uiPriority="61" w:unhideWhenUsed="0"/>
-    <w:lsdException w:name="Light Grid Accent 2" w:semiHidden="0" w:uiPriority="62" w:unhideWhenUsed="0"/>
-    <w:lsdException w:name="Medium Shading 1 Accent 2" w:semiHidden="0" w:uiPriority="63" w:unhideWhenUsed="0"/>
-    <w:lsdException w:name="Medium Shading 2 Accent 2" w:semiHidden="0" w:uiPriority="64" w:unhideWhenUsed="0"/>
-    <w:lsdException w:name="Medium List 1 Accent 2" w:semiHidden="0" w:uiPriority="65" w:unhideWhenUsed="0"/>
-    <w:lsdException w:name="Medium List 2 Accent 2" w:semiHidden="0" w:uiPriority="66" w:unhideWhenUsed="0"/>
-    <w:lsdException w:name="Medium Grid 1 Accent 2" w:semiHidden="0" w:uiPriority="67" w:unhideWhenUsed="0"/>
-    <w:lsdException w:name="Medium Grid 2 Accent 2" w:semiHidden="0" w:uiPriority="68" w:unhideWhenUsed="0"/>
-    <w:lsdException w:name="Medium Grid 3 Accent 2" w:semiHidden="0" w:uiPriority="69" w:unhideWhenUsed="0"/>
-    <w:lsdException w:name="Dark List Accent 2" w:semiHidden="0" w:uiPriority="70" w:unhideWhenUsed="0"/>
-    <w:lsdException w:name="Colorful Shading Accent 2" w:semiHidden="0" w:uiPriority="71" w:unhideWhenUsed="0"/>
-    <w:lsdException w:name="Colorful List Accent 2" w:semiHidden="0" w:uiPriority="72" w:unhideWhenUsed="0"/>
-    <w:lsdException w:name="Colorful Grid Accent 2" w:semiHidden="0" w:uiPriority="73" w:unhideWhenUsed="0"/>
-    <w:lsdException w:name="Light Shading Accent 3" w:semiHidden="0" w:uiPriority="60" w:unhideWhenUsed="0"/>
-    <w:lsdException w:name="Light List Accent 3" w:semiHidden="0" w:uiPriority="61" w:unhideWhenUsed="0"/>
-    <w:lsdException w:name="Light Grid Accent 3" w:semiHidden="0" w:uiPriority="62" w:unhideWhenUsed="0"/>
-    <w:lsdException w:name="Medium Shading 1 Accent 3" w:semiHidden="0" w:uiPriority="63" w:unhideWhenUsed="0"/>
-    <w:lsdException w:name="Medium Shading 2 Accent 3" w:semiHidden="0" w:uiPriority="64" w:unhideWhenUsed="0"/>
-    <w:lsdException w:name="Medium List 1 Accent 3" w:semiHidden="0" w:uiPriority="65" w:unhideWhenUsed="0"/>
-    <w:lsdException w:name="Medium List 2 Accent 3" w:semiHidden="0" w:uiPriority="66" w:unhideWhenUsed="0"/>
-    <w:lsdException w:name="Medium Grid 1 Accent 3" w:semiHidden="0" w:uiPriority="67" w:unhideWhenUsed="0"/>
-    <w:lsdException w:name="Medium Grid 2 Accent 3" w:semiHidden="0" w:uiPriority="68" w:unhideWhenUsed="0"/>
-    <w:lsdException w:name="Medium Grid 3 Accent 3" w:semiHidden="0" w:uiPriority="69" w:unhideWhenUsed="0"/>
-    <w:lsdException w:name="Dark List Accent 3" w:semiHidden="0" w:uiPriority="70" w:unhideWhenUsed="0"/>
-    <w:lsdException w:name="Colorful Shading Accent 3" w:semiHidden="0" w:uiPriority="71" w:unhideWhenUsed="0"/>
-    <w:lsdException w:name="Colorful List Accent 3" w:semiHidden="0" w:uiPriority="72" w:unhideWhenUsed="0"/>
-    <w:lsdException w:name="Colorful Grid Accent 3" w:semiHidden="0" w:uiPriority="73" w:unhideWhenUsed="0"/>
-    <w:lsdException w:name="Light Shading Accent 4" w:semiHidden="0" w:uiPriority="60" w:unhideWhenUsed="0"/>
-    <w:lsdException w:name="Light List Accent 4" w:semiHidden="0" w:uiPriority="61" w:unhideWhenUsed="0"/>
-    <w:lsdException w:name="Light Grid Accent 4" w:semiHidden="0" w:uiPriority="62" w:unhideWhenUsed="0"/>
-    <w:lsdException w:name="Medium Shading 1 Accent 4" w:semiHidden="0" w:uiPriority="63" w:unhideWhenUsed="0"/>
-    <w:lsdException w:name="Medium Shading 2 Accent 4" w:semiHidden="0" w:uiPriority="64" w:unhideWhenUsed="0"/>
-    <w:lsdException w:name="Medium List 1 Accent 4" w:semiHidden="0" w:uiPriority="65" w:unhideWhenUsed="0"/>
-    <w:lsdException w:name="Medium List 2 Accent 4" w:semiHidden="0" w:uiPriority="66" w:unhideWhenUsed="0"/>
-    <w:lsdException w:name="Medium Grid 1 Accent 4" w:semiHidden="0" w:uiPriority="67" w:unhideWhenUsed="0"/>
-    <w:lsdException w:name="Medium Grid 2 Accent 4" w:semiHidden="0" w:uiPriority="68" w:unhideWhenUsed="0"/>
-    <w:lsdException w:name="Medium Grid 3 Accent 4" w:semiHidden="0" w:uiPriority="69" w:unhideWhenUsed="0"/>
-    <w:lsdException w:name="Dark List Accent 4" w:semiHidden="0" w:uiPriority="70" w:unhideWhenUsed="0"/>
-    <w:lsdException w:name="Colorful Shading Accent 4" w:semiHidden="0" w:uiPriority="71" w:unhideWhenUsed="0"/>
-    <w:lsdException w:name="Colorful List Accent 4" w:semiHidden="0" w:uiPriority="72" w:unhideWhenUsed="0"/>
-    <w:lsdException w:name="Colorful Grid Accent 4" w:semiHidden="0" w:uiPriority="73" w:unhideWhenUsed="0"/>
-    <w:lsdException w:name="Light Shading Accent 5" w:semiHidden="0" w:uiPriority="60" w:unhideWhenUsed="0"/>
-    <w:lsdException w:name="Light List Accent 5" w:semiHidden="0" w:uiPriority="61" w:unhideWhenUsed="0"/>
-    <w:lsdException w:name="Light Grid Accent 5" w:semiHidden="0" w:uiPriority="62" w:unhideWhenUsed="0"/>
-    <w:lsdException w:name="Medium Shading 1 Accent 5" w:semiHidden="0" w:uiPriority="63" w:unhideWhenUsed="0"/>
-    <w:lsdException w:name="Medium Shading 2 Accent 5" w:semiHidden="0" w:uiPriority="64" w:unhideWhenUsed="0"/>
-    <w:lsdException w:name="Medium List 1 Accent 5" w:semiHidden="0" w:uiPriority="65" w:unhideWhenUsed="0"/>
-    <w:lsdException w:name="Medium List 2 Accent 5" w:semiHidden="0" w:uiPriority="66" w:unhideWhenUsed="0"/>
-    <w:lsdException w:name="Medium Grid 1 Accent 5" w:semiHidden="0" w:uiPriority="67" w:unhideWhenUsed="0"/>
-    <w:lsdException w:name="Medium Grid 2 Accent 5" w:semiHidden="0" w:uiPriority="68" w:unhideWhenUsed="0"/>
-    <w:lsdException w:name="Medium Grid 3 Accent 5" w:semiHidden="0" w:uiPriority="69" w:unhideWhenUsed="0"/>
-    <w:lsdException w:name="Dark List Accent 5" w:semiHidden="0" w:uiPriority="70" w:unhideWhenUsed="0"/>
-    <w:lsdException w:name="Colorful Shading Accent 5" w:semiHidden="0" w:uiPriority="71" w:unhideWhenUsed="0"/>
-    <w:lsdException w:name="Colorful List Accent 5" w:semiHidden="0" w:uiPriority="72" w:unhideWhenUsed="0"/>
-    <w:lsdException w:name="Colorful Grid Accent 5" w:semiHidden="0" w:uiPriority="73" w:unhideWhenUsed="0"/>
-    <w:lsdException w:name="Light Shading Accent 6" w:semiHidden="0" w:uiPriority="60" w:unhideWhenUsed="0"/>
-    <w:lsdException w:name="Light List Accent 6" w:semiHidden="0" w:uiPriority="61" w:unhideWhenUsed="0"/>
-    <w:lsdException w:name="Light Grid Accent 6" w:semiHidden="0" w:uiPriority="62" w:unhideWhenUsed="0"/>
-    <w:lsdException w:name="Medium Shading 1 Accent 6" w:semiHidden="0" w:uiPriority="63" w:unhideWhenUsed="0"/>
-    <w:lsdException w:name="Medium Shading 2 Accent 6" w:semiHidden="0" w:uiPriority="64" w:unhideWhenUsed="0"/>
-    <w:lsdException w:name="Medium List 1 Accent 6" w:semiHidden="0" w:uiPriority="65" w:unhideWhenUsed="0"/>
-    <w:lsdException w:name="Medium List 2 Accent 6" w:semiHidden="0" w:uiPriority="66" w:unhideWhenUsed="0"/>
-    <w:lsdException w:name="Medium Grid 1 Accent 6" w:semiHidden="0" w:uiPriority="67" w:unhideWhenUsed="0"/>
-    <w:lsdException w:name="Medium Grid 2 Accent 6" w:semiHidden="0" w:uiPriority="68" w:unhideWhenUsed="0"/>
-    <w:lsdException w:name="Medium Grid 3 Accent 6" w:semiHidden="0" w:uiPriority="69" w:unhideWhenUsed="0"/>
-    <w:lsdException w:name="Dark List Accent 6" w:semiHidden="0" w:uiPriority="70" w:unhideWhenUsed="0"/>
-    <w:lsdException w:name="Colorful Shading Accent 6" w:semiHidden="0" w:uiPriority="71" w:unhideWhenUsed="0"/>
-    <w:lsdException w:name="Colorful List Accent 6" w:semiHidden="0" w:uiPriority="72" w:unhideWhenUsed="0"/>
-    <w:lsdException w:name="Colorful Grid Accent 6" w:semiHidden="0" w:uiPriority="73" w:unhideWhenUsed="0"/>
-    <w:lsdException w:name="Subtle Emphasis" w:semiHidden="0" w:uiPriority="19" w:unhideWhenUsed="0" w:qFormat="1"/>
-    <w:lsdException w:name="Intense Emphasis" w:semiHidden="0" w:uiPriority="21" w:unhideWhenUsed="0" w:qFormat="1"/>
-    <w:lsdException w:name="Subtle Reference" w:semiHidden="0" w:uiPriority="31" w:unhideWhenUsed="0" w:qFormat="1"/>
-    <w:lsdException w:name="Intense Reference" w:semiHidden="0" w:uiPriority="32" w:unhideWhenUsed="0" w:qFormat="1"/>
-    <w:lsdException w:name="Book Title" w:semiHidden="0" w:uiPriority="33" w:unhideWhenUsed="0" w:qFormat="1"/>
-    <w:lsdException w:name="Bibliography" w:uiPriority="37"/>
-    <w:lsdException w:name="TOC Heading" w:uiPriority="39" w:qFormat="1"/>
-  </w:latentStyles>
-  <w:style w:type="paragraph" w:default="1" w:styleId="Normal">
-    <w:name w:val="Normal"/>
-    <w:qFormat/>
-    <w:pPr>
-      <w:spacing w:after="13" w:line="261" w:lineRule="auto"/>
-      <w:ind w:left="10" w:hanging="10"/>
-    </w:pPr>
-    <w:rPr>
-      <w:rFonts w:ascii="Calibri" w:eastAsia="Calibri" w:hAnsi="Calibri" w:cs="Calibri"/>
-      <w:color w:val="000000"/>
-    </w:rPr>
-  </w:style>
-  <w:style w:type="character" w:default="1" w:styleId="DefaultParagraphFont">
-    <w:name w:val="Default Paragraph Font"/>
-    <w:uiPriority w:val="1"/>
-    <w:semiHidden/>
-    <w:unhideWhenUsed/>
-  </w:style>
-  <w:style w:type="table" w:default="1" w:styleId="TableNormal">
-    <w:name w:val="Normal Table"/>
-    <w:uiPriority w:val="99"/>
-    <w:semiHidden/>
-    <w:unhideWhenUsed/>
-    <w:tblPr>
-      <w:tblInd w:w="0" w:type="dxa"/>
-      <w:tblCellMar>
-        <w:top w:w="0" w:type="dxa"/>
-        <w:left w:w="108" w:type="dxa"/>
-        <w:bottom w:w="0" w:type="dxa"/>
-        <w:right w:w="108" w:type="dxa"/>
-      </w:tblCellMar>
-    </w:tblPr>
-  </w:style>
-  <w:style w:type="numbering" w:default="1" w:styleId="NoList">
-    <w:name w:val="No List"/>
-    <w:uiPriority w:val="99"/>
-    <w:semiHidden/>
-    <w:unhideWhenUsed/>
-  </w:style>
-  <w:style w:type="table" w:customStyle="1" w:styleId="TableGrid">
-    <w:name w:val="TableGrid"/>
-    <w:pPr>
-      <w:spacing w:after="0" w:line="240" w:lineRule="auto"/>
-    </w:pPr>
-    <w:tblPr>
-      <w:tblCellMar>
-        <w:top w:w="0" w:type="dxa"/>
-        <w:left w:w="0" w:type="dxa"/>
-        <w:bottom w:w="0" w:type="dxa"/>
-        <w:right w:w="0" w:type="dxa"/>
-      </w:tblCellMar>
-    </w:tblPr>
-  </w:style>
-  <w:style w:type="paragraph" w:styleId="BalloonText">
-    <w:name w:val="Balloon Text"/>
-    <w:basedOn w:val="Normal"/>
-    <w:link w:val="BalloonTextChar"/>
-    <w:uiPriority w:val="99"/>
-    <w:semiHidden/>
-    <w:unhideWhenUsed/>
-    <w:rsid w:val="00A4248F"/>
-    <w:pPr>
-      <w:spacing w:after="0" w:line="240" w:lineRule="auto"/>
-    </w:pPr>
-    <w:rPr>
-      <w:rFonts w:ascii="Tahoma" w:hAnsi="Tahoma" w:cs="Tahoma"/>
-      <w:sz w:val="16"/>
-      <w:szCs w:val="16"/>
-    </w:rPr>
-  </w:style>
-  <w:style w:type="character" w:customStyle="1" w:styleId="BalloonTextChar">
-    <w:name w:val="Balloon Text Char"/>
-    <w:basedOn w:val="DefaultParagraphFont"/>
-    <w:link w:val="BalloonText"/>
-    <w:uiPriority w:val="99"/>
-    <w:semiHidden/>
-    <w:rsid w:val="00A4248F"/>
-    <w:rPr>
-      <w:rFonts w:ascii="Tahoma" w:eastAsia="Calibri" w:hAnsi="Tahoma" w:cs="Tahoma"/>
-      <w:color w:val="000000"/>
-      <w:sz w:val="16"/>
-      <w:szCs w:val="16"/>
-    </w:rPr>
-  </w:style>
-</w:styles>
-</file>
-
-<file path=word/stylesWithEffects.xml><?xml version="1.0" encoding="utf-8"?>
-<w:styles xmlns:wpc="http://schemas.microsoft.com/office/word/2010/wordprocessingCanvas" xmlns:mc="http://schemas.openxmlformats.org/markup-compatibility/2006" xmlns:o="urn:schemas-microsoft-com:office:office" xmlns:r="http://schemas.openxmlformats.org/officeDocument/2006/relationships" xmlns:m="http://schemas.openxmlformats.org/officeDocument/2006/math" xmlns:v="urn:schemas-microsoft-com:vml" xmlns:wp14="http://schemas.microsoft.com/office/word/2010/wordprocessingDrawing" xmlns:wp="http://schemas.openxmlformats.org/drawingml/2006/wordprocessingDrawing" xmlns:w10="urn:schemas-microsoft-com:office:word" xmlns:w="http://schemas.openxmlformats.org/wordprocessingml/2006/main" xmlns:w14="http://schemas.microsoft.com/office/word/2010/wordml" xmlns:wpg="http://schemas.microsoft.com/office/word/2010/wordprocessingGroup" xmlns:wpi="http://schemas.microsoft.com/office/word/2010/wordprocessingInk" xmlns:wne="http://schemas.microsoft.com/office/word/2006/wordml" xmlns:wps="http://schemas.microsoft.com/office/word/2010/wordprocessingShape" mc:Ignorable="w14 wp14">
-  <w:docDefaults>
-    <w:rPrDefault>
-      <w:rPr>
-        <w:rFonts w:asciiTheme="minorHAnsi" w:eastAsiaTheme="minorEastAsia" w:hAnsiTheme="minorHAnsi" w:cstheme="minorBidi"/>
-        <w:sz w:val="22"/>
-        <w:szCs w:val="22"/>
-        <w:lang w:val="en-US" w:eastAsia="en-US" w:bidi="ar-SA"/>
-      </w:rPr>
-    </w:rPrDefault>
-    <w:pPrDefault>
-      <w:pPr>
-        <w:spacing w:after="160" w:line="259" w:lineRule="auto"/>
-      </w:pPr>
-    </w:pPrDefault>
-  </w:docDefaults>
-  <w:latentStyles w:defLockedState="0" w:defUIPriority="99" w:defSemiHidden="1" w:defUnhideWhenUsed="1" w:defQFormat="0" w:count="267">
-    <w:lsdException w:name="Normal" w:semiHidden="0" w:uiPriority="0" w:unhideWhenUsed="0" w:qFormat="1"/>
-    <w:lsdException w:name="heading 1" w:semiHidden="0" w:uiPriority="9" w:unhideWhenUsed="0" w:qFormat="1"/>
-    <w:lsdException w:name="heading 2" w:uiPriority="9" w:qFormat="1"/>
-    <w:lsdException w:name="heading 3" w:uiPriority="9" w:qFormat="1"/>
-    <w:lsdException w:name="heading 4" w:uiPriority="9" w:qFormat="1"/>
-    <w:lsdException w:name="heading 5" w:uiPriority="9" w:qFormat="1"/>
-    <w:lsdException w:name="heading 6" w:uiPriority="9" w:qFormat="1"/>
-    <w:lsdException w:name="heading 7" w:uiPriority="9" w:qFormat="1"/>
-    <w:lsdException w:name="heading 8" w:uiPriority="9" w:qFormat="1"/>
-    <w:lsdException w:name="heading 9" w:uiPriority="9" w:qFormat="1"/>
-    <w:lsdException w:name="toc 1" w:uiPriority="39"/>
-    <w:lsdException w:name="toc 2" w:uiPriority="39"/>
-    <w:lsdException w:name="toc 3" w:uiPriority="39"/>
-    <w:lsdException w:name="toc 4" w:uiPriority="39"/>
-    <w:lsdException w:name="toc 5" w:uiPriority="39"/>
-    <w:lsdException w:name="toc 6" w:uiPriority="39"/>
-    <w:lsdException w:name="toc 7" w:uiPriority="39"/>
-    <w:lsdException w:name="toc 8" w:uiPriority="39"/>
-    <w:lsdException w:name="toc 9" w:uiPriority="39"/>
-    <w:lsdException w:name="caption" w:uiPriority="35" w:qFormat="1"/>
-    <w:lsdException w:name="Title" w:semiHidden="0" w:uiPriority="10" w:unhideWhenUsed="0" w:qFormat="1"/>
-    <w:lsdException w:name="Default Paragraph Font" w:uiPriority="1"/>
-    <w:lsdException w:name="Subtitle" w:semiHidden="0" w:uiPriority="11" w:unhideWhenUsed="0" w:qFormat="1"/>
-    <w:lsdException w:name="Strong" w:semiHidden="0" w:uiPriority="22" w:unhideWhenUsed="0" w:qFormat="1"/>
-    <w:lsdException w:name="Emphasis" w:semiHidden="0" w:uiPriority="20" w:unhideWhenUsed="0" w:qFormat="1"/>
-    <w:lsdException w:name="Table Grid" w:semiHidden="0" w:uiPriority="39" w:unhideWhenUsed="0"/>
-    <w:lsdException w:name="Placeholder Text" w:unhideWhenUsed="0"/>
-    <w:lsdException w:name="No Spacing" w:semiHidden="0" w:uiPriority="1" w:unhideWhenUsed="0" w:qFormat="1"/>
-    <w:lsdException w:name="Light Shading" w:semiHidden="0" w:uiPriority="60" w:unhideWhenUsed="0"/>
-    <w:lsdException w:name="Light List" w:semiHidden="0" w:uiPriority="61" w:unhideWhenUsed="0"/>
-    <w:lsdException w:name="Light Grid" w:semiHidden="0" w:uiPriority="62" w:unhideWhenUsed="0"/>
-    <w:lsdException w:name="Medium Shading 1" w:semiHidden="0" w:uiPriority="63" w:unhideWhenUsed="0"/>
-    <w:lsdException w:name="Medium Shading 2" w:semiHidden="0" w:uiPriority="64" w:unhideWhenUsed="0"/>
-    <w:lsdException w:name="Medium List 1" w:semiHidden="0" w:uiPriority="65" w:unhideWhenUsed="0"/>
-    <w:lsdException w:name="Medium List 2" w:semiHidden="0" w:uiPriority="66" w:unhideWhenUsed="0"/>
-    <w:lsdException w:name="Medium Grid 1" w:semiHidden="0" w:uiPriority="67" w:unhideWhenUsed="0"/>
-    <w:lsdException w:name="Medium Grid 2" w:semiHidden="0" w:uiPriority="68" w:unhideWhenUsed="0"/>
-    <w:lsdException w:name="Medium Grid 3" w:semiHidden="0" w:uiPriority="69" w:unhideWhenUsed="0"/>
-    <w:lsdException w:name="Dark List" w:semiHidden="0" w:uiPriority="70" w:unhideWhenUsed="0"/>
-    <w:lsdException w:name="Colorful Shading" w:semiHidden="0" w:uiPriority="71" w:unhideWhenUsed="0"/>
-    <w:lsdException w:name="Colorful List" w:semiHidden="0" w:uiPriority="72" w:unhideWhenUsed="0"/>
-    <w:lsdException w:name="Colorful Grid" w:semiHidden="0" w:uiPriority="73" w:unhideWhenUsed="0"/>
-    <w:lsdException w:name="Light Shading Accent 1" w:semiHidden="0" w:uiPriority="60" w:unhideWhenUsed="0"/>
-    <w:lsdException w:name="Light List Accent 1" w:semiHidden="0" w:uiPriority="61" w:unhideWhenUsed="0"/>
-    <w:lsdException w:name="Light Grid Accent 1" w:semiHidden="0" w:uiPriority="62" w:unhideWhenUsed="0"/>
-    <w:lsdException w:name="Medium Shading 1 Accent 1" w:semiHidden="0" w:uiPriority="63" w:unhideWhenUsed="0"/>
-    <w:lsdException w:name="Medium Shading 2 Accent 1" w:semiHidden="0" w:uiPriority="64" w:unhideWhenUsed="0"/>
-    <w:lsdException w:name="Medium List 1 Accent 1" w:semiHidden="0" w:uiPriority="65" w:unhideWhenUsed="0"/>
-    <w:lsdException w:name="Revision" w:unhideWhenUsed="0"/>
-    <w:lsdException w:name="List Paragraph" w:semiHidden="0" w:uiPriority="34" w:unhideWhenUsed="0" w:qFormat="1"/>
-    <w:lsdException w:name="Quote" w:semiHidden="0" w:uiPriority="29" w:unhideWhenUsed="0" w:qFormat="1"/>
-    <w:lsdException w:name="Intense Quote" w:semiHidden="0" w:uiPriority="30" w:unhideWhenUsed="0" w:qFormat="1"/>
-    <w:lsdException w:name="Medium List 2 Accent 1" w:semiHidden="0" w:uiPriority="66" w:unhideWhenUsed="0"/>
-    <w:lsdException w:name="Medium Grid 1 Accent 1" w:semiHidden="0" w:uiPriority="67" w:unhideWhenUsed="0"/>
-    <w:lsdException w:name="Medium Grid 2 Accent 1" w:semiHidden="0" w:uiPriority="68" w:unhideWhenUsed="0"/>
-    <w:lsdException w:name="Medium Grid 3 Accent 1" w:semiHidden="0" w:uiPriority="69" w:unhideWhenUsed="0"/>
-    <w:lsdException w:name="Dark List Accent 1" w:semiHidden="0" w:uiPriority="70" w:unhideWhenUsed="0"/>
-    <w:lsdException w:name="Colorful Shading Accent 1" w:semiHidden="0" w:uiPriority="71" w:unhideWhenUsed="0"/>
-    <w:lsdException w:name="Colorful List Accent 1" w:semiHidden="0" w:uiPriority="72" w:unhideWhenUsed="0"/>
-    <w:lsdException w:name="Colorful Grid Accent 1" w:semiHidden="0" w:uiPriority="73" w:unhideWhenUsed="0"/>
-    <w:lsdException w:name="Light Shading Accent 2" w:semiHidden="0" w:uiPriority="60" w:unhideWhenUsed="0"/>
-    <w:lsdException w:name="Light List Accent 2" w:semiHidden="0" w:uiPriority="61" w:unhideWhenUsed="0"/>
-    <w:lsdException w:name="Light Grid Accent 2" w:semiHidden="0" w:uiPriority="62" w:unhideWhenUsed="0"/>
-    <w:lsdException w:name="Medium Shading 1 Accent 2" w:semiHidden="0" w:uiPriority="63" w:unhideWhenUsed="0"/>
-    <w:lsdException w:name="Medium Shading 2 Accent 2" w:semiHidden="0" w:uiPriority="64" w:unhideWhenUsed="0"/>
-    <w:lsdException w:name="Medium List 1 Accent 2" w:semiHidden="0" w:uiPriority="65" w:unhideWhenUsed="0"/>
-    <w:lsdException w:name="Medium List 2 Accent 2" w:semiHidden="0" w:uiPriority="66" w:unhideWhenUsed="0"/>
-    <w:lsdException w:name="Medium Grid 1 Accent 2" w:semiHidden="0" w:uiPriority="67" w:unhideWhenUsed="0"/>
-    <w:lsdException w:name="Medium Grid 2 Accent 2" w:semiHidden="0" w:uiPriority="68" w:unhideWhenUsed="0"/>
-    <w:lsdException w:name="Medium Grid 3 Accent 2" w:semiHidden="0" w:uiPriority="69" w:unhideWhenUsed="0"/>
-    <w:lsdException w:name="Dark List Accent 2" w:semiHidden="0" w:uiPriority="70" w:unhideWhenUsed="0"/>
-    <w:lsdException w:name="Colorful Shading Accent 2" w:semiHidden="0" w:uiPriority="71" w:unhideWhenUsed="0"/>
-    <w:lsdException w:name="Colorful List Accent 2" w:semiHidden="0" w:uiPriority="72" w:unhideWhenUsed="0"/>
-    <w:lsdException w:name="Colorful Grid Accent 2" w:semiHidden="0" w:uiPriority="73" w:unhideWhenUsed="0"/>
-    <w:lsdException w:name="Light Shading Accent 3" w:semiHidden="0" w:uiPriority="60" w:unhideWhenUsed="0"/>
-    <w:lsdException w:name="Light List Accent 3" w:semiHidden="0" w:uiPriority="61" w:unhideWhenUsed="0"/>
-    <w:lsdException w:name="Light Grid Accent 3" w:semiHidden="0" w:uiPriority="62" w:unhideWhenUsed="0"/>
-    <w:lsdException w:name="Medium Shading 1 Accent 3" w:semiHidden="0" w:uiPriority="63" w:unhideWhenUsed="0"/>
-    <w:lsdException w:name="Medium Shading 2 Accent 3" w:semiHidden="0" w:uiPriority="64" w:unhideWhenUsed="0"/>
-    <w:lsdException w:name="Medium List 1 Accent 3" w:semiHidden="0" w:uiPriority="65" w:unhideWhenUsed="0"/>
-    <w:lsdException w:name="Medium List 2 Accent 3" w:semiHidden="0" w:uiPriority="66" w:unhideWhenUsed="0"/>
-    <w:lsdException w:name="Medium Grid 1 Accent 3" w:semiHidden="0" w:uiPriority="67" w:unhideWhenUsed="0"/>
-    <w:lsdException w:name="Medium Grid 2 Accent 3" w:semiHidden="0" w:uiPriority="68" w:unhideWhenUsed="0"/>
-    <w:lsdException w:name="Medium Grid 3 Accent 3" w:semiHidden="0" w:uiPriority="69" w:unhideWhenUsed="0"/>
-    <w:lsdException w:name="Dark List Accent 3" w:semiHidden="0" w:uiPriority="70" w:unhideWhenUsed="0"/>
-    <w:lsdException w:name="Colorful Shading Accent 3" w:semiHidden="0" w:uiPriority="71" w:unhideWhenUsed="0"/>
-    <w:lsdException w:name="Colorful List Accent 3" w:semiHidden="0" w:uiPriority="72" w:unhideWhenUsed="0"/>
-    <w:lsdException w:name="Colorful Grid Accent 3" w:semiHidden="0" w:uiPriority="73" w:unhideWhenUsed="0"/>
-    <w:lsdException w:name="Light Shading Accent 4" w:semiHidden="0" w:uiPriority="60" w:unhideWhenUsed="0"/>
-    <w:lsdException w:name="Light List Accent 4" w:semiHidden="0" w:uiPriority="61" w:unhideWhenUsed="0"/>
-    <w:lsdException w:name="Light Grid Accent 4" w:semiHidden="0" w:uiPriority="62" w:unhideWhenUsed="0"/>
-    <w:lsdException w:name="Medium Shading 1 Accent 4" w:semiHidden="0" w:uiPriority="63" w:unhideWhenUsed="0"/>
-    <w:lsdException w:name="Medium Shading 2 Accent 4" w:semiHidden="0" w:uiPriority="64" w:unhideWhenUsed="0"/>
-    <w:lsdException w:name="Medium List 1 Accent 4" w:semiHidden="0" w:uiPriority="65" w:unhideWhenUsed="0"/>
-    <w:lsdException w:name="Medium List 2 Accent 4" w:semiHidden="0" w:uiPriority="66" w:unhideWhenUsed="0"/>
-    <w:lsdException w:name="Medium Grid 1 Accent 4" w:semiHidden="0" w:uiPriority="67" w:unhideWhenUsed="0"/>
-    <w:lsdException w:name="Medium Grid 2 Accent 4" w:semiHidden="0" w:uiPriority="68" w:unhideWhenUsed="0"/>
-    <w:lsdException w:name="Medium Grid 3 Accent 4" w:semiHidden="0" w:uiPriority="69" w:unhideWhenUsed="0"/>
-    <w:lsdException w:name="Dark List Accent 4" w:semiHidden="0" w:uiPriority="70" w:unhideWhenUsed="0"/>
-    <w:lsdException w:name="Colorful Shading Accent 4" w:semiHidden="0" w:uiPriority="71" w:unhideWhenUsed="0"/>
-    <w:lsdException w:name="Colorful List Accent 4" w:semiHidden="0" w:uiPriority="72" w:unhideWhenUsed="0"/>
-    <w:lsdException w:name="Colorful Grid Accent 4" w:semiHidden="0" w:uiPriority="73" w:unhideWhenUsed="0"/>
-    <w:lsdException w:name="Light Shading Accent 5" w:semiHidden="0" w:uiPriority="60" w:unhideWhenUsed="0"/>
-    <w:lsdException w:name="Light List Accent 5" w:semiHidden="0" w:uiPriority="61" w:unhideWhenUsed="0"/>
-    <w:lsdException w:name="Light Grid Accent 5" w:semiHidden="0" w:uiPriority="62" w:unhideWhenUsed="0"/>
-    <w:lsdException w:name="Medium Shading 1 Accent 5" w:semiHidden="0" w:uiPriority="63" w:unhideWhenUsed="0"/>
-    <w:lsdException w:name="Medium Shading 2 Accent 5" w:semiHidden="0" w:uiPriority="64" w:unhideWhenUsed="0"/>
-    <w:lsdException w:name="Medium List 1 Accent 5" w:semiHidden="0" w:uiPriority="65" w:unhideWhenUsed="0"/>
-    <w:lsdException w:name="Medium List 2 Accent 5" w:semiHidden="0" w:uiPriority="66" w:unhideWhenUsed="0"/>
-    <w:lsdException w:name="Medium Grid 1 Accent 5" w:semiHidden="0" w:uiPriority="67" w:unhideWhenUsed="0"/>
-    <w:lsdException w:name="Medium Grid 2 Accent 5" w:semiHidden="0" w:uiPriority="68" w:unhideWhenUsed="0"/>
-    <w:lsdException w:name="Medium Grid 3 Accent 5" w:semiHidden="0" w:uiPriority="69" w:unhideWhenUsed="0"/>
-    <w:lsdException w:name="Dark List Accent 5" w:semiHidden="0" w:uiPriority="70" w:unhideWhenUsed="0"/>
-    <w:lsdException w:name="Colorful Shading Accent 5" w:semiHidden="0" w:uiPriority="71" w:unhideWhenUsed="0"/>
-    <w:lsdException w:name="Colorful List Accent 5" w:semiHidden="0" w:uiPriority="72" w:unhideWhenUsed="0"/>
-    <w:lsdException w:name="Colorful Grid Accent 5" w:semiHidden="0" w:uiPriority="73" w:unhideWhenUsed="0"/>
-    <w:lsdException w:name="Light Shading Accent 6" w:semiHidden="0" w:uiPriority="60" w:unhideWhenUsed="0"/>
-    <w:lsdException w:name="Light List Accent 6" w:semiHidden="0" w:uiPriority="61" w:unhideWhenUsed="0"/>
-    <w:lsdException w:name="Light Grid Accent 6" w:semiHidden="0" w:uiPriority="62" w:unhideWhenUsed="0"/>
-    <w:lsdException w:name="Medium Shading 1 Accent 6" w:semiHidden="0" w:uiPriority="63" w:unhideWhenUsed="0"/>
-    <w:lsdException w:name="Medium Shading 2 Accent 6" w:semiHidden="0" w:uiPriority="64" w:unhideWhenUsed="0"/>
-    <w:lsdException w:name="Medium List 1 Accent 6" w:semiHidden="0" w:uiPriority="65" w:unhideWhenUsed="0"/>
-    <w:lsdException w:name="Medium List 2 Accent 6" w:semiHidden="0" w:uiPriority="66" w:unhideWhenUsed="0"/>
-    <w:lsdException w:name="Medium Grid 1 Accent 6" w:semiHidden="0" w:uiPriority="67" w:unhideWhenUsed="0"/>
-    <w:lsdException w:name="Medium Grid 2 Accent 6" w:semiHidden="0" w:uiPriority="68" w:unhideWhenUsed="0"/>
-    <w:lsdException w:name="Medium Grid 3 Accent 6" w:semiHidden="0" w:uiPriority="69" w:unhideWhenUsed="0"/>
-    <w:lsdException w:name="Dark List Accent 6" w:semiHidden="0" w:uiPriority="70" w:unhideWhenUsed="0"/>
-    <w:lsdException w:name="Colorful Shading Accent 6" w:semiHidden="0" w:uiPriority="71" w:unhideWhenUsed="0"/>
-    <w:lsdException w:name="Colorful List Accent 6" w:semiHidden="0" w:uiPriority="72" w:unhideWhenUsed="0"/>
-    <w:lsdException w:name="Colorful Grid Accent 6" w:semiHidden="0" w:uiPriority="73" w:unhideWhenUsed="0"/>
-    <w:lsdException w:name="Subtle Emphasis" w:semiHidden="0" w:uiPriority="19" w:unhideWhenUsed="0" w:qFormat="1"/>
-    <w:lsdException w:name="Intense Emphasis" w:semiHidden="0" w:uiPriority="21" w:unhideWhenUsed="0" w:qFormat="1"/>
-    <w:lsdException w:name="Subtle Reference" w:semiHidden="0" w:uiPriority="31" w:unhideWhenUsed="0" w:qFormat="1"/>
-    <w:lsdException w:name="Intense Reference" w:semiHidden="0" w:uiPriority="32" w:unhideWhenUsed="0" w:qFormat="1"/>
-    <w:lsdException w:name="Book Title" w:semiHidden="0" w:uiPriority="33" w:unhideWhenUsed="0" w:qFormat="1"/>
-    <w:lsdException w:name="Bibliography" w:uiPriority="37"/>
-    <w:lsdException w:name="TOC Heading" w:uiPriority="39" w:qFormat="1"/>
+  <w:latentStyles w:defLockedState="0" w:defUIPriority="99" w:defSemiHidden="0" w:defUnhideWhenUsed="0" w:defQFormat="0" w:count="376">
+    <w:lsdException w:name="Normal" w:uiPriority="0" w:qFormat="1"/>
+    <w:lsdException w:name="heading 1" w:uiPriority="9" w:qFormat="1"/>
+    <w:lsdException w:name="heading 2" w:semiHidden="1" w:uiPriority="9" w:unhideWhenUsed="1" w:qFormat="1"/>
+    <w:lsdException w:name="heading 3" w:semiHidden="1" w:uiPriority="9" w:unhideWhenUsed="1" w:qFormat="1"/>
+    <w:lsdException w:name="heading 4" w:semiHidden="1" w:uiPriority="9" w:unhideWhenUsed="1" w:qFormat="1"/>
+    <w:lsdException w:name="heading 5" w:semiHidden="1" w:uiPriority="9" w:unhideWhenUsed="1" w:qFormat="1"/>
+    <w:lsdException w:name="heading 6" w:semiHidden="1" w:uiPriority="9" w:unhideWhenUsed="1" w:qFormat="1"/>
+    <w:lsdException w:name="heading 7" w:semiHidden="1" w:uiPriority="9" w:unhideWhenUsed="1" w:qFormat="1"/>
+    <w:lsdException w:name="heading 8" w:semiHidden="1" w:uiPriority="9" w:unhideWhenUsed="1" w:qFormat="1"/>
+    <w:lsdException w:name="heading 9" w:semiHidden="1" w:uiPriority="9" w:unhideWhenUsed="1" w:qFormat="1"/>
+    <w:lsdException w:name="index 1" w:semiHidden="1" w:unhideWhenUsed="1"/>
+    <w:lsdException w:name="index 2" w:semiHidden="1" w:unhideWhenUsed="1"/>
+    <w:lsdException w:name="index 3" w:semiHidden="1" w:unhideWhenUsed="1"/>
+    <w:lsdException w:name="index 4" w:semiHidden="1" w:unhideWhenUsed="1"/>
+    <w:lsdException w:name="index 5" w:semiHidden="1" w:unhideWhenUsed="1"/>
+    <w:lsdException w:name="index 6" w:semiHidden="1" w:unhideWhenUsed="1"/>
+    <w:lsdException w:name="index 7" w:semiHidden="1" w:unhideWhenUsed="1"/>
+    <w:lsdException w:name="index 8" w:semiHidden="1" w:unhideWhenUsed="1"/>
+    <w:lsdException w:name="index 9" w:semiHidden="1" w:unhideWhenUsed="1"/>
+    <w:lsdException w:name="toc 1" w:semiHidden="1" w:uiPriority="39" w:unhideWhenUsed="1"/>
+    <w:lsdException w:name="toc 2" w:semiHidden="1" w:uiPriority="39" w:unhideWhenUsed="1"/>
+    <w:lsdException w:name="toc 3" w:semiHidden="1" w:uiPriority="39" w:unhideWhenUsed="1"/>
+    <w:lsdException w:name="toc 4" w:semiHidden="1" w:uiPriority="39" w:unhideWhenUsed="1"/>
+    <w:lsdException w:name="toc 5" w:semiHidden="1" w:uiPriority="39" w:unhideWhenUsed="1"/>
+    <w:lsdException w:name="toc 6" w:semiHidden="1" w:uiPriority="39" w:unhideWhenUsed="1"/>
+    <w:lsdException w:name="toc 7" w:semiHidden="1" w:uiPriority="39" w:unhideWhenUsed="1"/>
+    <w:lsdException w:name="toc 8" w:semiHidden="1" w:uiPriority="39" w:unhideWhenUsed="1"/>
+    <w:lsdException w:name="toc 9" w:semiHidden="1" w:uiPriority="39" w:unhideWhenUsed="1"/>
+    <w:lsdException w:name="Normal Indent" w:semiHidden="1" w:unhideWhenUsed="1"/>
+    <w:lsdException w:name="footnote text" w:semiHidden="1" w:unhideWhenUsed="1"/>
+    <w:lsdException w:name="annotation text" w:semiHidden="1" w:unhideWhenUsed="1"/>
+    <w:lsdException w:name="header" w:semiHidden="1" w:unhideWhenUsed="1"/>
+    <w:lsdException w:name="footer" w:semiHidden="1" w:unhideWhenUsed="1"/>
+    <w:lsdException w:name="index heading" w:semiHidden="1" w:unhideWhenUsed="1"/>
+    <w:lsdException w:name="caption" w:semiHidden="1" w:uiPriority="35" w:unhideWhenUsed="1" w:qFormat="1"/>
+    <w:lsdException w:name="table of figures" w:semiHidden="1" w:unhideWhenUsed="1"/>
+    <w:lsdException w:name="envelope address" w:semiHidden="1" w:unhideWhenUsed="1"/>
+    <w:lsdException w:name="envelope return" w:semiHidden="1" w:unhideWhenUsed="1"/>
+    <w:lsdException w:name="footnote reference" w:semiHidden="1" w:unhideWhenUsed="1"/>
+    <w:lsdException w:name="annotation reference" w:semiHidden="1" w:unhideWhenUsed="1"/>
+    <w:lsdException w:name="line number" w:semiHidden="1" w:unhideWhenUsed="1"/>
+    <w:lsdException w:name="page number" w:semiHidden="1" w:unhideWhenUsed="1"/>
+    <w:lsdException w:name="endnote reference" w:semiHidden="1" w:unhideWhenUsed="1"/>
+    <w:lsdException w:name="endnote text" w:semiHidden="1" w:unhideWhenUsed="1"/>
+    <w:lsdException w:name="table of authorities" w:semiHidden="1" w:unhideWhenUsed="1"/>
+    <w:lsdException w:name="macro" w:semiHidden="1" w:unhideWhenUsed="1"/>
+    <w:lsdException w:name="toa heading" w:semiHidden="1" w:unhideWhenUsed="1"/>
+    <w:lsdException w:name="List" w:semiHidden="1" w:unhideWhenUsed="1"/>
+    <w:lsdException w:name="List Bullet" w:semiHidden="1" w:unhideWhenUsed="1"/>
+    <w:lsdException w:name="List Number" w:semiHidden="1" w:unhideWhenUsed="1"/>
+    <w:lsdException w:name="List 2" w:semiHidden="1" w:unhideWhenUsed="1"/>
+    <w:lsdException w:name="List 3" w:semiHidden="1" w:unhideWhenUsed="1"/>
+    <w:lsdException w:name="List 4" w:semiHidden="1" w:unhideWhenUsed="1"/>
+    <w:lsdException w:name="List 5" w:semiHidden="1" w:unhideWhenUsed="1"/>
+    <w:lsdException w:name="List Bullet 2" w:semiHidden="1" w:unhideWhenUsed="1"/>
+    <w:lsdException w:name="List Bullet 3" w:semiHidden="1" w:unhideWhenUsed="1"/>
+    <w:lsdException w:name="List Bullet 4" w:semiHidden="1" w:unhideWhenUsed="1"/>
+    <w:lsdException w:name="List Bullet 5" w:semiHidden="1" w:unhideWhenUsed="1"/>
+    <w:lsdException w:name="List Number 2" w:semiHidden="1" w:unhideWhenUsed="1"/>
+    <w:lsdException w:name="List Number 3" w:semiHidden="1" w:unhideWhenUsed="1"/>
+    <w:lsdException w:name="List Number 4" w:semiHidden="1" w:unhideWhenUsed="1"/>
+    <w:lsdException w:name="List Number 5" w:semiHidden="1" w:unhideWhenUsed="1"/>
+    <w:lsdException w:name="Title" w:uiPriority="10" w:qFormat="1"/>
+    <w:lsdException w:name="Closing" w:semiHidden="1" w:unhideWhenUsed="1"/>
+    <w:lsdException w:name="Signature" w:semiHidden="1" w:unhideWhenUsed="1"/>
+    <w:lsdException w:name="Default Paragraph Font" w:semiHidden="1" w:uiPriority="1" w:unhideWhenUsed="1"/>
+    <w:lsdException w:name="Body Text" w:semiHidden="1" w:unhideWhenUsed="1"/>
+    <w:lsdException w:name="Body Text Indent" w:semiHidden="1" w:unhideWhenUsed="1"/>
+    <w:lsdException w:name="List Continue" w:semiHidden="1" w:unhideWhenUsed="1"/>
+    <w:lsdException w:name="List Continue 2" w:semiHidden="1" w:unhideWhenUsed="1"/>
+    <w:lsdException w:name="List Continue 3" w:semiHidden="1" w:unhideWhenUsed="1"/>
+    <w:lsdException w:name="List Continue 4" w:semiHidden="1" w:unhideWhenUsed="1"/>
+    <w:lsdException w:name="List Continue 5" w:semiHidden="1" w:unhideWhenUsed="1"/>
+    <w:lsdException w:name="Message Header" w:semiHidden="1" w:unhideWhenUsed="1"/>
+    <w:lsdException w:name="Subtitle" w:uiPriority="11" w:qFormat="1"/>
+    <w:lsdException w:name="Salutation" w:semiHidden="1" w:unhideWhenUsed="1"/>
+    <w:lsdException w:name="Date" w:semiHidden="1" w:unhideWhenUsed="1"/>
+    <w:lsdException w:name="Body Text First Indent" w:semiHidden="1" w:unhideWhenUsed="1"/>
+    <w:lsdException w:name="Body Text First Indent 2" w:semiHidden="1" w:unhideWhenUsed="1"/>
+    <w:lsdException w:name="Note Heading" w:semiHidden="1" w:unhideWhenUsed="1"/>
+    <w:lsdException w:name="Body Text 2" w:semiHidden="1" w:unhideWhenUsed="1"/>
+    <w:lsdException w:name="Body Text 3" w:semiHidden="1" w:unhideWhenUsed="1"/>
+    <w:lsdException w:name="Body Text Indent 2" w:semiHidden="1" w:unhideWhenUsed="1"/>
+    <w:lsdException w:name="Body Text Indent 3" w:semiHidden="1" w:unhideWhenUsed="1"/>
+    <w:lsdException w:name="Block Text" w:semiHidden="1" w:unhideWhenUsed="1"/>
+    <w:lsdException w:name="Hyperlink" w:semiHidden="1" w:unhideWhenUsed="1"/>
+    <w:lsdException w:name="FollowedHyperlink" w:semiHidden="1" w:unhideWhenUsed="1"/>
+    <w:lsdException w:name="Strong" w:uiPriority="22" w:qFormat="1"/>
+    <w:lsdException w:name="Emphasis" w:uiPriority="20" w:qFormat="1"/>
+    <w:lsdException w:name="Document Map" w:semiHidden="1" w:unhideWhenUsed="1"/>
+    <w:lsdException w:name="Plain Text" w:semiHidden="1" w:unhideWhenUsed="1"/>
+    <w:lsdException w:name="E-mail Signature" w:semiHidden="1" w:unhideWhenUsed="1"/>
+    <w:lsdException w:name="HTML Top of Form" w:semiHidden="1" w:unhideWhenUsed="1"/>
+    <w:lsdException w:name="HTML Bottom of Form" w:semiHidden="1" w:unhideWhenUsed="1"/>
+    <w:lsdException w:name="Normal (Web)" w:semiHidden="1" w:unhideWhenUsed="1"/>
+    <w:lsdException w:name="HTML Acronym" w:semiHidden="1" w:unhideWhenUsed="1"/>
+    <w:lsdException w:name="HTML Address" w:semiHidden="1" w:unhideWhenUsed="1"/>
+    <w:lsdException w:name="HTML Cite" w:semiHidden="1" w:unhideWhenUsed="1"/>
+    <w:lsdException w:name="HTML Code" w:semiHidden="1" w:unhideWhenUsed="1"/>
+    <w:lsdException w:name="HTML Definition" w:semiHidden="1" w:unhideWhenUsed="1"/>
+    <w:lsdException w:name="HTML Keyboard" w:semiHidden="1" w:unhideWhenUsed="1"/>
+    <w:lsdException w:name="HTML Preformatted" w:semiHidden="1" w:unhideWhenUsed="1"/>
+    <w:lsdException w:name="HTML Sample" w:semiHidden="1" w:unhideWhenUsed="1"/>
+    <w:lsdException w:name="HTML Typewriter" w:semiHidden="1" w:unhideWhenUsed="1"/>
+    <w:lsdException w:name="HTML Variable" w:semiHidden="1" w:unhideWhenUsed="1"/>
+    <w:lsdException w:name="Normal Table" w:semiHidden="1" w:unhideWhenUsed="1"/>
+    <w:lsdException w:name="annotation subject" w:semiHidden="1" w:unhideWhenUsed="1"/>
+    <w:lsdException w:name="No List" w:semiHidden="1" w:unhideWhenUsed="1"/>
+    <w:lsdException w:name="Outline List 1" w:semiHidden="1" w:unhideWhenUsed="1"/>
+    <w:lsdException w:name="Outline List 2" w:semiHidden="1" w:unhideWhenUsed="1"/>
+    <w:lsdException w:name="Outline List 3" w:semiHidden="1" w:unhideWhenUsed="1"/>
+    <w:lsdException w:name="Table Simple 1" w:semiHidden="1" w:unhideWhenUsed="1"/>
+    <w:lsdException w:name="Table Simple 2" w:semiHidden="1" w:unhideWhenUsed="1"/>
+    <w:lsdException w:name="Table Simple 3" w:semiHidden="1" w:unhideWhenUsed="1"/>
+    <w:lsdException w:name="Table Classic 1" w:semiHidden="1" w:unhideWhenUsed="1"/>
+    <w:lsdException w:name="Table Classic 2" w:semiHidden="1" w:unhideWhenUsed="1"/>
+    <w:lsdException w:name="Table Classic 3" w:semiHidden="1" w:unhideWhenUsed="1"/>
+    <w:lsdException w:name="Table Classic 4" w:semiHidden="1" w:unhideWhenUsed="1"/>
+    <w:lsdException w:name="Table Colorful 1" w:semiHidden="1" w:unhideWhenUsed="1"/>
+    <w:lsdException w:name="Table Colorful 2" w:semiHidden="1" w:unhideWhenUsed="1"/>
+    <w:lsdException w:name="Table Colorful 3" w:semiHidden="1" w:unhideWhenUsed="1"/>
+    <w:lsdException w:name="Table Columns 1" w:semiHidden="1" w:unhideWhenUsed="1"/>
+    <w:lsdException w:name="Table Columns 2" w:semiHidden="1" w:unhideWhenUsed="1"/>
+    <w:lsdException w:name="Table Columns 3" w:semiHidden="1" w:unhideWhenUsed="1"/>
+    <w:lsdException w:name="Table Columns 4" w:semiHidden="1" w:unhideWhenUsed="1"/>
+    <w:lsdException w:name="Table Columns 5" w:semiHidden="1" w:unhideWhenUsed="1"/>
+    <w:lsdException w:name="Table Grid 1" w:semiHidden="1" w:unhideWhenUsed="1"/>
+    <w:lsdException w:name="Table Grid 2" w:semiHidden="1" w:unhideWhenUsed="1"/>
+    <w:lsdException w:name="Table Grid 3" w:semiHidden="1" w:unhideWhenUsed="1"/>
+    <w:lsdException w:name="Table Grid 4" w:semiHidden="1" w:unhideWhenUsed="1"/>
+    <w:lsdException w:name="Table Grid 5" w:semiHidden="1" w:unhideWhenUsed="1"/>
+    <w:lsdException w:name="Table Grid 6" w:semiHidden="1" w:unhideWhenUsed="1"/>
+    <w:lsdException w:name="Table Grid 7" w:semiHidden="1" w:unhideWhenUsed="1"/>
+    <w:lsdException w:name="Table Grid 8" w:semiHidden="1" w:unhideWhenUsed="1"/>
+    <w:lsdException w:name="Table List 1" w:semiHidden="1" w:unhideWhenUsed="1"/>
+    <w:lsdException w:name="Table List 2" w:semiHidden="1" w:unhideWhenUsed="1"/>
+    <w:lsdException w:name="Table List 3" w:semiHidden="1" w:unhideWhenUsed="1"/>
+    <w:lsdException w:name="Table List 4" w:semiHidden="1" w:unhideWhenUsed="1"/>
+    <w:lsdException w:name="Table List 5" w:semiHidden="1" w:unhideWhenUsed="1"/>
+    <w:lsdException w:name="Table List 6" w:semiHidden="1" w:unhideWhenUsed="1"/>
+    <w:lsdException w:name="Table List 7" w:semiHidden="1" w:unhideWhenUsed="1"/>
+    <w:lsdException w:name="Table List 8" w:semiHidden="1" w:unhideWhenUsed="1"/>
+    <w:lsdException w:name="Table 3D effects 1" w:semiHidden="1" w:unhideWhenUsed="1"/>
+    <w:lsdException w:name="Table 3D effects 2" w:semiHidden="1" w:unhideWhenUsed="1"/>
+    <w:lsdException w:name="Table 3D effects 3" w:semiHidden="1" w:unhideWhenUsed="1"/>
+    <w:lsdException w:name="Table Contemporary" w:semiHidden="1" w:unhideWhenUsed="1"/>
+    <w:lsdException w:name="Table Elegant" w:semiHidden="1" w:unhideWhenUsed="1"/>
+    <w:lsdException w:name="Table Professional" w:semiHidden="1" w:unhideWhenUsed="1"/>
+    <w:lsdException w:name="Table Subtle 1" w:semiHidden="1" w:unhideWhenUsed="1"/>
+    <w:lsdException w:name="Table Subtle 2" w:semiHidden="1" w:unhideWhenUsed="1"/>
+    <w:lsdException w:name="Table Web 1" w:semiHidden="1" w:unhideWhenUsed="1"/>
+    <w:lsdException w:name="Table Web 2" w:semiHidden="1" w:unhideWhenUsed="1"/>
+    <w:lsdException w:name="Table Web 3" w:semiHidden="1" w:unhideWhenUsed="1"/>
+    <w:lsdException w:name="Balloon Text" w:semiHidden="1" w:unhideWhenUsed="1"/>
+    <w:lsdException w:name="Table Grid" w:semiHidden="1" w:uiPriority="39" w:unhideWhenUsed="1"/>
+    <w:lsdException w:name="Table Theme" w:semiHidden="1" w:unhideWhenUsed="1"/>
+    <w:lsdException w:name="Placeholder Text" w:semiHidden="1"/>
+    <w:lsdException w:name="No Spacing" w:uiPriority="1" w:qFormat="1"/>
+    <w:lsdException w:name="Light Shading" w:uiPriority="60"/>
+    <w:lsdException w:name="Light List" w:uiPriority="61"/>
+    <w:lsdException w:name="Light Grid" w:uiPriority="62"/>
+    <w:lsdException w:name="Medium Shading 1" w:uiPriority="63"/>
+    <w:lsdException w:name="Medium Shading 2" w:uiPriority="64"/>
+    <w:lsdException w:name="Medium List 1" w:uiPriority="65"/>
+    <w:lsdException w:name="Medium List 2" w:uiPriority="66"/>
+    <w:lsdException w:name="Medium Grid 1" w:uiPriority="67"/>
+    <w:lsdException w:name="Medium Grid 2" w:uiPriority="68"/>
+    <w:lsdException w:name="Medium Grid 3" w:uiPriority="69"/>
+    <w:lsdException w:name="Dark List" w:uiPriority="70"/>
+    <w:lsdException w:name="Colorful Shading" w:uiPriority="71"/>
+    <w:lsdException w:name="Colorful List" w:uiPriority="72"/>
+    <w:lsdException w:name="Colorful Grid" w:uiPriority="73"/>
+    <w:lsdException w:name="Light Shading Accent 1" w:uiPriority="60"/>
+    <w:lsdException w:name="Light List Accent 1" w:uiPriority="61"/>
+    <w:lsdException w:name="Light Grid Accent 1" w:uiPriority="62"/>
+    <w:lsdException w:name="Medium Shading 1 Accent 1" w:uiPriority="63"/>
+    <w:lsdException w:name="Medium Shading 2 Accent 1" w:uiPriority="64"/>
+    <w:lsdException w:name="Medium List 1 Accent 1" w:uiPriority="65"/>
+    <w:lsdException w:name="Revision" w:semiHidden="1"/>
+    <w:lsdException w:name="List Paragraph" w:uiPriority="34" w:qFormat="1"/>
+    <w:lsdException w:name="Quote" w:uiPriority="29" w:qFormat="1"/>
+    <w:lsdException w:name="Intense Quote" w:uiPriority="30" w:qFormat="1"/>
+    <w:lsdException w:name="Medium List 2 Accent 1" w:uiPriority="66"/>
+    <w:lsdException w:name="Medium Grid 1 Accent 1" w:uiPriority="67"/>
+    <w:lsdException w:name="Medium Grid 2 Accent 1" w:uiPriority="68"/>
+    <w:lsdException w:name="Medium Grid 3 Accent 1" w:uiPriority="69"/>
+    <w:lsdException w:name="Dark List Accent 1" w:uiPriority="70"/>
+    <w:lsdException w:name="Colorful Shading Accent 1" w:uiPriority="71"/>
+    <w:lsdException w:name="Colorful List Accent 1" w:uiPriority="72"/>
+    <w:lsdException w:name="Colorful Grid Accent 1" w:uiPriority="73"/>
+    <w:lsdException w:name="Light Shading Accent 2" w:uiPriority="60"/>
+    <w:lsdException w:name="Light List Accent 2" w:uiPriority="61"/>
+    <w:lsdException w:name="Light Grid Accent 2" w:uiPriority="62"/>
+    <w:lsdException w:name="Medium Shading 1 Accent 2" w:uiPriority="63"/>
+    <w:lsdException w:name="Medium Shading 2 Accent 2" w:uiPriority="64"/>
+    <w:lsdException w:name="Medium List 1 Accent 2" w:uiPriority="65"/>
+    <w:lsdException w:name="Medium List 2 Accent 2" w:uiPriority="66"/>
+    <w:lsdException w:name="Medium Grid 1 Accent 2" w:uiPriority="67"/>
+    <w:lsdException w:name="Medium Grid 2 Accent 2" w:uiPriority="68"/>
+    <w:lsdException w:name="Medium Grid 3 Accent 2" w:uiPriority="69"/>
+    <w:lsdException w:name="Dark List Accent 2" w:uiPriority="70"/>
+    <w:lsdException w:name="Colorful Shading Accent 2" w:uiPriority="71"/>
+    <w:lsdException w:name="Colorful List Accent 2" w:uiPriority="72"/>
+    <w:lsdException w:name="Colorful Grid Accent 2" w:uiPriority="73"/>
+    <w:lsdException w:name="Light Shading Accent 3" w:uiPriority="60"/>
+    <w:lsdException w:name="Light List Accent 3" w:uiPriority="61"/>
+    <w:lsdException w:name="Light Grid Accent 3" w:uiPriority="62"/>
+    <w:lsdException w:name="Medium Shading 1 Accent 3" w:uiPriority="63"/>
+    <w:lsdException w:name="Medium Shading 2 Accent 3" w:uiPriority="64"/>
+    <w:lsdException w:name="Medium List 1 Accent 3" w:uiPriority="65"/>
+    <w:lsdException w:name="Medium List 2 Accent 3" w:uiPriority="66"/>
+    <w:lsdException w:name="Medium Grid 1 Accent 3" w:uiPriority="67"/>
+    <w:lsdException w:name="Medium Grid 2 Accent 3" w:uiPriority="68"/>
+    <w:lsdException w:name="Medium Grid 3 Accent 3" w:uiPriority="69"/>
+    <w:lsdException w:name="Dark List Accent 3" w:uiPriority="70"/>
+    <w:lsdException w:name="Colorful Shading Accent 3" w:uiPriority="71"/>
+    <w:lsdException w:name="Colorful List Accent 3" w:uiPriority="72"/>
+    <w:lsdException w:name="Colorful Grid Accent 3" w:uiPriority="73"/>
+    <w:lsdException w:name="Light Shading Accent 4" w:uiPriority="60"/>
+    <w:lsdException w:name="Light List Accent 4" w:uiPriority="61"/>
+    <w:lsdException w:name="Light Grid Accent 4" w:uiPriority="62"/>
+    <w:lsdException w:name="Medium Shading 1 Accent 4" w:uiPriority="63"/>
+    <w:lsdException w:name="Medium Shading 2 Accent 4" w:uiPriority="64"/>
+    <w:lsdException w:name="Medium List 1 Accent 4" w:uiPriority="65"/>
+    <w:lsdException w:name="Medium List 2 Accent 4" w:uiPriority="66"/>
+    <w:lsdException w:name="Medium Grid 1 Accent 4" w:uiPriority="67"/>
+    <w:lsdException w:name="Medium Grid 2 Accent 4" w:uiPriority="68"/>
+    <w:lsdException w:name="Medium Grid 3 Accent 4" w:uiPriority="69"/>
+    <w:lsdException w:name="Dark List Accent 4" w:uiPriority="70"/>
+    <w:lsdException w:name="Colorful Shading Accent 4" w:uiPriority="71"/>
+    <w:lsdException w:name="Colorful List Accent 4" w:uiPriority="72"/>
+    <w:lsdException w:name="Colorful Grid Accent 4" w:uiPriority="73"/>
+    <w:lsdException w:name="Light Shading Accent 5" w:uiPriority="60"/>
+    <w:lsdException w:name="Light List Accent 5" w:uiPriority="61"/>
+    <w:lsdException w:name="Light Grid Accent 5" w:uiPriority="62"/>
+    <w:lsdException w:name="Medium Shading 1 Accent 5" w:uiPriority="63"/>
+    <w:lsdException w:name="Medium Shading 2 Accent 5" w:uiPriority="64"/>
+    <w:lsdException w:name="Medium List 1 Accent 5" w:uiPriority="65"/>
+    <w:lsdException w:name="Medium List 2 Accent 5" w:uiPriority="66"/>
+    <w:lsdException w:name="Medium Grid 1 Accent 5" w:uiPriority="67"/>
+    <w:lsdException w:name="Medium Grid 2 Accent 5" w:uiPriority="68"/>
+    <w:lsdException w:name="Medium Grid 3 Accent 5" w:uiPriority="69"/>
+    <w:lsdException w:name="Dark List Accent 5" w:uiPriority="70"/>
+    <w:lsdException w:name="Colorful Shading Accent 5" w:uiPriority="71"/>
+    <w:lsdException w:name="Colorful List Accent 5" w:uiPriority="72"/>
+    <w:lsdException w:name="Colorful Grid Accent 5" w:uiPriority="73"/>
+    <w:lsdException w:name="Light Shading Accent 6" w:uiPriority="60"/>
+    <w:lsdException w:name="Light List Accent 6" w:uiPriority="61"/>
+    <w:lsdException w:name="Light Grid Accent 6" w:uiPriority="62"/>
+    <w:lsdException w:name="Medium Shading 1 Accent 6" w:uiPriority="63"/>
+    <w:lsdException w:name="Medium Shading 2 Accent 6" w:uiPriority="64"/>
+    <w:lsdException w:name="Medium List 1 Accent 6" w:uiPriority="65"/>
+    <w:lsdException w:name="Medium List 2 Accent 6" w:uiPriority="66"/>
+    <w:lsdException w:name="Medium Grid 1 Accent 6" w:uiPriority="67"/>
+    <w:lsdException w:name="Medium Grid 2 Accent 6" w:uiPriority="68"/>
+    <w:lsdException w:name="Medium Grid 3 Accent 6" w:uiPriority="69"/>
+    <w:lsdException w:name="Dark List Accent 6" w:uiPriority="70"/>
+    <w:lsdException w:name="Colorful Shading Accent 6" w:uiPriority="71"/>
+    <w:lsdException w:name="Colorful List Accent 6" w:uiPriority="72"/>
+    <w:lsdException w:name="Colorful Grid Accent 6" w:uiPriority="73"/>
+    <w:lsdException w:name="Subtle Emphasis" w:uiPriority="19" w:qFormat="1"/>
+    <w:lsdException w:name="Intense Emphasis" w:uiPriority="21" w:qFormat="1"/>
+    <w:lsdException w:name="Subtle Reference" w:uiPriority="31" w:qFormat="1"/>
+    <w:lsdException w:name="Intense Reference" w:uiPriority="32" w:qFormat="1"/>
+    <w:lsdException w:name="Book Title" w:uiPriority="33" w:qFormat="1"/>
+    <w:lsdException w:name="Bibliography" w:semiHidden="1" w:uiPriority="37" w:unhideWhenUsed="1"/>
+    <w:lsdException w:name="TOC Heading" w:semiHidden="1" w:uiPriority="39" w:unhideWhenUsed="1" w:qFormat="1"/>
+    <w:lsdException w:name="Plain Table 1" w:uiPriority="41"/>
+    <w:lsdException w:name="Plain Table 2" w:uiPriority="42"/>
+    <w:lsdException w:name="Plain Table 3" w:uiPriority="43"/>
+    <w:lsdException w:name="Plain Table 4" w:uiPriority="44"/>
+    <w:lsdException w:name="Plain Table 5" w:uiPriority="45"/>
+    <w:lsdException w:name="Grid Table Light" w:uiPriority="40"/>
+    <w:lsdException w:name="Grid Table 1 Light" w:uiPriority="46"/>
+    <w:lsdException w:name="Grid Table 2" w:uiPriority="47"/>
+    <w:lsdException w:name="Grid Table 3" w:uiPriority="48"/>
+    <w:lsdException w:name="Grid Table 4" w:uiPriority="49"/>
+    <w:lsdException w:name="Grid Table 5 Dark" w:uiPriority="50"/>
+    <w:lsdException w:name="Grid Table 6 Colorful" w:uiPriority="51"/>
+    <w:lsdException w:name="Grid Table 7 Colorful" w:uiPriority="52"/>
+    <w:lsdException w:name="Grid Table 1 Light Accent 1" w:uiPriority="46"/>
+    <w:lsdException w:name="Grid Table 2 Accent 1" w:uiPriority="47"/>
+    <w:lsdException w:name="Grid Table 3 Accent 1" w:uiPriority="48"/>
+    <w:lsdException w:name="Grid Table 4 Accent 1" w:uiPriority="49"/>
+    <w:lsdException w:name="Grid Table 5 Dark Accent 1" w:uiPriority="50"/>
+    <w:lsdException w:name="Grid Table 6 Colorful Accent 1" w:uiPriority="51"/>
+    <w:lsdException w:name="Grid Table 7 Colorful Accent 1" w:uiPriority="52"/>
+    <w:lsdException w:name="Grid Table 1 Light Accent 2" w:uiPriority="46"/>
+    <w:lsdException w:name="Grid Table 2 Accent 2" w:uiPriority="47"/>
+    <w:lsdException w:name="Grid Table 3 Accent 2" w:uiPriority="48"/>
+    <w:lsdException w:name="Grid Table 4 Accent 2" w:uiPriority="49"/>
+    <w:lsdException w:name="Grid Table 5 Dark Accent 2" w:uiPriority="50"/>
+    <w:lsdException w:name="Grid Table 6 Colorful Accent 2" w:uiPriority="51"/>
+    <w:lsdException w:name="Grid Table 7 Colorful Accent 2" w:uiPriority="52"/>
+    <w:lsdException w:name="Grid Table 1 Light Accent 3" w:uiPriority="46"/>
+    <w:lsdException w:name="Grid Table 2 Accent 3" w:uiPriority="47"/>
+    <w:lsdException w:name="Grid Table 3 Accent 3" w:uiPriority="48"/>
+    <w:lsdException w:name="Grid Table 4 Accent 3" w:uiPriority="49"/>
+    <w:lsdException w:name="Grid Table 5 Dark Accent 3" w:uiPriority="50"/>
+    <w:lsdException w:name="Grid Table 6 Colorful Accent 3" w:uiPriority="51"/>
+    <w:lsdException w:name="Grid Table 7 Colorful Accent 3" w:uiPriority="52"/>
+    <w:lsdException w:name="Grid Table 1 Light Accent 4" w:uiPriority="46"/>
+    <w:lsdException w:name="Grid Table 2 Accent 4" w:uiPriority="47"/>
+    <w:lsdException w:name="Grid Table 3 Accent 4" w:uiPriority="48"/>
+    <w:lsdException w:name="Grid Table 4 Accent 4" w:uiPriority="49"/>
+    <w:lsdException w:name="Grid Table 5 Dark Accent 4" w:uiPriority="50"/>
+    <w:lsdException w:name="Grid Table 6 Colorful Accent 4" w:uiPriority="51"/>
+    <w:lsdException w:name="Grid Table 7 Colorful Accent 4" w:uiPriority="52"/>
+    <w:lsdException w:name="Grid Table 1 Light Accent 5" w:uiPriority="46"/>
+    <w:lsdException w:name="Grid Table 2 Accent 5" w:uiPriority="47"/>
+    <w:lsdException w:name="Grid Table 3 Accent 5" w:uiPriority="48"/>
+    <w:lsdException w:name="Grid Table 4 Accent 5" w:uiPriority="49"/>
+    <w:lsdException w:name="Grid Table 5 Dark Accent 5" w:uiPriority="50"/>
+    <w:lsdException w:name="Grid Table 6 Colorful Accent 5" w:uiPriority="51"/>
+    <w:lsdException w:name="Grid Table 7 Colorful Accent 5" w:uiPriority="52"/>
+    <w:lsdException w:name="Grid Table 1 Light Accent 6" w:uiPriority="46"/>
+    <w:lsdException w:name="Grid Table 2 Accent 6" w:uiPriority="47"/>
+    <w:lsdException w:name="Grid Table 3 Accent 6" w:uiPriority="48"/>
+    <w:lsdException w:name="Grid Table 4 Accent 6" w:uiPriority="49"/>
+    <w:lsdException w:name="Grid Table 5 Dark Accent 6" w:uiPriority="50"/>
+    <w:lsdException w:name="Grid Table 6 Colorful Accent 6" w:uiPriority="51"/>
+    <w:lsdException w:name="Grid Table 7 Colorful Accent 6" w:uiPriority="52"/>
+    <w:lsdException w:name="List Table 1 Light" w:uiPriority="46"/>
+    <w:lsdException w:name="List Table 2" w:uiPriority="47"/>
+    <w:lsdException w:name="List Table 3" w:uiPriority="48"/>
+    <w:lsdException w:name="List Table 4" w:uiPriority="49"/>
+    <w:lsdException w:name="List Table 5 Dark" w:uiPriority="50"/>
+    <w:lsdException w:name="List Table 6 Colorful" w:uiPriority="51"/>
+    <w:lsdException w:name="List Table 7 Colorful" w:uiPriority="52"/>
+    <w:lsdException w:name="List Table 1 Light Accent 1" w:uiPriority="46"/>
+    <w:lsdException w:name="List Table 2 Accent 1" w:uiPriority="47"/>
+    <w:lsdException w:name="List Table 3 Accent 1" w:uiPriority="48"/>
+    <w:lsdException w:name="List Table 4 Accent 1" w:uiPriority="49"/>
+    <w:lsdException w:name="List Table 5 Dark Accent 1" w:uiPriority="50"/>
+    <w:lsdException w:name="List Table 6 Colorful Accent 1" w:uiPriority="51"/>
+    <w:lsdException w:name="List Table 7 Colorful Accent 1" w:uiPriority="52"/>
+    <w:lsdException w:name="List Table 1 Light Accent 2" w:uiPriority="46"/>
+    <w:lsdException w:name="List Table 2 Accent 2" w:uiPriority="47"/>
+    <w:lsdException w:name="List Table 3 Accent 2" w:uiPriority="48"/>
+    <w:lsdException w:name="List Table 4 Accent 2" w:uiPriority="49"/>
+    <w:lsdException w:name="List Table 5 Dark Accent 2" w:uiPriority="50"/>
+    <w:lsdException w:name="List Table 6 Colorful Accent 2" w:uiPriority="51"/>
+    <w:lsdException w:name="List Table 7 Colorful Accent 2" w:uiPriority="52"/>
+    <w:lsdException w:name="List Table 1 Light Accent 3" w:uiPriority="46"/>
+    <w:lsdException w:name="List Table 2 Accent 3" w:uiPriority="47"/>
+    <w:lsdException w:name="List Table 3 Accent 3" w:uiPriority="48"/>
+    <w:lsdException w:name="List Table 4 Accent 3" w:uiPriority="49"/>
+    <w:lsdException w:name="List Table 5 Dark Accent 3" w:uiPriority="50"/>
+    <w:lsdException w:name="List Table 6 Colorful Accent 3" w:uiPriority="51"/>
+    <w:lsdException w:name="List Table 7 Colorful Accent 3" w:uiPriority="52"/>
+    <w:lsdException w:name="List Table 1 Light Accent 4" w:uiPriority="46"/>
+    <w:lsdException w:name="List Table 2 Accent 4" w:uiPriority="47"/>
+    <w:lsdException w:name="List Table 3 Accent 4" w:uiPriority="48"/>
+    <w:lsdException w:name="List Table 4 Accent 4" w:uiPriority="49"/>
+    <w:lsdException w:name="List Table 5 Dark Accent 4" w:uiPriority="50"/>
+    <w:lsdException w:name="List Table 6 Colorful Accent 4" w:uiPriority="51"/>
+    <w:lsdException w:name="List Table 7 Colorful Accent 4" w:uiPriority="52"/>
+    <w:lsdException w:name="List Table 1 Light Accent 5" w:uiPriority="46"/>
+    <w:lsdException w:name="List Table 2 Accent 5" w:uiPriority="47"/>
+    <w:lsdException w:name="List Table 3 Accent 5" w:uiPriority="48"/>
+    <w:lsdException w:name="List Table 4 Accent 5" w:uiPriority="49"/>
+    <w:lsdException w:name="List Table 5 Dark Accent 5" w:uiPriority="50"/>
+    <w:lsdException w:name="List Table 6 Colorful Accent 5" w:uiPriority="51"/>
+    <w:lsdException w:name="List Table 7 Colorful Accent 5" w:uiPriority="52"/>
+    <w:lsdException w:name="List Table 1 Light Accent 6" w:uiPriority="46"/>
+    <w:lsdException w:name="List Table 2 Accent 6" w:uiPriority="47"/>
+    <w:lsdException w:name="List Table 3 Accent 6" w:uiPriority="48"/>
+    <w:lsdException w:name="List Table 4 Accent 6" w:uiPriority="49"/>
+    <w:lsdException w:name="List Table 5 Dark Accent 6" w:uiPriority="50"/>
+    <w:lsdException w:name="List Table 6 Colorful Accent 6" w:uiPriority="51"/>
+    <w:lsdException w:name="List Table 7 Colorful Accent 6" w:uiPriority="52"/>
+    <w:lsdException w:name="Mention" w:semiHidden="1" w:unhideWhenUsed="1"/>
+    <w:lsdException w:name="Smart Hyperlink" w:semiHidden="1" w:unhideWhenUsed="1"/>
+    <w:lsdException w:name="Hashtag" w:semiHidden="1" w:unhideWhenUsed="1"/>
+    <w:lsdException w:name="Unresolved Mention" w:semiHidden="1" w:unhideWhenUsed="1"/>
+    <w:lsdException w:name="Smart Link" w:semiHidden="1" w:unhideWhenUsed="1"/>
   </w:latentStyles>
   <w:style w:type="paragraph" w:default="1" w:styleId="Normal">
     <w:name w:val="Normal"/>
@@ -7056,7 +7149,7 @@
   <a:extraClrSchemeLst/>
   <a:extLst>
     <a:ext uri="{05A4C25C-085E-4340-85A3-A5531E510DB2}">
-      <thm15:themeFamily xmlns:thm15="http://schemas.microsoft.com/office/thememl/2012/main" xmlns="" name="Office Theme" id="{62F939B6-93AF-4DB8-9C6B-D6C7DFDC589F}" vid="{4A3C46E8-61CC-4603-A589-7422A47A8E4A}"/>
+      <thm15:themeFamily xmlns:thm15="http://schemas.microsoft.com/office/thememl/2012/main" name="Office Theme" id="{62F939B6-93AF-4DB8-9C6B-D6C7DFDC589F}" vid="{4A3C46E8-61CC-4603-A589-7422A47A8E4A}"/>
     </a:ext>
   </a:extLst>
 </a:theme>

</xml_diff>